<commit_message>
Notes till - Introduction to Spring Framework
</commit_message>
<xml_diff>
--- a/Resources/Spring-Web-Services - Notes.docx
+++ b/Resources/Spring-Web-Services - Notes.docx
@@ -70,13 +70,11 @@
       <w:pPr>
         <w:pStyle w:val="Heading1"/>
       </w:pPr>
-      <w:bookmarkStart w:id="0" w:name="_GoBack"/>
       <w:r>
         <w:lastRenderedPageBreak/>
         <w:t>Introduction to Web Services</w:t>
       </w:r>
     </w:p>
-    <w:bookmarkEnd w:id="0"/>
     <w:p>
       <w:pPr>
         <w:pStyle w:val="Heading2"/>
@@ -206,13 +204,8 @@
       <w:pPr>
         <w:pStyle w:val="Heading2"/>
       </w:pPr>
-      <w:proofErr w:type="spellStart"/>
-      <w:r>
-        <w:t>Hows</w:t>
-      </w:r>
-      <w:proofErr w:type="spellEnd"/>
-      <w:r>
-        <w:t>?</w:t>
+      <w:r>
+        <w:t>Hows?</w:t>
       </w:r>
     </w:p>
     <w:p>
@@ -552,15 +545,7 @@
         </w:numPr>
       </w:pPr>
       <w:r>
-        <w:t xml:space="preserve">The header contains </w:t>
-      </w:r>
-      <w:proofErr w:type="gramStart"/>
-      <w:r>
-        <w:t>meta</w:t>
-      </w:r>
-      <w:proofErr w:type="gramEnd"/>
-      <w:r>
-        <w:t xml:space="preserve"> information like authentication, authorization, signatures and things like that.</w:t>
+        <w:t>The header contains meta information like authentication, authorization, signatures and things like that.</w:t>
       </w:r>
       <w:r>
         <w:t xml:space="preserve"> SOAP Header can be empty</w:t>
@@ -675,15 +660,7 @@
       </w:pPr>
       <w:r>
         <w:lastRenderedPageBreak/>
-        <w:t xml:space="preserve">Introduction to </w:t>
-      </w:r>
-      <w:proofErr w:type="spellStart"/>
-      <w:r>
-        <w:t>RESTful</w:t>
-      </w:r>
-      <w:proofErr w:type="spellEnd"/>
-      <w:r>
-        <w:t xml:space="preserve"> Web Services</w:t>
+        <w:t>Introduction to RESTful Web Services</w:t>
       </w:r>
     </w:p>
     <w:p>
@@ -695,15 +672,7 @@
         </w:numPr>
       </w:pPr>
       <w:r>
-        <w:t xml:space="preserve">REST stands for </w:t>
-      </w:r>
-      <w:proofErr w:type="spellStart"/>
-      <w:r>
-        <w:t>REpresentational</w:t>
-      </w:r>
-      <w:proofErr w:type="spellEnd"/>
-      <w:r>
-        <w:t xml:space="preserve"> State T</w:t>
+        <w:t>REST stands for REpresentational State T</w:t>
       </w:r>
       <w:r>
         <w:t>ransfer</w:t>
@@ -750,13 +719,8 @@
           <w:numId w:val="6"/>
         </w:numPr>
       </w:pPr>
-      <w:proofErr w:type="spellStart"/>
-      <w:r>
-        <w:t>RESTful</w:t>
-      </w:r>
-      <w:proofErr w:type="spellEnd"/>
-      <w:r>
-        <w:t xml:space="preserve"> web services try to define services using the different concepts that are already present in HTTP. </w:t>
+      <w:r>
+        <w:t xml:space="preserve">RESTful web services try to define services using the different concepts that are already present in HTTP. </w:t>
       </w:r>
     </w:p>
     <w:p>
@@ -807,15 +771,7 @@
         </w:numPr>
       </w:pPr>
       <w:r>
-        <w:t xml:space="preserve">When we are talking about talking about </w:t>
-      </w:r>
-      <w:proofErr w:type="spellStart"/>
-      <w:r>
-        <w:t>RESTful</w:t>
-      </w:r>
-      <w:proofErr w:type="spellEnd"/>
-      <w:r>
-        <w:t xml:space="preserve"> services, we are always thinking about resources.</w:t>
+        <w:t>When we are talking about talking about RESTful services, we are always thinking about resources.</w:t>
       </w:r>
     </w:p>
     <w:p>
@@ -833,15 +789,7 @@
         <w:t>WADL</w:t>
       </w:r>
       <w:r>
-        <w:t xml:space="preserve"> (web application definition language) is one of the formats in which you can specify your </w:t>
-      </w:r>
-      <w:proofErr w:type="spellStart"/>
-      <w:r>
-        <w:t>RESTful</w:t>
-      </w:r>
-      <w:proofErr w:type="spellEnd"/>
-      <w:r>
-        <w:t xml:space="preserve"> Web services.</w:t>
+        <w:t xml:space="preserve"> (web application definition language) is one of the formats in which you can specify your RESTful Web services.</w:t>
       </w:r>
       <w:r>
         <w:t xml:space="preserve"> Another option is </w:t>
@@ -931,15 +879,7 @@
         <w:pStyle w:val="Heading2"/>
       </w:pPr>
       <w:r>
-        <w:t xml:space="preserve">SOAP </w:t>
-      </w:r>
-      <w:proofErr w:type="spellStart"/>
-      <w:r>
-        <w:t>vs</w:t>
-      </w:r>
-      <w:proofErr w:type="spellEnd"/>
-      <w:r>
-        <w:t xml:space="preserve"> REST</w:t>
+        <w:t>SOAP vs REST</w:t>
       </w:r>
     </w:p>
     <w:p>
@@ -986,13 +926,8 @@
           <w:numId w:val="4"/>
         </w:numPr>
       </w:pPr>
-      <w:proofErr w:type="spellStart"/>
-      <w:r>
-        <w:t>RESTful</w:t>
-      </w:r>
-      <w:proofErr w:type="spellEnd"/>
-      <w:r>
-        <w:t xml:space="preserve"> services are typically easier to implement than SOAP.</w:t>
+      <w:r>
+        <w:t>RESTful services are typically easier to implement than SOAP.</w:t>
       </w:r>
     </w:p>
     <w:p>
@@ -1003,21 +938,8 @@
           <w:numId w:val="4"/>
         </w:numPr>
       </w:pPr>
-      <w:proofErr w:type="spellStart"/>
-      <w:r>
-        <w:t>RESTful</w:t>
-      </w:r>
-      <w:proofErr w:type="spellEnd"/>
-      <w:r>
-        <w:t xml:space="preserve"> services are typically based on JSON which is an easy format to pass and do things with it and also with </w:t>
-      </w:r>
-      <w:proofErr w:type="spellStart"/>
-      <w:r>
-        <w:t>RESTful</w:t>
-      </w:r>
-      <w:proofErr w:type="spellEnd"/>
-      <w:r>
-        <w:t xml:space="preserve"> services, we don't really need to mandate really define a service definition. But with SOAP you have to define WSDL and there are a lot of complexities associated with parsing your XMLs as well.</w:t>
+      <w:r>
+        <w:t>RESTful services are typically based on JSON which is an easy format to pass and do things with it and also with RESTful services, we don't really need to mandate really define a service definition. But with SOAP you have to define WSDL and there are a lot of complexities associated with parsing your XMLs as well.</w:t>
       </w:r>
     </w:p>
     <w:p>
@@ -1028,6 +950,1163 @@
         <w:lastRenderedPageBreak/>
         <w:t>Introduction to Spring Framework</w:t>
       </w:r>
+    </w:p>
+    <w:p>
+      <w:pPr>
+        <w:pStyle w:val="ListParagraph"/>
+        <w:numPr>
+          <w:ilvl w:val="0"/>
+          <w:numId w:val="7"/>
+        </w:numPr>
+      </w:pPr>
+      <w:r>
+        <w:t xml:space="preserve">Refer –  </w:t>
+      </w:r>
+      <w:hyperlink r:id="rId9" w:history="1">
+        <w:r>
+          <w:rPr>
+            <w:rStyle w:val="Hyperlink"/>
+          </w:rPr>
+          <w:t>https://github.com/in28minutes/spring-web-services/tree/master/spring-in-10-steps</w:t>
+        </w:r>
+      </w:hyperlink>
+      <w:r>
+        <w:t xml:space="preserve"> </w:t>
+      </w:r>
+    </w:p>
+    <w:p>
+      <w:pPr>
+        <w:pStyle w:val="Heading2"/>
+        <w:rPr>
+          <w:shd w:val="clear" w:color="auto" w:fill="FFFFFF"/>
+        </w:rPr>
+      </w:pPr>
+      <w:r>
+        <w:rPr>
+          <w:shd w:val="clear" w:color="auto" w:fill="FFFFFF"/>
+        </w:rPr>
+        <w:t>Using Spring to Manage Dependencies</w:t>
+      </w:r>
+    </w:p>
+    <w:p>
+      <w:pPr>
+        <w:pStyle w:val="ListParagraph"/>
+        <w:numPr>
+          <w:ilvl w:val="0"/>
+          <w:numId w:val="7"/>
+        </w:numPr>
+      </w:pPr>
+      <w:r>
+        <w:t xml:space="preserve">In order for Spring to manage dependencies, we need to answer 3 questions – </w:t>
+      </w:r>
+    </w:p>
+    <w:p>
+      <w:pPr>
+        <w:pStyle w:val="ListParagraph"/>
+        <w:numPr>
+          <w:ilvl w:val="1"/>
+          <w:numId w:val="7"/>
+        </w:numPr>
+      </w:pPr>
+      <w:r>
+        <w:t>What are the beans?</w:t>
+      </w:r>
+    </w:p>
+    <w:p>
+      <w:pPr>
+        <w:pStyle w:val="ListParagraph"/>
+        <w:numPr>
+          <w:ilvl w:val="1"/>
+          <w:numId w:val="7"/>
+        </w:numPr>
+      </w:pPr>
+      <w:r>
+        <w:t>What are the dependencies of the bean?</w:t>
+      </w:r>
+    </w:p>
+    <w:p>
+      <w:pPr>
+        <w:pStyle w:val="ListParagraph"/>
+        <w:numPr>
+          <w:ilvl w:val="1"/>
+          <w:numId w:val="7"/>
+        </w:numPr>
+      </w:pPr>
+      <w:r>
+        <w:t>Where to search for the beans?</w:t>
+      </w:r>
+    </w:p>
+    <w:p>
+      <w:pPr>
+        <w:pStyle w:val="ListParagraph"/>
+        <w:numPr>
+          <w:ilvl w:val="0"/>
+          <w:numId w:val="7"/>
+        </w:numPr>
+      </w:pPr>
+      <w:r>
+        <w:t>Spring application context is the</w:t>
+      </w:r>
+      <w:r>
+        <w:t xml:space="preserve"> </w:t>
+      </w:r>
+      <w:r>
+        <w:t>one which would maintain all the beans.</w:t>
+      </w:r>
+    </w:p>
+    <w:p>
+      <w:pPr>
+        <w:pStyle w:val="ListParagraph"/>
+        <w:numPr>
+          <w:ilvl w:val="0"/>
+          <w:numId w:val="7"/>
+        </w:numPr>
+      </w:pPr>
+      <w:r>
+        <w:rPr>
+          <w:rFonts w:ascii="Consolas" w:hAnsi="Consolas" w:cs="Consolas"/>
+        </w:rPr>
+        <w:t>SpringApplication.run()</w:t>
+      </w:r>
+      <w:r>
+        <w:t xml:space="preserve"> returns the spring application context (</w:t>
+      </w:r>
+      <w:r>
+        <w:rPr>
+          <w:rFonts w:ascii="Consolas" w:hAnsi="Consolas" w:cs="Consolas"/>
+        </w:rPr>
+        <w:t>ApplicationContext</w:t>
+      </w:r>
+      <w:r>
+        <w:t>).</w:t>
+      </w:r>
+    </w:p>
+    <w:p>
+      <w:pPr>
+        <w:pStyle w:val="ListParagraph"/>
+        <w:numPr>
+          <w:ilvl w:val="0"/>
+          <w:numId w:val="7"/>
+        </w:numPr>
+      </w:pPr>
+      <w:r>
+        <w:t xml:space="preserve">To access/get the spring managed bean, we can use the Spring application context as e.g. </w:t>
+      </w:r>
+      <w:r>
+        <w:rPr>
+          <w:rFonts w:ascii="Consolas" w:hAnsi="Consolas" w:cs="Consolas"/>
+        </w:rPr>
+        <w:t xml:space="preserve">BinarySearchImpl </w:t>
+      </w:r>
+      <w:r>
+        <w:rPr>
+          <w:rFonts w:ascii="Consolas" w:hAnsi="Consolas" w:cs="Consolas"/>
+        </w:rPr>
+        <w:t>bean</w:t>
+      </w:r>
+      <w:r>
+        <w:rPr>
+          <w:rFonts w:ascii="Consolas" w:hAnsi="Consolas" w:cs="Consolas"/>
+        </w:rPr>
+        <w:t xml:space="preserve"> = applicationContext.getBean(BinarySearchImpl.class);</w:t>
+      </w:r>
+    </w:p>
+    <w:p>
+      <w:pPr>
+        <w:pStyle w:val="ListParagraph"/>
+        <w:numPr>
+          <w:ilvl w:val="0"/>
+          <w:numId w:val="7"/>
+        </w:numPr>
+      </w:pPr>
+    </w:p>
+    <w:p>
+      <w:pPr>
+        <w:pStyle w:val="Heading3"/>
+      </w:pPr>
+      <w:r>
+        <w:t>What are the beans?</w:t>
+      </w:r>
+    </w:p>
+    <w:p>
+      <w:pPr>
+        <w:pStyle w:val="ListParagraph"/>
+        <w:numPr>
+          <w:ilvl w:val="0"/>
+          <w:numId w:val="7"/>
+        </w:numPr>
+      </w:pPr>
+      <w:r>
+        <w:t xml:space="preserve">We annotate a class with </w:t>
+      </w:r>
+      <w:r>
+        <w:rPr>
+          <w:b/>
+        </w:rPr>
+        <w:t>@Component</w:t>
+      </w:r>
+      <w:r>
+        <w:t xml:space="preserve"> annotation to let Spring know that the class is a bean.</w:t>
+      </w:r>
+    </w:p>
+    <w:p>
+      <w:pPr>
+        <w:pStyle w:val="ListParagraph"/>
+        <w:numPr>
+          <w:ilvl w:val="0"/>
+          <w:numId w:val="7"/>
+        </w:numPr>
+      </w:pPr>
+      <w:r>
+        <w:t>Classes annotated with @Component will be managed by Spring.</w:t>
+      </w:r>
+    </w:p>
+    <w:p>
+      <w:pPr>
+        <w:pStyle w:val="Heading3"/>
+      </w:pPr>
+      <w:r>
+        <w:t>What</w:t>
+      </w:r>
+      <w:r>
+        <w:t xml:space="preserve"> are the dependencies of the bean?</w:t>
+      </w:r>
+    </w:p>
+    <w:p>
+      <w:pPr>
+        <w:pStyle w:val="ListParagraph"/>
+        <w:numPr>
+          <w:ilvl w:val="0"/>
+          <w:numId w:val="8"/>
+        </w:numPr>
+      </w:pPr>
+      <w:r>
+        <w:t xml:space="preserve">Use </w:t>
+      </w:r>
+      <w:r>
+        <w:rPr>
+          <w:b/>
+        </w:rPr>
+        <w:t>@Autowired</w:t>
+      </w:r>
+      <w:r>
+        <w:t xml:space="preserve"> annotation for the properties of a class so that Spring will manage those dependencies.</w:t>
+      </w:r>
+    </w:p>
+    <w:p>
+      <w:pPr>
+        <w:pStyle w:val="ListParagraph"/>
+        <w:numPr>
+          <w:ilvl w:val="0"/>
+          <w:numId w:val="8"/>
+        </w:numPr>
+      </w:pPr>
+      <w:r>
+        <w:t>T</w:t>
+      </w:r>
+      <w:r>
+        <w:t>hree options for using autowir</w:t>
+      </w:r>
+      <w:r>
+        <w:t>ing - constructor, setter and neither</w:t>
+      </w:r>
+      <w:r>
+        <w:t xml:space="preserve"> setter </w:t>
+      </w:r>
+      <w:r>
+        <w:t>n</w:t>
+      </w:r>
+      <w:r>
+        <w:t>or constructor.</w:t>
+      </w:r>
+      <w:r>
+        <w:t xml:space="preserve"> S</w:t>
+      </w:r>
+      <w:r>
+        <w:t xml:space="preserve">etter and </w:t>
+      </w:r>
+      <w:r>
+        <w:t>“</w:t>
+      </w:r>
+      <w:r>
+        <w:t>neither</w:t>
+      </w:r>
+      <w:r>
+        <w:t xml:space="preserve"> setter </w:t>
+      </w:r>
+      <w:r>
+        <w:t>n</w:t>
+      </w:r>
+      <w:r>
+        <w:t>or constructor</w:t>
+      </w:r>
+      <w:r>
+        <w:t>” autowiring is the same.</w:t>
+      </w:r>
+    </w:p>
+    <w:p>
+      <w:pPr>
+        <w:pStyle w:val="ListParagraph"/>
+        <w:numPr>
+          <w:ilvl w:val="0"/>
+          <w:numId w:val="8"/>
+        </w:numPr>
+      </w:pPr>
+      <w:r>
+        <w:t xml:space="preserve">With Earlier versions of Spring, the recommendation was </w:t>
+      </w:r>
+      <w:r>
+        <w:t>if you have mandatory dependencies then</w:t>
+      </w:r>
+      <w:r>
+        <w:t xml:space="preserve"> </w:t>
+      </w:r>
+      <w:r>
+        <w:t>use constructor inject</w:t>
+      </w:r>
+      <w:r>
+        <w:t xml:space="preserve">ion. For all other dependencies, </w:t>
+      </w:r>
+      <w:r>
+        <w:t>use setter injection.</w:t>
+      </w:r>
+    </w:p>
+    <w:p>
+      <w:pPr>
+        <w:pStyle w:val="Heading3"/>
+      </w:pPr>
+      <w:r>
+        <w:t>Where to search for the beans?</w:t>
+      </w:r>
+    </w:p>
+    <w:p>
+      <w:pPr>
+        <w:pStyle w:val="ListParagraph"/>
+        <w:numPr>
+          <w:ilvl w:val="0"/>
+          <w:numId w:val="8"/>
+        </w:numPr>
+      </w:pPr>
+      <w:r>
+        <w:t>Basically we need to tell Spring where (in which package) our beans (components) are.</w:t>
+      </w:r>
+    </w:p>
+    <w:p>
+      <w:pPr>
+        <w:pStyle w:val="ListParagraph"/>
+        <w:numPr>
+          <w:ilvl w:val="0"/>
+          <w:numId w:val="8"/>
+        </w:numPr>
+      </w:pPr>
+      <w:r>
+        <w:t xml:space="preserve">In order to do so, we use another annotation called </w:t>
+      </w:r>
+      <w:r>
+        <w:rPr>
+          <w:b/>
+        </w:rPr>
+        <w:t>@ComponentScan</w:t>
+      </w:r>
+      <w:r>
+        <w:t>.</w:t>
+      </w:r>
+    </w:p>
+    <w:p>
+      <w:pPr>
+        <w:pStyle w:val="ListParagraph"/>
+        <w:numPr>
+          <w:ilvl w:val="0"/>
+          <w:numId w:val="8"/>
+        </w:numPr>
+      </w:pPr>
+      <w:r>
+        <w:t xml:space="preserve">However what </w:t>
+      </w:r>
+      <w:r>
+        <w:rPr>
+          <w:b/>
+        </w:rPr>
+        <w:t>@</w:t>
+      </w:r>
+      <w:r>
+        <w:rPr>
+          <w:b/>
+        </w:rPr>
+        <w:t>Spring</w:t>
+      </w:r>
+      <w:r>
+        <w:rPr>
+          <w:b/>
+        </w:rPr>
+        <w:t>BootApplication</w:t>
+      </w:r>
+      <w:r>
+        <w:t xml:space="preserve"> annotation does </w:t>
+      </w:r>
+      <w:r>
+        <w:t>is</w:t>
+      </w:r>
+      <w:r>
+        <w:t>,</w:t>
+      </w:r>
+      <w:r>
+        <w:t xml:space="preserve"> it </w:t>
+      </w:r>
+      <w:r>
+        <w:t>by default</w:t>
+      </w:r>
+      <w:r>
+        <w:t xml:space="preserve"> scans the package and the sub packages of the package where this </w:t>
+      </w:r>
+      <w:r>
+        <w:t xml:space="preserve">class (annotated with </w:t>
+      </w:r>
+      <w:r>
+        <w:t>@SpringBootApplication</w:t>
+      </w:r>
+      <w:r>
+        <w:t>) is</w:t>
+      </w:r>
+      <w:r>
+        <w:t>.</w:t>
+      </w:r>
+      <w:r>
+        <w:t xml:space="preserve"> So we may not need to use </w:t>
+      </w:r>
+      <w:r>
+        <w:t>@ComponentScan</w:t>
+      </w:r>
+      <w:r>
+        <w:t>.</w:t>
+      </w:r>
+    </w:p>
+    <w:p>
+      <w:pPr>
+        <w:pStyle w:val="Heading2"/>
+      </w:pPr>
+      <w:r>
+        <w:lastRenderedPageBreak/>
+        <w:t>How it works in the background</w:t>
+      </w:r>
+    </w:p>
+    <w:p>
+      <w:pPr>
+        <w:pStyle w:val="ListParagraph"/>
+        <w:numPr>
+          <w:ilvl w:val="0"/>
+          <w:numId w:val="10"/>
+        </w:numPr>
+      </w:pPr>
+      <w:r>
+        <w:t>Once you run your Spring boot application the class (annotated with @SpringBootApplication) with main method runs.</w:t>
+      </w:r>
+    </w:p>
+    <w:p>
+      <w:pPr>
+        <w:pStyle w:val="ListParagraph"/>
+        <w:numPr>
+          <w:ilvl w:val="0"/>
+          <w:numId w:val="10"/>
+        </w:numPr>
+      </w:pPr>
+      <w:r>
+        <w:t>Then spring does the Component Scan as spring needs to know where the components are.</w:t>
+      </w:r>
+      <w:r>
+        <w:t xml:space="preserve"> So it searches for the packages mentioned in @ComponentScan or package/subpackages where the class annotated with </w:t>
+      </w:r>
+      <w:r>
+        <w:t>@SpringBootApplication</w:t>
+      </w:r>
+      <w:r>
+        <w:t xml:space="preserve"> is.</w:t>
+      </w:r>
+    </w:p>
+    <w:p>
+      <w:pPr>
+        <w:pStyle w:val="ListParagraph"/>
+        <w:numPr>
+          <w:ilvl w:val="0"/>
+          <w:numId w:val="10"/>
+        </w:numPr>
+      </w:pPr>
+      <w:r>
+        <w:t>In the component scan, spring searches for the classes annotated with @Component.</w:t>
+      </w:r>
+    </w:p>
+    <w:p>
+      <w:pPr>
+        <w:pStyle w:val="ListParagraph"/>
+        <w:numPr>
+          <w:ilvl w:val="0"/>
+          <w:numId w:val="10"/>
+        </w:numPr>
+      </w:pPr>
+      <w:r>
+        <w:t>One Spring has figured out wha</w:t>
+      </w:r>
+      <w:r>
+        <w:t>t components it needs to manage, t</w:t>
+      </w:r>
+      <w:r>
+        <w:t>hen it would start creating the beans and trying to identify the dependencies.</w:t>
+      </w:r>
+    </w:p>
+    <w:p>
+      <w:pPr>
+        <w:pStyle w:val="ListParagraph"/>
+        <w:numPr>
+          <w:ilvl w:val="0"/>
+          <w:numId w:val="10"/>
+        </w:numPr>
+      </w:pPr>
+      <w:r>
+        <w:t>Once spring identifies dependencies for a component, it will create a bean i.e. it will create an instance of the class by setting the dependencies.</w:t>
+      </w:r>
+    </w:p>
+    <w:p>
+      <w:pPr>
+        <w:pStyle w:val="Heading2"/>
+      </w:pPr>
+      <w:r>
+        <w:t>Dynamic Autowiring</w:t>
+      </w:r>
+    </w:p>
+    <w:p>
+      <w:pPr>
+        <w:pStyle w:val="ListParagraph"/>
+        <w:numPr>
+          <w:ilvl w:val="0"/>
+          <w:numId w:val="11"/>
+        </w:numPr>
+      </w:pPr>
+      <w:r>
+        <w:t>For instance there is QuickSort and BubbleSort classes which implement Sort interface and the Sort interface is used as a dependency in some other class like BinarySearch.</w:t>
+      </w:r>
+    </w:p>
+    <w:p>
+      <w:pPr>
+        <w:pStyle w:val="ListParagraph"/>
+        <w:numPr>
+          <w:ilvl w:val="0"/>
+          <w:numId w:val="11"/>
+        </w:numPr>
+      </w:pPr>
+      <w:r>
+        <w:t>So w</w:t>
+      </w:r>
+      <w:r>
+        <w:t xml:space="preserve">hat if you have two components on classpath? </w:t>
+      </w:r>
+      <w:r>
+        <w:t>What does Spring do to resolve that?</w:t>
+      </w:r>
+    </w:p>
+    <w:p>
+      <w:pPr>
+        <w:pStyle w:val="ListParagraph"/>
+        <w:numPr>
+          <w:ilvl w:val="0"/>
+          <w:numId w:val="11"/>
+        </w:numPr>
+      </w:pPr>
+      <w:r>
+        <w:t>By default, in this case, the Spring boot application will fail to start as it can see the conflicting classes (</w:t>
+      </w:r>
+      <w:r>
+        <w:t>QuickSort and BubbleSort</w:t>
+      </w:r>
+      <w:r>
+        <w:t>) and it does not know which one to inject into BinarySearch class</w:t>
+      </w:r>
+      <w:r>
+        <w:t>/bean</w:t>
+      </w:r>
+      <w:r>
+        <w:t>.</w:t>
+      </w:r>
+    </w:p>
+    <w:p>
+      <w:pPr>
+        <w:pStyle w:val="ListParagraph"/>
+        <w:numPr>
+          <w:ilvl w:val="0"/>
+          <w:numId w:val="11"/>
+        </w:numPr>
+      </w:pPr>
+      <w:r>
+        <w:rPr>
+          <w:b/>
+        </w:rPr>
+        <w:t>Solution</w:t>
+      </w:r>
+      <w:r>
+        <w:t xml:space="preserve"> – use @Primary annotation for one the conflicting classes. </w:t>
+      </w:r>
+    </w:p>
+    <w:p>
+      <w:pPr>
+        <w:pStyle w:val="ListParagraph"/>
+        <w:numPr>
+          <w:ilvl w:val="0"/>
+          <w:numId w:val="11"/>
+        </w:numPr>
+      </w:pPr>
+      <w:r>
+        <w:t>If you have more than one component matching a specific</w:t>
+      </w:r>
+      <w:r>
+        <w:t xml:space="preserve"> type, you can use </w:t>
+      </w:r>
+      <w:r>
+        <w:rPr>
+          <w:b/>
+        </w:rPr>
+        <w:t>@P</w:t>
+      </w:r>
+      <w:r>
+        <w:rPr>
+          <w:b/>
+        </w:rPr>
+        <w:t>rimary</w:t>
+      </w:r>
+      <w:r>
+        <w:t xml:space="preserve"> to give more importance to one of those components.</w:t>
+      </w:r>
+    </w:p>
+    <w:p>
+      <w:pPr>
+        <w:pStyle w:val="Heading2"/>
+      </w:pPr>
+      <w:r>
+        <w:lastRenderedPageBreak/>
+        <w:t>Spring Modules</w:t>
+      </w:r>
+    </w:p>
+    <w:p>
+      <w:r>
+        <w:rPr>
+          <w:noProof/>
+        </w:rPr>
+        <w:drawing>
+          <wp:inline distT="0" distB="0" distL="0" distR="0">
+            <wp:extent cx="5514975" cy="4257675"/>
+            <wp:effectExtent l="0" t="0" r="9525" b="9525"/>
+            <wp:docPr id="1" name="Picture 1" descr="https://docs.spring.io/spring-framework/docs/3.0.0.M4/reference/html/images/spring-overview.png"/>
+            <wp:cNvGraphicFramePr>
+              <a:graphicFrameLocks xmlns:a="http://schemas.openxmlformats.org/drawingml/2006/main" noChangeAspect="1"/>
+            </wp:cNvGraphicFramePr>
+            <a:graphic xmlns:a="http://schemas.openxmlformats.org/drawingml/2006/main">
+              <a:graphicData uri="http://schemas.openxmlformats.org/drawingml/2006/picture">
+                <pic:pic xmlns:pic="http://schemas.openxmlformats.org/drawingml/2006/picture">
+                  <pic:nvPicPr>
+                    <pic:cNvPr id="0" name="Picture 1" descr="https://docs.spring.io/spring-framework/docs/3.0.0.M4/reference/html/images/spring-overview.png"/>
+                    <pic:cNvPicPr>
+                      <a:picLocks noChangeAspect="1" noChangeArrowheads="1"/>
+                    </pic:cNvPicPr>
+                  </pic:nvPicPr>
+                  <pic:blipFill>
+                    <a:blip r:embed="rId10">
+                      <a:extLst>
+                        <a:ext uri="{28A0092B-C50C-407E-A947-70E740481C1C}">
+                          <a14:useLocalDpi xmlns:a14="http://schemas.microsoft.com/office/drawing/2010/main" val="0"/>
+                        </a:ext>
+                      </a:extLst>
+                    </a:blip>
+                    <a:srcRect/>
+                    <a:stretch>
+                      <a:fillRect/>
+                    </a:stretch>
+                  </pic:blipFill>
+                  <pic:spPr bwMode="auto">
+                    <a:xfrm>
+                      <a:off x="0" y="0"/>
+                      <a:ext cx="5514975" cy="4257675"/>
+                    </a:xfrm>
+                    <a:prstGeom prst="rect">
+                      <a:avLst/>
+                    </a:prstGeom>
+                    <a:noFill/>
+                    <a:ln>
+                      <a:noFill/>
+                    </a:ln>
+                  </pic:spPr>
+                </pic:pic>
+              </a:graphicData>
+            </a:graphic>
+          </wp:inline>
+        </w:drawing>
+      </w:r>
+    </w:p>
+    <w:p>
+      <w:pPr>
+        <w:pStyle w:val="ListParagraph"/>
+        <w:numPr>
+          <w:ilvl w:val="0"/>
+          <w:numId w:val="12"/>
+        </w:numPr>
+      </w:pPr>
+      <w:r>
+        <w:t>One of the important things about Spring is that it's not one big framework.</w:t>
+      </w:r>
+      <w:r>
+        <w:t xml:space="preserve"> So we have lot of small jars with dedicated purposes.</w:t>
+      </w:r>
+    </w:p>
+    <w:p>
+      <w:pPr>
+        <w:pStyle w:val="ListParagraph"/>
+        <w:numPr>
+          <w:ilvl w:val="0"/>
+          <w:numId w:val="12"/>
+        </w:numPr>
+      </w:pPr>
+      <w:r>
+        <w:t>T</w:t>
+      </w:r>
+      <w:r>
+        <w:t>his e</w:t>
+      </w:r>
+      <w:r>
+        <w:t>nables you to use specific module</w:t>
+      </w:r>
+      <w:r>
+        <w:t>s without using the</w:t>
+      </w:r>
+      <w:r>
+        <w:t xml:space="preserve"> </w:t>
+      </w:r>
+      <w:r>
+        <w:t>other models of Spring.</w:t>
+      </w:r>
+    </w:p>
+    <w:p>
+      <w:pPr>
+        <w:pStyle w:val="ListParagraph"/>
+        <w:numPr>
+          <w:ilvl w:val="0"/>
+          <w:numId w:val="12"/>
+        </w:numPr>
+      </w:pPr>
+      <w:r>
+        <w:t>All the Spring modules have the same release version as the Spring Framework</w:t>
+      </w:r>
+      <w:r>
+        <w:t>.</w:t>
+      </w:r>
+    </w:p>
+    <w:p>
+      <w:pPr>
+        <w:pStyle w:val="Heading2"/>
+      </w:pPr>
+      <w:r>
+        <w:t>Spring Projects</w:t>
+      </w:r>
+    </w:p>
+    <w:p>
+      <w:pPr>
+        <w:pStyle w:val="ListParagraph"/>
+        <w:numPr>
+          <w:ilvl w:val="0"/>
+          <w:numId w:val="13"/>
+        </w:numPr>
+      </w:pPr>
+      <w:r>
+        <w:t xml:space="preserve">Refer – </w:t>
+      </w:r>
+      <w:hyperlink r:id="rId11" w:history="1">
+        <w:r>
+          <w:rPr>
+            <w:rStyle w:val="Hyperlink"/>
+          </w:rPr>
+          <w:t>https://spring.io/projects</w:t>
+        </w:r>
+      </w:hyperlink>
+      <w:r>
+        <w:t xml:space="preserve"> </w:t>
+      </w:r>
+    </w:p>
+    <w:p>
+      <w:pPr>
+        <w:pStyle w:val="ListParagraph"/>
+        <w:numPr>
+          <w:ilvl w:val="0"/>
+          <w:numId w:val="13"/>
+        </w:numPr>
+      </w:pPr>
+      <w:r>
+        <w:t>There are other things Spring does other then the Spring Framework and it's modules. These are called</w:t>
+      </w:r>
+      <w:r>
+        <w:t xml:space="preserve"> </w:t>
+      </w:r>
+      <w:r>
+        <w:t xml:space="preserve">Spring projects. </w:t>
+      </w:r>
+      <w:r>
+        <w:t xml:space="preserve">E.g. Spring boot, Spring batch, Spring Security, Spring Data, </w:t>
+      </w:r>
+      <w:r>
+        <w:t xml:space="preserve">Spring Cloud, </w:t>
+      </w:r>
+      <w:r>
+        <w:t>etc.</w:t>
+      </w:r>
+    </w:p>
+    <w:p>
+      <w:pPr>
+        <w:pStyle w:val="ListParagraph"/>
+        <w:numPr>
+          <w:ilvl w:val="0"/>
+          <w:numId w:val="13"/>
+        </w:numPr>
+      </w:pPr>
+      <w:r>
+        <w:t>These Spring projects provide solutions for different problems faced by enterprise applications</w:t>
+      </w:r>
+    </w:p>
+    <w:p>
+      <w:pPr>
+        <w:pStyle w:val="ListParagraph"/>
+        <w:numPr>
+          <w:ilvl w:val="0"/>
+          <w:numId w:val="13"/>
+        </w:numPr>
+      </w:pPr>
+      <w:r>
+        <w:t>Spring Boot has become the most popular fr</w:t>
+      </w:r>
+      <w:r>
+        <w:t>amework used for developing micro</w:t>
+      </w:r>
+      <w:r>
+        <w:t>services.</w:t>
+      </w:r>
+    </w:p>
+    <w:p>
+      <w:pPr>
+        <w:pStyle w:val="ListParagraph"/>
+        <w:numPr>
+          <w:ilvl w:val="0"/>
+          <w:numId w:val="13"/>
+        </w:numPr>
+      </w:pPr>
+      <w:r>
+        <w:t>Spring Boot makes it very very easy to develop applications quickly. With features like start up projects,</w:t>
+      </w:r>
+      <w:r>
+        <w:t xml:space="preserve"> </w:t>
+      </w:r>
+      <w:r>
+        <w:t>auto configuration, actuator Spring Boot makes developing applications especially micro service a cakewalk.</w:t>
+      </w:r>
+    </w:p>
+    <w:p>
+      <w:pPr>
+        <w:pStyle w:val="ListParagraph"/>
+        <w:numPr>
+          <w:ilvl w:val="0"/>
+          <w:numId w:val="13"/>
+        </w:numPr>
+      </w:pPr>
+      <w:r>
+        <w:lastRenderedPageBreak/>
+        <w:t xml:space="preserve">Spring Cloud can be used to </w:t>
+      </w:r>
+      <w:r>
+        <w:t>develop Cloud native applications.</w:t>
+      </w:r>
+      <w:r>
+        <w:t xml:space="preserve"> </w:t>
+      </w:r>
+      <w:r>
+        <w:t>We would want to be able to dynamically configure applications, we would be able to dynamically connect</w:t>
+      </w:r>
+      <w:r>
+        <w:t xml:space="preserve"> </w:t>
+      </w:r>
+      <w:r>
+        <w:t>them.</w:t>
+      </w:r>
+      <w:r>
+        <w:t xml:space="preserve"> </w:t>
+      </w:r>
+      <w:r>
+        <w:t>We would want to be able to dynamically deploy applications.</w:t>
+      </w:r>
+    </w:p>
+    <w:p>
+      <w:pPr>
+        <w:pStyle w:val="ListParagraph"/>
+        <w:numPr>
+          <w:ilvl w:val="0"/>
+          <w:numId w:val="13"/>
+        </w:numPr>
+      </w:pPr>
+      <w:r>
+        <w:t>Spring data provides a consistent data access</w:t>
+      </w:r>
+      <w:r>
+        <w:t xml:space="preserve"> through different types of databases (SQL, NoSQL)</w:t>
+      </w:r>
+      <w:r>
+        <w:t>.</w:t>
+      </w:r>
+    </w:p>
+    <w:p>
+      <w:pPr>
+        <w:pStyle w:val="ListParagraph"/>
+        <w:numPr>
+          <w:ilvl w:val="0"/>
+          <w:numId w:val="13"/>
+        </w:numPr>
+      </w:pPr>
+      <w:r>
+        <w:t>Spring integration</w:t>
+      </w:r>
+      <w:r>
+        <w:t xml:space="preserve"> addresses problems with application integration.</w:t>
+      </w:r>
+      <w:r>
+        <w:t xml:space="preserve"> </w:t>
+      </w:r>
+      <w:r>
+        <w:t>Spring integration helps us in</w:t>
+      </w:r>
+      <w:r>
+        <w:t xml:space="preserve"> </w:t>
+      </w:r>
+      <w:r>
+        <w:t>connecting enterprise applications very easily.</w:t>
+      </w:r>
+    </w:p>
+    <w:p>
+      <w:pPr>
+        <w:pStyle w:val="ListParagraph"/>
+        <w:numPr>
+          <w:ilvl w:val="0"/>
+          <w:numId w:val="13"/>
+        </w:numPr>
+      </w:pPr>
+      <w:r>
+        <w:t>Spring Batch helps in developing batch processing applications.</w:t>
+      </w:r>
+    </w:p>
+    <w:p>
+      <w:pPr>
+        <w:pStyle w:val="ListParagraph"/>
+        <w:numPr>
+          <w:ilvl w:val="0"/>
+          <w:numId w:val="13"/>
+        </w:numPr>
+      </w:pPr>
+      <w:r>
+        <w:t xml:space="preserve">Spring Security provides solutions </w:t>
+      </w:r>
+      <w:r>
+        <w:t>for securing your applications w</w:t>
+      </w:r>
+      <w:r>
+        <w:t>hether it's a web application or</w:t>
+      </w:r>
+      <w:r>
+        <w:t xml:space="preserve"> </w:t>
+      </w:r>
+      <w:r>
+        <w:t>whether it's a REST service</w:t>
+      </w:r>
+      <w:r>
+        <w:t>.</w:t>
+      </w:r>
+      <w:r>
+        <w:t xml:space="preserve"> </w:t>
+      </w:r>
+      <w:r>
+        <w:t>Spring Security has support for multiple</w:t>
+      </w:r>
+      <w:r>
+        <w:t xml:space="preserve"> </w:t>
+      </w:r>
+      <w:r>
+        <w:t>security optio</w:t>
+      </w:r>
+      <w:r>
+        <w:t>ns like basic authentication, OAuth authentication, OAuth2</w:t>
+      </w:r>
+      <w:r>
+        <w:t xml:space="preserve"> </w:t>
+      </w:r>
+      <w:r>
+        <w:t>for example</w:t>
+      </w:r>
+      <w:r>
+        <w:t>.</w:t>
+      </w:r>
+    </w:p>
+    <w:p>
+      <w:pPr>
+        <w:pStyle w:val="ListParagraph"/>
+        <w:numPr>
+          <w:ilvl w:val="0"/>
+          <w:numId w:val="13"/>
+        </w:numPr>
+      </w:pPr>
+      <w:r>
+        <w:t>Spring HATEOAS</w:t>
+      </w:r>
+      <w:r>
+        <w:t xml:space="preserve"> </w:t>
+      </w:r>
+      <w:r>
+        <w:t>enables you to develop HATEOAS compatible services.</w:t>
+      </w:r>
+    </w:p>
+    <w:p/>
+    <w:p>
+      <w:pPr>
+        <w:pStyle w:val="Heading2"/>
+      </w:pPr>
+      <w:r>
+        <w:t>Why Spring is so popular</w:t>
+      </w:r>
+    </w:p>
+    <w:p>
+      <w:pPr>
+        <w:pStyle w:val="ListParagraph"/>
+        <w:numPr>
+          <w:ilvl w:val="0"/>
+          <w:numId w:val="14"/>
+        </w:numPr>
+      </w:pPr>
+      <w:r>
+        <w:t>Spring has survived for more than 15 years (as of March 2021).</w:t>
+      </w:r>
+    </w:p>
+    <w:p>
+      <w:pPr>
+        <w:pStyle w:val="ListParagraph"/>
+        <w:numPr>
+          <w:ilvl w:val="0"/>
+          <w:numId w:val="14"/>
+        </w:numPr>
+      </w:pPr>
+      <w:r>
+        <w:t>The most important</w:t>
+      </w:r>
+      <w:r>
+        <w:t xml:space="preserve"> reasons Spring is so popular are </w:t>
+      </w:r>
+    </w:p>
+    <w:p>
+      <w:pPr>
+        <w:pStyle w:val="ListParagraph"/>
+        <w:numPr>
+          <w:ilvl w:val="1"/>
+          <w:numId w:val="14"/>
+        </w:numPr>
+      </w:pPr>
+      <w:r>
+        <w:t>I</w:t>
+      </w:r>
+      <w:r>
+        <w:t>t enables writing testable code.</w:t>
+      </w:r>
+    </w:p>
+    <w:p>
+      <w:pPr>
+        <w:pStyle w:val="ListParagraph"/>
+        <w:numPr>
+          <w:ilvl w:val="1"/>
+          <w:numId w:val="14"/>
+        </w:numPr>
+      </w:pPr>
+      <w:r>
+        <w:t>T</w:t>
+      </w:r>
+      <w:r>
+        <w:t>here is no plumbing</w:t>
+      </w:r>
+      <w:r>
+        <w:t>/boilerplate</w:t>
+      </w:r>
+      <w:r>
+        <w:t xml:space="preserve"> code at all.</w:t>
+      </w:r>
+      <w:r>
+        <w:t xml:space="preserve"> E.g. </w:t>
+      </w:r>
+      <w:r>
+        <w:t>Spring makes all its exceptions unchecked</w:t>
+      </w:r>
+      <w:r>
+        <w:t xml:space="preserve"> so you don’t need to handle those</w:t>
+      </w:r>
+    </w:p>
+    <w:p>
+      <w:pPr>
+        <w:pStyle w:val="ListParagraph"/>
+        <w:numPr>
+          <w:ilvl w:val="1"/>
+          <w:numId w:val="14"/>
+        </w:numPr>
+      </w:pPr>
+      <w:r>
+        <w:t>Spring</w:t>
+      </w:r>
+      <w:r>
+        <w:t xml:space="preserve"> </w:t>
+      </w:r>
+      <w:r>
+        <w:t>brings in the architecture flexibility</w:t>
+      </w:r>
+      <w:r>
+        <w:t>.</w:t>
+      </w:r>
+      <w:r>
+        <w:t xml:space="preserve"> </w:t>
+      </w:r>
+      <w:r>
+        <w:t>Spring is very modular.</w:t>
+      </w:r>
+      <w:r>
+        <w:t xml:space="preserve"> </w:t>
+      </w:r>
+      <w:r>
+        <w:t>There are Spring modules and Spring projects for very specific purposes.</w:t>
+      </w:r>
+      <w:r>
+        <w:t xml:space="preserve"> </w:t>
+      </w:r>
+      <w:r>
+        <w:t>And I can use a specific Spring module without using all others.</w:t>
+      </w:r>
+      <w:r>
+        <w:t xml:space="preserve"> </w:t>
+      </w:r>
+      <w:r>
+        <w:t>If I use Spring in my project my options are not really restricted.</w:t>
+      </w:r>
+    </w:p>
+    <w:p>
+      <w:pPr>
+        <w:pStyle w:val="ListParagraph"/>
+        <w:numPr>
+          <w:ilvl w:val="1"/>
+          <w:numId w:val="14"/>
+        </w:numPr>
+      </w:pPr>
+      <w:r>
+        <w:t>I</w:t>
+      </w:r>
+      <w:r>
+        <w:t>t is able to stay with the trend</w:t>
+      </w:r>
+      <w:r>
+        <w:t>.</w:t>
+      </w:r>
+      <w:bookmarkStart w:id="0" w:name="_GoBack"/>
+      <w:bookmarkEnd w:id="0"/>
     </w:p>
     <w:p/>
     <w:p/>
@@ -1053,6 +2132,8 @@
     <w:p/>
     <w:p/>
     <w:p/>
+    <w:p/>
+    <w:p/>
     <w:p>
       <w:pPr>
         <w:pStyle w:val="Heading1"/>
@@ -1060,7 +2141,6 @@
       <w:bookmarkStart w:id="1" w:name="_Toc60666887"/>
       <w:bookmarkStart w:id="2" w:name="_Toc62489510"/>
       <w:r>
-        <w:lastRenderedPageBreak/>
         <w:t>T</w:t>
       </w:r>
       <w:r>
@@ -1068,6 +2148,61 @@
       </w:r>
       <w:bookmarkEnd w:id="1"/>
       <w:bookmarkEnd w:id="2"/>
+    </w:p>
+    <w:p>
+      <w:pPr>
+        <w:pStyle w:val="ListParagraph"/>
+        <w:numPr>
+          <w:ilvl w:val="0"/>
+          <w:numId w:val="9"/>
+        </w:numPr>
+      </w:pPr>
+      <w:r>
+        <w:t>To use Spring boot logging, add below line in application.properties file with relevant logging level.</w:t>
+      </w:r>
+    </w:p>
+    <w:p>
+      <w:pPr>
+        <w:pStyle w:val="ListParagraph"/>
+        <w:rPr>
+          <w:rFonts w:ascii="Consolas" w:hAnsi="Consolas" w:cs="Consolas"/>
+        </w:rPr>
+      </w:pPr>
+      <w:r>
+        <w:rPr>
+          <w:rFonts w:ascii="Consolas" w:hAnsi="Consolas" w:cs="Consolas"/>
+        </w:rPr>
+        <w:t>logging.level.&lt;package-name&gt; = &lt;log-level&gt;</w:t>
+      </w:r>
+    </w:p>
+    <w:p>
+      <w:pPr>
+        <w:pStyle w:val="ListParagraph"/>
+        <w:rPr>
+          <w:rFonts w:ascii="Consolas" w:hAnsi="Consolas" w:cs="Consolas"/>
+        </w:rPr>
+      </w:pPr>
+      <w:r>
+        <w:rPr>
+          <w:rFonts w:ascii="Consolas" w:hAnsi="Consolas" w:cs="Consolas"/>
+        </w:rPr>
+        <w:t xml:space="preserve">e.g. </w:t>
+      </w:r>
+      <w:r>
+        <w:rPr>
+          <w:rFonts w:ascii="Consolas" w:hAnsi="Consolas" w:cs="Consolas"/>
+        </w:rPr>
+        <w:t>logging.level.org.springframework = debug</w:t>
+      </w:r>
+    </w:p>
+    <w:p>
+      <w:pPr>
+        <w:pStyle w:val="ListParagraph"/>
+        <w:numPr>
+          <w:ilvl w:val="0"/>
+          <w:numId w:val="9"/>
+        </w:numPr>
+      </w:pPr>
     </w:p>
     <w:sectPr>
       <w:pgSz w:w="12240" w:h="15840"/>
@@ -1195,6 +2330,345 @@
     </w:lvl>
   </w:abstractNum>
   <w:abstractNum w:abstractNumId="1">
+    <w:nsid w:val="116038D9"/>
+    <w:multiLevelType w:val="hybridMultilevel"/>
+    <w:tmpl w:val="5806798E"/>
+    <w:lvl w:ilvl="0" w:tplc="04090001">
+      <w:start w:val="1"/>
+      <w:numFmt w:val="bullet"/>
+      <w:lvlText w:val=""/>
+      <w:lvlJc w:val="left"/>
+      <w:pPr>
+        <w:ind w:left="720" w:hanging="360"/>
+      </w:pPr>
+      <w:rPr>
+        <w:rFonts w:ascii="Symbol" w:hAnsi="Symbol" w:hint="default"/>
+      </w:rPr>
+    </w:lvl>
+    <w:lvl w:ilvl="1" w:tplc="04090003" w:tentative="1">
+      <w:start w:val="1"/>
+      <w:numFmt w:val="bullet"/>
+      <w:lvlText w:val="o"/>
+      <w:lvlJc w:val="left"/>
+      <w:pPr>
+        <w:ind w:left="1440" w:hanging="360"/>
+      </w:pPr>
+      <w:rPr>
+        <w:rFonts w:ascii="Courier New" w:hAnsi="Courier New" w:cs="Courier New" w:hint="default"/>
+      </w:rPr>
+    </w:lvl>
+    <w:lvl w:ilvl="2" w:tplc="04090005" w:tentative="1">
+      <w:start w:val="1"/>
+      <w:numFmt w:val="bullet"/>
+      <w:lvlText w:val=""/>
+      <w:lvlJc w:val="left"/>
+      <w:pPr>
+        <w:ind w:left="2160" w:hanging="360"/>
+      </w:pPr>
+      <w:rPr>
+        <w:rFonts w:ascii="Wingdings" w:hAnsi="Wingdings" w:hint="default"/>
+      </w:rPr>
+    </w:lvl>
+    <w:lvl w:ilvl="3" w:tplc="04090001" w:tentative="1">
+      <w:start w:val="1"/>
+      <w:numFmt w:val="bullet"/>
+      <w:lvlText w:val=""/>
+      <w:lvlJc w:val="left"/>
+      <w:pPr>
+        <w:ind w:left="2880" w:hanging="360"/>
+      </w:pPr>
+      <w:rPr>
+        <w:rFonts w:ascii="Symbol" w:hAnsi="Symbol" w:hint="default"/>
+      </w:rPr>
+    </w:lvl>
+    <w:lvl w:ilvl="4" w:tplc="04090003" w:tentative="1">
+      <w:start w:val="1"/>
+      <w:numFmt w:val="bullet"/>
+      <w:lvlText w:val="o"/>
+      <w:lvlJc w:val="left"/>
+      <w:pPr>
+        <w:ind w:left="3600" w:hanging="360"/>
+      </w:pPr>
+      <w:rPr>
+        <w:rFonts w:ascii="Courier New" w:hAnsi="Courier New" w:cs="Courier New" w:hint="default"/>
+      </w:rPr>
+    </w:lvl>
+    <w:lvl w:ilvl="5" w:tplc="04090005" w:tentative="1">
+      <w:start w:val="1"/>
+      <w:numFmt w:val="bullet"/>
+      <w:lvlText w:val=""/>
+      <w:lvlJc w:val="left"/>
+      <w:pPr>
+        <w:ind w:left="4320" w:hanging="360"/>
+      </w:pPr>
+      <w:rPr>
+        <w:rFonts w:ascii="Wingdings" w:hAnsi="Wingdings" w:hint="default"/>
+      </w:rPr>
+    </w:lvl>
+    <w:lvl w:ilvl="6" w:tplc="04090001" w:tentative="1">
+      <w:start w:val="1"/>
+      <w:numFmt w:val="bullet"/>
+      <w:lvlText w:val=""/>
+      <w:lvlJc w:val="left"/>
+      <w:pPr>
+        <w:ind w:left="5040" w:hanging="360"/>
+      </w:pPr>
+      <w:rPr>
+        <w:rFonts w:ascii="Symbol" w:hAnsi="Symbol" w:hint="default"/>
+      </w:rPr>
+    </w:lvl>
+    <w:lvl w:ilvl="7" w:tplc="04090003" w:tentative="1">
+      <w:start w:val="1"/>
+      <w:numFmt w:val="bullet"/>
+      <w:lvlText w:val="o"/>
+      <w:lvlJc w:val="left"/>
+      <w:pPr>
+        <w:ind w:left="5760" w:hanging="360"/>
+      </w:pPr>
+      <w:rPr>
+        <w:rFonts w:ascii="Courier New" w:hAnsi="Courier New" w:cs="Courier New" w:hint="default"/>
+      </w:rPr>
+    </w:lvl>
+    <w:lvl w:ilvl="8" w:tplc="04090005" w:tentative="1">
+      <w:start w:val="1"/>
+      <w:numFmt w:val="bullet"/>
+      <w:lvlText w:val=""/>
+      <w:lvlJc w:val="left"/>
+      <w:pPr>
+        <w:ind w:left="6480" w:hanging="360"/>
+      </w:pPr>
+      <w:rPr>
+        <w:rFonts w:ascii="Wingdings" w:hAnsi="Wingdings" w:hint="default"/>
+      </w:rPr>
+    </w:lvl>
+  </w:abstractNum>
+  <w:abstractNum w:abstractNumId="2">
+    <w:nsid w:val="1C2141CD"/>
+    <w:multiLevelType w:val="hybridMultilevel"/>
+    <w:tmpl w:val="4ADC5636"/>
+    <w:lvl w:ilvl="0" w:tplc="04090001">
+      <w:start w:val="1"/>
+      <w:numFmt w:val="bullet"/>
+      <w:lvlText w:val=""/>
+      <w:lvlJc w:val="left"/>
+      <w:pPr>
+        <w:ind w:left="720" w:hanging="360"/>
+      </w:pPr>
+      <w:rPr>
+        <w:rFonts w:ascii="Symbol" w:hAnsi="Symbol" w:hint="default"/>
+      </w:rPr>
+    </w:lvl>
+    <w:lvl w:ilvl="1" w:tplc="04090003" w:tentative="1">
+      <w:start w:val="1"/>
+      <w:numFmt w:val="bullet"/>
+      <w:lvlText w:val="o"/>
+      <w:lvlJc w:val="left"/>
+      <w:pPr>
+        <w:ind w:left="1440" w:hanging="360"/>
+      </w:pPr>
+      <w:rPr>
+        <w:rFonts w:ascii="Courier New" w:hAnsi="Courier New" w:cs="Courier New" w:hint="default"/>
+      </w:rPr>
+    </w:lvl>
+    <w:lvl w:ilvl="2" w:tplc="04090005" w:tentative="1">
+      <w:start w:val="1"/>
+      <w:numFmt w:val="bullet"/>
+      <w:lvlText w:val=""/>
+      <w:lvlJc w:val="left"/>
+      <w:pPr>
+        <w:ind w:left="2160" w:hanging="360"/>
+      </w:pPr>
+      <w:rPr>
+        <w:rFonts w:ascii="Wingdings" w:hAnsi="Wingdings" w:hint="default"/>
+      </w:rPr>
+    </w:lvl>
+    <w:lvl w:ilvl="3" w:tplc="04090001" w:tentative="1">
+      <w:start w:val="1"/>
+      <w:numFmt w:val="bullet"/>
+      <w:lvlText w:val=""/>
+      <w:lvlJc w:val="left"/>
+      <w:pPr>
+        <w:ind w:left="2880" w:hanging="360"/>
+      </w:pPr>
+      <w:rPr>
+        <w:rFonts w:ascii="Symbol" w:hAnsi="Symbol" w:hint="default"/>
+      </w:rPr>
+    </w:lvl>
+    <w:lvl w:ilvl="4" w:tplc="04090003" w:tentative="1">
+      <w:start w:val="1"/>
+      <w:numFmt w:val="bullet"/>
+      <w:lvlText w:val="o"/>
+      <w:lvlJc w:val="left"/>
+      <w:pPr>
+        <w:ind w:left="3600" w:hanging="360"/>
+      </w:pPr>
+      <w:rPr>
+        <w:rFonts w:ascii="Courier New" w:hAnsi="Courier New" w:cs="Courier New" w:hint="default"/>
+      </w:rPr>
+    </w:lvl>
+    <w:lvl w:ilvl="5" w:tplc="04090005" w:tentative="1">
+      <w:start w:val="1"/>
+      <w:numFmt w:val="bullet"/>
+      <w:lvlText w:val=""/>
+      <w:lvlJc w:val="left"/>
+      <w:pPr>
+        <w:ind w:left="4320" w:hanging="360"/>
+      </w:pPr>
+      <w:rPr>
+        <w:rFonts w:ascii="Wingdings" w:hAnsi="Wingdings" w:hint="default"/>
+      </w:rPr>
+    </w:lvl>
+    <w:lvl w:ilvl="6" w:tplc="04090001" w:tentative="1">
+      <w:start w:val="1"/>
+      <w:numFmt w:val="bullet"/>
+      <w:lvlText w:val=""/>
+      <w:lvlJc w:val="left"/>
+      <w:pPr>
+        <w:ind w:left="5040" w:hanging="360"/>
+      </w:pPr>
+      <w:rPr>
+        <w:rFonts w:ascii="Symbol" w:hAnsi="Symbol" w:hint="default"/>
+      </w:rPr>
+    </w:lvl>
+    <w:lvl w:ilvl="7" w:tplc="04090003" w:tentative="1">
+      <w:start w:val="1"/>
+      <w:numFmt w:val="bullet"/>
+      <w:lvlText w:val="o"/>
+      <w:lvlJc w:val="left"/>
+      <w:pPr>
+        <w:ind w:left="5760" w:hanging="360"/>
+      </w:pPr>
+      <w:rPr>
+        <w:rFonts w:ascii="Courier New" w:hAnsi="Courier New" w:cs="Courier New" w:hint="default"/>
+      </w:rPr>
+    </w:lvl>
+    <w:lvl w:ilvl="8" w:tplc="04090005" w:tentative="1">
+      <w:start w:val="1"/>
+      <w:numFmt w:val="bullet"/>
+      <w:lvlText w:val=""/>
+      <w:lvlJc w:val="left"/>
+      <w:pPr>
+        <w:ind w:left="6480" w:hanging="360"/>
+      </w:pPr>
+      <w:rPr>
+        <w:rFonts w:ascii="Wingdings" w:hAnsi="Wingdings" w:hint="default"/>
+      </w:rPr>
+    </w:lvl>
+  </w:abstractNum>
+  <w:abstractNum w:abstractNumId="3">
+    <w:nsid w:val="1F68185F"/>
+    <w:multiLevelType w:val="hybridMultilevel"/>
+    <w:tmpl w:val="383E0FB0"/>
+    <w:lvl w:ilvl="0" w:tplc="04090001">
+      <w:start w:val="1"/>
+      <w:numFmt w:val="bullet"/>
+      <w:lvlText w:val=""/>
+      <w:lvlJc w:val="left"/>
+      <w:pPr>
+        <w:ind w:left="720" w:hanging="360"/>
+      </w:pPr>
+      <w:rPr>
+        <w:rFonts w:ascii="Symbol" w:hAnsi="Symbol" w:hint="default"/>
+      </w:rPr>
+    </w:lvl>
+    <w:lvl w:ilvl="1" w:tplc="04090003">
+      <w:start w:val="1"/>
+      <w:numFmt w:val="bullet"/>
+      <w:lvlText w:val="o"/>
+      <w:lvlJc w:val="left"/>
+      <w:pPr>
+        <w:ind w:left="1440" w:hanging="360"/>
+      </w:pPr>
+      <w:rPr>
+        <w:rFonts w:ascii="Courier New" w:hAnsi="Courier New" w:cs="Courier New" w:hint="default"/>
+      </w:rPr>
+    </w:lvl>
+    <w:lvl w:ilvl="2" w:tplc="04090005" w:tentative="1">
+      <w:start w:val="1"/>
+      <w:numFmt w:val="bullet"/>
+      <w:lvlText w:val=""/>
+      <w:lvlJc w:val="left"/>
+      <w:pPr>
+        <w:ind w:left="2160" w:hanging="360"/>
+      </w:pPr>
+      <w:rPr>
+        <w:rFonts w:ascii="Wingdings" w:hAnsi="Wingdings" w:hint="default"/>
+      </w:rPr>
+    </w:lvl>
+    <w:lvl w:ilvl="3" w:tplc="04090001" w:tentative="1">
+      <w:start w:val="1"/>
+      <w:numFmt w:val="bullet"/>
+      <w:lvlText w:val=""/>
+      <w:lvlJc w:val="left"/>
+      <w:pPr>
+        <w:ind w:left="2880" w:hanging="360"/>
+      </w:pPr>
+      <w:rPr>
+        <w:rFonts w:ascii="Symbol" w:hAnsi="Symbol" w:hint="default"/>
+      </w:rPr>
+    </w:lvl>
+    <w:lvl w:ilvl="4" w:tplc="04090003" w:tentative="1">
+      <w:start w:val="1"/>
+      <w:numFmt w:val="bullet"/>
+      <w:lvlText w:val="o"/>
+      <w:lvlJc w:val="left"/>
+      <w:pPr>
+        <w:ind w:left="3600" w:hanging="360"/>
+      </w:pPr>
+      <w:rPr>
+        <w:rFonts w:ascii="Courier New" w:hAnsi="Courier New" w:cs="Courier New" w:hint="default"/>
+      </w:rPr>
+    </w:lvl>
+    <w:lvl w:ilvl="5" w:tplc="04090005" w:tentative="1">
+      <w:start w:val="1"/>
+      <w:numFmt w:val="bullet"/>
+      <w:lvlText w:val=""/>
+      <w:lvlJc w:val="left"/>
+      <w:pPr>
+        <w:ind w:left="4320" w:hanging="360"/>
+      </w:pPr>
+      <w:rPr>
+        <w:rFonts w:ascii="Wingdings" w:hAnsi="Wingdings" w:hint="default"/>
+      </w:rPr>
+    </w:lvl>
+    <w:lvl w:ilvl="6" w:tplc="04090001" w:tentative="1">
+      <w:start w:val="1"/>
+      <w:numFmt w:val="bullet"/>
+      <w:lvlText w:val=""/>
+      <w:lvlJc w:val="left"/>
+      <w:pPr>
+        <w:ind w:left="5040" w:hanging="360"/>
+      </w:pPr>
+      <w:rPr>
+        <w:rFonts w:ascii="Symbol" w:hAnsi="Symbol" w:hint="default"/>
+      </w:rPr>
+    </w:lvl>
+    <w:lvl w:ilvl="7" w:tplc="04090003" w:tentative="1">
+      <w:start w:val="1"/>
+      <w:numFmt w:val="bullet"/>
+      <w:lvlText w:val="o"/>
+      <w:lvlJc w:val="left"/>
+      <w:pPr>
+        <w:ind w:left="5760" w:hanging="360"/>
+      </w:pPr>
+      <w:rPr>
+        <w:rFonts w:ascii="Courier New" w:hAnsi="Courier New" w:cs="Courier New" w:hint="default"/>
+      </w:rPr>
+    </w:lvl>
+    <w:lvl w:ilvl="8" w:tplc="04090005" w:tentative="1">
+      <w:start w:val="1"/>
+      <w:numFmt w:val="bullet"/>
+      <w:lvlText w:val=""/>
+      <w:lvlJc w:val="left"/>
+      <w:pPr>
+        <w:ind w:left="6480" w:hanging="360"/>
+      </w:pPr>
+      <w:rPr>
+        <w:rFonts w:ascii="Wingdings" w:hAnsi="Wingdings" w:hint="default"/>
+      </w:rPr>
+    </w:lvl>
+  </w:abstractNum>
+  <w:abstractNum w:abstractNumId="4">
     <w:nsid w:val="28587C69"/>
     <w:multiLevelType w:val="hybridMultilevel"/>
     <w:tmpl w:val="C5D6485A"/>
@@ -1307,7 +2781,7 @@
       </w:rPr>
     </w:lvl>
   </w:abstractNum>
-  <w:abstractNum w:abstractNumId="2">
+  <w:abstractNum w:abstractNumId="5">
     <w:nsid w:val="32220CF1"/>
     <w:multiLevelType w:val="hybridMultilevel"/>
     <w:tmpl w:val="3D9E65EA"/>
@@ -1420,7 +2894,572 @@
       </w:rPr>
     </w:lvl>
   </w:abstractNum>
-  <w:abstractNum w:abstractNumId="3">
+  <w:abstractNum w:abstractNumId="6">
+    <w:nsid w:val="39006852"/>
+    <w:multiLevelType w:val="hybridMultilevel"/>
+    <w:tmpl w:val="F7866BD6"/>
+    <w:lvl w:ilvl="0" w:tplc="04090001">
+      <w:start w:val="1"/>
+      <w:numFmt w:val="bullet"/>
+      <w:lvlText w:val=""/>
+      <w:lvlJc w:val="left"/>
+      <w:pPr>
+        <w:ind w:left="720" w:hanging="360"/>
+      </w:pPr>
+      <w:rPr>
+        <w:rFonts w:ascii="Symbol" w:hAnsi="Symbol" w:hint="default"/>
+      </w:rPr>
+    </w:lvl>
+    <w:lvl w:ilvl="1" w:tplc="04090003">
+      <w:start w:val="1"/>
+      <w:numFmt w:val="bullet"/>
+      <w:lvlText w:val="o"/>
+      <w:lvlJc w:val="left"/>
+      <w:pPr>
+        <w:ind w:left="1440" w:hanging="360"/>
+      </w:pPr>
+      <w:rPr>
+        <w:rFonts w:ascii="Courier New" w:hAnsi="Courier New" w:cs="Courier New" w:hint="default"/>
+      </w:rPr>
+    </w:lvl>
+    <w:lvl w:ilvl="2" w:tplc="04090005" w:tentative="1">
+      <w:start w:val="1"/>
+      <w:numFmt w:val="bullet"/>
+      <w:lvlText w:val=""/>
+      <w:lvlJc w:val="left"/>
+      <w:pPr>
+        <w:ind w:left="2160" w:hanging="360"/>
+      </w:pPr>
+      <w:rPr>
+        <w:rFonts w:ascii="Wingdings" w:hAnsi="Wingdings" w:hint="default"/>
+      </w:rPr>
+    </w:lvl>
+    <w:lvl w:ilvl="3" w:tplc="04090001" w:tentative="1">
+      <w:start w:val="1"/>
+      <w:numFmt w:val="bullet"/>
+      <w:lvlText w:val=""/>
+      <w:lvlJc w:val="left"/>
+      <w:pPr>
+        <w:ind w:left="2880" w:hanging="360"/>
+      </w:pPr>
+      <w:rPr>
+        <w:rFonts w:ascii="Symbol" w:hAnsi="Symbol" w:hint="default"/>
+      </w:rPr>
+    </w:lvl>
+    <w:lvl w:ilvl="4" w:tplc="04090003" w:tentative="1">
+      <w:start w:val="1"/>
+      <w:numFmt w:val="bullet"/>
+      <w:lvlText w:val="o"/>
+      <w:lvlJc w:val="left"/>
+      <w:pPr>
+        <w:ind w:left="3600" w:hanging="360"/>
+      </w:pPr>
+      <w:rPr>
+        <w:rFonts w:ascii="Courier New" w:hAnsi="Courier New" w:cs="Courier New" w:hint="default"/>
+      </w:rPr>
+    </w:lvl>
+    <w:lvl w:ilvl="5" w:tplc="04090005" w:tentative="1">
+      <w:start w:val="1"/>
+      <w:numFmt w:val="bullet"/>
+      <w:lvlText w:val=""/>
+      <w:lvlJc w:val="left"/>
+      <w:pPr>
+        <w:ind w:left="4320" w:hanging="360"/>
+      </w:pPr>
+      <w:rPr>
+        <w:rFonts w:ascii="Wingdings" w:hAnsi="Wingdings" w:hint="default"/>
+      </w:rPr>
+    </w:lvl>
+    <w:lvl w:ilvl="6" w:tplc="04090001" w:tentative="1">
+      <w:start w:val="1"/>
+      <w:numFmt w:val="bullet"/>
+      <w:lvlText w:val=""/>
+      <w:lvlJc w:val="left"/>
+      <w:pPr>
+        <w:ind w:left="5040" w:hanging="360"/>
+      </w:pPr>
+      <w:rPr>
+        <w:rFonts w:ascii="Symbol" w:hAnsi="Symbol" w:hint="default"/>
+      </w:rPr>
+    </w:lvl>
+    <w:lvl w:ilvl="7" w:tplc="04090003" w:tentative="1">
+      <w:start w:val="1"/>
+      <w:numFmt w:val="bullet"/>
+      <w:lvlText w:val="o"/>
+      <w:lvlJc w:val="left"/>
+      <w:pPr>
+        <w:ind w:left="5760" w:hanging="360"/>
+      </w:pPr>
+      <w:rPr>
+        <w:rFonts w:ascii="Courier New" w:hAnsi="Courier New" w:cs="Courier New" w:hint="default"/>
+      </w:rPr>
+    </w:lvl>
+    <w:lvl w:ilvl="8" w:tplc="04090005" w:tentative="1">
+      <w:start w:val="1"/>
+      <w:numFmt w:val="bullet"/>
+      <w:lvlText w:val=""/>
+      <w:lvlJc w:val="left"/>
+      <w:pPr>
+        <w:ind w:left="6480" w:hanging="360"/>
+      </w:pPr>
+      <w:rPr>
+        <w:rFonts w:ascii="Wingdings" w:hAnsi="Wingdings" w:hint="default"/>
+      </w:rPr>
+    </w:lvl>
+  </w:abstractNum>
+  <w:abstractNum w:abstractNumId="7">
+    <w:nsid w:val="424464F5"/>
+    <w:multiLevelType w:val="hybridMultilevel"/>
+    <w:tmpl w:val="978AF246"/>
+    <w:lvl w:ilvl="0" w:tplc="04090001">
+      <w:start w:val="1"/>
+      <w:numFmt w:val="bullet"/>
+      <w:lvlText w:val=""/>
+      <w:lvlJc w:val="left"/>
+      <w:pPr>
+        <w:ind w:left="720" w:hanging="360"/>
+      </w:pPr>
+      <w:rPr>
+        <w:rFonts w:ascii="Symbol" w:hAnsi="Symbol" w:hint="default"/>
+      </w:rPr>
+    </w:lvl>
+    <w:lvl w:ilvl="1" w:tplc="04090003" w:tentative="1">
+      <w:start w:val="1"/>
+      <w:numFmt w:val="bullet"/>
+      <w:lvlText w:val="o"/>
+      <w:lvlJc w:val="left"/>
+      <w:pPr>
+        <w:ind w:left="1440" w:hanging="360"/>
+      </w:pPr>
+      <w:rPr>
+        <w:rFonts w:ascii="Courier New" w:hAnsi="Courier New" w:cs="Courier New" w:hint="default"/>
+      </w:rPr>
+    </w:lvl>
+    <w:lvl w:ilvl="2" w:tplc="04090005" w:tentative="1">
+      <w:start w:val="1"/>
+      <w:numFmt w:val="bullet"/>
+      <w:lvlText w:val=""/>
+      <w:lvlJc w:val="left"/>
+      <w:pPr>
+        <w:ind w:left="2160" w:hanging="360"/>
+      </w:pPr>
+      <w:rPr>
+        <w:rFonts w:ascii="Wingdings" w:hAnsi="Wingdings" w:hint="default"/>
+      </w:rPr>
+    </w:lvl>
+    <w:lvl w:ilvl="3" w:tplc="04090001" w:tentative="1">
+      <w:start w:val="1"/>
+      <w:numFmt w:val="bullet"/>
+      <w:lvlText w:val=""/>
+      <w:lvlJc w:val="left"/>
+      <w:pPr>
+        <w:ind w:left="2880" w:hanging="360"/>
+      </w:pPr>
+      <w:rPr>
+        <w:rFonts w:ascii="Symbol" w:hAnsi="Symbol" w:hint="default"/>
+      </w:rPr>
+    </w:lvl>
+    <w:lvl w:ilvl="4" w:tplc="04090003" w:tentative="1">
+      <w:start w:val="1"/>
+      <w:numFmt w:val="bullet"/>
+      <w:lvlText w:val="o"/>
+      <w:lvlJc w:val="left"/>
+      <w:pPr>
+        <w:ind w:left="3600" w:hanging="360"/>
+      </w:pPr>
+      <w:rPr>
+        <w:rFonts w:ascii="Courier New" w:hAnsi="Courier New" w:cs="Courier New" w:hint="default"/>
+      </w:rPr>
+    </w:lvl>
+    <w:lvl w:ilvl="5" w:tplc="04090005" w:tentative="1">
+      <w:start w:val="1"/>
+      <w:numFmt w:val="bullet"/>
+      <w:lvlText w:val=""/>
+      <w:lvlJc w:val="left"/>
+      <w:pPr>
+        <w:ind w:left="4320" w:hanging="360"/>
+      </w:pPr>
+      <w:rPr>
+        <w:rFonts w:ascii="Wingdings" w:hAnsi="Wingdings" w:hint="default"/>
+      </w:rPr>
+    </w:lvl>
+    <w:lvl w:ilvl="6" w:tplc="04090001" w:tentative="1">
+      <w:start w:val="1"/>
+      <w:numFmt w:val="bullet"/>
+      <w:lvlText w:val=""/>
+      <w:lvlJc w:val="left"/>
+      <w:pPr>
+        <w:ind w:left="5040" w:hanging="360"/>
+      </w:pPr>
+      <w:rPr>
+        <w:rFonts w:ascii="Symbol" w:hAnsi="Symbol" w:hint="default"/>
+      </w:rPr>
+    </w:lvl>
+    <w:lvl w:ilvl="7" w:tplc="04090003" w:tentative="1">
+      <w:start w:val="1"/>
+      <w:numFmt w:val="bullet"/>
+      <w:lvlText w:val="o"/>
+      <w:lvlJc w:val="left"/>
+      <w:pPr>
+        <w:ind w:left="5760" w:hanging="360"/>
+      </w:pPr>
+      <w:rPr>
+        <w:rFonts w:ascii="Courier New" w:hAnsi="Courier New" w:cs="Courier New" w:hint="default"/>
+      </w:rPr>
+    </w:lvl>
+    <w:lvl w:ilvl="8" w:tplc="04090005" w:tentative="1">
+      <w:start w:val="1"/>
+      <w:numFmt w:val="bullet"/>
+      <w:lvlText w:val=""/>
+      <w:lvlJc w:val="left"/>
+      <w:pPr>
+        <w:ind w:left="6480" w:hanging="360"/>
+      </w:pPr>
+      <w:rPr>
+        <w:rFonts w:ascii="Wingdings" w:hAnsi="Wingdings" w:hint="default"/>
+      </w:rPr>
+    </w:lvl>
+  </w:abstractNum>
+  <w:abstractNum w:abstractNumId="8">
+    <w:nsid w:val="483259AF"/>
+    <w:multiLevelType w:val="hybridMultilevel"/>
+    <w:tmpl w:val="C2967548"/>
+    <w:lvl w:ilvl="0" w:tplc="04090001">
+      <w:start w:val="1"/>
+      <w:numFmt w:val="bullet"/>
+      <w:lvlText w:val=""/>
+      <w:lvlJc w:val="left"/>
+      <w:pPr>
+        <w:ind w:left="720" w:hanging="360"/>
+      </w:pPr>
+      <w:rPr>
+        <w:rFonts w:ascii="Symbol" w:hAnsi="Symbol" w:hint="default"/>
+      </w:rPr>
+    </w:lvl>
+    <w:lvl w:ilvl="1" w:tplc="04090003" w:tentative="1">
+      <w:start w:val="1"/>
+      <w:numFmt w:val="bullet"/>
+      <w:lvlText w:val="o"/>
+      <w:lvlJc w:val="left"/>
+      <w:pPr>
+        <w:ind w:left="1440" w:hanging="360"/>
+      </w:pPr>
+      <w:rPr>
+        <w:rFonts w:ascii="Courier New" w:hAnsi="Courier New" w:cs="Courier New" w:hint="default"/>
+      </w:rPr>
+    </w:lvl>
+    <w:lvl w:ilvl="2" w:tplc="04090005" w:tentative="1">
+      <w:start w:val="1"/>
+      <w:numFmt w:val="bullet"/>
+      <w:lvlText w:val=""/>
+      <w:lvlJc w:val="left"/>
+      <w:pPr>
+        <w:ind w:left="2160" w:hanging="360"/>
+      </w:pPr>
+      <w:rPr>
+        <w:rFonts w:ascii="Wingdings" w:hAnsi="Wingdings" w:hint="default"/>
+      </w:rPr>
+    </w:lvl>
+    <w:lvl w:ilvl="3" w:tplc="04090001" w:tentative="1">
+      <w:start w:val="1"/>
+      <w:numFmt w:val="bullet"/>
+      <w:lvlText w:val=""/>
+      <w:lvlJc w:val="left"/>
+      <w:pPr>
+        <w:ind w:left="2880" w:hanging="360"/>
+      </w:pPr>
+      <w:rPr>
+        <w:rFonts w:ascii="Symbol" w:hAnsi="Symbol" w:hint="default"/>
+      </w:rPr>
+    </w:lvl>
+    <w:lvl w:ilvl="4" w:tplc="04090003" w:tentative="1">
+      <w:start w:val="1"/>
+      <w:numFmt w:val="bullet"/>
+      <w:lvlText w:val="o"/>
+      <w:lvlJc w:val="left"/>
+      <w:pPr>
+        <w:ind w:left="3600" w:hanging="360"/>
+      </w:pPr>
+      <w:rPr>
+        <w:rFonts w:ascii="Courier New" w:hAnsi="Courier New" w:cs="Courier New" w:hint="default"/>
+      </w:rPr>
+    </w:lvl>
+    <w:lvl w:ilvl="5" w:tplc="04090005" w:tentative="1">
+      <w:start w:val="1"/>
+      <w:numFmt w:val="bullet"/>
+      <w:lvlText w:val=""/>
+      <w:lvlJc w:val="left"/>
+      <w:pPr>
+        <w:ind w:left="4320" w:hanging="360"/>
+      </w:pPr>
+      <w:rPr>
+        <w:rFonts w:ascii="Wingdings" w:hAnsi="Wingdings" w:hint="default"/>
+      </w:rPr>
+    </w:lvl>
+    <w:lvl w:ilvl="6" w:tplc="04090001" w:tentative="1">
+      <w:start w:val="1"/>
+      <w:numFmt w:val="bullet"/>
+      <w:lvlText w:val=""/>
+      <w:lvlJc w:val="left"/>
+      <w:pPr>
+        <w:ind w:left="5040" w:hanging="360"/>
+      </w:pPr>
+      <w:rPr>
+        <w:rFonts w:ascii="Symbol" w:hAnsi="Symbol" w:hint="default"/>
+      </w:rPr>
+    </w:lvl>
+    <w:lvl w:ilvl="7" w:tplc="04090003" w:tentative="1">
+      <w:start w:val="1"/>
+      <w:numFmt w:val="bullet"/>
+      <w:lvlText w:val="o"/>
+      <w:lvlJc w:val="left"/>
+      <w:pPr>
+        <w:ind w:left="5760" w:hanging="360"/>
+      </w:pPr>
+      <w:rPr>
+        <w:rFonts w:ascii="Courier New" w:hAnsi="Courier New" w:cs="Courier New" w:hint="default"/>
+      </w:rPr>
+    </w:lvl>
+    <w:lvl w:ilvl="8" w:tplc="04090005" w:tentative="1">
+      <w:start w:val="1"/>
+      <w:numFmt w:val="bullet"/>
+      <w:lvlText w:val=""/>
+      <w:lvlJc w:val="left"/>
+      <w:pPr>
+        <w:ind w:left="6480" w:hanging="360"/>
+      </w:pPr>
+      <w:rPr>
+        <w:rFonts w:ascii="Wingdings" w:hAnsi="Wingdings" w:hint="default"/>
+      </w:rPr>
+    </w:lvl>
+  </w:abstractNum>
+  <w:abstractNum w:abstractNumId="9">
+    <w:nsid w:val="553E7CA1"/>
+    <w:multiLevelType w:val="hybridMultilevel"/>
+    <w:tmpl w:val="E38865F2"/>
+    <w:lvl w:ilvl="0" w:tplc="04090001">
+      <w:start w:val="1"/>
+      <w:numFmt w:val="bullet"/>
+      <w:lvlText w:val=""/>
+      <w:lvlJc w:val="left"/>
+      <w:pPr>
+        <w:ind w:left="720" w:hanging="360"/>
+      </w:pPr>
+      <w:rPr>
+        <w:rFonts w:ascii="Symbol" w:hAnsi="Symbol" w:hint="default"/>
+      </w:rPr>
+    </w:lvl>
+    <w:lvl w:ilvl="1" w:tplc="04090003">
+      <w:start w:val="1"/>
+      <w:numFmt w:val="bullet"/>
+      <w:lvlText w:val="o"/>
+      <w:lvlJc w:val="left"/>
+      <w:pPr>
+        <w:ind w:left="1440" w:hanging="360"/>
+      </w:pPr>
+      <w:rPr>
+        <w:rFonts w:ascii="Courier New" w:hAnsi="Courier New" w:cs="Courier New" w:hint="default"/>
+      </w:rPr>
+    </w:lvl>
+    <w:lvl w:ilvl="2" w:tplc="04090005" w:tentative="1">
+      <w:start w:val="1"/>
+      <w:numFmt w:val="bullet"/>
+      <w:lvlText w:val=""/>
+      <w:lvlJc w:val="left"/>
+      <w:pPr>
+        <w:ind w:left="2160" w:hanging="360"/>
+      </w:pPr>
+      <w:rPr>
+        <w:rFonts w:ascii="Wingdings" w:hAnsi="Wingdings" w:hint="default"/>
+      </w:rPr>
+    </w:lvl>
+    <w:lvl w:ilvl="3" w:tplc="04090001" w:tentative="1">
+      <w:start w:val="1"/>
+      <w:numFmt w:val="bullet"/>
+      <w:lvlText w:val=""/>
+      <w:lvlJc w:val="left"/>
+      <w:pPr>
+        <w:ind w:left="2880" w:hanging="360"/>
+      </w:pPr>
+      <w:rPr>
+        <w:rFonts w:ascii="Symbol" w:hAnsi="Symbol" w:hint="default"/>
+      </w:rPr>
+    </w:lvl>
+    <w:lvl w:ilvl="4" w:tplc="04090003" w:tentative="1">
+      <w:start w:val="1"/>
+      <w:numFmt w:val="bullet"/>
+      <w:lvlText w:val="o"/>
+      <w:lvlJc w:val="left"/>
+      <w:pPr>
+        <w:ind w:left="3600" w:hanging="360"/>
+      </w:pPr>
+      <w:rPr>
+        <w:rFonts w:ascii="Courier New" w:hAnsi="Courier New" w:cs="Courier New" w:hint="default"/>
+      </w:rPr>
+    </w:lvl>
+    <w:lvl w:ilvl="5" w:tplc="04090005" w:tentative="1">
+      <w:start w:val="1"/>
+      <w:numFmt w:val="bullet"/>
+      <w:lvlText w:val=""/>
+      <w:lvlJc w:val="left"/>
+      <w:pPr>
+        <w:ind w:left="4320" w:hanging="360"/>
+      </w:pPr>
+      <w:rPr>
+        <w:rFonts w:ascii="Wingdings" w:hAnsi="Wingdings" w:hint="default"/>
+      </w:rPr>
+    </w:lvl>
+    <w:lvl w:ilvl="6" w:tplc="04090001" w:tentative="1">
+      <w:start w:val="1"/>
+      <w:numFmt w:val="bullet"/>
+      <w:lvlText w:val=""/>
+      <w:lvlJc w:val="left"/>
+      <w:pPr>
+        <w:ind w:left="5040" w:hanging="360"/>
+      </w:pPr>
+      <w:rPr>
+        <w:rFonts w:ascii="Symbol" w:hAnsi="Symbol" w:hint="default"/>
+      </w:rPr>
+    </w:lvl>
+    <w:lvl w:ilvl="7" w:tplc="04090003" w:tentative="1">
+      <w:start w:val="1"/>
+      <w:numFmt w:val="bullet"/>
+      <w:lvlText w:val="o"/>
+      <w:lvlJc w:val="left"/>
+      <w:pPr>
+        <w:ind w:left="5760" w:hanging="360"/>
+      </w:pPr>
+      <w:rPr>
+        <w:rFonts w:ascii="Courier New" w:hAnsi="Courier New" w:cs="Courier New" w:hint="default"/>
+      </w:rPr>
+    </w:lvl>
+    <w:lvl w:ilvl="8" w:tplc="04090005" w:tentative="1">
+      <w:start w:val="1"/>
+      <w:numFmt w:val="bullet"/>
+      <w:lvlText w:val=""/>
+      <w:lvlJc w:val="left"/>
+      <w:pPr>
+        <w:ind w:left="6480" w:hanging="360"/>
+      </w:pPr>
+      <w:rPr>
+        <w:rFonts w:ascii="Wingdings" w:hAnsi="Wingdings" w:hint="default"/>
+      </w:rPr>
+    </w:lvl>
+  </w:abstractNum>
+  <w:abstractNum w:abstractNumId="10">
+    <w:nsid w:val="5FE102C8"/>
+    <w:multiLevelType w:val="hybridMultilevel"/>
+    <w:tmpl w:val="A1328EC2"/>
+    <w:lvl w:ilvl="0" w:tplc="04090001">
+      <w:start w:val="1"/>
+      <w:numFmt w:val="bullet"/>
+      <w:lvlText w:val=""/>
+      <w:lvlJc w:val="left"/>
+      <w:pPr>
+        <w:ind w:left="720" w:hanging="360"/>
+      </w:pPr>
+      <w:rPr>
+        <w:rFonts w:ascii="Symbol" w:hAnsi="Symbol" w:hint="default"/>
+      </w:rPr>
+    </w:lvl>
+    <w:lvl w:ilvl="1" w:tplc="04090003" w:tentative="1">
+      <w:start w:val="1"/>
+      <w:numFmt w:val="bullet"/>
+      <w:lvlText w:val="o"/>
+      <w:lvlJc w:val="left"/>
+      <w:pPr>
+        <w:ind w:left="1440" w:hanging="360"/>
+      </w:pPr>
+      <w:rPr>
+        <w:rFonts w:ascii="Courier New" w:hAnsi="Courier New" w:cs="Courier New" w:hint="default"/>
+      </w:rPr>
+    </w:lvl>
+    <w:lvl w:ilvl="2" w:tplc="04090005" w:tentative="1">
+      <w:start w:val="1"/>
+      <w:numFmt w:val="bullet"/>
+      <w:lvlText w:val=""/>
+      <w:lvlJc w:val="left"/>
+      <w:pPr>
+        <w:ind w:left="2160" w:hanging="360"/>
+      </w:pPr>
+      <w:rPr>
+        <w:rFonts w:ascii="Wingdings" w:hAnsi="Wingdings" w:hint="default"/>
+      </w:rPr>
+    </w:lvl>
+    <w:lvl w:ilvl="3" w:tplc="04090001" w:tentative="1">
+      <w:start w:val="1"/>
+      <w:numFmt w:val="bullet"/>
+      <w:lvlText w:val=""/>
+      <w:lvlJc w:val="left"/>
+      <w:pPr>
+        <w:ind w:left="2880" w:hanging="360"/>
+      </w:pPr>
+      <w:rPr>
+        <w:rFonts w:ascii="Symbol" w:hAnsi="Symbol" w:hint="default"/>
+      </w:rPr>
+    </w:lvl>
+    <w:lvl w:ilvl="4" w:tplc="04090003" w:tentative="1">
+      <w:start w:val="1"/>
+      <w:numFmt w:val="bullet"/>
+      <w:lvlText w:val="o"/>
+      <w:lvlJc w:val="left"/>
+      <w:pPr>
+        <w:ind w:left="3600" w:hanging="360"/>
+      </w:pPr>
+      <w:rPr>
+        <w:rFonts w:ascii="Courier New" w:hAnsi="Courier New" w:cs="Courier New" w:hint="default"/>
+      </w:rPr>
+    </w:lvl>
+    <w:lvl w:ilvl="5" w:tplc="04090005" w:tentative="1">
+      <w:start w:val="1"/>
+      <w:numFmt w:val="bullet"/>
+      <w:lvlText w:val=""/>
+      <w:lvlJc w:val="left"/>
+      <w:pPr>
+        <w:ind w:left="4320" w:hanging="360"/>
+      </w:pPr>
+      <w:rPr>
+        <w:rFonts w:ascii="Wingdings" w:hAnsi="Wingdings" w:hint="default"/>
+      </w:rPr>
+    </w:lvl>
+    <w:lvl w:ilvl="6" w:tplc="04090001" w:tentative="1">
+      <w:start w:val="1"/>
+      <w:numFmt w:val="bullet"/>
+      <w:lvlText w:val=""/>
+      <w:lvlJc w:val="left"/>
+      <w:pPr>
+        <w:ind w:left="5040" w:hanging="360"/>
+      </w:pPr>
+      <w:rPr>
+        <w:rFonts w:ascii="Symbol" w:hAnsi="Symbol" w:hint="default"/>
+      </w:rPr>
+    </w:lvl>
+    <w:lvl w:ilvl="7" w:tplc="04090003" w:tentative="1">
+      <w:start w:val="1"/>
+      <w:numFmt w:val="bullet"/>
+      <w:lvlText w:val="o"/>
+      <w:lvlJc w:val="left"/>
+      <w:pPr>
+        <w:ind w:left="5760" w:hanging="360"/>
+      </w:pPr>
+      <w:rPr>
+        <w:rFonts w:ascii="Courier New" w:hAnsi="Courier New" w:cs="Courier New" w:hint="default"/>
+      </w:rPr>
+    </w:lvl>
+    <w:lvl w:ilvl="8" w:tplc="04090005" w:tentative="1">
+      <w:start w:val="1"/>
+      <w:numFmt w:val="bullet"/>
+      <w:lvlText w:val=""/>
+      <w:lvlJc w:val="left"/>
+      <w:pPr>
+        <w:ind w:left="6480" w:hanging="360"/>
+      </w:pPr>
+      <w:rPr>
+        <w:rFonts w:ascii="Wingdings" w:hAnsi="Wingdings" w:hint="default"/>
+      </w:rPr>
+    </w:lvl>
+  </w:abstractNum>
+  <w:abstractNum w:abstractNumId="11">
     <w:nsid w:val="665D4743"/>
     <w:multiLevelType w:val="hybridMultilevel"/>
     <w:tmpl w:val="4C50FE4C"/>
@@ -1533,7 +3572,7 @@
       </w:rPr>
     </w:lvl>
   </w:abstractNum>
-  <w:abstractNum w:abstractNumId="4">
+  <w:abstractNum w:abstractNumId="12">
     <w:nsid w:val="6F817ACF"/>
     <w:multiLevelType w:val="hybridMultilevel"/>
     <w:tmpl w:val="CB6EB9C6"/>
@@ -1646,7 +3685,7 @@
       </w:rPr>
     </w:lvl>
   </w:abstractNum>
-  <w:abstractNum w:abstractNumId="5">
+  <w:abstractNum w:abstractNumId="13">
     <w:nsid w:val="7D4E5FC9"/>
     <w:multiLevelType w:val="hybridMultilevel"/>
     <w:tmpl w:val="D7D6E50E"/>
@@ -1760,22 +3799,46 @@
     </w:lvl>
   </w:abstractNum>
   <w:num w:numId="1">
-    <w:abstractNumId w:val="5"/>
+    <w:abstractNumId w:val="13"/>
   </w:num>
   <w:num w:numId="2">
+    <w:abstractNumId w:val="12"/>
+  </w:num>
+  <w:num w:numId="3">
     <w:abstractNumId w:val="4"/>
   </w:num>
-  <w:num w:numId="3">
-    <w:abstractNumId w:val="1"/>
-  </w:num>
   <w:num w:numId="4">
-    <w:abstractNumId w:val="2"/>
+    <w:abstractNumId w:val="5"/>
   </w:num>
   <w:num w:numId="5">
     <w:abstractNumId w:val="0"/>
   </w:num>
   <w:num w:numId="6">
+    <w:abstractNumId w:val="11"/>
+  </w:num>
+  <w:num w:numId="7">
     <w:abstractNumId w:val="3"/>
+  </w:num>
+  <w:num w:numId="8">
+    <w:abstractNumId w:val="6"/>
+  </w:num>
+  <w:num w:numId="9">
+    <w:abstractNumId w:val="1"/>
+  </w:num>
+  <w:num w:numId="10">
+    <w:abstractNumId w:val="8"/>
+  </w:num>
+  <w:num w:numId="11">
+    <w:abstractNumId w:val="7"/>
+  </w:num>
+  <w:num w:numId="12">
+    <w:abstractNumId w:val="2"/>
+  </w:num>
+  <w:num w:numId="13">
+    <w:abstractNumId w:val="10"/>
+  </w:num>
+  <w:num w:numId="14">
+    <w:abstractNumId w:val="9"/>
   </w:num>
   <w:numIdMacAtCleanup w:val="6"/>
 </w:numbering>
@@ -3343,7 +5406,7 @@
 </file>
 
 <file path=customXml/itemProps1.xml><?xml version="1.0" encoding="utf-8"?>
-<ds:datastoreItem xmlns:ds="http://schemas.openxmlformats.org/officeDocument/2006/customXml" ds:itemID="{DF592F5A-76CB-40E4-922D-5618C5F6F9B3}">
+<ds:datastoreItem xmlns:ds="http://schemas.openxmlformats.org/officeDocument/2006/customXml" ds:itemID="{70C1C618-90DD-422D-A377-25DEC03AE77F}">
   <ds:schemaRefs>
     <ds:schemaRef ds:uri="http://schemas.openxmlformats.org/officeDocument/2006/bibliography"/>
   </ds:schemaRefs>

</xml_diff>

<commit_message>
Notes till - Introduction to Spring Boot
</commit_message>
<xml_diff>
--- a/Resources/Spring-Web-Services - Notes.docx
+++ b/Resources/Spring-Web-Services - Notes.docx
@@ -204,8 +204,13 @@
       <w:pPr>
         <w:pStyle w:val="Heading2"/>
       </w:pPr>
-      <w:r>
-        <w:t>Hows?</w:t>
+      <w:proofErr w:type="spellStart"/>
+      <w:r>
+        <w:t>Hows</w:t>
+      </w:r>
+      <w:proofErr w:type="spellEnd"/>
+      <w:r>
+        <w:t>?</w:t>
       </w:r>
     </w:p>
     <w:p>
@@ -545,7 +550,15 @@
         </w:numPr>
       </w:pPr>
       <w:r>
-        <w:t>The header contains meta information like authentication, authorization, signatures and things like that.</w:t>
+        <w:t xml:space="preserve">The header contains </w:t>
+      </w:r>
+      <w:proofErr w:type="gramStart"/>
+      <w:r>
+        <w:t>meta</w:t>
+      </w:r>
+      <w:proofErr w:type="gramEnd"/>
+      <w:r>
+        <w:t xml:space="preserve"> information like authentication, authorization, signatures and things like that.</w:t>
       </w:r>
       <w:r>
         <w:t xml:space="preserve"> SOAP Header can be empty</w:t>
@@ -660,7 +673,15 @@
       </w:pPr>
       <w:r>
         <w:lastRenderedPageBreak/>
-        <w:t>Introduction to RESTful Web Services</w:t>
+        <w:t xml:space="preserve">Introduction to </w:t>
+      </w:r>
+      <w:proofErr w:type="spellStart"/>
+      <w:r>
+        <w:t>RESTful</w:t>
+      </w:r>
+      <w:proofErr w:type="spellEnd"/>
+      <w:r>
+        <w:t xml:space="preserve"> Web Services</w:t>
       </w:r>
     </w:p>
     <w:p>
@@ -672,7 +693,15 @@
         </w:numPr>
       </w:pPr>
       <w:r>
-        <w:t>REST stands for REpresentational State T</w:t>
+        <w:t xml:space="preserve">REST stands for </w:t>
+      </w:r>
+      <w:proofErr w:type="spellStart"/>
+      <w:r>
+        <w:t>REpresentational</w:t>
+      </w:r>
+      <w:proofErr w:type="spellEnd"/>
+      <w:r>
+        <w:t xml:space="preserve"> State T</w:t>
       </w:r>
       <w:r>
         <w:t>ransfer</w:t>
@@ -719,8 +748,13 @@
           <w:numId w:val="6"/>
         </w:numPr>
       </w:pPr>
-      <w:r>
-        <w:t xml:space="preserve">RESTful web services try to define services using the different concepts that are already present in HTTP. </w:t>
+      <w:proofErr w:type="spellStart"/>
+      <w:r>
+        <w:t>RESTful</w:t>
+      </w:r>
+      <w:proofErr w:type="spellEnd"/>
+      <w:r>
+        <w:t xml:space="preserve"> web services try to define services using the different concepts that are already present in HTTP. </w:t>
       </w:r>
     </w:p>
     <w:p>
@@ -771,7 +805,15 @@
         </w:numPr>
       </w:pPr>
       <w:r>
-        <w:t>When we are talking about talking about RESTful services, we are always thinking about resources.</w:t>
+        <w:t xml:space="preserve">When we are talking about talking about </w:t>
+      </w:r>
+      <w:proofErr w:type="spellStart"/>
+      <w:r>
+        <w:t>RESTful</w:t>
+      </w:r>
+      <w:proofErr w:type="spellEnd"/>
+      <w:r>
+        <w:t xml:space="preserve"> services, we are always thinking about resources.</w:t>
       </w:r>
     </w:p>
     <w:p>
@@ -789,7 +831,15 @@
         <w:t>WADL</w:t>
       </w:r>
       <w:r>
-        <w:t xml:space="preserve"> (web application definition language) is one of the formats in which you can specify your RESTful Web services.</w:t>
+        <w:t xml:space="preserve"> (web application definition language) is one of the formats in which you can specify your </w:t>
+      </w:r>
+      <w:proofErr w:type="spellStart"/>
+      <w:r>
+        <w:t>RESTful</w:t>
+      </w:r>
+      <w:proofErr w:type="spellEnd"/>
+      <w:r>
+        <w:t xml:space="preserve"> Web services.</w:t>
       </w:r>
       <w:r>
         <w:t xml:space="preserve"> Another option is </w:t>
@@ -879,7 +929,15 @@
         <w:pStyle w:val="Heading2"/>
       </w:pPr>
       <w:r>
-        <w:t>SOAP vs REST</w:t>
+        <w:t xml:space="preserve">SOAP </w:t>
+      </w:r>
+      <w:proofErr w:type="spellStart"/>
+      <w:r>
+        <w:t>vs</w:t>
+      </w:r>
+      <w:proofErr w:type="spellEnd"/>
+      <w:r>
+        <w:t xml:space="preserve"> REST</w:t>
       </w:r>
     </w:p>
     <w:p>
@@ -926,8 +984,13 @@
           <w:numId w:val="4"/>
         </w:numPr>
       </w:pPr>
-      <w:r>
-        <w:t>RESTful services are typically easier to implement than SOAP.</w:t>
+      <w:proofErr w:type="spellStart"/>
+      <w:r>
+        <w:t>RESTful</w:t>
+      </w:r>
+      <w:proofErr w:type="spellEnd"/>
+      <w:r>
+        <w:t xml:space="preserve"> services are typically easier to implement than SOAP.</w:t>
       </w:r>
     </w:p>
     <w:p>
@@ -938,8 +1001,21 @@
           <w:numId w:val="4"/>
         </w:numPr>
       </w:pPr>
-      <w:r>
-        <w:t>RESTful services are typically based on JSON which is an easy format to pass and do things with it and also with RESTful services, we don't really need to mandate really define a service definition. But with SOAP you have to define WSDL and there are a lot of complexities associated with parsing your XMLs as well.</w:t>
+      <w:proofErr w:type="spellStart"/>
+      <w:r>
+        <w:t>RESTful</w:t>
+      </w:r>
+      <w:proofErr w:type="spellEnd"/>
+      <w:r>
+        <w:t xml:space="preserve"> services are typically based on JSON which is an easy format to pass and do things with it and also with </w:t>
+      </w:r>
+      <w:proofErr w:type="spellStart"/>
+      <w:r>
+        <w:t>RESTful</w:t>
+      </w:r>
+      <w:proofErr w:type="spellEnd"/>
+      <w:r>
+        <w:t xml:space="preserve"> services, we don't really need to mandate really define a service definition. But with SOAP you have to define WSDL and there are a lot of complexities associated with parsing your XMLs as well.</w:t>
       </w:r>
     </w:p>
     <w:p>
@@ -985,7 +1061,21 @@
         <w:rPr>
           <w:shd w:val="clear" w:color="auto" w:fill="FFFFFF"/>
         </w:rPr>
-        <w:t>Using Spring to Manage Dependencies</w:t>
+        <w:t xml:space="preserve">Using </w:t>
+      </w:r>
+      <w:proofErr w:type="gramStart"/>
+      <w:r>
+        <w:rPr>
+          <w:shd w:val="clear" w:color="auto" w:fill="FFFFFF"/>
+        </w:rPr>
+        <w:t>Spring</w:t>
+      </w:r>
+      <w:proofErr w:type="gramEnd"/>
+      <w:r>
+        <w:rPr>
+          <w:shd w:val="clear" w:color="auto" w:fill="FFFFFF"/>
+        </w:rPr>
+        <w:t xml:space="preserve"> to Manage Dependencies</w:t>
       </w:r>
     </w:p>
     <w:p>
@@ -1062,21 +1152,39 @@
           <w:numId w:val="7"/>
         </w:numPr>
       </w:pPr>
+      <w:proofErr w:type="spellStart"/>
+      <w:proofErr w:type="gramStart"/>
       <w:r>
         <w:rPr>
           <w:rFonts w:ascii="Consolas" w:hAnsi="Consolas" w:cs="Consolas"/>
         </w:rPr>
-        <w:t>SpringApplication.run()</w:t>
+        <w:t>SpringApplication.run</w:t>
+      </w:r>
+      <w:proofErr w:type="spellEnd"/>
+      <w:r>
+        <w:rPr>
+          <w:rFonts w:ascii="Consolas" w:hAnsi="Consolas" w:cs="Consolas"/>
+        </w:rPr>
+        <w:t>(</w:t>
+      </w:r>
+      <w:proofErr w:type="gramEnd"/>
+      <w:r>
+        <w:rPr>
+          <w:rFonts w:ascii="Consolas" w:hAnsi="Consolas" w:cs="Consolas"/>
+        </w:rPr>
+        <w:t>)</w:t>
       </w:r>
       <w:r>
         <w:t xml:space="preserve"> returns the spring application context (</w:t>
       </w:r>
+      <w:proofErr w:type="spellStart"/>
       <w:r>
         <w:rPr>
           <w:rFonts w:ascii="Consolas" w:hAnsi="Consolas" w:cs="Consolas"/>
         </w:rPr>
         <w:t>ApplicationContext</w:t>
       </w:r>
+      <w:proofErr w:type="spellEnd"/>
       <w:r>
         <w:t>).</w:t>
       </w:r>
@@ -1092,11 +1200,19 @@
       <w:r>
         <w:t xml:space="preserve">To access/get the spring managed bean, we can use the Spring application context as e.g. </w:t>
       </w:r>
+      <w:proofErr w:type="spellStart"/>
       <w:r>
         <w:rPr>
           <w:rFonts w:ascii="Consolas" w:hAnsi="Consolas" w:cs="Consolas"/>
         </w:rPr>
-        <w:t xml:space="preserve">BinarySearchImpl </w:t>
+        <w:t>BinarySearchImpl</w:t>
+      </w:r>
+      <w:proofErr w:type="spellEnd"/>
+      <w:r>
+        <w:rPr>
+          <w:rFonts w:ascii="Consolas" w:hAnsi="Consolas" w:cs="Consolas"/>
+        </w:rPr>
+        <w:t xml:space="preserve"> </w:t>
       </w:r>
       <w:r>
         <w:rPr>
@@ -1108,7 +1224,35 @@
         <w:rPr>
           <w:rFonts w:ascii="Consolas" w:hAnsi="Consolas" w:cs="Consolas"/>
         </w:rPr>
-        <w:t xml:space="preserve"> = applicationContext.getBean(BinarySearchImpl.class);</w:t>
+        <w:t xml:space="preserve"> = </w:t>
+      </w:r>
+      <w:proofErr w:type="spellStart"/>
+      <w:r>
+        <w:rPr>
+          <w:rFonts w:ascii="Consolas" w:hAnsi="Consolas" w:cs="Consolas"/>
+        </w:rPr>
+        <w:t>applicationContext.getBean</w:t>
+      </w:r>
+      <w:proofErr w:type="spellEnd"/>
+      <w:r>
+        <w:rPr>
+          <w:rFonts w:ascii="Consolas" w:hAnsi="Consolas" w:cs="Consolas"/>
+        </w:rPr>
+        <w:t>(</w:t>
+      </w:r>
+      <w:proofErr w:type="spellStart"/>
+      <w:r>
+        <w:rPr>
+          <w:rFonts w:ascii="Consolas" w:hAnsi="Consolas" w:cs="Consolas"/>
+        </w:rPr>
+        <w:t>BinarySearchImpl.class</w:t>
+      </w:r>
+      <w:proofErr w:type="spellEnd"/>
+      <w:r>
+        <w:rPr>
+          <w:rFonts w:ascii="Consolas" w:hAnsi="Consolas" w:cs="Consolas"/>
+        </w:rPr>
+        <w:t>);</w:t>
       </w:r>
     </w:p>
     <w:p>
@@ -1146,7 +1290,15 @@
         <w:t>@Component</w:t>
       </w:r>
       <w:r>
-        <w:t xml:space="preserve"> annotation to let Spring know that the class is a bean.</w:t>
+        <w:t xml:space="preserve"> annotation to let </w:t>
+      </w:r>
+      <w:proofErr w:type="gramStart"/>
+      <w:r>
+        <w:t>Spring</w:t>
+      </w:r>
+      <w:proofErr w:type="gramEnd"/>
+      <w:r>
+        <w:t xml:space="preserve"> know that the class is a bean.</w:t>
       </w:r>
     </w:p>
     <w:p>
@@ -1158,7 +1310,15 @@
         </w:numPr>
       </w:pPr>
       <w:r>
-        <w:t>Classes annotated with @Component will be managed by Spring.</w:t>
+        <w:t xml:space="preserve">Classes annotated with @Component will be managed by </w:t>
+      </w:r>
+      <w:proofErr w:type="gramStart"/>
+      <w:r>
+        <w:t>Spring</w:t>
+      </w:r>
+      <w:proofErr w:type="gramEnd"/>
+      <w:r>
+        <w:t>.</w:t>
       </w:r>
     </w:p>
     <w:p>
@@ -1182,146 +1342,6 @@
       </w:pPr>
       <w:r>
         <w:t xml:space="preserve">Use </w:t>
-      </w:r>
-      <w:r>
-        <w:rPr>
-          <w:b/>
-        </w:rPr>
-        <w:t>@Autowired</w:t>
-      </w:r>
-      <w:r>
-        <w:t xml:space="preserve"> annotation for the properties of a class so that Spring will manage those dependencies.</w:t>
-      </w:r>
-    </w:p>
-    <w:p>
-      <w:pPr>
-        <w:pStyle w:val="ListParagraph"/>
-        <w:numPr>
-          <w:ilvl w:val="0"/>
-          <w:numId w:val="8"/>
-        </w:numPr>
-      </w:pPr>
-      <w:r>
-        <w:t>T</w:t>
-      </w:r>
-      <w:r>
-        <w:t>hree options for using autowir</w:t>
-      </w:r>
-      <w:r>
-        <w:t>ing - constructor, setter and neither</w:t>
-      </w:r>
-      <w:r>
-        <w:t xml:space="preserve"> setter </w:t>
-      </w:r>
-      <w:r>
-        <w:t>n</w:t>
-      </w:r>
-      <w:r>
-        <w:t>or constructor.</w:t>
-      </w:r>
-      <w:r>
-        <w:t xml:space="preserve"> S</w:t>
-      </w:r>
-      <w:r>
-        <w:t xml:space="preserve">etter and </w:t>
-      </w:r>
-      <w:r>
-        <w:t>“</w:t>
-      </w:r>
-      <w:r>
-        <w:t>neither</w:t>
-      </w:r>
-      <w:r>
-        <w:t xml:space="preserve"> setter </w:t>
-      </w:r>
-      <w:r>
-        <w:t>n</w:t>
-      </w:r>
-      <w:r>
-        <w:t>or constructor</w:t>
-      </w:r>
-      <w:r>
-        <w:t>” autowiring is the same.</w:t>
-      </w:r>
-    </w:p>
-    <w:p>
-      <w:pPr>
-        <w:pStyle w:val="ListParagraph"/>
-        <w:numPr>
-          <w:ilvl w:val="0"/>
-          <w:numId w:val="8"/>
-        </w:numPr>
-      </w:pPr>
-      <w:r>
-        <w:t xml:space="preserve">With Earlier versions of Spring, the recommendation was </w:t>
-      </w:r>
-      <w:r>
-        <w:t>if you have mandatory dependencies then</w:t>
-      </w:r>
-      <w:r>
-        <w:t xml:space="preserve"> </w:t>
-      </w:r>
-      <w:r>
-        <w:t>use constructor inject</w:t>
-      </w:r>
-      <w:r>
-        <w:t xml:space="preserve">ion. For all other dependencies, </w:t>
-      </w:r>
-      <w:r>
-        <w:t>use setter injection.</w:t>
-      </w:r>
-    </w:p>
-    <w:p>
-      <w:pPr>
-        <w:pStyle w:val="Heading3"/>
-      </w:pPr>
-      <w:r>
-        <w:t>Where to search for the beans?</w:t>
-      </w:r>
-    </w:p>
-    <w:p>
-      <w:pPr>
-        <w:pStyle w:val="ListParagraph"/>
-        <w:numPr>
-          <w:ilvl w:val="0"/>
-          <w:numId w:val="8"/>
-        </w:numPr>
-      </w:pPr>
-      <w:r>
-        <w:t>Basically we need to tell Spring where (in which package) our beans (components) are.</w:t>
-      </w:r>
-    </w:p>
-    <w:p>
-      <w:pPr>
-        <w:pStyle w:val="ListParagraph"/>
-        <w:numPr>
-          <w:ilvl w:val="0"/>
-          <w:numId w:val="8"/>
-        </w:numPr>
-      </w:pPr>
-      <w:r>
-        <w:t xml:space="preserve">In order to do so, we use another annotation called </w:t>
-      </w:r>
-      <w:r>
-        <w:rPr>
-          <w:b/>
-        </w:rPr>
-        <w:t>@ComponentScan</w:t>
-      </w:r>
-      <w:r>
-        <w:t>.</w:t>
-      </w:r>
-    </w:p>
-    <w:p>
-      <w:pPr>
-        <w:pStyle w:val="ListParagraph"/>
-        <w:numPr>
-          <w:ilvl w:val="0"/>
-          <w:numId w:val="8"/>
-        </w:numPr>
-      </w:pPr>
-      <w:r>
-        <w:t xml:space="preserve">However what </w:t>
       </w:r>
       <w:r>
         <w:rPr>
@@ -1329,6 +1349,203 @@
         </w:rPr>
         <w:t>@</w:t>
       </w:r>
+      <w:proofErr w:type="spellStart"/>
+      <w:r>
+        <w:rPr>
+          <w:b/>
+        </w:rPr>
+        <w:t>Autowired</w:t>
+      </w:r>
+      <w:proofErr w:type="spellEnd"/>
+      <w:r>
+        <w:t xml:space="preserve"> annotation for the properties of a class so that </w:t>
+      </w:r>
+      <w:proofErr w:type="gramStart"/>
+      <w:r>
+        <w:t>Spring</w:t>
+      </w:r>
+      <w:proofErr w:type="gramEnd"/>
+      <w:r>
+        <w:t xml:space="preserve"> will manage those dependencies.</w:t>
+      </w:r>
+    </w:p>
+    <w:p>
+      <w:pPr>
+        <w:pStyle w:val="ListParagraph"/>
+        <w:numPr>
+          <w:ilvl w:val="0"/>
+          <w:numId w:val="8"/>
+        </w:numPr>
+      </w:pPr>
+      <w:r>
+        <w:t>T</w:t>
+      </w:r>
+      <w:r>
+        <w:t xml:space="preserve">hree options for using </w:t>
+      </w:r>
+      <w:proofErr w:type="spellStart"/>
+      <w:r>
+        <w:t>autowir</w:t>
+      </w:r>
+      <w:r>
+        <w:t>ing</w:t>
+      </w:r>
+      <w:proofErr w:type="spellEnd"/>
+      <w:r>
+        <w:t xml:space="preserve"> - constructor, setter and neither</w:t>
+      </w:r>
+      <w:r>
+        <w:t xml:space="preserve"> setter </w:t>
+      </w:r>
+      <w:r>
+        <w:t>n</w:t>
+      </w:r>
+      <w:r>
+        <w:t>or constructor.</w:t>
+      </w:r>
+      <w:r>
+        <w:t xml:space="preserve"> S</w:t>
+      </w:r>
+      <w:r>
+        <w:t xml:space="preserve">etter and </w:t>
+      </w:r>
+      <w:r>
+        <w:t>“</w:t>
+      </w:r>
+      <w:r>
+        <w:t>neither</w:t>
+      </w:r>
+      <w:r>
+        <w:t xml:space="preserve"> setter </w:t>
+      </w:r>
+      <w:r>
+        <w:t>n</w:t>
+      </w:r>
+      <w:r>
+        <w:t>or constructor</w:t>
+      </w:r>
+      <w:r>
+        <w:t xml:space="preserve">” </w:t>
+      </w:r>
+      <w:proofErr w:type="spellStart"/>
+      <w:r>
+        <w:t>autowiring</w:t>
+      </w:r>
+      <w:proofErr w:type="spellEnd"/>
+      <w:r>
+        <w:t xml:space="preserve"> is the same.</w:t>
+      </w:r>
+    </w:p>
+    <w:p>
+      <w:pPr>
+        <w:pStyle w:val="ListParagraph"/>
+        <w:numPr>
+          <w:ilvl w:val="0"/>
+          <w:numId w:val="8"/>
+        </w:numPr>
+      </w:pPr>
+      <w:r>
+        <w:t xml:space="preserve">With Earlier versions of </w:t>
+      </w:r>
+      <w:proofErr w:type="gramStart"/>
+      <w:r>
+        <w:t>Spring</w:t>
+      </w:r>
+      <w:proofErr w:type="gramEnd"/>
+      <w:r>
+        <w:t xml:space="preserve">, the recommendation was </w:t>
+      </w:r>
+      <w:r>
+        <w:t>if you have mandatory dependencies then</w:t>
+      </w:r>
+      <w:r>
+        <w:t xml:space="preserve"> </w:t>
+      </w:r>
+      <w:r>
+        <w:t>use constructor inject</w:t>
+      </w:r>
+      <w:r>
+        <w:t xml:space="preserve">ion. For all other dependencies, </w:t>
+      </w:r>
+      <w:r>
+        <w:t>use setter injection.</w:t>
+      </w:r>
+    </w:p>
+    <w:p>
+      <w:pPr>
+        <w:pStyle w:val="Heading3"/>
+      </w:pPr>
+      <w:r>
+        <w:t>Where to search for the beans?</w:t>
+      </w:r>
+    </w:p>
+    <w:p>
+      <w:pPr>
+        <w:pStyle w:val="ListParagraph"/>
+        <w:numPr>
+          <w:ilvl w:val="0"/>
+          <w:numId w:val="8"/>
+        </w:numPr>
+      </w:pPr>
+      <w:r>
+        <w:t xml:space="preserve">Basically we need to tell </w:t>
+      </w:r>
+      <w:proofErr w:type="gramStart"/>
+      <w:r>
+        <w:t>Spring</w:t>
+      </w:r>
+      <w:proofErr w:type="gramEnd"/>
+      <w:r>
+        <w:t xml:space="preserve"> where (in which package) our beans (components) are.</w:t>
+      </w:r>
+    </w:p>
+    <w:p>
+      <w:pPr>
+        <w:pStyle w:val="ListParagraph"/>
+        <w:numPr>
+          <w:ilvl w:val="0"/>
+          <w:numId w:val="8"/>
+        </w:numPr>
+      </w:pPr>
+      <w:r>
+        <w:t xml:space="preserve">In order to do so, we use another annotation called </w:t>
+      </w:r>
+      <w:r>
+        <w:rPr>
+          <w:b/>
+        </w:rPr>
+        <w:t>@</w:t>
+      </w:r>
+      <w:proofErr w:type="spellStart"/>
+      <w:r>
+        <w:rPr>
+          <w:b/>
+        </w:rPr>
+        <w:t>ComponentScan</w:t>
+      </w:r>
+      <w:proofErr w:type="spellEnd"/>
+      <w:r>
+        <w:t>.</w:t>
+      </w:r>
+    </w:p>
+    <w:p>
+      <w:pPr>
+        <w:pStyle w:val="ListParagraph"/>
+        <w:numPr>
+          <w:ilvl w:val="0"/>
+          <w:numId w:val="8"/>
+        </w:numPr>
+      </w:pPr>
+      <w:r>
+        <w:t xml:space="preserve">However what </w:t>
+      </w:r>
+      <w:r>
+        <w:rPr>
+          <w:b/>
+        </w:rPr>
+        <w:t>@</w:t>
+      </w:r>
+      <w:proofErr w:type="spellStart"/>
       <w:r>
         <w:rPr>
           <w:b/>
@@ -1341,6 +1558,7 @@
         </w:rPr>
         <w:t>BootApplication</w:t>
       </w:r>
+      <w:proofErr w:type="spellEnd"/>
       <w:r>
         <w:t xml:space="preserve"> annotation does </w:t>
       </w:r>
@@ -1363,8 +1581,13 @@
         <w:t xml:space="preserve">class (annotated with </w:t>
       </w:r>
       <w:r>
-        <w:t>@SpringBootApplication</w:t>
-      </w:r>
+        <w:t>@</w:t>
+      </w:r>
+      <w:proofErr w:type="spellStart"/>
+      <w:r>
+        <w:t>SpringBootApplication</w:t>
+      </w:r>
+      <w:proofErr w:type="spellEnd"/>
       <w:r>
         <w:t>) is</w:t>
       </w:r>
@@ -1375,8 +1598,13 @@
         <w:t xml:space="preserve"> So we may not need to use </w:t>
       </w:r>
       <w:r>
-        <w:t>@ComponentScan</w:t>
-      </w:r>
+        <w:t>@</w:t>
+      </w:r>
+      <w:proofErr w:type="spellStart"/>
+      <w:r>
+        <w:t>ComponentScan</w:t>
+      </w:r>
+      <w:proofErr w:type="spellEnd"/>
       <w:r>
         <w:t>.</w:t>
       </w:r>
@@ -1399,7 +1627,23 @@
         </w:numPr>
       </w:pPr>
       <w:r>
-        <w:t>Once you run your Spring boot application the class (annotated with @SpringBootApplication) with main method runs.</w:t>
+        <w:t xml:space="preserve">Once you run your </w:t>
+      </w:r>
+      <w:proofErr w:type="gramStart"/>
+      <w:r>
+        <w:t>Spring</w:t>
+      </w:r>
+      <w:proofErr w:type="gramEnd"/>
+      <w:r>
+        <w:t xml:space="preserve"> boot application the class (annotated with @</w:t>
+      </w:r>
+      <w:proofErr w:type="spellStart"/>
+      <w:r>
+        <w:t>SpringBootApplication</w:t>
+      </w:r>
+      <w:proofErr w:type="spellEnd"/>
+      <w:r>
+        <w:t>) with main method runs.</w:t>
       </w:r>
     </w:p>
     <w:p>
@@ -1414,11 +1658,32 @@
         <w:t>Then spring does the Component Scan as spring needs to know where the components are.</w:t>
       </w:r>
       <w:r>
-        <w:t xml:space="preserve"> So it searches for the packages mentioned in @ComponentScan or package/subpackages where the class annotated with </w:t>
-      </w:r>
-      <w:r>
-        <w:t>@SpringBootApplication</w:t>
-      </w:r>
+        <w:t xml:space="preserve"> So it searches for the packages mentioned in @</w:t>
+      </w:r>
+      <w:proofErr w:type="spellStart"/>
+      <w:r>
+        <w:t>ComponentScan</w:t>
+      </w:r>
+      <w:proofErr w:type="spellEnd"/>
+      <w:r>
+        <w:t xml:space="preserve"> or package/</w:t>
+      </w:r>
+      <w:proofErr w:type="spellStart"/>
+      <w:r>
+        <w:t>subpackages</w:t>
+      </w:r>
+      <w:proofErr w:type="spellEnd"/>
+      <w:r>
+        <w:t xml:space="preserve"> where the class annotated with </w:t>
+      </w:r>
+      <w:r>
+        <w:t>@</w:t>
+      </w:r>
+      <w:proofErr w:type="spellStart"/>
+      <w:r>
+        <w:t>SpringBootApplication</w:t>
+      </w:r>
+      <w:proofErr w:type="spellEnd"/>
       <w:r>
         <w:t xml:space="preserve"> is.</w:t>
       </w:r>
@@ -1444,7 +1709,15 @@
         </w:numPr>
       </w:pPr>
       <w:r>
-        <w:t>One Spring has figured out wha</w:t>
+        <w:t xml:space="preserve">One </w:t>
+      </w:r>
+      <w:proofErr w:type="gramStart"/>
+      <w:r>
+        <w:t>Spring</w:t>
+      </w:r>
+      <w:proofErr w:type="gramEnd"/>
+      <w:r>
+        <w:t xml:space="preserve"> has figured out wha</w:t>
       </w:r>
       <w:r>
         <w:t>t components it needs to manage, t</w:t>
@@ -1470,8 +1743,13 @@
         <w:pStyle w:val="Heading2"/>
       </w:pPr>
       <w:r>
-        <w:t>Dynamic Autowiring</w:t>
-      </w:r>
+        <w:t xml:space="preserve">Dynamic </w:t>
+      </w:r>
+      <w:proofErr w:type="spellStart"/>
+      <w:r>
+        <w:t>Autowiring</w:t>
+      </w:r>
+      <w:proofErr w:type="spellEnd"/>
     </w:p>
     <w:p>
       <w:pPr>
@@ -1482,7 +1760,31 @@
         </w:numPr>
       </w:pPr>
       <w:r>
-        <w:t>For instance there is QuickSort and BubbleSort classes which implement Sort interface and the Sort interface is used as a dependency in some other class like BinarySearch.</w:t>
+        <w:t xml:space="preserve">For instance there is </w:t>
+      </w:r>
+      <w:proofErr w:type="spellStart"/>
+      <w:r>
+        <w:t>QuickSort</w:t>
+      </w:r>
+      <w:proofErr w:type="spellEnd"/>
+      <w:r>
+        <w:t xml:space="preserve"> and </w:t>
+      </w:r>
+      <w:proofErr w:type="spellStart"/>
+      <w:r>
+        <w:t>BubbleSort</w:t>
+      </w:r>
+      <w:proofErr w:type="spellEnd"/>
+      <w:r>
+        <w:t xml:space="preserve"> classes which implement Sort interface and the Sort interface is used as a dependency in some other class like </w:t>
+      </w:r>
+      <w:proofErr w:type="spellStart"/>
+      <w:r>
+        <w:t>BinarySearch</w:t>
+      </w:r>
+      <w:proofErr w:type="spellEnd"/>
+      <w:r>
+        <w:t>.</w:t>
       </w:r>
     </w:p>
     <w:p>
@@ -1497,10 +1799,26 @@
         <w:t>So w</w:t>
       </w:r>
       <w:r>
-        <w:t xml:space="preserve">hat if you have two components on classpath? </w:t>
-      </w:r>
-      <w:r>
-        <w:t>What does Spring do to resolve that?</w:t>
+        <w:t xml:space="preserve">hat if you have two components on </w:t>
+      </w:r>
+      <w:proofErr w:type="spellStart"/>
+      <w:r>
+        <w:t>classpath</w:t>
+      </w:r>
+      <w:proofErr w:type="spellEnd"/>
+      <w:r>
+        <w:t xml:space="preserve">? </w:t>
+      </w:r>
+      <w:r>
+        <w:t xml:space="preserve">What does </w:t>
+      </w:r>
+      <w:proofErr w:type="gramStart"/>
+      <w:r>
+        <w:t>Spring</w:t>
+      </w:r>
+      <w:proofErr w:type="gramEnd"/>
+      <w:r>
+        <w:t xml:space="preserve"> do to resolve that?</w:t>
       </w:r>
     </w:p>
     <w:p>
@@ -1512,13 +1830,39 @@
         </w:numPr>
       </w:pPr>
       <w:r>
-        <w:t>By default, in this case, the Spring boot application will fail to start as it can see the conflicting classes (</w:t>
-      </w:r>
-      <w:r>
-        <w:t>QuickSort and BubbleSort</w:t>
-      </w:r>
-      <w:r>
-        <w:t>) and it does not know which one to inject into BinarySearch class</w:t>
+        <w:t xml:space="preserve">By default, in this case, the </w:t>
+      </w:r>
+      <w:proofErr w:type="gramStart"/>
+      <w:r>
+        <w:t>Spring</w:t>
+      </w:r>
+      <w:proofErr w:type="gramEnd"/>
+      <w:r>
+        <w:t xml:space="preserve"> boot application will fail to start as it can see the conflicting classes (</w:t>
+      </w:r>
+      <w:proofErr w:type="spellStart"/>
+      <w:r>
+        <w:t>QuickSort</w:t>
+      </w:r>
+      <w:proofErr w:type="spellEnd"/>
+      <w:r>
+        <w:t xml:space="preserve"> and </w:t>
+      </w:r>
+      <w:proofErr w:type="spellStart"/>
+      <w:r>
+        <w:t>BubbleSort</w:t>
+      </w:r>
+      <w:proofErr w:type="spellEnd"/>
+      <w:r>
+        <w:t xml:space="preserve">) and it does not know which one to inject into </w:t>
+      </w:r>
+      <w:proofErr w:type="spellStart"/>
+      <w:r>
+        <w:t>BinarySearch</w:t>
+      </w:r>
+      <w:proofErr w:type="spellEnd"/>
+      <w:r>
+        <w:t xml:space="preserve"> class</w:t>
       </w:r>
       <w:r>
         <w:t>/bean</w:t>
@@ -1648,7 +1992,15 @@
         </w:numPr>
       </w:pPr>
       <w:r>
-        <w:t>One of the important things about Spring is that it's not one big framework.</w:t>
+        <w:t xml:space="preserve">One of the important things about </w:t>
+      </w:r>
+      <w:proofErr w:type="gramStart"/>
+      <w:r>
+        <w:t>Spring</w:t>
+      </w:r>
+      <w:proofErr w:type="gramEnd"/>
+      <w:r>
+        <w:t xml:space="preserve"> is that it's not one big framework.</w:t>
       </w:r>
       <w:r>
         <w:t xml:space="preserve"> So we have lot of small jars with dedicated purposes.</w:t>
@@ -1678,7 +2030,15 @@
         <w:t xml:space="preserve"> </w:t>
       </w:r>
       <w:r>
-        <w:t>other models of Spring.</w:t>
+        <w:t xml:space="preserve">other models of </w:t>
+      </w:r>
+      <w:proofErr w:type="gramStart"/>
+      <w:r>
+        <w:t>Spring</w:t>
+      </w:r>
+      <w:proofErr w:type="gramEnd"/>
+      <w:r>
+        <w:t>.</w:t>
       </w:r>
     </w:p>
     <w:p>
@@ -1690,7 +2050,15 @@
         </w:numPr>
       </w:pPr>
       <w:r>
-        <w:t>All the Spring modules have the same release version as the Spring Framework</w:t>
+        <w:t xml:space="preserve">All the </w:t>
+      </w:r>
+      <w:proofErr w:type="gramStart"/>
+      <w:r>
+        <w:t>Spring</w:t>
+      </w:r>
+      <w:proofErr w:type="gramEnd"/>
+      <w:r>
+        <w:t xml:space="preserve"> modules have the same release version as the Spring Framework</w:t>
       </w:r>
       <w:r>
         <w:t>.</w:t>
@@ -1736,16 +2104,45 @@
         </w:numPr>
       </w:pPr>
       <w:r>
-        <w:t>There are other things Spring does other then the Spring Framework and it's modules. These are called</w:t>
+        <w:t xml:space="preserve">There are other things </w:t>
+      </w:r>
+      <w:proofErr w:type="gramStart"/>
+      <w:r>
+        <w:t>Spring</w:t>
+      </w:r>
+      <w:proofErr w:type="gramEnd"/>
+      <w:r>
+        <w:t xml:space="preserve"> does other </w:t>
+      </w:r>
+      <w:proofErr w:type="spellStart"/>
+      <w:r>
+        <w:t>then</w:t>
+      </w:r>
+      <w:proofErr w:type="spellEnd"/>
+      <w:r>
+        <w:t xml:space="preserve"> the Spring Framework and it's modules. These are called</w:t>
       </w:r>
       <w:r>
         <w:t xml:space="preserve"> </w:t>
       </w:r>
-      <w:r>
-        <w:t xml:space="preserve">Spring projects. </w:t>
-      </w:r>
-      <w:r>
-        <w:t xml:space="preserve">E.g. Spring boot, Spring batch, Spring Security, Spring Data, </w:t>
+      <w:proofErr w:type="gramStart"/>
+      <w:r>
+        <w:t>Spring</w:t>
+      </w:r>
+      <w:proofErr w:type="gramEnd"/>
+      <w:r>
+        <w:t xml:space="preserve"> projects. </w:t>
+      </w:r>
+      <w:r>
+        <w:t xml:space="preserve">E.g. </w:t>
+      </w:r>
+      <w:proofErr w:type="gramStart"/>
+      <w:r>
+        <w:t>Spring</w:t>
+      </w:r>
+      <w:proofErr w:type="gramEnd"/>
+      <w:r>
+        <w:t xml:space="preserve"> boot, Spring batch, Spring Security, Spring Data, </w:t>
       </w:r>
       <w:r>
         <w:t xml:space="preserve">Spring Cloud, </w:t>
@@ -1778,10 +2175,18 @@
         <w:t>Spring Boot has become the most popular fr</w:t>
       </w:r>
       <w:r>
-        <w:t>amework used for developing micro</w:t>
-      </w:r>
-      <w:r>
-        <w:t>services.</w:t>
+        <w:t xml:space="preserve">amework used for developing </w:t>
+      </w:r>
+      <w:proofErr w:type="spellStart"/>
+      <w:r>
+        <w:t>micro</w:t>
+      </w:r>
+      <w:r>
+        <w:t>services</w:t>
+      </w:r>
+      <w:proofErr w:type="spellEnd"/>
+      <w:r>
+        <w:t>.</w:t>
       </w:r>
     </w:p>
     <w:p>
@@ -1793,7 +2198,15 @@
         </w:numPr>
       </w:pPr>
       <w:r>
-        <w:t>Spring Boot makes it very very easy to develop applications quickly. With features like start up projects,</w:t>
+        <w:t xml:space="preserve">Spring Boot makes it very </w:t>
+      </w:r>
+      <w:proofErr w:type="spellStart"/>
+      <w:r>
+        <w:t>very</w:t>
+      </w:r>
+      <w:proofErr w:type="spellEnd"/>
+      <w:r>
+        <w:t xml:space="preserve"> easy to develop applications quickly. With features like start up projects,</w:t>
       </w:r>
       <w:r>
         <w:t xml:space="preserve"> </w:t>
@@ -1848,7 +2261,15 @@
         <w:t>Spring data provides a consistent data access</w:t>
       </w:r>
       <w:r>
-        <w:t xml:space="preserve"> through different types of databases (SQL, NoSQL)</w:t>
+        <w:t xml:space="preserve"> through different types of databases (SQL, </w:t>
+      </w:r>
+      <w:proofErr w:type="spellStart"/>
+      <w:r>
+        <w:t>NoSQL</w:t>
+      </w:r>
+      <w:proofErr w:type="spellEnd"/>
+      <w:r>
+        <w:t>)</w:t>
       </w:r>
       <w:r>
         <w:t>.</w:t>
@@ -1932,7 +2353,15 @@
         <w:t>security optio</w:t>
       </w:r>
       <w:r>
-        <w:t>ns like basic authentication, OAuth authentication, OAuth2</w:t>
+        <w:t xml:space="preserve">ns like basic authentication, </w:t>
+      </w:r>
+      <w:proofErr w:type="spellStart"/>
+      <w:r>
+        <w:t>OAuth</w:t>
+      </w:r>
+      <w:proofErr w:type="spellEnd"/>
+      <w:r>
+        <w:t xml:space="preserve"> authentication, OAuth2</w:t>
       </w:r>
       <w:r>
         <w:t xml:space="preserve"> </w:t>
@@ -1968,7 +2397,15 @@
         <w:pStyle w:val="Heading2"/>
       </w:pPr>
       <w:r>
-        <w:t>Why Spring is so popular</w:t>
+        <w:t xml:space="preserve">Why </w:t>
+      </w:r>
+      <w:proofErr w:type="gramStart"/>
+      <w:r>
+        <w:t>Spring</w:t>
+      </w:r>
+      <w:proofErr w:type="gramEnd"/>
+      <w:r>
+        <w:t xml:space="preserve"> is so popular</w:t>
       </w:r>
     </w:p>
     <w:p>
@@ -2073,19 +2510,43 @@
         <w:t xml:space="preserve"> </w:t>
       </w:r>
       <w:r>
-        <w:t>There are Spring modules and Spring projects for very specific purposes.</w:t>
+        <w:t xml:space="preserve">There are </w:t>
+      </w:r>
+      <w:proofErr w:type="gramStart"/>
+      <w:r>
+        <w:t>Spring</w:t>
+      </w:r>
+      <w:proofErr w:type="gramEnd"/>
+      <w:r>
+        <w:t xml:space="preserve"> modules and Spring projects for very specific purposes.</w:t>
       </w:r>
       <w:r>
         <w:t xml:space="preserve"> </w:t>
       </w:r>
       <w:r>
-        <w:t>And I can use a specific Spring module without using all others.</w:t>
+        <w:t xml:space="preserve">And I can use a specific </w:t>
+      </w:r>
+      <w:proofErr w:type="gramStart"/>
+      <w:r>
+        <w:t>Spring</w:t>
+      </w:r>
+      <w:proofErr w:type="gramEnd"/>
+      <w:r>
+        <w:t xml:space="preserve"> module without using all others.</w:t>
       </w:r>
       <w:r>
         <w:t xml:space="preserve"> </w:t>
       </w:r>
       <w:r>
-        <w:t>If I use Spring in my project my options are not really restricted.</w:t>
+        <w:t xml:space="preserve">If I use </w:t>
+      </w:r>
+      <w:proofErr w:type="gramStart"/>
+      <w:r>
+        <w:t>Spring</w:t>
+      </w:r>
+      <w:proofErr w:type="gramEnd"/>
+      <w:r>
+        <w:t xml:space="preserve"> in my project my options are not really restricted.</w:t>
       </w:r>
     </w:p>
     <w:p>
@@ -2105,6 +2566,1328 @@
       <w:r>
         <w:t>.</w:t>
       </w:r>
+    </w:p>
+    <w:p/>
+    <w:p/>
+    <w:p/>
+    <w:p/>
+    <w:p/>
+    <w:p/>
+    <w:p/>
+    <w:p/>
+    <w:p/>
+    <w:p>
+      <w:pPr>
+        <w:pStyle w:val="Heading1"/>
+      </w:pPr>
+      <w:r>
+        <w:lastRenderedPageBreak/>
+        <w:t>Introduction to Spring Boot</w:t>
+      </w:r>
+    </w:p>
+    <w:p>
+      <w:pPr>
+        <w:pStyle w:val="ListParagraph"/>
+        <w:numPr>
+          <w:ilvl w:val="0"/>
+          <w:numId w:val="15"/>
+        </w:numPr>
+      </w:pPr>
+      <w:r>
+        <w:t>Spring Boot is the most popular framework</w:t>
+      </w:r>
+      <w:r>
+        <w:t xml:space="preserve"> </w:t>
+      </w:r>
+      <w:r>
+        <w:t>to develop Micro services.</w:t>
+      </w:r>
+    </w:p>
+    <w:p>
+      <w:pPr>
+        <w:pStyle w:val="ListParagraph"/>
+        <w:numPr>
+          <w:ilvl w:val="0"/>
+          <w:numId w:val="15"/>
+        </w:numPr>
+      </w:pPr>
+      <w:r>
+        <w:t xml:space="preserve">Refer – </w:t>
+      </w:r>
+      <w:hyperlink r:id="rId12" w:history="1">
+        <w:r>
+          <w:rPr>
+            <w:rStyle w:val="Hyperlink"/>
+          </w:rPr>
+          <w:t>https://github.com/in28minutes/spring-web-services/tree/master/springboot-in-10-steps</w:t>
+        </w:r>
+      </w:hyperlink>
+    </w:p>
+    <w:p>
+      <w:pPr>
+        <w:pStyle w:val="Heading2"/>
+      </w:pPr>
+      <w:r>
+        <w:t>Goals</w:t>
+      </w:r>
+    </w:p>
+    <w:p>
+      <w:pPr>
+        <w:pStyle w:val="ListParagraph"/>
+        <w:numPr>
+          <w:ilvl w:val="0"/>
+          <w:numId w:val="16"/>
+        </w:numPr>
+      </w:pPr>
+      <w:r>
+        <w:t xml:space="preserve">The most important goal of Spring Boot is to enable building production ready applications </w:t>
+      </w:r>
+      <w:r>
+        <w:rPr>
+          <w:b/>
+        </w:rPr>
+        <w:t>quickly</w:t>
+      </w:r>
+      <w:r>
+        <w:t>.</w:t>
+      </w:r>
+    </w:p>
+    <w:p>
+      <w:pPr>
+        <w:pStyle w:val="ListParagraph"/>
+        <w:numPr>
+          <w:ilvl w:val="0"/>
+          <w:numId w:val="16"/>
+        </w:numPr>
+      </w:pPr>
+      <w:r>
+        <w:t xml:space="preserve">The other important goal is to provide all the </w:t>
+      </w:r>
+      <w:r>
+        <w:t xml:space="preserve">common </w:t>
+      </w:r>
+      <w:proofErr w:type="spellStart"/>
+      <w:r>
+        <w:t>non functional</w:t>
+      </w:r>
+      <w:proofErr w:type="spellEnd"/>
+      <w:r>
+        <w:t xml:space="preserve"> features like </w:t>
+      </w:r>
+      <w:r>
+        <w:t>embedded servers, metrics</w:t>
+      </w:r>
+      <w:r>
+        <w:t xml:space="preserve"> </w:t>
+      </w:r>
+      <w:r>
+        <w:t xml:space="preserve">health checks and </w:t>
+      </w:r>
+      <w:r>
+        <w:t>externalized</w:t>
+      </w:r>
+      <w:r>
+        <w:t xml:space="preserve"> configuration.</w:t>
+      </w:r>
+    </w:p>
+    <w:p>
+      <w:pPr>
+        <w:pStyle w:val="Heading2"/>
+      </w:pPr>
+      <w:r>
+        <w:t>What Spring Boot is NOT</w:t>
+      </w:r>
+    </w:p>
+    <w:p>
+      <w:pPr>
+        <w:pStyle w:val="ListParagraph"/>
+        <w:numPr>
+          <w:ilvl w:val="0"/>
+          <w:numId w:val="17"/>
+        </w:numPr>
+      </w:pPr>
+      <w:r>
+        <w:t>T</w:t>
+      </w:r>
+      <w:r>
+        <w:t>here is no code generation at all.</w:t>
+      </w:r>
+    </w:p>
+    <w:p>
+      <w:pPr>
+        <w:pStyle w:val="ListParagraph"/>
+        <w:numPr>
+          <w:ilvl w:val="0"/>
+          <w:numId w:val="17"/>
+        </w:numPr>
+      </w:pPr>
+      <w:r>
+        <w:t>Spring Boot is neither an application</w:t>
+      </w:r>
+      <w:r>
+        <w:t xml:space="preserve"> server</w:t>
+      </w:r>
+      <w:r>
+        <w:t xml:space="preserve"> no</w:t>
+      </w:r>
+      <w:r>
+        <w:t>r</w:t>
+      </w:r>
+      <w:r>
+        <w:t xml:space="preserve"> a web</w:t>
+      </w:r>
+      <w:r>
+        <w:t xml:space="preserve"> server</w:t>
+      </w:r>
+      <w:r>
+        <w:t xml:space="preserve">. </w:t>
+      </w:r>
+    </w:p>
+    <w:p>
+      <w:pPr>
+        <w:pStyle w:val="ListParagraph"/>
+        <w:numPr>
+          <w:ilvl w:val="0"/>
+          <w:numId w:val="17"/>
+        </w:numPr>
+      </w:pPr>
+      <w:r>
+        <w:t>Spring Boot</w:t>
+      </w:r>
+      <w:r>
+        <w:t xml:space="preserve"> </w:t>
+      </w:r>
+      <w:r>
+        <w:t>provides great integration with embedded servers like Tomcat, Jetty but by itself Spring Boot is not a web</w:t>
+      </w:r>
+      <w:r>
+        <w:t xml:space="preserve"> server nor </w:t>
+      </w:r>
+      <w:r>
+        <w:t>a</w:t>
+      </w:r>
+      <w:r>
+        <w:t>n</w:t>
+      </w:r>
+      <w:r>
+        <w:t xml:space="preserve"> application server.</w:t>
+      </w:r>
+    </w:p>
+    <w:p/>
+    <w:p>
+      <w:pPr>
+        <w:pStyle w:val="Heading2"/>
+      </w:pPr>
+      <w:r>
+        <w:t>Features</w:t>
+      </w:r>
+    </w:p>
+    <w:p>
+      <w:pPr>
+        <w:pStyle w:val="ListParagraph"/>
+        <w:numPr>
+          <w:ilvl w:val="0"/>
+          <w:numId w:val="18"/>
+        </w:numPr>
+      </w:pPr>
+      <w:r>
+        <w:t xml:space="preserve">Quick </w:t>
+      </w:r>
+      <w:r>
+        <w:t>Starter projects</w:t>
+      </w:r>
+      <w:r>
+        <w:t xml:space="preserve"> with Auto Configuration</w:t>
+      </w:r>
+      <w:r>
+        <w:t>.</w:t>
+      </w:r>
+    </w:p>
+    <w:p>
+      <w:pPr>
+        <w:pStyle w:val="ListParagraph"/>
+        <w:numPr>
+          <w:ilvl w:val="1"/>
+          <w:numId w:val="18"/>
+        </w:numPr>
+      </w:pPr>
+      <w:r>
+        <w:t>For instance, i</w:t>
+      </w:r>
+      <w:r>
+        <w:t>f let's say I want to develop a web application I would need Spring MVC.</w:t>
+      </w:r>
+      <w:r>
+        <w:t xml:space="preserve"> </w:t>
+      </w:r>
+      <w:r>
+        <w:t xml:space="preserve">I would need </w:t>
+      </w:r>
+      <w:proofErr w:type="gramStart"/>
+      <w:r>
+        <w:t>Spring</w:t>
+      </w:r>
+      <w:proofErr w:type="gramEnd"/>
+      <w:r>
+        <w:t xml:space="preserve"> core.</w:t>
+      </w:r>
+      <w:r>
+        <w:t xml:space="preserve"> </w:t>
+      </w:r>
+      <w:r>
+        <w:t>I would need some validation framework.</w:t>
+      </w:r>
+      <w:r>
+        <w:t xml:space="preserve"> </w:t>
+      </w:r>
+      <w:r>
+        <w:t>I would need some logging framework. In addition to that, I would need to configure all this stuff that</w:t>
+      </w:r>
+      <w:r>
+        <w:t xml:space="preserve"> </w:t>
+      </w:r>
+      <w:r>
+        <w:t>is needed.</w:t>
+      </w:r>
+      <w:r>
+        <w:t xml:space="preserve"> </w:t>
+      </w:r>
+      <w:r>
+        <w:t>For example, if I'm using Spring MVC, I would need to configure dispatcher servlet. I would need to configure</w:t>
+      </w:r>
+      <w:r>
+        <w:t xml:space="preserve"> </w:t>
+      </w:r>
+      <w:r>
+        <w:t>view resolver and a lot of things like that. However, with Spring Boot starter project</w:t>
+      </w:r>
+      <w:r>
+        <w:t xml:space="preserve"> </w:t>
+      </w:r>
+      <w:r>
+        <w:t>it becomes very easy – just add starter called Spring Boot Starter Web.</w:t>
+      </w:r>
+    </w:p>
+    <w:p>
+      <w:pPr>
+        <w:pStyle w:val="ListParagraph"/>
+        <w:numPr>
+          <w:ilvl w:val="1"/>
+          <w:numId w:val="18"/>
+        </w:numPr>
+      </w:pPr>
+      <w:r>
+        <w:t>Similarly, for JPA there is a starter called Spring Boot starter JPA.</w:t>
+      </w:r>
+      <w:r>
+        <w:t xml:space="preserve"> </w:t>
+      </w:r>
+      <w:r>
+        <w:t>Once we use this start</w:t>
+      </w:r>
+      <w:r>
+        <w:t>er, y</w:t>
+      </w:r>
+      <w:r>
+        <w:t>ou would not only get JPA but also a default implementation of JPA with Hibernate and also auto</w:t>
+      </w:r>
+      <w:r>
+        <w:t xml:space="preserve"> </w:t>
+      </w:r>
+      <w:r>
+        <w:t>configuration of that.</w:t>
+      </w:r>
+    </w:p>
+    <w:p>
+      <w:pPr>
+        <w:pStyle w:val="ListParagraph"/>
+        <w:numPr>
+          <w:ilvl w:val="0"/>
+          <w:numId w:val="18"/>
+        </w:numPr>
+      </w:pPr>
+      <w:r>
+        <w:t>Embedded Servers</w:t>
+      </w:r>
+    </w:p>
+    <w:p>
+      <w:pPr>
+        <w:pStyle w:val="ListParagraph"/>
+        <w:numPr>
+          <w:ilvl w:val="1"/>
+          <w:numId w:val="18"/>
+        </w:numPr>
+      </w:pPr>
+      <w:r>
+        <w:t>What you can do is you can package your server. So you can package Tomcat along with your</w:t>
+      </w:r>
+      <w:r>
+        <w:t xml:space="preserve"> </w:t>
+      </w:r>
+      <w:r>
+        <w:t>application jar. So I can include the Tomcat server in my application jar. So I don't need to install it</w:t>
+      </w:r>
+      <w:r>
+        <w:t>.</w:t>
+      </w:r>
+    </w:p>
+    <w:p>
+      <w:pPr>
+        <w:pStyle w:val="ListParagraph"/>
+        <w:numPr>
+          <w:ilvl w:val="0"/>
+          <w:numId w:val="18"/>
+        </w:numPr>
+      </w:pPr>
+      <w:r>
+        <w:t>Production Ready Features out of the box</w:t>
+      </w:r>
+    </w:p>
+    <w:p>
+      <w:pPr>
+        <w:pStyle w:val="ListParagraph"/>
+        <w:numPr>
+          <w:ilvl w:val="1"/>
+          <w:numId w:val="18"/>
+        </w:numPr>
+      </w:pPr>
+      <w:r>
+        <w:t>Spring Boot provides monitoring</w:t>
+      </w:r>
+      <w:r>
+        <w:t xml:space="preserve"> </w:t>
+      </w:r>
+      <w:r>
+        <w:t>for your application through something called Spring Boot actuator.</w:t>
+      </w:r>
+    </w:p>
+    <w:p>
+      <w:pPr>
+        <w:pStyle w:val="ListParagraph"/>
+        <w:numPr>
+          <w:ilvl w:val="0"/>
+          <w:numId w:val="18"/>
+        </w:numPr>
+      </w:pPr>
+      <w:proofErr w:type="spellStart"/>
+      <w:r>
+        <w:lastRenderedPageBreak/>
+        <w:t>E</w:t>
+      </w:r>
+      <w:r>
+        <w:t>xternalised</w:t>
+      </w:r>
+      <w:proofErr w:type="spellEnd"/>
+      <w:r>
+        <w:t xml:space="preserve"> configuration</w:t>
+      </w:r>
+    </w:p>
+    <w:p>
+      <w:pPr>
+        <w:pStyle w:val="ListParagraph"/>
+        <w:numPr>
+          <w:ilvl w:val="1"/>
+          <w:numId w:val="18"/>
+        </w:numPr>
+      </w:pPr>
+      <w:r>
+        <w:t>The configuration</w:t>
+      </w:r>
+      <w:r>
+        <w:t xml:space="preserve"> </w:t>
+      </w:r>
+      <w:r>
+        <w:t xml:space="preserve">of applications varies between different environments. Your configuration from </w:t>
+      </w:r>
+      <w:proofErr w:type="spellStart"/>
+      <w:r>
+        <w:t>dev</w:t>
+      </w:r>
+      <w:proofErr w:type="spellEnd"/>
+      <w:r>
+        <w:t xml:space="preserve"> different from your</w:t>
+      </w:r>
+      <w:r>
+        <w:t xml:space="preserve"> </w:t>
+      </w:r>
+      <w:r>
+        <w:t>configuration in production.</w:t>
+      </w:r>
+      <w:r>
+        <w:t xml:space="preserve"> </w:t>
+      </w:r>
+      <w:r>
+        <w:t>Spring Boot provides these features built in.</w:t>
+      </w:r>
+    </w:p>
+    <w:p>
+      <w:pPr>
+        <w:pStyle w:val="ListParagraph"/>
+        <w:numPr>
+          <w:ilvl w:val="0"/>
+          <w:numId w:val="18"/>
+        </w:numPr>
+      </w:pPr>
+      <w:r>
+        <w:t>Support for different profiles</w:t>
+      </w:r>
+    </w:p>
+    <w:p>
+      <w:pPr>
+        <w:pStyle w:val="Heading2"/>
+      </w:pPr>
+      <w:r>
+        <w:t>Spring Boot Auto Configuration</w:t>
+      </w:r>
+    </w:p>
+    <w:p>
+      <w:pPr>
+        <w:pStyle w:val="ListParagraph"/>
+        <w:numPr>
+          <w:ilvl w:val="0"/>
+          <w:numId w:val="19"/>
+        </w:numPr>
+      </w:pPr>
+      <w:r>
+        <w:t xml:space="preserve">You can create REST services very easily in </w:t>
+      </w:r>
+      <w:proofErr w:type="gramStart"/>
+      <w:r>
+        <w:t>Spring</w:t>
+      </w:r>
+      <w:proofErr w:type="gramEnd"/>
+      <w:r>
+        <w:t xml:space="preserve"> boot. But </w:t>
+      </w:r>
+      <w:proofErr w:type="gramStart"/>
+      <w:r>
+        <w:t>How</w:t>
+      </w:r>
+      <w:proofErr w:type="gramEnd"/>
+      <w:r>
+        <w:t xml:space="preserve"> did all the things that are needed for the REST</w:t>
+      </w:r>
+      <w:r>
+        <w:t xml:space="preserve"> </w:t>
+      </w:r>
+      <w:r>
+        <w:t>service to be up and runni</w:t>
+      </w:r>
+      <w:r>
+        <w:t>ng get configured automatically?</w:t>
+      </w:r>
+    </w:p>
+    <w:p>
+      <w:pPr>
+        <w:pStyle w:val="ListParagraph"/>
+        <w:numPr>
+          <w:ilvl w:val="0"/>
+          <w:numId w:val="19"/>
+        </w:numPr>
+      </w:pPr>
+      <w:r>
+        <w:t xml:space="preserve">The annotation </w:t>
+      </w:r>
+      <w:r>
+        <w:rPr>
+          <w:b/>
+        </w:rPr>
+        <w:t>@</w:t>
+      </w:r>
+      <w:proofErr w:type="spellStart"/>
+      <w:r>
+        <w:rPr>
+          <w:b/>
+        </w:rPr>
+        <w:t>SpringBootApplication</w:t>
+      </w:r>
+      <w:proofErr w:type="spellEnd"/>
+      <w:r>
+        <w:t xml:space="preserve"> indicates that this is a </w:t>
+      </w:r>
+      <w:proofErr w:type="gramStart"/>
+      <w:r>
+        <w:t>Spring</w:t>
+      </w:r>
+      <w:proofErr w:type="gramEnd"/>
+      <w:r>
+        <w:t xml:space="preserve"> context file</w:t>
+      </w:r>
+      <w:r>
+        <w:t>/class</w:t>
+      </w:r>
+      <w:r>
+        <w:t>.</w:t>
+      </w:r>
+    </w:p>
+    <w:p>
+      <w:pPr>
+        <w:pStyle w:val="ListParagraph"/>
+        <w:numPr>
+          <w:ilvl w:val="0"/>
+          <w:numId w:val="19"/>
+        </w:numPr>
+      </w:pPr>
+      <w:r>
+        <w:t>@</w:t>
+      </w:r>
+      <w:proofErr w:type="spellStart"/>
+      <w:r>
+        <w:t>SpringBootApplication</w:t>
+      </w:r>
+      <w:proofErr w:type="spellEnd"/>
+      <w:r>
+        <w:t xml:space="preserve"> </w:t>
+      </w:r>
+      <w:r>
+        <w:t xml:space="preserve">enables </w:t>
+      </w:r>
+      <w:r>
+        <w:t xml:space="preserve">auto configuration and </w:t>
+      </w:r>
+      <w:r>
+        <w:t>component scan.</w:t>
+      </w:r>
+    </w:p>
+    <w:p>
+      <w:pPr>
+        <w:pStyle w:val="ListParagraph"/>
+        <w:numPr>
+          <w:ilvl w:val="0"/>
+          <w:numId w:val="19"/>
+        </w:numPr>
+      </w:pPr>
+      <w:r>
+        <w:t>Component scan would start automatically scanning</w:t>
+      </w:r>
+      <w:r>
+        <w:t xml:space="preserve"> the c</w:t>
+      </w:r>
+      <w:r>
+        <w:t>lasses in this package</w:t>
+      </w:r>
+      <w:r>
+        <w:t xml:space="preserve"> (so that package in which the class annotated with @</w:t>
+      </w:r>
+      <w:proofErr w:type="spellStart"/>
+      <w:r>
+        <w:t>SpringBootApplication</w:t>
+      </w:r>
+      <w:proofErr w:type="spellEnd"/>
+      <w:r>
+        <w:t xml:space="preserve"> is) a</w:t>
+      </w:r>
+      <w:r>
+        <w:t xml:space="preserve">nd </w:t>
+      </w:r>
+      <w:r>
+        <w:t>its</w:t>
+      </w:r>
+      <w:r>
+        <w:t xml:space="preserve"> sub package for any beans.</w:t>
+      </w:r>
+      <w:r>
+        <w:t xml:space="preserve"> (Bean is a class which is annotated with @Component. Also @</w:t>
+      </w:r>
+      <w:proofErr w:type="spellStart"/>
+      <w:r>
+        <w:t>RestController</w:t>
+      </w:r>
+      <w:proofErr w:type="spellEnd"/>
+      <w:r>
+        <w:t xml:space="preserve"> in the end extends @Component)</w:t>
+      </w:r>
+      <w:r>
+        <w:t>.</w:t>
+      </w:r>
+    </w:p>
+    <w:p>
+      <w:pPr>
+        <w:pStyle w:val="ListParagraph"/>
+        <w:numPr>
+          <w:ilvl w:val="0"/>
+          <w:numId w:val="19"/>
+        </w:numPr>
+      </w:pPr>
+      <w:proofErr w:type="spellStart"/>
+      <w:proofErr w:type="gramStart"/>
+      <w:r>
+        <w:t>SpringApplication.run</w:t>
+      </w:r>
+      <w:proofErr w:type="spellEnd"/>
+      <w:r>
+        <w:t>(</w:t>
+      </w:r>
+      <w:proofErr w:type="gramEnd"/>
+      <w:r>
+        <w:t xml:space="preserve">) is used to run the Spring Context by passing </w:t>
+      </w:r>
+      <w:proofErr w:type="spellStart"/>
+      <w:r>
+        <w:t>SpringContext</w:t>
+      </w:r>
+      <w:proofErr w:type="spellEnd"/>
+      <w:r>
+        <w:t xml:space="preserve"> to it.</w:t>
+      </w:r>
+    </w:p>
+    <w:p>
+      <w:pPr>
+        <w:pStyle w:val="ListParagraph"/>
+        <w:numPr>
+          <w:ilvl w:val="0"/>
+          <w:numId w:val="19"/>
+        </w:numPr>
+      </w:pPr>
+      <w:r>
+        <w:t xml:space="preserve">One of the dependencies you can see in your </w:t>
+      </w:r>
+      <w:proofErr w:type="gramStart"/>
+      <w:r>
+        <w:t>Spring</w:t>
+      </w:r>
+      <w:proofErr w:type="gramEnd"/>
+      <w:r>
+        <w:t xml:space="preserve"> boot project is the Spring-Boot-</w:t>
+      </w:r>
+      <w:proofErr w:type="spellStart"/>
+      <w:r>
+        <w:t>Autoconfigure</w:t>
+      </w:r>
+      <w:proofErr w:type="spellEnd"/>
+      <w:r>
+        <w:t xml:space="preserve"> jar.</w:t>
+      </w:r>
+    </w:p>
+    <w:p>
+      <w:pPr>
+        <w:pStyle w:val="ListParagraph"/>
+        <w:numPr>
+          <w:ilvl w:val="0"/>
+          <w:numId w:val="19"/>
+        </w:numPr>
+      </w:pPr>
+      <w:r>
+        <w:t xml:space="preserve">At application startup, </w:t>
+      </w:r>
+      <w:r>
+        <w:t>Spring Boot framework would trigger the auto configuration jar.</w:t>
+      </w:r>
+      <w:r>
+        <w:t xml:space="preserve"> </w:t>
+      </w:r>
+      <w:r>
+        <w:t xml:space="preserve">And it would loop through classes which are on the </w:t>
+      </w:r>
+      <w:proofErr w:type="spellStart"/>
+      <w:r>
+        <w:t>classpath</w:t>
+      </w:r>
+      <w:proofErr w:type="spellEnd"/>
+      <w:r>
+        <w:t xml:space="preserve"> (including spring related jars)</w:t>
+      </w:r>
+      <w:r>
+        <w:t>.</w:t>
+      </w:r>
+      <w:r>
+        <w:t xml:space="preserve"> E.g. If it sees a jar called spring-</w:t>
+      </w:r>
+      <w:proofErr w:type="spellStart"/>
+      <w:r>
+        <w:t>webmvc</w:t>
+      </w:r>
+      <w:proofErr w:type="spellEnd"/>
+      <w:r>
+        <w:t xml:space="preserve"> jar in </w:t>
+      </w:r>
+      <w:proofErr w:type="spellStart"/>
+      <w:r>
+        <w:t>classpath</w:t>
+      </w:r>
+      <w:proofErr w:type="spellEnd"/>
+      <w:r>
+        <w:t xml:space="preserve">, it would configure the dispatcher </w:t>
+      </w:r>
+      <w:proofErr w:type="spellStart"/>
+      <w:r>
+        <w:t>servet</w:t>
+      </w:r>
+      <w:proofErr w:type="spellEnd"/>
+      <w:r>
+        <w:t>, view resolver, etc.</w:t>
+      </w:r>
+    </w:p>
+    <w:p>
+      <w:pPr>
+        <w:pStyle w:val="ListParagraph"/>
+        <w:numPr>
+          <w:ilvl w:val="0"/>
+          <w:numId w:val="19"/>
+        </w:numPr>
+      </w:pPr>
+      <w:r>
+        <w:t xml:space="preserve">Spring Boot looks at A) the frameworks which are available on the </w:t>
+      </w:r>
+      <w:proofErr w:type="spellStart"/>
+      <w:r>
+        <w:t>classpath</w:t>
+      </w:r>
+      <w:proofErr w:type="spellEnd"/>
+      <w:r>
+        <w:t xml:space="preserve"> and also, B) It looks</w:t>
+      </w:r>
+      <w:r>
+        <w:t xml:space="preserve"> </w:t>
+      </w:r>
+      <w:r>
+        <w:t>at the existing beans which are configured for the application. And based on that, it provides the</w:t>
+      </w:r>
+      <w:r>
+        <w:t xml:space="preserve"> </w:t>
+      </w:r>
+      <w:r>
+        <w:t>configuration needed.</w:t>
+      </w:r>
+    </w:p>
+    <w:p>
+      <w:pPr>
+        <w:pStyle w:val="ListParagraph"/>
+        <w:numPr>
+          <w:ilvl w:val="0"/>
+          <w:numId w:val="19"/>
+        </w:numPr>
+      </w:pPr>
+      <w:r>
+        <w:t xml:space="preserve">Run the application in DEBUG logging to see all the details about Auto configuration. You can turn it on by adding this line in </w:t>
+      </w:r>
+      <w:proofErr w:type="spellStart"/>
+      <w:r>
+        <w:t>application.properties</w:t>
+      </w:r>
+      <w:proofErr w:type="spellEnd"/>
+      <w:r>
+        <w:t xml:space="preserve"> file. </w:t>
+      </w:r>
+      <w:r>
+        <w:br/>
+      </w:r>
+      <w:proofErr w:type="spellStart"/>
+      <w:r>
+        <w:t>logging.level.org.springframework</w:t>
+      </w:r>
+      <w:proofErr w:type="spellEnd"/>
+      <w:r>
+        <w:t>=DEBUG</w:t>
+      </w:r>
+    </w:p>
+    <w:p>
+      <w:pPr>
+        <w:pStyle w:val="ListParagraph"/>
+        <w:numPr>
+          <w:ilvl w:val="0"/>
+          <w:numId w:val="19"/>
+        </w:numPr>
+      </w:pPr>
+      <w:r>
+        <w:t>A</w:t>
+      </w:r>
+      <w:r>
+        <w:t>uto configuration is one of the fundamental</w:t>
+      </w:r>
+      <w:r>
+        <w:t xml:space="preserve"> </w:t>
+      </w:r>
+      <w:r>
+        <w:t>things</w:t>
+      </w:r>
+      <w:r>
+        <w:t xml:space="preserve"> </w:t>
+      </w:r>
+      <w:r>
+        <w:t>why Spring Boot is so famous and so easy to use.</w:t>
+      </w:r>
+    </w:p>
+    <w:p>
+      <w:pPr>
+        <w:pStyle w:val="Heading2"/>
+      </w:pPr>
+      <w:r>
+        <w:t>Spring VS</w:t>
+      </w:r>
+      <w:r>
+        <w:t xml:space="preserve"> Spring MVC </w:t>
+      </w:r>
+      <w:r>
+        <w:t>VS Spring Boot</w:t>
+      </w:r>
+    </w:p>
+    <w:p>
+      <w:pPr>
+        <w:pStyle w:val="ListParagraph"/>
+        <w:numPr>
+          <w:ilvl w:val="0"/>
+          <w:numId w:val="22"/>
+        </w:numPr>
+      </w:pPr>
+      <w:r>
+        <w:t xml:space="preserve">Refer – </w:t>
+      </w:r>
+      <w:hyperlink r:id="rId13" w:history="1">
+        <w:r>
+          <w:rPr>
+            <w:rStyle w:val="Hyperlink"/>
+          </w:rPr>
+          <w:t>https://www.springboottutorial.com/spring-boot-vs-spring-mvc-vs-spring</w:t>
+        </w:r>
+      </w:hyperlink>
+      <w:r>
+        <w:t xml:space="preserve"> </w:t>
+      </w:r>
+    </w:p>
+    <w:p>
+      <w:pPr>
+        <w:pStyle w:val="Heading3"/>
+      </w:pPr>
+      <w:r>
+        <w:t>Spring (Framework)</w:t>
+      </w:r>
+    </w:p>
+    <w:p>
+      <w:pPr>
+        <w:pStyle w:val="ListParagraph"/>
+        <w:numPr>
+          <w:ilvl w:val="0"/>
+          <w:numId w:val="20"/>
+        </w:numPr>
+      </w:pPr>
+      <w:r>
+        <w:t>Most important feature of Spring Framework is Dependency Injection. At the core of all Spring Modules is Dependency Injection or IOC Inversion of Control.</w:t>
+      </w:r>
+    </w:p>
+    <w:p>
+      <w:pPr>
+        <w:pStyle w:val="ListParagraph"/>
+        <w:numPr>
+          <w:ilvl w:val="0"/>
+          <w:numId w:val="20"/>
+        </w:numPr>
+      </w:pPr>
+      <w:r>
+        <w:lastRenderedPageBreak/>
+        <w:t>It helps you to build loosely coupled applications. Loosely coupled applications can be easily unit</w:t>
+      </w:r>
+      <w:r>
+        <w:t xml:space="preserve"> </w:t>
+      </w:r>
+      <w:r>
+        <w:t>tested.</w:t>
+      </w:r>
+      <w:r>
+        <w:t xml:space="preserve"> </w:t>
+      </w:r>
+    </w:p>
+    <w:p>
+      <w:pPr>
+        <w:pStyle w:val="ListParagraph"/>
+        <w:numPr>
+          <w:ilvl w:val="0"/>
+          <w:numId w:val="20"/>
+        </w:numPr>
+      </w:pPr>
+      <w:r>
+        <w:t>Spring Framework</w:t>
+      </w:r>
+      <w:r>
+        <w:t xml:space="preserve"> solves the problem of duplication/plumbing</w:t>
+      </w:r>
+      <w:r>
+        <w:t>/boilerplate</w:t>
+      </w:r>
+      <w:r>
+        <w:t xml:space="preserve"> code.</w:t>
+      </w:r>
+    </w:p>
+    <w:p>
+      <w:pPr>
+        <w:pStyle w:val="ListParagraph"/>
+        <w:numPr>
+          <w:ilvl w:val="0"/>
+          <w:numId w:val="20"/>
+        </w:numPr>
+      </w:pPr>
+      <w:r>
+        <w:t>Spring Framework</w:t>
+      </w:r>
+      <w:r>
+        <w:t xml:space="preserve"> </w:t>
+      </w:r>
+      <w:r>
+        <w:t>allows good integration with other frameworks.</w:t>
+      </w:r>
+    </w:p>
+    <w:p>
+      <w:pPr>
+        <w:pStyle w:val="Heading3"/>
+      </w:pPr>
+      <w:r>
+        <w:t>Spring MVC</w:t>
+      </w:r>
+    </w:p>
+    <w:p>
+      <w:pPr>
+        <w:pStyle w:val="ListParagraph"/>
+        <w:numPr>
+          <w:ilvl w:val="0"/>
+          <w:numId w:val="20"/>
+        </w:numPr>
+      </w:pPr>
+      <w:r>
+        <w:t>Spring MVC is concerned with developing web applications. Spring MVC provides a simple way of developing</w:t>
+      </w:r>
+      <w:r>
+        <w:t xml:space="preserve"> </w:t>
+      </w:r>
+      <w:r>
+        <w:t>web applications.</w:t>
+      </w:r>
+    </w:p>
+    <w:p>
+      <w:pPr>
+        <w:pStyle w:val="ListParagraph"/>
+        <w:numPr>
+          <w:ilvl w:val="0"/>
+          <w:numId w:val="20"/>
+        </w:numPr>
+      </w:pPr>
+      <w:r>
+        <w:t>Spring MVC makes it very easy to develop your web applications</w:t>
+      </w:r>
+      <w:r>
+        <w:t xml:space="preserve"> </w:t>
+      </w:r>
+      <w:r>
+        <w:t xml:space="preserve">as well as </w:t>
+      </w:r>
+      <w:proofErr w:type="spellStart"/>
+      <w:r>
+        <w:t>RESTful</w:t>
+      </w:r>
+      <w:proofErr w:type="spellEnd"/>
+      <w:r>
+        <w:t xml:space="preserve"> services.</w:t>
+      </w:r>
+    </w:p>
+    <w:p>
+      <w:pPr>
+        <w:pStyle w:val="Heading3"/>
+      </w:pPr>
+      <w:r>
+        <w:t>Spring Boot</w:t>
+      </w:r>
+    </w:p>
+    <w:p>
+      <w:pPr>
+        <w:pStyle w:val="ListParagraph"/>
+        <w:numPr>
+          <w:ilvl w:val="0"/>
+          <w:numId w:val="21"/>
+        </w:numPr>
+      </w:pPr>
+      <w:r>
+        <w:t>For faster development.</w:t>
+      </w:r>
+    </w:p>
+    <w:p>
+      <w:pPr>
+        <w:pStyle w:val="ListParagraph"/>
+        <w:numPr>
+          <w:ilvl w:val="0"/>
+          <w:numId w:val="21"/>
+        </w:numPr>
+      </w:pPr>
+      <w:r>
+        <w:t>Provides great start projects like Spring Boot Web, etc.</w:t>
+      </w:r>
+    </w:p>
+    <w:p>
+      <w:pPr>
+        <w:pStyle w:val="Heading2"/>
+      </w:pPr>
+      <w:r>
+        <w:t>Spring Boot Actuator</w:t>
+      </w:r>
+    </w:p>
+    <w:p>
+      <w:pPr>
+        <w:pStyle w:val="ListParagraph"/>
+        <w:numPr>
+          <w:ilvl w:val="0"/>
+          <w:numId w:val="23"/>
+        </w:numPr>
+      </w:pPr>
+      <w:r>
+        <w:t xml:space="preserve">To use spring boot actuator, just include spring-boot-starter-actuator </w:t>
+      </w:r>
+      <w:r>
+        <w:t>dependency</w:t>
+      </w:r>
+      <w:r>
+        <w:t>.</w:t>
+      </w:r>
+    </w:p>
+    <w:p>
+      <w:pPr>
+        <w:pStyle w:val="ListParagraph"/>
+        <w:numPr>
+          <w:ilvl w:val="0"/>
+          <w:numId w:val="23"/>
+        </w:numPr>
+      </w:pPr>
+      <w:r>
+        <w:t>A</w:t>
+      </w:r>
+      <w:r>
+        <w:t>ct</w:t>
+      </w:r>
+      <w:r>
+        <w:t xml:space="preserve">uator bring in </w:t>
+      </w:r>
+      <w:r>
+        <w:t>a lot of monitoring around your application.</w:t>
+      </w:r>
+    </w:p>
+    <w:p>
+      <w:pPr>
+        <w:pStyle w:val="ListParagraph"/>
+        <w:numPr>
+          <w:ilvl w:val="0"/>
+          <w:numId w:val="23"/>
+        </w:numPr>
+      </w:pPr>
+      <w:r>
+        <w:t>A</w:t>
+      </w:r>
+      <w:r>
+        <w:t>ctuator actually exposes a lot of the rest services</w:t>
+      </w:r>
+      <w:r>
+        <w:t xml:space="preserve"> </w:t>
+      </w:r>
+      <w:r>
+        <w:t xml:space="preserve">and these services are compliant with the standard called </w:t>
+      </w:r>
+      <w:r>
+        <w:t>“</w:t>
+      </w:r>
+      <w:r>
+        <w:t>HAL</w:t>
+      </w:r>
+      <w:r>
+        <w:t>”</w:t>
+      </w:r>
+      <w:r>
+        <w:t xml:space="preserve"> </w:t>
+      </w:r>
+      <w:r>
+        <w:t>standard.</w:t>
+      </w:r>
+      <w:r>
+        <w:t xml:space="preserve"> </w:t>
+      </w:r>
+      <w:r>
+        <w:br/>
+        <w:t xml:space="preserve">(More details on HAL - </w:t>
+      </w:r>
+      <w:hyperlink r:id="rId14" w:history="1">
+        <w:r>
+          <w:rPr>
+            <w:rStyle w:val="Hyperlink"/>
+          </w:rPr>
+          <w:t>https://www.baeldung.com/spring-rest-hal</w:t>
+        </w:r>
+      </w:hyperlink>
+      <w:r>
+        <w:t xml:space="preserve"> )</w:t>
+      </w:r>
+    </w:p>
+    <w:p>
+      <w:pPr>
+        <w:pStyle w:val="ListParagraph"/>
+        <w:numPr>
+          <w:ilvl w:val="0"/>
+          <w:numId w:val="23"/>
+        </w:numPr>
+      </w:pPr>
+      <w:r>
+        <w:t xml:space="preserve">We also need to add dependency for the </w:t>
+      </w:r>
+      <w:r>
+        <w:t>HAL</w:t>
+      </w:r>
+      <w:r>
+        <w:t xml:space="preserve"> </w:t>
+      </w:r>
+      <w:r>
+        <w:t>browser</w:t>
+      </w:r>
+      <w:r>
+        <w:t xml:space="preserve"> as spring-data-rest-</w:t>
+      </w:r>
+      <w:proofErr w:type="spellStart"/>
+      <w:r>
+        <w:t>hal</w:t>
+      </w:r>
+      <w:proofErr w:type="spellEnd"/>
+      <w:r>
+        <w:t>-browser</w:t>
+      </w:r>
+      <w:r>
+        <w:t>.</w:t>
+      </w:r>
+      <w:r>
+        <w:br/>
+        <w:t xml:space="preserve">When you add </w:t>
+      </w:r>
+      <w:r>
+        <w:t>HAL</w:t>
+      </w:r>
+      <w:r>
+        <w:t xml:space="preserve"> browser and when you hit localhost</w:t>
+      </w:r>
+      <w:proofErr w:type="gramStart"/>
+      <w:r>
+        <w:t>:8080</w:t>
+      </w:r>
+      <w:proofErr w:type="gramEnd"/>
+      <w:r>
+        <w:t xml:space="preserve"> you can browse through the actuators.</w:t>
+      </w:r>
+    </w:p>
+    <w:p>
+      <w:pPr>
+        <w:pStyle w:val="ListParagraph"/>
+        <w:numPr>
+          <w:ilvl w:val="0"/>
+          <w:numId w:val="23"/>
+        </w:numPr>
+      </w:pPr>
+      <w:r>
+        <w:t xml:space="preserve">Now once your application is running, you can monitor the health of your application via /actuator endpoint. E.g. </w:t>
+      </w:r>
+      <w:hyperlink r:id="rId15" w:history="1">
+        <w:r>
+          <w:rPr>
+            <w:rStyle w:val="Hyperlink"/>
+          </w:rPr>
+          <w:t>http://localhost:8080/actuator</w:t>
+        </w:r>
+      </w:hyperlink>
+    </w:p>
+    <w:p>
+      <w:pPr>
+        <w:pStyle w:val="ListParagraph"/>
+        <w:numPr>
+          <w:ilvl w:val="0"/>
+          <w:numId w:val="23"/>
+        </w:numPr>
+      </w:pPr>
+      <w:r>
+        <w:t xml:space="preserve">There many properties </w:t>
+      </w:r>
+      <w:r>
+        <w:t xml:space="preserve">related to actuator </w:t>
+      </w:r>
+      <w:r>
+        <w:t xml:space="preserve">available </w:t>
+      </w:r>
+      <w:r>
+        <w:t>which you can use to get different info from the actuator.</w:t>
+      </w:r>
+    </w:p>
+    <w:p>
+      <w:pPr>
+        <w:pStyle w:val="ListParagraph"/>
+        <w:numPr>
+          <w:ilvl w:val="0"/>
+          <w:numId w:val="23"/>
+        </w:numPr>
+      </w:pPr>
+      <w:r>
+        <w:t>One of the important things to remember is when you enable a lo</w:t>
+      </w:r>
+      <w:r>
+        <w:t xml:space="preserve">t of tracking a lot of auditing, </w:t>
+      </w:r>
+      <w:r>
+        <w:t>there would be a performance impact as well.</w:t>
+      </w:r>
+    </w:p>
+    <w:p>
+      <w:pPr>
+        <w:pStyle w:val="ListParagraph"/>
+        <w:numPr>
+          <w:ilvl w:val="0"/>
+          <w:numId w:val="23"/>
+        </w:numPr>
+      </w:pPr>
+      <w:r>
+        <w:t>One of the recommendations is to identify which of the things that you would want and only enable those.</w:t>
+      </w:r>
+    </w:p>
+    <w:p>
+      <w:pPr>
+        <w:pStyle w:val="Heading2"/>
+      </w:pPr>
+      <w:r>
+        <w:t>Spring Boot Developer Tools</w:t>
+      </w:r>
+    </w:p>
+    <w:p>
+      <w:pPr>
+        <w:pStyle w:val="ListParagraph"/>
+        <w:numPr>
+          <w:ilvl w:val="0"/>
+          <w:numId w:val="24"/>
+        </w:numPr>
+      </w:pPr>
+      <w:r>
+        <w:t>This is very helpful dependency to have. With this you don’t need to keep on restarting the server in order to verify your changes as you are coding it.</w:t>
+      </w:r>
+    </w:p>
+    <w:p>
+      <w:pPr>
+        <w:pStyle w:val="ListParagraph"/>
+        <w:numPr>
+          <w:ilvl w:val="0"/>
+          <w:numId w:val="24"/>
+        </w:numPr>
+      </w:pPr>
+      <w:r>
+        <w:t xml:space="preserve">The dependency is </w:t>
+      </w:r>
+      <w:r>
+        <w:rPr>
+          <w:b/>
+        </w:rPr>
+        <w:t>spring-boot-</w:t>
+      </w:r>
+      <w:proofErr w:type="spellStart"/>
+      <w:r>
+        <w:rPr>
+          <w:b/>
+        </w:rPr>
+        <w:t>devtools</w:t>
+      </w:r>
+      <w:proofErr w:type="spellEnd"/>
+      <w:r>
+        <w:t>.</w:t>
+      </w:r>
+      <w:r>
+        <w:t xml:space="preserve"> It restarts the server very efficiently when it notices new changes. Basically it loads only application beans and not the framework beans.</w:t>
+      </w:r>
+    </w:p>
+    <w:p>
       <w:bookmarkStart w:id="0" w:name="_GoBack"/>
       <w:bookmarkEnd w:id="0"/>
     </w:p>
@@ -2124,16 +3907,6 @@
     <w:p/>
     <w:p/>
     <w:p/>
-    <w:p/>
-    <w:p/>
-    <w:p/>
-    <w:p/>
-    <w:p/>
-    <w:p/>
-    <w:p/>
-    <w:p/>
-    <w:p/>
-    <w:p/>
     <w:p>
       <w:pPr>
         <w:pStyle w:val="Heading1"/>
@@ -2158,7 +3931,23 @@
         </w:numPr>
       </w:pPr>
       <w:r>
-        <w:t>To use Spring boot logging, add below line in application.properties file with relevant logging level.</w:t>
+        <w:t xml:space="preserve">To use </w:t>
+      </w:r>
+      <w:proofErr w:type="gramStart"/>
+      <w:r>
+        <w:t>Spring</w:t>
+      </w:r>
+      <w:proofErr w:type="gramEnd"/>
+      <w:r>
+        <w:t xml:space="preserve"> boot logging, add below line in </w:t>
+      </w:r>
+      <w:proofErr w:type="spellStart"/>
+      <w:r>
+        <w:t>application.properties</w:t>
+      </w:r>
+      <w:proofErr w:type="spellEnd"/>
+      <w:r>
+        <w:t xml:space="preserve"> file with relevant logging level.</w:t>
       </w:r>
     </w:p>
     <w:p>
@@ -2168,11 +3957,27 @@
           <w:rFonts w:ascii="Consolas" w:hAnsi="Consolas" w:cs="Consolas"/>
         </w:rPr>
       </w:pPr>
+      <w:proofErr w:type="spellStart"/>
       <w:r>
         <w:rPr>
           <w:rFonts w:ascii="Consolas" w:hAnsi="Consolas" w:cs="Consolas"/>
         </w:rPr>
-        <w:t>logging.level.&lt;package-name&gt; = &lt;log-level&gt;</w:t>
+        <w:t>logging.level</w:t>
+      </w:r>
+      <w:proofErr w:type="spellEnd"/>
+      <w:proofErr w:type="gramStart"/>
+      <w:r>
+        <w:rPr>
+          <w:rFonts w:ascii="Consolas" w:hAnsi="Consolas" w:cs="Consolas"/>
+        </w:rPr>
+        <w:t>.&lt;</w:t>
+      </w:r>
+      <w:proofErr w:type="gramEnd"/>
+      <w:r>
+        <w:rPr>
+          <w:rFonts w:ascii="Consolas" w:hAnsi="Consolas" w:cs="Consolas"/>
+        </w:rPr>
+        <w:t>package-name&gt; = &lt;log-level&gt;</w:t>
       </w:r>
     </w:p>
     <w:p>
@@ -2188,11 +3993,19 @@
         </w:rPr>
         <w:t xml:space="preserve">e.g. </w:t>
       </w:r>
+      <w:proofErr w:type="spellStart"/>
       <w:r>
         <w:rPr>
           <w:rFonts w:ascii="Consolas" w:hAnsi="Consolas" w:cs="Consolas"/>
         </w:rPr>
-        <w:t>logging.level.org.springframework = debug</w:t>
+        <w:t>logging.level.org.springframework</w:t>
+      </w:r>
+      <w:proofErr w:type="spellEnd"/>
+      <w:r>
+        <w:rPr>
+          <w:rFonts w:ascii="Consolas" w:hAnsi="Consolas" w:cs="Consolas"/>
+        </w:rPr>
+        <w:t xml:space="preserve"> = debug</w:t>
       </w:r>
     </w:p>
     <w:p>
@@ -2203,6 +4016,43 @@
           <w:numId w:val="9"/>
         </w:numPr>
       </w:pPr>
+      <w:r>
+        <w:t>JPA defines how ORM applications or ORM frameworks</w:t>
+      </w:r>
+      <w:r>
+        <w:t xml:space="preserve"> </w:t>
+      </w:r>
+      <w:r>
+        <w:t>should work.</w:t>
+      </w:r>
+    </w:p>
+    <w:p>
+      <w:pPr>
+        <w:pStyle w:val="ListParagraph"/>
+        <w:numPr>
+          <w:ilvl w:val="0"/>
+          <w:numId w:val="9"/>
+        </w:numPr>
+      </w:pPr>
+      <w:r>
+        <w:t xml:space="preserve">In your </w:t>
+      </w:r>
+      <w:proofErr w:type="spellStart"/>
+      <w:r>
+        <w:t>IntelliJ</w:t>
+      </w:r>
+      <w:proofErr w:type="spellEnd"/>
+      <w:r>
+        <w:t xml:space="preserve"> Idea, install “Spring Assistant” plugin to get auto completion in the properties/</w:t>
+      </w:r>
+      <w:proofErr w:type="spellStart"/>
+      <w:r>
+        <w:t>yaml</w:t>
+      </w:r>
+      <w:proofErr w:type="spellEnd"/>
+      <w:r>
+        <w:t xml:space="preserve"> files. For eclipse it is something called “Spring Tools”.</w:t>
+      </w:r>
     </w:p>
     <w:sectPr>
       <w:pgSz w:w="12240" w:h="15840"/>
@@ -2330,6 +4180,232 @@
     </w:lvl>
   </w:abstractNum>
   <w:abstractNum w:abstractNumId="1">
+    <w:nsid w:val="023F698E"/>
+    <w:multiLevelType w:val="hybridMultilevel"/>
+    <w:tmpl w:val="627CB124"/>
+    <w:lvl w:ilvl="0" w:tplc="04090001">
+      <w:start w:val="1"/>
+      <w:numFmt w:val="bullet"/>
+      <w:lvlText w:val=""/>
+      <w:lvlJc w:val="left"/>
+      <w:pPr>
+        <w:ind w:left="720" w:hanging="360"/>
+      </w:pPr>
+      <w:rPr>
+        <w:rFonts w:ascii="Symbol" w:hAnsi="Symbol" w:hint="default"/>
+      </w:rPr>
+    </w:lvl>
+    <w:lvl w:ilvl="1" w:tplc="04090003" w:tentative="1">
+      <w:start w:val="1"/>
+      <w:numFmt w:val="bullet"/>
+      <w:lvlText w:val="o"/>
+      <w:lvlJc w:val="left"/>
+      <w:pPr>
+        <w:ind w:left="1440" w:hanging="360"/>
+      </w:pPr>
+      <w:rPr>
+        <w:rFonts w:ascii="Courier New" w:hAnsi="Courier New" w:cs="Courier New" w:hint="default"/>
+      </w:rPr>
+    </w:lvl>
+    <w:lvl w:ilvl="2" w:tplc="04090005" w:tentative="1">
+      <w:start w:val="1"/>
+      <w:numFmt w:val="bullet"/>
+      <w:lvlText w:val=""/>
+      <w:lvlJc w:val="left"/>
+      <w:pPr>
+        <w:ind w:left="2160" w:hanging="360"/>
+      </w:pPr>
+      <w:rPr>
+        <w:rFonts w:ascii="Wingdings" w:hAnsi="Wingdings" w:hint="default"/>
+      </w:rPr>
+    </w:lvl>
+    <w:lvl w:ilvl="3" w:tplc="04090001" w:tentative="1">
+      <w:start w:val="1"/>
+      <w:numFmt w:val="bullet"/>
+      <w:lvlText w:val=""/>
+      <w:lvlJc w:val="left"/>
+      <w:pPr>
+        <w:ind w:left="2880" w:hanging="360"/>
+      </w:pPr>
+      <w:rPr>
+        <w:rFonts w:ascii="Symbol" w:hAnsi="Symbol" w:hint="default"/>
+      </w:rPr>
+    </w:lvl>
+    <w:lvl w:ilvl="4" w:tplc="04090003" w:tentative="1">
+      <w:start w:val="1"/>
+      <w:numFmt w:val="bullet"/>
+      <w:lvlText w:val="o"/>
+      <w:lvlJc w:val="left"/>
+      <w:pPr>
+        <w:ind w:left="3600" w:hanging="360"/>
+      </w:pPr>
+      <w:rPr>
+        <w:rFonts w:ascii="Courier New" w:hAnsi="Courier New" w:cs="Courier New" w:hint="default"/>
+      </w:rPr>
+    </w:lvl>
+    <w:lvl w:ilvl="5" w:tplc="04090005" w:tentative="1">
+      <w:start w:val="1"/>
+      <w:numFmt w:val="bullet"/>
+      <w:lvlText w:val=""/>
+      <w:lvlJc w:val="left"/>
+      <w:pPr>
+        <w:ind w:left="4320" w:hanging="360"/>
+      </w:pPr>
+      <w:rPr>
+        <w:rFonts w:ascii="Wingdings" w:hAnsi="Wingdings" w:hint="default"/>
+      </w:rPr>
+    </w:lvl>
+    <w:lvl w:ilvl="6" w:tplc="04090001" w:tentative="1">
+      <w:start w:val="1"/>
+      <w:numFmt w:val="bullet"/>
+      <w:lvlText w:val=""/>
+      <w:lvlJc w:val="left"/>
+      <w:pPr>
+        <w:ind w:left="5040" w:hanging="360"/>
+      </w:pPr>
+      <w:rPr>
+        <w:rFonts w:ascii="Symbol" w:hAnsi="Symbol" w:hint="default"/>
+      </w:rPr>
+    </w:lvl>
+    <w:lvl w:ilvl="7" w:tplc="04090003" w:tentative="1">
+      <w:start w:val="1"/>
+      <w:numFmt w:val="bullet"/>
+      <w:lvlText w:val="o"/>
+      <w:lvlJc w:val="left"/>
+      <w:pPr>
+        <w:ind w:left="5760" w:hanging="360"/>
+      </w:pPr>
+      <w:rPr>
+        <w:rFonts w:ascii="Courier New" w:hAnsi="Courier New" w:cs="Courier New" w:hint="default"/>
+      </w:rPr>
+    </w:lvl>
+    <w:lvl w:ilvl="8" w:tplc="04090005" w:tentative="1">
+      <w:start w:val="1"/>
+      <w:numFmt w:val="bullet"/>
+      <w:lvlText w:val=""/>
+      <w:lvlJc w:val="left"/>
+      <w:pPr>
+        <w:ind w:left="6480" w:hanging="360"/>
+      </w:pPr>
+      <w:rPr>
+        <w:rFonts w:ascii="Wingdings" w:hAnsi="Wingdings" w:hint="default"/>
+      </w:rPr>
+    </w:lvl>
+  </w:abstractNum>
+  <w:abstractNum w:abstractNumId="2">
+    <w:nsid w:val="036C00A8"/>
+    <w:multiLevelType w:val="hybridMultilevel"/>
+    <w:tmpl w:val="C22CA978"/>
+    <w:lvl w:ilvl="0" w:tplc="04090001">
+      <w:start w:val="1"/>
+      <w:numFmt w:val="bullet"/>
+      <w:lvlText w:val=""/>
+      <w:lvlJc w:val="left"/>
+      <w:pPr>
+        <w:ind w:left="720" w:hanging="360"/>
+      </w:pPr>
+      <w:rPr>
+        <w:rFonts w:ascii="Symbol" w:hAnsi="Symbol" w:hint="default"/>
+      </w:rPr>
+    </w:lvl>
+    <w:lvl w:ilvl="1" w:tplc="04090003" w:tentative="1">
+      <w:start w:val="1"/>
+      <w:numFmt w:val="bullet"/>
+      <w:lvlText w:val="o"/>
+      <w:lvlJc w:val="left"/>
+      <w:pPr>
+        <w:ind w:left="1440" w:hanging="360"/>
+      </w:pPr>
+      <w:rPr>
+        <w:rFonts w:ascii="Courier New" w:hAnsi="Courier New" w:cs="Courier New" w:hint="default"/>
+      </w:rPr>
+    </w:lvl>
+    <w:lvl w:ilvl="2" w:tplc="04090005" w:tentative="1">
+      <w:start w:val="1"/>
+      <w:numFmt w:val="bullet"/>
+      <w:lvlText w:val=""/>
+      <w:lvlJc w:val="left"/>
+      <w:pPr>
+        <w:ind w:left="2160" w:hanging="360"/>
+      </w:pPr>
+      <w:rPr>
+        <w:rFonts w:ascii="Wingdings" w:hAnsi="Wingdings" w:hint="default"/>
+      </w:rPr>
+    </w:lvl>
+    <w:lvl w:ilvl="3" w:tplc="04090001" w:tentative="1">
+      <w:start w:val="1"/>
+      <w:numFmt w:val="bullet"/>
+      <w:lvlText w:val=""/>
+      <w:lvlJc w:val="left"/>
+      <w:pPr>
+        <w:ind w:left="2880" w:hanging="360"/>
+      </w:pPr>
+      <w:rPr>
+        <w:rFonts w:ascii="Symbol" w:hAnsi="Symbol" w:hint="default"/>
+      </w:rPr>
+    </w:lvl>
+    <w:lvl w:ilvl="4" w:tplc="04090003" w:tentative="1">
+      <w:start w:val="1"/>
+      <w:numFmt w:val="bullet"/>
+      <w:lvlText w:val="o"/>
+      <w:lvlJc w:val="left"/>
+      <w:pPr>
+        <w:ind w:left="3600" w:hanging="360"/>
+      </w:pPr>
+      <w:rPr>
+        <w:rFonts w:ascii="Courier New" w:hAnsi="Courier New" w:cs="Courier New" w:hint="default"/>
+      </w:rPr>
+    </w:lvl>
+    <w:lvl w:ilvl="5" w:tplc="04090005" w:tentative="1">
+      <w:start w:val="1"/>
+      <w:numFmt w:val="bullet"/>
+      <w:lvlText w:val=""/>
+      <w:lvlJc w:val="left"/>
+      <w:pPr>
+        <w:ind w:left="4320" w:hanging="360"/>
+      </w:pPr>
+      <w:rPr>
+        <w:rFonts w:ascii="Wingdings" w:hAnsi="Wingdings" w:hint="default"/>
+      </w:rPr>
+    </w:lvl>
+    <w:lvl w:ilvl="6" w:tplc="04090001" w:tentative="1">
+      <w:start w:val="1"/>
+      <w:numFmt w:val="bullet"/>
+      <w:lvlText w:val=""/>
+      <w:lvlJc w:val="left"/>
+      <w:pPr>
+        <w:ind w:left="5040" w:hanging="360"/>
+      </w:pPr>
+      <w:rPr>
+        <w:rFonts w:ascii="Symbol" w:hAnsi="Symbol" w:hint="default"/>
+      </w:rPr>
+    </w:lvl>
+    <w:lvl w:ilvl="7" w:tplc="04090003" w:tentative="1">
+      <w:start w:val="1"/>
+      <w:numFmt w:val="bullet"/>
+      <w:lvlText w:val="o"/>
+      <w:lvlJc w:val="left"/>
+      <w:pPr>
+        <w:ind w:left="5760" w:hanging="360"/>
+      </w:pPr>
+      <w:rPr>
+        <w:rFonts w:ascii="Courier New" w:hAnsi="Courier New" w:cs="Courier New" w:hint="default"/>
+      </w:rPr>
+    </w:lvl>
+    <w:lvl w:ilvl="8" w:tplc="04090005" w:tentative="1">
+      <w:start w:val="1"/>
+      <w:numFmt w:val="bullet"/>
+      <w:lvlText w:val=""/>
+      <w:lvlJc w:val="left"/>
+      <w:pPr>
+        <w:ind w:left="6480" w:hanging="360"/>
+      </w:pPr>
+      <w:rPr>
+        <w:rFonts w:ascii="Wingdings" w:hAnsi="Wingdings" w:hint="default"/>
+      </w:rPr>
+    </w:lvl>
+  </w:abstractNum>
+  <w:abstractNum w:abstractNumId="3">
     <w:nsid w:val="116038D9"/>
     <w:multiLevelType w:val="hybridMultilevel"/>
     <w:tmpl w:val="5806798E"/>
@@ -2442,7 +4518,120 @@
       </w:rPr>
     </w:lvl>
   </w:abstractNum>
-  <w:abstractNum w:abstractNumId="2">
+  <w:abstractNum w:abstractNumId="4">
+    <w:nsid w:val="148C7D9F"/>
+    <w:multiLevelType w:val="hybridMultilevel"/>
+    <w:tmpl w:val="2A6CD1A0"/>
+    <w:lvl w:ilvl="0" w:tplc="04090001">
+      <w:start w:val="1"/>
+      <w:numFmt w:val="bullet"/>
+      <w:lvlText w:val=""/>
+      <w:lvlJc w:val="left"/>
+      <w:pPr>
+        <w:ind w:left="720" w:hanging="360"/>
+      </w:pPr>
+      <w:rPr>
+        <w:rFonts w:ascii="Symbol" w:hAnsi="Symbol" w:hint="default"/>
+      </w:rPr>
+    </w:lvl>
+    <w:lvl w:ilvl="1" w:tplc="04090003" w:tentative="1">
+      <w:start w:val="1"/>
+      <w:numFmt w:val="bullet"/>
+      <w:lvlText w:val="o"/>
+      <w:lvlJc w:val="left"/>
+      <w:pPr>
+        <w:ind w:left="1440" w:hanging="360"/>
+      </w:pPr>
+      <w:rPr>
+        <w:rFonts w:ascii="Courier New" w:hAnsi="Courier New" w:cs="Courier New" w:hint="default"/>
+      </w:rPr>
+    </w:lvl>
+    <w:lvl w:ilvl="2" w:tplc="04090005" w:tentative="1">
+      <w:start w:val="1"/>
+      <w:numFmt w:val="bullet"/>
+      <w:lvlText w:val=""/>
+      <w:lvlJc w:val="left"/>
+      <w:pPr>
+        <w:ind w:left="2160" w:hanging="360"/>
+      </w:pPr>
+      <w:rPr>
+        <w:rFonts w:ascii="Wingdings" w:hAnsi="Wingdings" w:hint="default"/>
+      </w:rPr>
+    </w:lvl>
+    <w:lvl w:ilvl="3" w:tplc="04090001" w:tentative="1">
+      <w:start w:val="1"/>
+      <w:numFmt w:val="bullet"/>
+      <w:lvlText w:val=""/>
+      <w:lvlJc w:val="left"/>
+      <w:pPr>
+        <w:ind w:left="2880" w:hanging="360"/>
+      </w:pPr>
+      <w:rPr>
+        <w:rFonts w:ascii="Symbol" w:hAnsi="Symbol" w:hint="default"/>
+      </w:rPr>
+    </w:lvl>
+    <w:lvl w:ilvl="4" w:tplc="04090003" w:tentative="1">
+      <w:start w:val="1"/>
+      <w:numFmt w:val="bullet"/>
+      <w:lvlText w:val="o"/>
+      <w:lvlJc w:val="left"/>
+      <w:pPr>
+        <w:ind w:left="3600" w:hanging="360"/>
+      </w:pPr>
+      <w:rPr>
+        <w:rFonts w:ascii="Courier New" w:hAnsi="Courier New" w:cs="Courier New" w:hint="default"/>
+      </w:rPr>
+    </w:lvl>
+    <w:lvl w:ilvl="5" w:tplc="04090005" w:tentative="1">
+      <w:start w:val="1"/>
+      <w:numFmt w:val="bullet"/>
+      <w:lvlText w:val=""/>
+      <w:lvlJc w:val="left"/>
+      <w:pPr>
+        <w:ind w:left="4320" w:hanging="360"/>
+      </w:pPr>
+      <w:rPr>
+        <w:rFonts w:ascii="Wingdings" w:hAnsi="Wingdings" w:hint="default"/>
+      </w:rPr>
+    </w:lvl>
+    <w:lvl w:ilvl="6" w:tplc="04090001" w:tentative="1">
+      <w:start w:val="1"/>
+      <w:numFmt w:val="bullet"/>
+      <w:lvlText w:val=""/>
+      <w:lvlJc w:val="left"/>
+      <w:pPr>
+        <w:ind w:left="5040" w:hanging="360"/>
+      </w:pPr>
+      <w:rPr>
+        <w:rFonts w:ascii="Symbol" w:hAnsi="Symbol" w:hint="default"/>
+      </w:rPr>
+    </w:lvl>
+    <w:lvl w:ilvl="7" w:tplc="04090003" w:tentative="1">
+      <w:start w:val="1"/>
+      <w:numFmt w:val="bullet"/>
+      <w:lvlText w:val="o"/>
+      <w:lvlJc w:val="left"/>
+      <w:pPr>
+        <w:ind w:left="5760" w:hanging="360"/>
+      </w:pPr>
+      <w:rPr>
+        <w:rFonts w:ascii="Courier New" w:hAnsi="Courier New" w:cs="Courier New" w:hint="default"/>
+      </w:rPr>
+    </w:lvl>
+    <w:lvl w:ilvl="8" w:tplc="04090005" w:tentative="1">
+      <w:start w:val="1"/>
+      <w:numFmt w:val="bullet"/>
+      <w:lvlText w:val=""/>
+      <w:lvlJc w:val="left"/>
+      <w:pPr>
+        <w:ind w:left="6480" w:hanging="360"/>
+      </w:pPr>
+      <w:rPr>
+        <w:rFonts w:ascii="Wingdings" w:hAnsi="Wingdings" w:hint="default"/>
+      </w:rPr>
+    </w:lvl>
+  </w:abstractNum>
+  <w:abstractNum w:abstractNumId="5">
     <w:nsid w:val="1C2141CD"/>
     <w:multiLevelType w:val="hybridMultilevel"/>
     <w:tmpl w:val="4ADC5636"/>
@@ -2555,7 +4744,7 @@
       </w:rPr>
     </w:lvl>
   </w:abstractNum>
-  <w:abstractNum w:abstractNumId="3">
+  <w:abstractNum w:abstractNumId="6">
     <w:nsid w:val="1F68185F"/>
     <w:multiLevelType w:val="hybridMultilevel"/>
     <w:tmpl w:val="383E0FB0"/>
@@ -2668,7 +4857,120 @@
       </w:rPr>
     </w:lvl>
   </w:abstractNum>
-  <w:abstractNum w:abstractNumId="4">
+  <w:abstractNum w:abstractNumId="7">
+    <w:nsid w:val="279A08B6"/>
+    <w:multiLevelType w:val="hybridMultilevel"/>
+    <w:tmpl w:val="D3ECBDF8"/>
+    <w:lvl w:ilvl="0" w:tplc="04090001">
+      <w:start w:val="1"/>
+      <w:numFmt w:val="bullet"/>
+      <w:lvlText w:val=""/>
+      <w:lvlJc w:val="left"/>
+      <w:pPr>
+        <w:ind w:left="720" w:hanging="360"/>
+      </w:pPr>
+      <w:rPr>
+        <w:rFonts w:ascii="Symbol" w:hAnsi="Symbol" w:hint="default"/>
+      </w:rPr>
+    </w:lvl>
+    <w:lvl w:ilvl="1" w:tplc="04090003" w:tentative="1">
+      <w:start w:val="1"/>
+      <w:numFmt w:val="bullet"/>
+      <w:lvlText w:val="o"/>
+      <w:lvlJc w:val="left"/>
+      <w:pPr>
+        <w:ind w:left="1440" w:hanging="360"/>
+      </w:pPr>
+      <w:rPr>
+        <w:rFonts w:ascii="Courier New" w:hAnsi="Courier New" w:cs="Courier New" w:hint="default"/>
+      </w:rPr>
+    </w:lvl>
+    <w:lvl w:ilvl="2" w:tplc="04090005" w:tentative="1">
+      <w:start w:val="1"/>
+      <w:numFmt w:val="bullet"/>
+      <w:lvlText w:val=""/>
+      <w:lvlJc w:val="left"/>
+      <w:pPr>
+        <w:ind w:left="2160" w:hanging="360"/>
+      </w:pPr>
+      <w:rPr>
+        <w:rFonts w:ascii="Wingdings" w:hAnsi="Wingdings" w:hint="default"/>
+      </w:rPr>
+    </w:lvl>
+    <w:lvl w:ilvl="3" w:tplc="04090001" w:tentative="1">
+      <w:start w:val="1"/>
+      <w:numFmt w:val="bullet"/>
+      <w:lvlText w:val=""/>
+      <w:lvlJc w:val="left"/>
+      <w:pPr>
+        <w:ind w:left="2880" w:hanging="360"/>
+      </w:pPr>
+      <w:rPr>
+        <w:rFonts w:ascii="Symbol" w:hAnsi="Symbol" w:hint="default"/>
+      </w:rPr>
+    </w:lvl>
+    <w:lvl w:ilvl="4" w:tplc="04090003" w:tentative="1">
+      <w:start w:val="1"/>
+      <w:numFmt w:val="bullet"/>
+      <w:lvlText w:val="o"/>
+      <w:lvlJc w:val="left"/>
+      <w:pPr>
+        <w:ind w:left="3600" w:hanging="360"/>
+      </w:pPr>
+      <w:rPr>
+        <w:rFonts w:ascii="Courier New" w:hAnsi="Courier New" w:cs="Courier New" w:hint="default"/>
+      </w:rPr>
+    </w:lvl>
+    <w:lvl w:ilvl="5" w:tplc="04090005" w:tentative="1">
+      <w:start w:val="1"/>
+      <w:numFmt w:val="bullet"/>
+      <w:lvlText w:val=""/>
+      <w:lvlJc w:val="left"/>
+      <w:pPr>
+        <w:ind w:left="4320" w:hanging="360"/>
+      </w:pPr>
+      <w:rPr>
+        <w:rFonts w:ascii="Wingdings" w:hAnsi="Wingdings" w:hint="default"/>
+      </w:rPr>
+    </w:lvl>
+    <w:lvl w:ilvl="6" w:tplc="04090001" w:tentative="1">
+      <w:start w:val="1"/>
+      <w:numFmt w:val="bullet"/>
+      <w:lvlText w:val=""/>
+      <w:lvlJc w:val="left"/>
+      <w:pPr>
+        <w:ind w:left="5040" w:hanging="360"/>
+      </w:pPr>
+      <w:rPr>
+        <w:rFonts w:ascii="Symbol" w:hAnsi="Symbol" w:hint="default"/>
+      </w:rPr>
+    </w:lvl>
+    <w:lvl w:ilvl="7" w:tplc="04090003" w:tentative="1">
+      <w:start w:val="1"/>
+      <w:numFmt w:val="bullet"/>
+      <w:lvlText w:val="o"/>
+      <w:lvlJc w:val="left"/>
+      <w:pPr>
+        <w:ind w:left="5760" w:hanging="360"/>
+      </w:pPr>
+      <w:rPr>
+        <w:rFonts w:ascii="Courier New" w:hAnsi="Courier New" w:cs="Courier New" w:hint="default"/>
+      </w:rPr>
+    </w:lvl>
+    <w:lvl w:ilvl="8" w:tplc="04090005" w:tentative="1">
+      <w:start w:val="1"/>
+      <w:numFmt w:val="bullet"/>
+      <w:lvlText w:val=""/>
+      <w:lvlJc w:val="left"/>
+      <w:pPr>
+        <w:ind w:left="6480" w:hanging="360"/>
+      </w:pPr>
+      <w:rPr>
+        <w:rFonts w:ascii="Wingdings" w:hAnsi="Wingdings" w:hint="default"/>
+      </w:rPr>
+    </w:lvl>
+  </w:abstractNum>
+  <w:abstractNum w:abstractNumId="8">
     <w:nsid w:val="28587C69"/>
     <w:multiLevelType w:val="hybridMultilevel"/>
     <w:tmpl w:val="C5D6485A"/>
@@ -2781,7 +5083,7 @@
       </w:rPr>
     </w:lvl>
   </w:abstractNum>
-  <w:abstractNum w:abstractNumId="5">
+  <w:abstractNum w:abstractNumId="9">
     <w:nsid w:val="32220CF1"/>
     <w:multiLevelType w:val="hybridMultilevel"/>
     <w:tmpl w:val="3D9E65EA"/>
@@ -2894,7 +5196,7 @@
       </w:rPr>
     </w:lvl>
   </w:abstractNum>
-  <w:abstractNum w:abstractNumId="6">
+  <w:abstractNum w:abstractNumId="10">
     <w:nsid w:val="39006852"/>
     <w:multiLevelType w:val="hybridMultilevel"/>
     <w:tmpl w:val="F7866BD6"/>
@@ -3007,7 +5309,120 @@
       </w:rPr>
     </w:lvl>
   </w:abstractNum>
-  <w:abstractNum w:abstractNumId="7">
+  <w:abstractNum w:abstractNumId="11">
+    <w:nsid w:val="41895F58"/>
+    <w:multiLevelType w:val="hybridMultilevel"/>
+    <w:tmpl w:val="D91C99DA"/>
+    <w:lvl w:ilvl="0" w:tplc="04090001">
+      <w:start w:val="1"/>
+      <w:numFmt w:val="bullet"/>
+      <w:lvlText w:val=""/>
+      <w:lvlJc w:val="left"/>
+      <w:pPr>
+        <w:ind w:left="720" w:hanging="360"/>
+      </w:pPr>
+      <w:rPr>
+        <w:rFonts w:ascii="Symbol" w:hAnsi="Symbol" w:hint="default"/>
+      </w:rPr>
+    </w:lvl>
+    <w:lvl w:ilvl="1" w:tplc="04090003" w:tentative="1">
+      <w:start w:val="1"/>
+      <w:numFmt w:val="bullet"/>
+      <w:lvlText w:val="o"/>
+      <w:lvlJc w:val="left"/>
+      <w:pPr>
+        <w:ind w:left="1440" w:hanging="360"/>
+      </w:pPr>
+      <w:rPr>
+        <w:rFonts w:ascii="Courier New" w:hAnsi="Courier New" w:cs="Courier New" w:hint="default"/>
+      </w:rPr>
+    </w:lvl>
+    <w:lvl w:ilvl="2" w:tplc="04090005" w:tentative="1">
+      <w:start w:val="1"/>
+      <w:numFmt w:val="bullet"/>
+      <w:lvlText w:val=""/>
+      <w:lvlJc w:val="left"/>
+      <w:pPr>
+        <w:ind w:left="2160" w:hanging="360"/>
+      </w:pPr>
+      <w:rPr>
+        <w:rFonts w:ascii="Wingdings" w:hAnsi="Wingdings" w:hint="default"/>
+      </w:rPr>
+    </w:lvl>
+    <w:lvl w:ilvl="3" w:tplc="04090001" w:tentative="1">
+      <w:start w:val="1"/>
+      <w:numFmt w:val="bullet"/>
+      <w:lvlText w:val=""/>
+      <w:lvlJc w:val="left"/>
+      <w:pPr>
+        <w:ind w:left="2880" w:hanging="360"/>
+      </w:pPr>
+      <w:rPr>
+        <w:rFonts w:ascii="Symbol" w:hAnsi="Symbol" w:hint="default"/>
+      </w:rPr>
+    </w:lvl>
+    <w:lvl w:ilvl="4" w:tplc="04090003" w:tentative="1">
+      <w:start w:val="1"/>
+      <w:numFmt w:val="bullet"/>
+      <w:lvlText w:val="o"/>
+      <w:lvlJc w:val="left"/>
+      <w:pPr>
+        <w:ind w:left="3600" w:hanging="360"/>
+      </w:pPr>
+      <w:rPr>
+        <w:rFonts w:ascii="Courier New" w:hAnsi="Courier New" w:cs="Courier New" w:hint="default"/>
+      </w:rPr>
+    </w:lvl>
+    <w:lvl w:ilvl="5" w:tplc="04090005" w:tentative="1">
+      <w:start w:val="1"/>
+      <w:numFmt w:val="bullet"/>
+      <w:lvlText w:val=""/>
+      <w:lvlJc w:val="left"/>
+      <w:pPr>
+        <w:ind w:left="4320" w:hanging="360"/>
+      </w:pPr>
+      <w:rPr>
+        <w:rFonts w:ascii="Wingdings" w:hAnsi="Wingdings" w:hint="default"/>
+      </w:rPr>
+    </w:lvl>
+    <w:lvl w:ilvl="6" w:tplc="04090001" w:tentative="1">
+      <w:start w:val="1"/>
+      <w:numFmt w:val="bullet"/>
+      <w:lvlText w:val=""/>
+      <w:lvlJc w:val="left"/>
+      <w:pPr>
+        <w:ind w:left="5040" w:hanging="360"/>
+      </w:pPr>
+      <w:rPr>
+        <w:rFonts w:ascii="Symbol" w:hAnsi="Symbol" w:hint="default"/>
+      </w:rPr>
+    </w:lvl>
+    <w:lvl w:ilvl="7" w:tplc="04090003" w:tentative="1">
+      <w:start w:val="1"/>
+      <w:numFmt w:val="bullet"/>
+      <w:lvlText w:val="o"/>
+      <w:lvlJc w:val="left"/>
+      <w:pPr>
+        <w:ind w:left="5760" w:hanging="360"/>
+      </w:pPr>
+      <w:rPr>
+        <w:rFonts w:ascii="Courier New" w:hAnsi="Courier New" w:cs="Courier New" w:hint="default"/>
+      </w:rPr>
+    </w:lvl>
+    <w:lvl w:ilvl="8" w:tplc="04090005" w:tentative="1">
+      <w:start w:val="1"/>
+      <w:numFmt w:val="bullet"/>
+      <w:lvlText w:val=""/>
+      <w:lvlJc w:val="left"/>
+      <w:pPr>
+        <w:ind w:left="6480" w:hanging="360"/>
+      </w:pPr>
+      <w:rPr>
+        <w:rFonts w:ascii="Wingdings" w:hAnsi="Wingdings" w:hint="default"/>
+      </w:rPr>
+    </w:lvl>
+  </w:abstractNum>
+  <w:abstractNum w:abstractNumId="12">
     <w:nsid w:val="424464F5"/>
     <w:multiLevelType w:val="hybridMultilevel"/>
     <w:tmpl w:val="978AF246"/>
@@ -3120,7 +5535,7 @@
       </w:rPr>
     </w:lvl>
   </w:abstractNum>
-  <w:abstractNum w:abstractNumId="8">
+  <w:abstractNum w:abstractNumId="13">
     <w:nsid w:val="483259AF"/>
     <w:multiLevelType w:val="hybridMultilevel"/>
     <w:tmpl w:val="C2967548"/>
@@ -3233,7 +5648,120 @@
       </w:rPr>
     </w:lvl>
   </w:abstractNum>
-  <w:abstractNum w:abstractNumId="9">
+  <w:abstractNum w:abstractNumId="14">
+    <w:nsid w:val="493829E3"/>
+    <w:multiLevelType w:val="hybridMultilevel"/>
+    <w:tmpl w:val="2A1E2822"/>
+    <w:lvl w:ilvl="0" w:tplc="04090001">
+      <w:start w:val="1"/>
+      <w:numFmt w:val="bullet"/>
+      <w:lvlText w:val=""/>
+      <w:lvlJc w:val="left"/>
+      <w:pPr>
+        <w:ind w:left="720" w:hanging="360"/>
+      </w:pPr>
+      <w:rPr>
+        <w:rFonts w:ascii="Symbol" w:hAnsi="Symbol" w:hint="default"/>
+      </w:rPr>
+    </w:lvl>
+    <w:lvl w:ilvl="1" w:tplc="04090003">
+      <w:start w:val="1"/>
+      <w:numFmt w:val="bullet"/>
+      <w:lvlText w:val="o"/>
+      <w:lvlJc w:val="left"/>
+      <w:pPr>
+        <w:ind w:left="1440" w:hanging="360"/>
+      </w:pPr>
+      <w:rPr>
+        <w:rFonts w:ascii="Courier New" w:hAnsi="Courier New" w:cs="Courier New" w:hint="default"/>
+      </w:rPr>
+    </w:lvl>
+    <w:lvl w:ilvl="2" w:tplc="04090005" w:tentative="1">
+      <w:start w:val="1"/>
+      <w:numFmt w:val="bullet"/>
+      <w:lvlText w:val=""/>
+      <w:lvlJc w:val="left"/>
+      <w:pPr>
+        <w:ind w:left="2160" w:hanging="360"/>
+      </w:pPr>
+      <w:rPr>
+        <w:rFonts w:ascii="Wingdings" w:hAnsi="Wingdings" w:hint="default"/>
+      </w:rPr>
+    </w:lvl>
+    <w:lvl w:ilvl="3" w:tplc="04090001" w:tentative="1">
+      <w:start w:val="1"/>
+      <w:numFmt w:val="bullet"/>
+      <w:lvlText w:val=""/>
+      <w:lvlJc w:val="left"/>
+      <w:pPr>
+        <w:ind w:left="2880" w:hanging="360"/>
+      </w:pPr>
+      <w:rPr>
+        <w:rFonts w:ascii="Symbol" w:hAnsi="Symbol" w:hint="default"/>
+      </w:rPr>
+    </w:lvl>
+    <w:lvl w:ilvl="4" w:tplc="04090003" w:tentative="1">
+      <w:start w:val="1"/>
+      <w:numFmt w:val="bullet"/>
+      <w:lvlText w:val="o"/>
+      <w:lvlJc w:val="left"/>
+      <w:pPr>
+        <w:ind w:left="3600" w:hanging="360"/>
+      </w:pPr>
+      <w:rPr>
+        <w:rFonts w:ascii="Courier New" w:hAnsi="Courier New" w:cs="Courier New" w:hint="default"/>
+      </w:rPr>
+    </w:lvl>
+    <w:lvl w:ilvl="5" w:tplc="04090005" w:tentative="1">
+      <w:start w:val="1"/>
+      <w:numFmt w:val="bullet"/>
+      <w:lvlText w:val=""/>
+      <w:lvlJc w:val="left"/>
+      <w:pPr>
+        <w:ind w:left="4320" w:hanging="360"/>
+      </w:pPr>
+      <w:rPr>
+        <w:rFonts w:ascii="Wingdings" w:hAnsi="Wingdings" w:hint="default"/>
+      </w:rPr>
+    </w:lvl>
+    <w:lvl w:ilvl="6" w:tplc="04090001" w:tentative="1">
+      <w:start w:val="1"/>
+      <w:numFmt w:val="bullet"/>
+      <w:lvlText w:val=""/>
+      <w:lvlJc w:val="left"/>
+      <w:pPr>
+        <w:ind w:left="5040" w:hanging="360"/>
+      </w:pPr>
+      <w:rPr>
+        <w:rFonts w:ascii="Symbol" w:hAnsi="Symbol" w:hint="default"/>
+      </w:rPr>
+    </w:lvl>
+    <w:lvl w:ilvl="7" w:tplc="04090003" w:tentative="1">
+      <w:start w:val="1"/>
+      <w:numFmt w:val="bullet"/>
+      <w:lvlText w:val="o"/>
+      <w:lvlJc w:val="left"/>
+      <w:pPr>
+        <w:ind w:left="5760" w:hanging="360"/>
+      </w:pPr>
+      <w:rPr>
+        <w:rFonts w:ascii="Courier New" w:hAnsi="Courier New" w:cs="Courier New" w:hint="default"/>
+      </w:rPr>
+    </w:lvl>
+    <w:lvl w:ilvl="8" w:tplc="04090005" w:tentative="1">
+      <w:start w:val="1"/>
+      <w:numFmt w:val="bullet"/>
+      <w:lvlText w:val=""/>
+      <w:lvlJc w:val="left"/>
+      <w:pPr>
+        <w:ind w:left="6480" w:hanging="360"/>
+      </w:pPr>
+      <w:rPr>
+        <w:rFonts w:ascii="Wingdings" w:hAnsi="Wingdings" w:hint="default"/>
+      </w:rPr>
+    </w:lvl>
+  </w:abstractNum>
+  <w:abstractNum w:abstractNumId="15">
     <w:nsid w:val="553E7CA1"/>
     <w:multiLevelType w:val="hybridMultilevel"/>
     <w:tmpl w:val="E38865F2"/>
@@ -3346,7 +5874,120 @@
       </w:rPr>
     </w:lvl>
   </w:abstractNum>
-  <w:abstractNum w:abstractNumId="10">
+  <w:abstractNum w:abstractNumId="16">
+    <w:nsid w:val="5A512B9B"/>
+    <w:multiLevelType w:val="hybridMultilevel"/>
+    <w:tmpl w:val="06D68C6A"/>
+    <w:lvl w:ilvl="0" w:tplc="04090001">
+      <w:start w:val="1"/>
+      <w:numFmt w:val="bullet"/>
+      <w:lvlText w:val=""/>
+      <w:lvlJc w:val="left"/>
+      <w:pPr>
+        <w:ind w:left="720" w:hanging="360"/>
+      </w:pPr>
+      <w:rPr>
+        <w:rFonts w:ascii="Symbol" w:hAnsi="Symbol" w:hint="default"/>
+      </w:rPr>
+    </w:lvl>
+    <w:lvl w:ilvl="1" w:tplc="04090003" w:tentative="1">
+      <w:start w:val="1"/>
+      <w:numFmt w:val="bullet"/>
+      <w:lvlText w:val="o"/>
+      <w:lvlJc w:val="left"/>
+      <w:pPr>
+        <w:ind w:left="1440" w:hanging="360"/>
+      </w:pPr>
+      <w:rPr>
+        <w:rFonts w:ascii="Courier New" w:hAnsi="Courier New" w:cs="Courier New" w:hint="default"/>
+      </w:rPr>
+    </w:lvl>
+    <w:lvl w:ilvl="2" w:tplc="04090005" w:tentative="1">
+      <w:start w:val="1"/>
+      <w:numFmt w:val="bullet"/>
+      <w:lvlText w:val=""/>
+      <w:lvlJc w:val="left"/>
+      <w:pPr>
+        <w:ind w:left="2160" w:hanging="360"/>
+      </w:pPr>
+      <w:rPr>
+        <w:rFonts w:ascii="Wingdings" w:hAnsi="Wingdings" w:hint="default"/>
+      </w:rPr>
+    </w:lvl>
+    <w:lvl w:ilvl="3" w:tplc="04090001" w:tentative="1">
+      <w:start w:val="1"/>
+      <w:numFmt w:val="bullet"/>
+      <w:lvlText w:val=""/>
+      <w:lvlJc w:val="left"/>
+      <w:pPr>
+        <w:ind w:left="2880" w:hanging="360"/>
+      </w:pPr>
+      <w:rPr>
+        <w:rFonts w:ascii="Symbol" w:hAnsi="Symbol" w:hint="default"/>
+      </w:rPr>
+    </w:lvl>
+    <w:lvl w:ilvl="4" w:tplc="04090003" w:tentative="1">
+      <w:start w:val="1"/>
+      <w:numFmt w:val="bullet"/>
+      <w:lvlText w:val="o"/>
+      <w:lvlJc w:val="left"/>
+      <w:pPr>
+        <w:ind w:left="3600" w:hanging="360"/>
+      </w:pPr>
+      <w:rPr>
+        <w:rFonts w:ascii="Courier New" w:hAnsi="Courier New" w:cs="Courier New" w:hint="default"/>
+      </w:rPr>
+    </w:lvl>
+    <w:lvl w:ilvl="5" w:tplc="04090005" w:tentative="1">
+      <w:start w:val="1"/>
+      <w:numFmt w:val="bullet"/>
+      <w:lvlText w:val=""/>
+      <w:lvlJc w:val="left"/>
+      <w:pPr>
+        <w:ind w:left="4320" w:hanging="360"/>
+      </w:pPr>
+      <w:rPr>
+        <w:rFonts w:ascii="Wingdings" w:hAnsi="Wingdings" w:hint="default"/>
+      </w:rPr>
+    </w:lvl>
+    <w:lvl w:ilvl="6" w:tplc="04090001" w:tentative="1">
+      <w:start w:val="1"/>
+      <w:numFmt w:val="bullet"/>
+      <w:lvlText w:val=""/>
+      <w:lvlJc w:val="left"/>
+      <w:pPr>
+        <w:ind w:left="5040" w:hanging="360"/>
+      </w:pPr>
+      <w:rPr>
+        <w:rFonts w:ascii="Symbol" w:hAnsi="Symbol" w:hint="default"/>
+      </w:rPr>
+    </w:lvl>
+    <w:lvl w:ilvl="7" w:tplc="04090003" w:tentative="1">
+      <w:start w:val="1"/>
+      <w:numFmt w:val="bullet"/>
+      <w:lvlText w:val="o"/>
+      <w:lvlJc w:val="left"/>
+      <w:pPr>
+        <w:ind w:left="5760" w:hanging="360"/>
+      </w:pPr>
+      <w:rPr>
+        <w:rFonts w:ascii="Courier New" w:hAnsi="Courier New" w:cs="Courier New" w:hint="default"/>
+      </w:rPr>
+    </w:lvl>
+    <w:lvl w:ilvl="8" w:tplc="04090005" w:tentative="1">
+      <w:start w:val="1"/>
+      <w:numFmt w:val="bullet"/>
+      <w:lvlText w:val=""/>
+      <w:lvlJc w:val="left"/>
+      <w:pPr>
+        <w:ind w:left="6480" w:hanging="360"/>
+      </w:pPr>
+      <w:rPr>
+        <w:rFonts w:ascii="Wingdings" w:hAnsi="Wingdings" w:hint="default"/>
+      </w:rPr>
+    </w:lvl>
+  </w:abstractNum>
+  <w:abstractNum w:abstractNumId="17">
     <w:nsid w:val="5FE102C8"/>
     <w:multiLevelType w:val="hybridMultilevel"/>
     <w:tmpl w:val="A1328EC2"/>
@@ -3459,7 +6100,120 @@
       </w:rPr>
     </w:lvl>
   </w:abstractNum>
-  <w:abstractNum w:abstractNumId="11">
+  <w:abstractNum w:abstractNumId="18">
+    <w:nsid w:val="64E43AEF"/>
+    <w:multiLevelType w:val="hybridMultilevel"/>
+    <w:tmpl w:val="2A9AC0B6"/>
+    <w:lvl w:ilvl="0" w:tplc="04090001">
+      <w:start w:val="1"/>
+      <w:numFmt w:val="bullet"/>
+      <w:lvlText w:val=""/>
+      <w:lvlJc w:val="left"/>
+      <w:pPr>
+        <w:ind w:left="720" w:hanging="360"/>
+      </w:pPr>
+      <w:rPr>
+        <w:rFonts w:ascii="Symbol" w:hAnsi="Symbol" w:hint="default"/>
+      </w:rPr>
+    </w:lvl>
+    <w:lvl w:ilvl="1" w:tplc="04090003" w:tentative="1">
+      <w:start w:val="1"/>
+      <w:numFmt w:val="bullet"/>
+      <w:lvlText w:val="o"/>
+      <w:lvlJc w:val="left"/>
+      <w:pPr>
+        <w:ind w:left="1440" w:hanging="360"/>
+      </w:pPr>
+      <w:rPr>
+        <w:rFonts w:ascii="Courier New" w:hAnsi="Courier New" w:cs="Courier New" w:hint="default"/>
+      </w:rPr>
+    </w:lvl>
+    <w:lvl w:ilvl="2" w:tplc="04090005" w:tentative="1">
+      <w:start w:val="1"/>
+      <w:numFmt w:val="bullet"/>
+      <w:lvlText w:val=""/>
+      <w:lvlJc w:val="left"/>
+      <w:pPr>
+        <w:ind w:left="2160" w:hanging="360"/>
+      </w:pPr>
+      <w:rPr>
+        <w:rFonts w:ascii="Wingdings" w:hAnsi="Wingdings" w:hint="default"/>
+      </w:rPr>
+    </w:lvl>
+    <w:lvl w:ilvl="3" w:tplc="04090001" w:tentative="1">
+      <w:start w:val="1"/>
+      <w:numFmt w:val="bullet"/>
+      <w:lvlText w:val=""/>
+      <w:lvlJc w:val="left"/>
+      <w:pPr>
+        <w:ind w:left="2880" w:hanging="360"/>
+      </w:pPr>
+      <w:rPr>
+        <w:rFonts w:ascii="Symbol" w:hAnsi="Symbol" w:hint="default"/>
+      </w:rPr>
+    </w:lvl>
+    <w:lvl w:ilvl="4" w:tplc="04090003" w:tentative="1">
+      <w:start w:val="1"/>
+      <w:numFmt w:val="bullet"/>
+      <w:lvlText w:val="o"/>
+      <w:lvlJc w:val="left"/>
+      <w:pPr>
+        <w:ind w:left="3600" w:hanging="360"/>
+      </w:pPr>
+      <w:rPr>
+        <w:rFonts w:ascii="Courier New" w:hAnsi="Courier New" w:cs="Courier New" w:hint="default"/>
+      </w:rPr>
+    </w:lvl>
+    <w:lvl w:ilvl="5" w:tplc="04090005" w:tentative="1">
+      <w:start w:val="1"/>
+      <w:numFmt w:val="bullet"/>
+      <w:lvlText w:val=""/>
+      <w:lvlJc w:val="left"/>
+      <w:pPr>
+        <w:ind w:left="4320" w:hanging="360"/>
+      </w:pPr>
+      <w:rPr>
+        <w:rFonts w:ascii="Wingdings" w:hAnsi="Wingdings" w:hint="default"/>
+      </w:rPr>
+    </w:lvl>
+    <w:lvl w:ilvl="6" w:tplc="04090001" w:tentative="1">
+      <w:start w:val="1"/>
+      <w:numFmt w:val="bullet"/>
+      <w:lvlText w:val=""/>
+      <w:lvlJc w:val="left"/>
+      <w:pPr>
+        <w:ind w:left="5040" w:hanging="360"/>
+      </w:pPr>
+      <w:rPr>
+        <w:rFonts w:ascii="Symbol" w:hAnsi="Symbol" w:hint="default"/>
+      </w:rPr>
+    </w:lvl>
+    <w:lvl w:ilvl="7" w:tplc="04090003" w:tentative="1">
+      <w:start w:val="1"/>
+      <w:numFmt w:val="bullet"/>
+      <w:lvlText w:val="o"/>
+      <w:lvlJc w:val="left"/>
+      <w:pPr>
+        <w:ind w:left="5760" w:hanging="360"/>
+      </w:pPr>
+      <w:rPr>
+        <w:rFonts w:ascii="Courier New" w:hAnsi="Courier New" w:cs="Courier New" w:hint="default"/>
+      </w:rPr>
+    </w:lvl>
+    <w:lvl w:ilvl="8" w:tplc="04090005" w:tentative="1">
+      <w:start w:val="1"/>
+      <w:numFmt w:val="bullet"/>
+      <w:lvlText w:val=""/>
+      <w:lvlJc w:val="left"/>
+      <w:pPr>
+        <w:ind w:left="6480" w:hanging="360"/>
+      </w:pPr>
+      <w:rPr>
+        <w:rFonts w:ascii="Wingdings" w:hAnsi="Wingdings" w:hint="default"/>
+      </w:rPr>
+    </w:lvl>
+  </w:abstractNum>
+  <w:abstractNum w:abstractNumId="19">
     <w:nsid w:val="665D4743"/>
     <w:multiLevelType w:val="hybridMultilevel"/>
     <w:tmpl w:val="4C50FE4C"/>
@@ -3572,7 +6326,120 @@
       </w:rPr>
     </w:lvl>
   </w:abstractNum>
-  <w:abstractNum w:abstractNumId="12">
+  <w:abstractNum w:abstractNumId="20">
+    <w:nsid w:val="68892481"/>
+    <w:multiLevelType w:val="hybridMultilevel"/>
+    <w:tmpl w:val="5A7E1516"/>
+    <w:lvl w:ilvl="0" w:tplc="04090001">
+      <w:start w:val="1"/>
+      <w:numFmt w:val="bullet"/>
+      <w:lvlText w:val=""/>
+      <w:lvlJc w:val="left"/>
+      <w:pPr>
+        <w:ind w:left="720" w:hanging="360"/>
+      </w:pPr>
+      <w:rPr>
+        <w:rFonts w:ascii="Symbol" w:hAnsi="Symbol" w:hint="default"/>
+      </w:rPr>
+    </w:lvl>
+    <w:lvl w:ilvl="1" w:tplc="04090003" w:tentative="1">
+      <w:start w:val="1"/>
+      <w:numFmt w:val="bullet"/>
+      <w:lvlText w:val="o"/>
+      <w:lvlJc w:val="left"/>
+      <w:pPr>
+        <w:ind w:left="1440" w:hanging="360"/>
+      </w:pPr>
+      <w:rPr>
+        <w:rFonts w:ascii="Courier New" w:hAnsi="Courier New" w:cs="Courier New" w:hint="default"/>
+      </w:rPr>
+    </w:lvl>
+    <w:lvl w:ilvl="2" w:tplc="04090005" w:tentative="1">
+      <w:start w:val="1"/>
+      <w:numFmt w:val="bullet"/>
+      <w:lvlText w:val=""/>
+      <w:lvlJc w:val="left"/>
+      <w:pPr>
+        <w:ind w:left="2160" w:hanging="360"/>
+      </w:pPr>
+      <w:rPr>
+        <w:rFonts w:ascii="Wingdings" w:hAnsi="Wingdings" w:hint="default"/>
+      </w:rPr>
+    </w:lvl>
+    <w:lvl w:ilvl="3" w:tplc="04090001" w:tentative="1">
+      <w:start w:val="1"/>
+      <w:numFmt w:val="bullet"/>
+      <w:lvlText w:val=""/>
+      <w:lvlJc w:val="left"/>
+      <w:pPr>
+        <w:ind w:left="2880" w:hanging="360"/>
+      </w:pPr>
+      <w:rPr>
+        <w:rFonts w:ascii="Symbol" w:hAnsi="Symbol" w:hint="default"/>
+      </w:rPr>
+    </w:lvl>
+    <w:lvl w:ilvl="4" w:tplc="04090003" w:tentative="1">
+      <w:start w:val="1"/>
+      <w:numFmt w:val="bullet"/>
+      <w:lvlText w:val="o"/>
+      <w:lvlJc w:val="left"/>
+      <w:pPr>
+        <w:ind w:left="3600" w:hanging="360"/>
+      </w:pPr>
+      <w:rPr>
+        <w:rFonts w:ascii="Courier New" w:hAnsi="Courier New" w:cs="Courier New" w:hint="default"/>
+      </w:rPr>
+    </w:lvl>
+    <w:lvl w:ilvl="5" w:tplc="04090005" w:tentative="1">
+      <w:start w:val="1"/>
+      <w:numFmt w:val="bullet"/>
+      <w:lvlText w:val=""/>
+      <w:lvlJc w:val="left"/>
+      <w:pPr>
+        <w:ind w:left="4320" w:hanging="360"/>
+      </w:pPr>
+      <w:rPr>
+        <w:rFonts w:ascii="Wingdings" w:hAnsi="Wingdings" w:hint="default"/>
+      </w:rPr>
+    </w:lvl>
+    <w:lvl w:ilvl="6" w:tplc="04090001" w:tentative="1">
+      <w:start w:val="1"/>
+      <w:numFmt w:val="bullet"/>
+      <w:lvlText w:val=""/>
+      <w:lvlJc w:val="left"/>
+      <w:pPr>
+        <w:ind w:left="5040" w:hanging="360"/>
+      </w:pPr>
+      <w:rPr>
+        <w:rFonts w:ascii="Symbol" w:hAnsi="Symbol" w:hint="default"/>
+      </w:rPr>
+    </w:lvl>
+    <w:lvl w:ilvl="7" w:tplc="04090003" w:tentative="1">
+      <w:start w:val="1"/>
+      <w:numFmt w:val="bullet"/>
+      <w:lvlText w:val="o"/>
+      <w:lvlJc w:val="left"/>
+      <w:pPr>
+        <w:ind w:left="5760" w:hanging="360"/>
+      </w:pPr>
+      <w:rPr>
+        <w:rFonts w:ascii="Courier New" w:hAnsi="Courier New" w:cs="Courier New" w:hint="default"/>
+      </w:rPr>
+    </w:lvl>
+    <w:lvl w:ilvl="8" w:tplc="04090005" w:tentative="1">
+      <w:start w:val="1"/>
+      <w:numFmt w:val="bullet"/>
+      <w:lvlText w:val=""/>
+      <w:lvlJc w:val="left"/>
+      <w:pPr>
+        <w:ind w:left="6480" w:hanging="360"/>
+      </w:pPr>
+      <w:rPr>
+        <w:rFonts w:ascii="Wingdings" w:hAnsi="Wingdings" w:hint="default"/>
+      </w:rPr>
+    </w:lvl>
+  </w:abstractNum>
+  <w:abstractNum w:abstractNumId="21">
     <w:nsid w:val="6F817ACF"/>
     <w:multiLevelType w:val="hybridMultilevel"/>
     <w:tmpl w:val="CB6EB9C6"/>
@@ -3685,7 +6552,120 @@
       </w:rPr>
     </w:lvl>
   </w:abstractNum>
-  <w:abstractNum w:abstractNumId="13">
+  <w:abstractNum w:abstractNumId="22">
+    <w:nsid w:val="7A0E378C"/>
+    <w:multiLevelType w:val="hybridMultilevel"/>
+    <w:tmpl w:val="62829B5A"/>
+    <w:lvl w:ilvl="0" w:tplc="04090001">
+      <w:start w:val="1"/>
+      <w:numFmt w:val="bullet"/>
+      <w:lvlText w:val=""/>
+      <w:lvlJc w:val="left"/>
+      <w:pPr>
+        <w:ind w:left="720" w:hanging="360"/>
+      </w:pPr>
+      <w:rPr>
+        <w:rFonts w:ascii="Symbol" w:hAnsi="Symbol" w:hint="default"/>
+      </w:rPr>
+    </w:lvl>
+    <w:lvl w:ilvl="1" w:tplc="04090003" w:tentative="1">
+      <w:start w:val="1"/>
+      <w:numFmt w:val="bullet"/>
+      <w:lvlText w:val="o"/>
+      <w:lvlJc w:val="left"/>
+      <w:pPr>
+        <w:ind w:left="1440" w:hanging="360"/>
+      </w:pPr>
+      <w:rPr>
+        <w:rFonts w:ascii="Courier New" w:hAnsi="Courier New" w:cs="Courier New" w:hint="default"/>
+      </w:rPr>
+    </w:lvl>
+    <w:lvl w:ilvl="2" w:tplc="04090005" w:tentative="1">
+      <w:start w:val="1"/>
+      <w:numFmt w:val="bullet"/>
+      <w:lvlText w:val=""/>
+      <w:lvlJc w:val="left"/>
+      <w:pPr>
+        <w:ind w:left="2160" w:hanging="360"/>
+      </w:pPr>
+      <w:rPr>
+        <w:rFonts w:ascii="Wingdings" w:hAnsi="Wingdings" w:hint="default"/>
+      </w:rPr>
+    </w:lvl>
+    <w:lvl w:ilvl="3" w:tplc="04090001" w:tentative="1">
+      <w:start w:val="1"/>
+      <w:numFmt w:val="bullet"/>
+      <w:lvlText w:val=""/>
+      <w:lvlJc w:val="left"/>
+      <w:pPr>
+        <w:ind w:left="2880" w:hanging="360"/>
+      </w:pPr>
+      <w:rPr>
+        <w:rFonts w:ascii="Symbol" w:hAnsi="Symbol" w:hint="default"/>
+      </w:rPr>
+    </w:lvl>
+    <w:lvl w:ilvl="4" w:tplc="04090003" w:tentative="1">
+      <w:start w:val="1"/>
+      <w:numFmt w:val="bullet"/>
+      <w:lvlText w:val="o"/>
+      <w:lvlJc w:val="left"/>
+      <w:pPr>
+        <w:ind w:left="3600" w:hanging="360"/>
+      </w:pPr>
+      <w:rPr>
+        <w:rFonts w:ascii="Courier New" w:hAnsi="Courier New" w:cs="Courier New" w:hint="default"/>
+      </w:rPr>
+    </w:lvl>
+    <w:lvl w:ilvl="5" w:tplc="04090005" w:tentative="1">
+      <w:start w:val="1"/>
+      <w:numFmt w:val="bullet"/>
+      <w:lvlText w:val=""/>
+      <w:lvlJc w:val="left"/>
+      <w:pPr>
+        <w:ind w:left="4320" w:hanging="360"/>
+      </w:pPr>
+      <w:rPr>
+        <w:rFonts w:ascii="Wingdings" w:hAnsi="Wingdings" w:hint="default"/>
+      </w:rPr>
+    </w:lvl>
+    <w:lvl w:ilvl="6" w:tplc="04090001" w:tentative="1">
+      <w:start w:val="1"/>
+      <w:numFmt w:val="bullet"/>
+      <w:lvlText w:val=""/>
+      <w:lvlJc w:val="left"/>
+      <w:pPr>
+        <w:ind w:left="5040" w:hanging="360"/>
+      </w:pPr>
+      <w:rPr>
+        <w:rFonts w:ascii="Symbol" w:hAnsi="Symbol" w:hint="default"/>
+      </w:rPr>
+    </w:lvl>
+    <w:lvl w:ilvl="7" w:tplc="04090003" w:tentative="1">
+      <w:start w:val="1"/>
+      <w:numFmt w:val="bullet"/>
+      <w:lvlText w:val="o"/>
+      <w:lvlJc w:val="left"/>
+      <w:pPr>
+        <w:ind w:left="5760" w:hanging="360"/>
+      </w:pPr>
+      <w:rPr>
+        <w:rFonts w:ascii="Courier New" w:hAnsi="Courier New" w:cs="Courier New" w:hint="default"/>
+      </w:rPr>
+    </w:lvl>
+    <w:lvl w:ilvl="8" w:tplc="04090005" w:tentative="1">
+      <w:start w:val="1"/>
+      <w:numFmt w:val="bullet"/>
+      <w:lvlText w:val=""/>
+      <w:lvlJc w:val="left"/>
+      <w:pPr>
+        <w:ind w:left="6480" w:hanging="360"/>
+      </w:pPr>
+      <w:rPr>
+        <w:rFonts w:ascii="Wingdings" w:hAnsi="Wingdings" w:hint="default"/>
+      </w:rPr>
+    </w:lvl>
+  </w:abstractNum>
+  <w:abstractNum w:abstractNumId="23">
     <w:nsid w:val="7D4E5FC9"/>
     <w:multiLevelType w:val="hybridMultilevel"/>
     <w:tmpl w:val="D7D6E50E"/>
@@ -3799,46 +6779,76 @@
     </w:lvl>
   </w:abstractNum>
   <w:num w:numId="1">
-    <w:abstractNumId w:val="13"/>
+    <w:abstractNumId w:val="23"/>
   </w:num>
   <w:num w:numId="2">
-    <w:abstractNumId w:val="12"/>
+    <w:abstractNumId w:val="21"/>
   </w:num>
   <w:num w:numId="3">
-    <w:abstractNumId w:val="4"/>
+    <w:abstractNumId w:val="8"/>
   </w:num>
   <w:num w:numId="4">
-    <w:abstractNumId w:val="5"/>
+    <w:abstractNumId w:val="9"/>
   </w:num>
   <w:num w:numId="5">
     <w:abstractNumId w:val="0"/>
   </w:num>
   <w:num w:numId="6">
+    <w:abstractNumId w:val="19"/>
+  </w:num>
+  <w:num w:numId="7">
+    <w:abstractNumId w:val="6"/>
+  </w:num>
+  <w:num w:numId="8">
+    <w:abstractNumId w:val="10"/>
+  </w:num>
+  <w:num w:numId="9">
+    <w:abstractNumId w:val="3"/>
+  </w:num>
+  <w:num w:numId="10">
+    <w:abstractNumId w:val="13"/>
+  </w:num>
+  <w:num w:numId="11">
+    <w:abstractNumId w:val="12"/>
+  </w:num>
+  <w:num w:numId="12">
+    <w:abstractNumId w:val="5"/>
+  </w:num>
+  <w:num w:numId="13">
+    <w:abstractNumId w:val="17"/>
+  </w:num>
+  <w:num w:numId="14">
+    <w:abstractNumId w:val="15"/>
+  </w:num>
+  <w:num w:numId="15">
+    <w:abstractNumId w:val="18"/>
+  </w:num>
+  <w:num w:numId="16">
+    <w:abstractNumId w:val="22"/>
+  </w:num>
+  <w:num w:numId="17">
+    <w:abstractNumId w:val="2"/>
+  </w:num>
+  <w:num w:numId="18">
+    <w:abstractNumId w:val="14"/>
+  </w:num>
+  <w:num w:numId="19">
+    <w:abstractNumId w:val="7"/>
+  </w:num>
+  <w:num w:numId="20">
+    <w:abstractNumId w:val="16"/>
+  </w:num>
+  <w:num w:numId="21">
+    <w:abstractNumId w:val="1"/>
+  </w:num>
+  <w:num w:numId="22">
+    <w:abstractNumId w:val="4"/>
+  </w:num>
+  <w:num w:numId="23">
     <w:abstractNumId w:val="11"/>
   </w:num>
-  <w:num w:numId="7">
-    <w:abstractNumId w:val="3"/>
-  </w:num>
-  <w:num w:numId="8">
-    <w:abstractNumId w:val="6"/>
-  </w:num>
-  <w:num w:numId="9">
-    <w:abstractNumId w:val="1"/>
-  </w:num>
-  <w:num w:numId="10">
-    <w:abstractNumId w:val="8"/>
-  </w:num>
-  <w:num w:numId="11">
-    <w:abstractNumId w:val="7"/>
-  </w:num>
-  <w:num w:numId="12">
-    <w:abstractNumId w:val="2"/>
-  </w:num>
-  <w:num w:numId="13">
-    <w:abstractNumId w:val="10"/>
-  </w:num>
-  <w:num w:numId="14">
-    <w:abstractNumId w:val="9"/>
+  <w:num w:numId="24">
+    <w:abstractNumId w:val="20"/>
   </w:num>
   <w:numIdMacAtCleanup w:val="6"/>
 </w:numbering>
@@ -5406,7 +8416,7 @@
 </file>
 
 <file path=customXml/itemProps1.xml><?xml version="1.0" encoding="utf-8"?>
-<ds:datastoreItem xmlns:ds="http://schemas.openxmlformats.org/officeDocument/2006/customXml" ds:itemID="{70C1C618-90DD-422D-A377-25DEC03AE77F}">
+<ds:datastoreItem xmlns:ds="http://schemas.openxmlformats.org/officeDocument/2006/customXml" ds:itemID="{E7F5A825-1730-47D7-B1DF-2A4F20A4F67E}">
   <ds:schemaRefs>
     <ds:schemaRef ds:uri="http://schemas.openxmlformats.org/officeDocument/2006/bibliography"/>
   </ds:schemaRefs>

</xml_diff>

<commit_message>
Notes till - SOAP Web Services with Spring and Spring Boot
</commit_message>
<xml_diff>
--- a/Resources/Spring-Web-Services - Notes.docx
+++ b/Resources/Spring-Web-Services - Notes.docx
@@ -3888,11 +3888,335 @@
       </w:r>
     </w:p>
     <w:p>
+      <w:pPr>
+        <w:pStyle w:val="Heading1"/>
+      </w:pPr>
+      <w:r>
+        <w:lastRenderedPageBreak/>
+        <w:t xml:space="preserve">SOAP Web Services with </w:t>
+      </w:r>
+      <w:proofErr w:type="gramStart"/>
+      <w:r>
+        <w:t>Spring</w:t>
+      </w:r>
+      <w:proofErr w:type="gramEnd"/>
+      <w:r>
+        <w:t xml:space="preserve"> and Spring Boot</w:t>
+      </w:r>
+    </w:p>
+    <w:p>
+      <w:pPr>
+        <w:pStyle w:val="ListParagraph"/>
+        <w:numPr>
+          <w:ilvl w:val="0"/>
+          <w:numId w:val="25"/>
+        </w:numPr>
+      </w:pPr>
+      <w:r>
+        <w:t xml:space="preserve">Refer – </w:t>
+      </w:r>
+      <w:hyperlink r:id="rId16" w:history="1">
+        <w:r>
+          <w:rPr>
+            <w:rStyle w:val="Hyperlink"/>
+          </w:rPr>
+          <w:t>https://github.com/in28minutes/spring-web-services/tree/master/soap-web-services</w:t>
+        </w:r>
+      </w:hyperlink>
+      <w:r>
+        <w:t xml:space="preserve"> </w:t>
+      </w:r>
+    </w:p>
+    <w:p>
+      <w:pPr>
+        <w:pStyle w:val="Heading2"/>
+      </w:pPr>
+      <w:r>
+        <w:t>WSDL</w:t>
+      </w:r>
+    </w:p>
+    <w:p>
+      <w:r>
+        <w:t>These are the different details that are typically present in all the WSDLs.</w:t>
+      </w:r>
+    </w:p>
+    <w:p>
+      <w:pPr>
+        <w:pStyle w:val="ListParagraph"/>
+        <w:numPr>
+          <w:ilvl w:val="0"/>
+          <w:numId w:val="25"/>
+        </w:numPr>
+      </w:pPr>
+      <w:r>
+        <w:t xml:space="preserve">At a high level </w:t>
+      </w:r>
+      <w:r>
+        <w:rPr>
+          <w:b/>
+        </w:rPr>
+        <w:t>types</w:t>
+      </w:r>
+      <w:r>
+        <w:t xml:space="preserve"> defines</w:t>
+      </w:r>
+      <w:r>
+        <w:t xml:space="preserve"> </w:t>
+      </w:r>
+      <w:r>
+        <w:t>all the different elements.</w:t>
+      </w:r>
+    </w:p>
+    <w:p>
+      <w:pPr>
+        <w:pStyle w:val="ListParagraph"/>
+        <w:numPr>
+          <w:ilvl w:val="0"/>
+          <w:numId w:val="25"/>
+        </w:numPr>
+      </w:pPr>
+      <w:proofErr w:type="gramStart"/>
+      <w:r>
+        <w:rPr>
+          <w:b/>
+        </w:rPr>
+        <w:t>m</w:t>
+      </w:r>
+      <w:r>
+        <w:rPr>
+          <w:b/>
+        </w:rPr>
+        <w:t>essages</w:t>
+      </w:r>
+      <w:proofErr w:type="gramEnd"/>
+      <w:r>
+        <w:t xml:space="preserve"> define what are the requests and responses.</w:t>
+      </w:r>
+    </w:p>
+    <w:p>
+      <w:pPr>
+        <w:pStyle w:val="ListParagraph"/>
+        <w:numPr>
+          <w:ilvl w:val="0"/>
+          <w:numId w:val="25"/>
+        </w:numPr>
+      </w:pPr>
+      <w:proofErr w:type="spellStart"/>
+      <w:proofErr w:type="gramStart"/>
+      <w:r>
+        <w:rPr>
+          <w:b/>
+        </w:rPr>
+        <w:t>portT</w:t>
+      </w:r>
+      <w:r>
+        <w:rPr>
+          <w:b/>
+        </w:rPr>
+        <w:t>ype</w:t>
+      </w:r>
+      <w:proofErr w:type="spellEnd"/>
+      <w:proofErr w:type="gramEnd"/>
+      <w:r>
+        <w:t xml:space="preserve"> defines the interface.</w:t>
+      </w:r>
+      <w:r>
+        <w:t xml:space="preserve"> </w:t>
+      </w:r>
+      <w:r>
+        <w:t xml:space="preserve">Basically, what are the operations that are </w:t>
+      </w:r>
+      <w:proofErr w:type="gramStart"/>
+      <w:r>
+        <w:t>available.</w:t>
+      </w:r>
+      <w:proofErr w:type="gramEnd"/>
+      <w:r>
+        <w:t xml:space="preserve"> </w:t>
+      </w:r>
+    </w:p>
+    <w:p>
+      <w:pPr>
+        <w:pStyle w:val="ListParagraph"/>
+        <w:numPr>
+          <w:ilvl w:val="0"/>
+          <w:numId w:val="25"/>
+        </w:numPr>
+      </w:pPr>
+      <w:proofErr w:type="gramStart"/>
+      <w:r>
+        <w:rPr>
+          <w:b/>
+        </w:rPr>
+        <w:t>b</w:t>
+      </w:r>
+      <w:r>
+        <w:rPr>
+          <w:b/>
+        </w:rPr>
+        <w:t>inding</w:t>
+      </w:r>
+      <w:proofErr w:type="gramEnd"/>
+      <w:r>
+        <w:t xml:space="preserve"> maps the operations to how you are exposing</w:t>
+      </w:r>
+      <w:r>
+        <w:t xml:space="preserve"> </w:t>
+      </w:r>
+      <w:r>
+        <w:t xml:space="preserve">them. Whether you’re using SOAP over HTTP or SOAP over MQ. </w:t>
+      </w:r>
+    </w:p>
+    <w:p>
+      <w:pPr>
+        <w:pStyle w:val="ListParagraph"/>
+        <w:numPr>
+          <w:ilvl w:val="0"/>
+          <w:numId w:val="25"/>
+        </w:numPr>
+      </w:pPr>
+      <w:r>
+        <w:t xml:space="preserve">And </w:t>
+      </w:r>
+      <w:r>
+        <w:rPr>
+          <w:b/>
+        </w:rPr>
+        <w:t>service</w:t>
+      </w:r>
+      <w:r>
+        <w:t xml:space="preserve"> maps it to a</w:t>
+      </w:r>
+      <w:r>
+        <w:t>n</w:t>
+      </w:r>
+      <w:r>
+        <w:t xml:space="preserve"> end point.</w:t>
+      </w:r>
+      <w:r>
+        <w:t xml:space="preserve"> </w:t>
+      </w:r>
+      <w:r>
+        <w:t xml:space="preserve">What is the URL which customers can use to call this web </w:t>
+      </w:r>
+      <w:proofErr w:type="gramStart"/>
+      <w:r>
+        <w:t>service.</w:t>
+      </w:r>
+      <w:proofErr w:type="gramEnd"/>
+      <w:r>
+        <w:t xml:space="preserve"> </w:t>
+      </w:r>
+    </w:p>
+    <w:p>
+      <w:pPr>
+        <w:pStyle w:val="Heading2"/>
+      </w:pPr>
+      <w:r>
+        <w:t>WS Security</w:t>
+      </w:r>
+    </w:p>
+    <w:p>
+      <w:pPr>
+        <w:pStyle w:val="ListParagraph"/>
+        <w:numPr>
+          <w:ilvl w:val="0"/>
+          <w:numId w:val="26"/>
+        </w:numPr>
+      </w:pPr>
+      <w:r>
+        <w:t>WS Security is basically a set of specifications which actually try to provide security around</w:t>
+      </w:r>
+      <w:r>
+        <w:t xml:space="preserve"> </w:t>
+      </w:r>
+      <w:r>
+        <w:t>your</w:t>
+      </w:r>
+      <w:r>
+        <w:t xml:space="preserve"> </w:t>
+      </w:r>
+      <w:r>
+        <w:t>SOAP based web services.</w:t>
+      </w:r>
+    </w:p>
+    <w:p>
+      <w:pPr>
+        <w:pStyle w:val="ListParagraph"/>
+        <w:numPr>
+          <w:ilvl w:val="0"/>
+          <w:numId w:val="26"/>
+        </w:numPr>
+      </w:pPr>
+      <w:r>
+        <w:t>WS security is transport independent. Whether you’re using HTTP,</w:t>
+      </w:r>
+      <w:r>
+        <w:t xml:space="preserve"> </w:t>
+      </w:r>
+      <w:r>
+        <w:t>whether using MQ, it does not really matter.</w:t>
+      </w:r>
+    </w:p>
+    <w:p>
+      <w:pPr>
+        <w:pStyle w:val="ListParagraph"/>
+        <w:numPr>
+          <w:ilvl w:val="0"/>
+          <w:numId w:val="26"/>
+        </w:numPr>
+      </w:pPr>
+      <w:r>
+        <w:t>WS</w:t>
+      </w:r>
+      <w:r>
+        <w:t xml:space="preserve"> </w:t>
+      </w:r>
+      <w:r>
+        <w:t>security provides specifications for authentication based on passwords, based on digital signatures,</w:t>
+      </w:r>
+      <w:r>
+        <w:t xml:space="preserve"> </w:t>
+      </w:r>
+      <w:r>
+        <w:t>and when you're using certificates.</w:t>
+      </w:r>
+    </w:p>
+    <w:p>
+      <w:pPr>
+        <w:pStyle w:val="ListParagraph"/>
+        <w:numPr>
+          <w:ilvl w:val="0"/>
+          <w:numId w:val="26"/>
+        </w:numPr>
+      </w:pPr>
+      <w:r>
+        <w:rPr>
+          <w:b/>
+        </w:rPr>
+        <w:t>XWSS</w:t>
+      </w:r>
+      <w:r>
+        <w:t xml:space="preserve"> is one of the important implementations of WS security.</w:t>
+      </w:r>
+      <w:r>
+        <w:t xml:space="preserve"> </w:t>
+      </w:r>
+      <w:r>
+        <w:t>It stands for XML and Web service security.</w:t>
+      </w:r>
+    </w:p>
+    <w:p>
+      <w:pPr>
+        <w:pStyle w:val="ListParagraph"/>
+        <w:numPr>
+          <w:ilvl w:val="0"/>
+          <w:numId w:val="26"/>
+        </w:numPr>
+      </w:pPr>
       <w:bookmarkStart w:id="0" w:name="_GoBack"/>
       <w:bookmarkEnd w:id="0"/>
     </w:p>
-    <w:p/>
-    <w:p/>
     <w:p/>
     <w:p/>
     <w:p/>
@@ -5197,6 +5521,119 @@
     </w:lvl>
   </w:abstractNum>
   <w:abstractNum w:abstractNumId="10">
+    <w:nsid w:val="337547B9"/>
+    <w:multiLevelType w:val="hybridMultilevel"/>
+    <w:tmpl w:val="886AAC36"/>
+    <w:lvl w:ilvl="0" w:tplc="04090001">
+      <w:start w:val="1"/>
+      <w:numFmt w:val="bullet"/>
+      <w:lvlText w:val=""/>
+      <w:lvlJc w:val="left"/>
+      <w:pPr>
+        <w:ind w:left="720" w:hanging="360"/>
+      </w:pPr>
+      <w:rPr>
+        <w:rFonts w:ascii="Symbol" w:hAnsi="Symbol" w:hint="default"/>
+      </w:rPr>
+    </w:lvl>
+    <w:lvl w:ilvl="1" w:tplc="04090003" w:tentative="1">
+      <w:start w:val="1"/>
+      <w:numFmt w:val="bullet"/>
+      <w:lvlText w:val="o"/>
+      <w:lvlJc w:val="left"/>
+      <w:pPr>
+        <w:ind w:left="1440" w:hanging="360"/>
+      </w:pPr>
+      <w:rPr>
+        <w:rFonts w:ascii="Courier New" w:hAnsi="Courier New" w:cs="Courier New" w:hint="default"/>
+      </w:rPr>
+    </w:lvl>
+    <w:lvl w:ilvl="2" w:tplc="04090005" w:tentative="1">
+      <w:start w:val="1"/>
+      <w:numFmt w:val="bullet"/>
+      <w:lvlText w:val=""/>
+      <w:lvlJc w:val="left"/>
+      <w:pPr>
+        <w:ind w:left="2160" w:hanging="360"/>
+      </w:pPr>
+      <w:rPr>
+        <w:rFonts w:ascii="Wingdings" w:hAnsi="Wingdings" w:hint="default"/>
+      </w:rPr>
+    </w:lvl>
+    <w:lvl w:ilvl="3" w:tplc="04090001" w:tentative="1">
+      <w:start w:val="1"/>
+      <w:numFmt w:val="bullet"/>
+      <w:lvlText w:val=""/>
+      <w:lvlJc w:val="left"/>
+      <w:pPr>
+        <w:ind w:left="2880" w:hanging="360"/>
+      </w:pPr>
+      <w:rPr>
+        <w:rFonts w:ascii="Symbol" w:hAnsi="Symbol" w:hint="default"/>
+      </w:rPr>
+    </w:lvl>
+    <w:lvl w:ilvl="4" w:tplc="04090003" w:tentative="1">
+      <w:start w:val="1"/>
+      <w:numFmt w:val="bullet"/>
+      <w:lvlText w:val="o"/>
+      <w:lvlJc w:val="left"/>
+      <w:pPr>
+        <w:ind w:left="3600" w:hanging="360"/>
+      </w:pPr>
+      <w:rPr>
+        <w:rFonts w:ascii="Courier New" w:hAnsi="Courier New" w:cs="Courier New" w:hint="default"/>
+      </w:rPr>
+    </w:lvl>
+    <w:lvl w:ilvl="5" w:tplc="04090005" w:tentative="1">
+      <w:start w:val="1"/>
+      <w:numFmt w:val="bullet"/>
+      <w:lvlText w:val=""/>
+      <w:lvlJc w:val="left"/>
+      <w:pPr>
+        <w:ind w:left="4320" w:hanging="360"/>
+      </w:pPr>
+      <w:rPr>
+        <w:rFonts w:ascii="Wingdings" w:hAnsi="Wingdings" w:hint="default"/>
+      </w:rPr>
+    </w:lvl>
+    <w:lvl w:ilvl="6" w:tplc="04090001" w:tentative="1">
+      <w:start w:val="1"/>
+      <w:numFmt w:val="bullet"/>
+      <w:lvlText w:val=""/>
+      <w:lvlJc w:val="left"/>
+      <w:pPr>
+        <w:ind w:left="5040" w:hanging="360"/>
+      </w:pPr>
+      <w:rPr>
+        <w:rFonts w:ascii="Symbol" w:hAnsi="Symbol" w:hint="default"/>
+      </w:rPr>
+    </w:lvl>
+    <w:lvl w:ilvl="7" w:tplc="04090003" w:tentative="1">
+      <w:start w:val="1"/>
+      <w:numFmt w:val="bullet"/>
+      <w:lvlText w:val="o"/>
+      <w:lvlJc w:val="left"/>
+      <w:pPr>
+        <w:ind w:left="5760" w:hanging="360"/>
+      </w:pPr>
+      <w:rPr>
+        <w:rFonts w:ascii="Courier New" w:hAnsi="Courier New" w:cs="Courier New" w:hint="default"/>
+      </w:rPr>
+    </w:lvl>
+    <w:lvl w:ilvl="8" w:tplc="04090005" w:tentative="1">
+      <w:start w:val="1"/>
+      <w:numFmt w:val="bullet"/>
+      <w:lvlText w:val=""/>
+      <w:lvlJc w:val="left"/>
+      <w:pPr>
+        <w:ind w:left="6480" w:hanging="360"/>
+      </w:pPr>
+      <w:rPr>
+        <w:rFonts w:ascii="Wingdings" w:hAnsi="Wingdings" w:hint="default"/>
+      </w:rPr>
+    </w:lvl>
+  </w:abstractNum>
+  <w:abstractNum w:abstractNumId="11">
     <w:nsid w:val="39006852"/>
     <w:multiLevelType w:val="hybridMultilevel"/>
     <w:tmpl w:val="F7866BD6"/>
@@ -5309,7 +5746,7 @@
       </w:rPr>
     </w:lvl>
   </w:abstractNum>
-  <w:abstractNum w:abstractNumId="11">
+  <w:abstractNum w:abstractNumId="12">
     <w:nsid w:val="41895F58"/>
     <w:multiLevelType w:val="hybridMultilevel"/>
     <w:tmpl w:val="D91C99DA"/>
@@ -5422,7 +5859,7 @@
       </w:rPr>
     </w:lvl>
   </w:abstractNum>
-  <w:abstractNum w:abstractNumId="12">
+  <w:abstractNum w:abstractNumId="13">
     <w:nsid w:val="424464F5"/>
     <w:multiLevelType w:val="hybridMultilevel"/>
     <w:tmpl w:val="978AF246"/>
@@ -5535,7 +5972,7 @@
       </w:rPr>
     </w:lvl>
   </w:abstractNum>
-  <w:abstractNum w:abstractNumId="13">
+  <w:abstractNum w:abstractNumId="14">
     <w:nsid w:val="483259AF"/>
     <w:multiLevelType w:val="hybridMultilevel"/>
     <w:tmpl w:val="C2967548"/>
@@ -5648,7 +6085,7 @@
       </w:rPr>
     </w:lvl>
   </w:abstractNum>
-  <w:abstractNum w:abstractNumId="14">
+  <w:abstractNum w:abstractNumId="15">
     <w:nsid w:val="493829E3"/>
     <w:multiLevelType w:val="hybridMultilevel"/>
     <w:tmpl w:val="2A1E2822"/>
@@ -5761,7 +6198,7 @@
       </w:rPr>
     </w:lvl>
   </w:abstractNum>
-  <w:abstractNum w:abstractNumId="15">
+  <w:abstractNum w:abstractNumId="16">
     <w:nsid w:val="553E7CA1"/>
     <w:multiLevelType w:val="hybridMultilevel"/>
     <w:tmpl w:val="E38865F2"/>
@@ -5874,7 +6311,120 @@
       </w:rPr>
     </w:lvl>
   </w:abstractNum>
-  <w:abstractNum w:abstractNumId="16">
+  <w:abstractNum w:abstractNumId="17">
+    <w:nsid w:val="588B040A"/>
+    <w:multiLevelType w:val="hybridMultilevel"/>
+    <w:tmpl w:val="BCF22392"/>
+    <w:lvl w:ilvl="0" w:tplc="04090001">
+      <w:start w:val="1"/>
+      <w:numFmt w:val="bullet"/>
+      <w:lvlText w:val=""/>
+      <w:lvlJc w:val="left"/>
+      <w:pPr>
+        <w:ind w:left="720" w:hanging="360"/>
+      </w:pPr>
+      <w:rPr>
+        <w:rFonts w:ascii="Symbol" w:hAnsi="Symbol" w:hint="default"/>
+      </w:rPr>
+    </w:lvl>
+    <w:lvl w:ilvl="1" w:tplc="04090003" w:tentative="1">
+      <w:start w:val="1"/>
+      <w:numFmt w:val="bullet"/>
+      <w:lvlText w:val="o"/>
+      <w:lvlJc w:val="left"/>
+      <w:pPr>
+        <w:ind w:left="1440" w:hanging="360"/>
+      </w:pPr>
+      <w:rPr>
+        <w:rFonts w:ascii="Courier New" w:hAnsi="Courier New" w:cs="Courier New" w:hint="default"/>
+      </w:rPr>
+    </w:lvl>
+    <w:lvl w:ilvl="2" w:tplc="04090005" w:tentative="1">
+      <w:start w:val="1"/>
+      <w:numFmt w:val="bullet"/>
+      <w:lvlText w:val=""/>
+      <w:lvlJc w:val="left"/>
+      <w:pPr>
+        <w:ind w:left="2160" w:hanging="360"/>
+      </w:pPr>
+      <w:rPr>
+        <w:rFonts w:ascii="Wingdings" w:hAnsi="Wingdings" w:hint="default"/>
+      </w:rPr>
+    </w:lvl>
+    <w:lvl w:ilvl="3" w:tplc="04090001" w:tentative="1">
+      <w:start w:val="1"/>
+      <w:numFmt w:val="bullet"/>
+      <w:lvlText w:val=""/>
+      <w:lvlJc w:val="left"/>
+      <w:pPr>
+        <w:ind w:left="2880" w:hanging="360"/>
+      </w:pPr>
+      <w:rPr>
+        <w:rFonts w:ascii="Symbol" w:hAnsi="Symbol" w:hint="default"/>
+      </w:rPr>
+    </w:lvl>
+    <w:lvl w:ilvl="4" w:tplc="04090003" w:tentative="1">
+      <w:start w:val="1"/>
+      <w:numFmt w:val="bullet"/>
+      <w:lvlText w:val="o"/>
+      <w:lvlJc w:val="left"/>
+      <w:pPr>
+        <w:ind w:left="3600" w:hanging="360"/>
+      </w:pPr>
+      <w:rPr>
+        <w:rFonts w:ascii="Courier New" w:hAnsi="Courier New" w:cs="Courier New" w:hint="default"/>
+      </w:rPr>
+    </w:lvl>
+    <w:lvl w:ilvl="5" w:tplc="04090005" w:tentative="1">
+      <w:start w:val="1"/>
+      <w:numFmt w:val="bullet"/>
+      <w:lvlText w:val=""/>
+      <w:lvlJc w:val="left"/>
+      <w:pPr>
+        <w:ind w:left="4320" w:hanging="360"/>
+      </w:pPr>
+      <w:rPr>
+        <w:rFonts w:ascii="Wingdings" w:hAnsi="Wingdings" w:hint="default"/>
+      </w:rPr>
+    </w:lvl>
+    <w:lvl w:ilvl="6" w:tplc="04090001" w:tentative="1">
+      <w:start w:val="1"/>
+      <w:numFmt w:val="bullet"/>
+      <w:lvlText w:val=""/>
+      <w:lvlJc w:val="left"/>
+      <w:pPr>
+        <w:ind w:left="5040" w:hanging="360"/>
+      </w:pPr>
+      <w:rPr>
+        <w:rFonts w:ascii="Symbol" w:hAnsi="Symbol" w:hint="default"/>
+      </w:rPr>
+    </w:lvl>
+    <w:lvl w:ilvl="7" w:tplc="04090003" w:tentative="1">
+      <w:start w:val="1"/>
+      <w:numFmt w:val="bullet"/>
+      <w:lvlText w:val="o"/>
+      <w:lvlJc w:val="left"/>
+      <w:pPr>
+        <w:ind w:left="5760" w:hanging="360"/>
+      </w:pPr>
+      <w:rPr>
+        <w:rFonts w:ascii="Courier New" w:hAnsi="Courier New" w:cs="Courier New" w:hint="default"/>
+      </w:rPr>
+    </w:lvl>
+    <w:lvl w:ilvl="8" w:tplc="04090005" w:tentative="1">
+      <w:start w:val="1"/>
+      <w:numFmt w:val="bullet"/>
+      <w:lvlText w:val=""/>
+      <w:lvlJc w:val="left"/>
+      <w:pPr>
+        <w:ind w:left="6480" w:hanging="360"/>
+      </w:pPr>
+      <w:rPr>
+        <w:rFonts w:ascii="Wingdings" w:hAnsi="Wingdings" w:hint="default"/>
+      </w:rPr>
+    </w:lvl>
+  </w:abstractNum>
+  <w:abstractNum w:abstractNumId="18">
     <w:nsid w:val="5A512B9B"/>
     <w:multiLevelType w:val="hybridMultilevel"/>
     <w:tmpl w:val="06D68C6A"/>
@@ -5987,7 +6537,7 @@
       </w:rPr>
     </w:lvl>
   </w:abstractNum>
-  <w:abstractNum w:abstractNumId="17">
+  <w:abstractNum w:abstractNumId="19">
     <w:nsid w:val="5FE102C8"/>
     <w:multiLevelType w:val="hybridMultilevel"/>
     <w:tmpl w:val="A1328EC2"/>
@@ -6100,7 +6650,7 @@
       </w:rPr>
     </w:lvl>
   </w:abstractNum>
-  <w:abstractNum w:abstractNumId="18">
+  <w:abstractNum w:abstractNumId="20">
     <w:nsid w:val="64E43AEF"/>
     <w:multiLevelType w:val="hybridMultilevel"/>
     <w:tmpl w:val="2A9AC0B6"/>
@@ -6213,7 +6763,7 @@
       </w:rPr>
     </w:lvl>
   </w:abstractNum>
-  <w:abstractNum w:abstractNumId="19">
+  <w:abstractNum w:abstractNumId="21">
     <w:nsid w:val="665D4743"/>
     <w:multiLevelType w:val="hybridMultilevel"/>
     <w:tmpl w:val="4C50FE4C"/>
@@ -6326,7 +6876,7 @@
       </w:rPr>
     </w:lvl>
   </w:abstractNum>
-  <w:abstractNum w:abstractNumId="20">
+  <w:abstractNum w:abstractNumId="22">
     <w:nsid w:val="68892481"/>
     <w:multiLevelType w:val="hybridMultilevel"/>
     <w:tmpl w:val="5A7E1516"/>
@@ -6439,7 +6989,7 @@
       </w:rPr>
     </w:lvl>
   </w:abstractNum>
-  <w:abstractNum w:abstractNumId="21">
+  <w:abstractNum w:abstractNumId="23">
     <w:nsid w:val="6F817ACF"/>
     <w:multiLevelType w:val="hybridMultilevel"/>
     <w:tmpl w:val="CB6EB9C6"/>
@@ -6552,7 +7102,7 @@
       </w:rPr>
     </w:lvl>
   </w:abstractNum>
-  <w:abstractNum w:abstractNumId="22">
+  <w:abstractNum w:abstractNumId="24">
     <w:nsid w:val="7A0E378C"/>
     <w:multiLevelType w:val="hybridMultilevel"/>
     <w:tmpl w:val="62829B5A"/>
@@ -6665,7 +7215,7 @@
       </w:rPr>
     </w:lvl>
   </w:abstractNum>
-  <w:abstractNum w:abstractNumId="23">
+  <w:abstractNum w:abstractNumId="25">
     <w:nsid w:val="7D4E5FC9"/>
     <w:multiLevelType w:val="hybridMultilevel"/>
     <w:tmpl w:val="D7D6E50E"/>
@@ -6779,10 +7329,10 @@
     </w:lvl>
   </w:abstractNum>
   <w:num w:numId="1">
-    <w:abstractNumId w:val="23"/>
+    <w:abstractNumId w:val="25"/>
   </w:num>
   <w:num w:numId="2">
-    <w:abstractNumId w:val="21"/>
+    <w:abstractNumId w:val="23"/>
   </w:num>
   <w:num w:numId="3">
     <w:abstractNumId w:val="8"/>
@@ -6794,49 +7344,49 @@
     <w:abstractNumId w:val="0"/>
   </w:num>
   <w:num w:numId="6">
-    <w:abstractNumId w:val="19"/>
+    <w:abstractNumId w:val="21"/>
   </w:num>
   <w:num w:numId="7">
     <w:abstractNumId w:val="6"/>
   </w:num>
   <w:num w:numId="8">
-    <w:abstractNumId w:val="10"/>
+    <w:abstractNumId w:val="11"/>
   </w:num>
   <w:num w:numId="9">
     <w:abstractNumId w:val="3"/>
   </w:num>
   <w:num w:numId="10">
-    <w:abstractNumId w:val="13"/>
+    <w:abstractNumId w:val="14"/>
   </w:num>
   <w:num w:numId="11">
-    <w:abstractNumId w:val="12"/>
+    <w:abstractNumId w:val="13"/>
   </w:num>
   <w:num w:numId="12">
     <w:abstractNumId w:val="5"/>
   </w:num>
   <w:num w:numId="13">
-    <w:abstractNumId w:val="17"/>
+    <w:abstractNumId w:val="19"/>
   </w:num>
   <w:num w:numId="14">
-    <w:abstractNumId w:val="15"/>
+    <w:abstractNumId w:val="16"/>
   </w:num>
   <w:num w:numId="15">
-    <w:abstractNumId w:val="18"/>
+    <w:abstractNumId w:val="20"/>
   </w:num>
   <w:num w:numId="16">
-    <w:abstractNumId w:val="22"/>
+    <w:abstractNumId w:val="24"/>
   </w:num>
   <w:num w:numId="17">
     <w:abstractNumId w:val="2"/>
   </w:num>
   <w:num w:numId="18">
-    <w:abstractNumId w:val="14"/>
+    <w:abstractNumId w:val="15"/>
   </w:num>
   <w:num w:numId="19">
     <w:abstractNumId w:val="7"/>
   </w:num>
   <w:num w:numId="20">
-    <w:abstractNumId w:val="16"/>
+    <w:abstractNumId w:val="18"/>
   </w:num>
   <w:num w:numId="21">
     <w:abstractNumId w:val="1"/>
@@ -6845,10 +7395,16 @@
     <w:abstractNumId w:val="4"/>
   </w:num>
   <w:num w:numId="23">
-    <w:abstractNumId w:val="11"/>
+    <w:abstractNumId w:val="12"/>
   </w:num>
   <w:num w:numId="24">
-    <w:abstractNumId w:val="20"/>
+    <w:abstractNumId w:val="22"/>
+  </w:num>
+  <w:num w:numId="25">
+    <w:abstractNumId w:val="17"/>
+  </w:num>
+  <w:num w:numId="26">
+    <w:abstractNumId w:val="10"/>
   </w:num>
   <w:numIdMacAtCleanup w:val="6"/>
 </w:numbering>
@@ -8416,7 +8972,7 @@
 </file>
 
 <file path=customXml/itemProps1.xml><?xml version="1.0" encoding="utf-8"?>
-<ds:datastoreItem xmlns:ds="http://schemas.openxmlformats.org/officeDocument/2006/customXml" ds:itemID="{E7F5A825-1730-47D7-B1DF-2A4F20A4F67E}">
+<ds:datastoreItem xmlns:ds="http://schemas.openxmlformats.org/officeDocument/2006/customXml" ds:itemID="{511C3662-ADC9-4B17-98A5-85DD8608782B}">
   <ds:schemaRefs>
     <ds:schemaRef ds:uri="http://schemas.openxmlformats.org/officeDocument/2006/bibliography"/>
   </ds:schemaRefs>

</xml_diff>

<commit_message>
Notes till - RESTful Web Services with Spring and Spring Boot
</commit_message>
<xml_diff>
--- a/Resources/Spring-Web-Services - Notes.docx
+++ b/Resources/Spring-Web-Services - Notes.docx
@@ -1135,13 +1135,7 @@
         </w:numPr>
       </w:pPr>
       <w:r>
-        <w:t>Spring application context is the</w:t>
-      </w:r>
-      <w:r>
-        <w:t xml:space="preserve"> </w:t>
-      </w:r>
-      <w:r>
-        <w:t>one which would maintain all the beans.</w:t>
+        <w:t>Spring application context is the one which would maintain all the beans.</w:t>
       </w:r>
     </w:p>
     <w:p>
@@ -1212,19 +1206,7 @@
         <w:rPr>
           <w:rFonts w:ascii="Consolas" w:hAnsi="Consolas" w:cs="Consolas"/>
         </w:rPr>
-        <w:t xml:space="preserve"> </w:t>
-      </w:r>
-      <w:r>
-        <w:rPr>
-          <w:rFonts w:ascii="Consolas" w:hAnsi="Consolas" w:cs="Consolas"/>
-        </w:rPr>
-        <w:t>bean</w:t>
-      </w:r>
-      <w:r>
-        <w:rPr>
-          <w:rFonts w:ascii="Consolas" w:hAnsi="Consolas" w:cs="Consolas"/>
-        </w:rPr>
-        <w:t xml:space="preserve"> = </w:t>
+        <w:t xml:space="preserve"> bean = </w:t>
       </w:r>
       <w:proofErr w:type="spellStart"/>
       <w:r>
@@ -1404,16 +1386,7 @@
         <w:t>or constructor.</w:t>
       </w:r>
       <w:r>
-        <w:t xml:space="preserve"> S</w:t>
-      </w:r>
-      <w:r>
-        <w:t xml:space="preserve">etter and </w:t>
-      </w:r>
-      <w:r>
-        <w:t>“</w:t>
-      </w:r>
-      <w:r>
-        <w:t>neither</w:t>
+        <w:t xml:space="preserve"> Setter and “neither</w:t>
       </w:r>
       <w:r>
         <w:t xml:space="preserve"> setter </w:t>
@@ -1453,22 +1426,7 @@
       </w:r>
       <w:proofErr w:type="gramEnd"/>
       <w:r>
-        <w:t xml:space="preserve">, the recommendation was </w:t>
-      </w:r>
-      <w:r>
-        <w:t>if you have mandatory dependencies then</w:t>
-      </w:r>
-      <w:r>
-        <w:t xml:space="preserve"> </w:t>
-      </w:r>
-      <w:r>
-        <w:t>use constructor inject</w:t>
-      </w:r>
-      <w:r>
-        <w:t xml:space="preserve">ion. For all other dependencies, </w:t>
-      </w:r>
-      <w:r>
-        <w:t>use setter injection.</w:t>
+        <w:t>, the recommendation was if you have mandatory dependencies then use constructor injection. For all other dependencies, use setter injection.</w:t>
       </w:r>
     </w:p>
     <w:p>
@@ -1550,55 +1508,19 @@
         <w:rPr>
           <w:b/>
         </w:rPr>
-        <w:t>Spring</w:t>
-      </w:r>
-      <w:r>
-        <w:rPr>
-          <w:b/>
-        </w:rPr>
-        <w:t>BootApplication</w:t>
-      </w:r>
-      <w:proofErr w:type="spellEnd"/>
-      <w:r>
-        <w:t xml:space="preserve"> annotation does </w:t>
-      </w:r>
-      <w:r>
-        <w:t>is</w:t>
-      </w:r>
-      <w:r>
-        <w:t>,</w:t>
-      </w:r>
-      <w:r>
-        <w:t xml:space="preserve"> it </w:t>
-      </w:r>
-      <w:r>
-        <w:t>by default</w:t>
-      </w:r>
-      <w:r>
-        <w:t xml:space="preserve"> scans the package and the sub packages of the package where this </w:t>
-      </w:r>
-      <w:r>
-        <w:t xml:space="preserve">class (annotated with </w:t>
-      </w:r>
-      <w:r>
-        <w:t>@</w:t>
-      </w:r>
-      <w:proofErr w:type="spellStart"/>
-      <w:r>
         <w:t>SpringBootApplication</w:t>
       </w:r>
       <w:proofErr w:type="spellEnd"/>
       <w:r>
-        <w:t>) is</w:t>
-      </w:r>
-      <w:r>
-        <w:t>.</w:t>
-      </w:r>
-      <w:r>
-        <w:t xml:space="preserve"> So we may not need to use </w:t>
-      </w:r>
-      <w:r>
-        <w:t>@</w:t>
+        <w:t xml:space="preserve"> annotation does is, it by default scans the package and the sub packages of the package where this class (annotated with @</w:t>
+      </w:r>
+      <w:proofErr w:type="spellStart"/>
+      <w:r>
+        <w:t>SpringBootApplication</w:t>
+      </w:r>
+      <w:proofErr w:type="spellEnd"/>
+      <w:r>
+        <w:t>) is. So we may not need to use @</w:t>
       </w:r>
       <w:proofErr w:type="spellStart"/>
       <w:r>
@@ -1674,10 +1596,7 @@
       </w:r>
       <w:proofErr w:type="spellEnd"/>
       <w:r>
-        <w:t xml:space="preserve"> where the class annotated with </w:t>
-      </w:r>
-      <w:r>
-        <w:t>@</w:t>
+        <w:t xml:space="preserve"> where the class annotated with @</w:t>
       </w:r>
       <w:proofErr w:type="spellStart"/>
       <w:r>
@@ -1717,13 +1636,7 @@
       </w:r>
       <w:proofErr w:type="gramEnd"/>
       <w:r>
-        <w:t xml:space="preserve"> has figured out wha</w:t>
-      </w:r>
-      <w:r>
-        <w:t>t components it needs to manage, t</w:t>
-      </w:r>
-      <w:r>
-        <w:t>hen it would start creating the beans and trying to identify the dependencies.</w:t>
+        <w:t xml:space="preserve"> has figured out what components it needs to manage, then it would start creating the beans and trying to identify the dependencies.</w:t>
       </w:r>
     </w:p>
     <w:p>
@@ -1796,10 +1709,7 @@
         </w:numPr>
       </w:pPr>
       <w:r>
-        <w:t>So w</w:t>
-      </w:r>
-      <w:r>
-        <w:t xml:space="preserve">hat if you have two components on </w:t>
+        <w:t xml:space="preserve">So what if you have two components on </w:t>
       </w:r>
       <w:proofErr w:type="spellStart"/>
       <w:r>
@@ -1898,22 +1808,13 @@
         </w:numPr>
       </w:pPr>
       <w:r>
-        <w:t>If you have more than one component matching a specific</w:t>
-      </w:r>
-      <w:r>
-        <w:t xml:space="preserve"> type, you can use </w:t>
+        <w:t xml:space="preserve">If you have more than one component matching a specific type, you can use </w:t>
       </w:r>
       <w:r>
         <w:rPr>
           <w:b/>
         </w:rPr>
-        <w:t>@P</w:t>
-      </w:r>
-      <w:r>
-        <w:rPr>
-          <w:b/>
-        </w:rPr>
-        <w:t>rimary</w:t>
+        <w:t>@Primary</w:t>
       </w:r>
       <w:r>
         <w:t xml:space="preserve"> to give more importance to one of those components.</w:t>
@@ -2015,22 +1916,7 @@
         </w:numPr>
       </w:pPr>
       <w:r>
-        <w:t>T</w:t>
-      </w:r>
-      <w:r>
-        <w:t>his e</w:t>
-      </w:r>
-      <w:r>
-        <w:t>nables you to use specific module</w:t>
-      </w:r>
-      <w:r>
-        <w:t>s without using the</w:t>
-      </w:r>
-      <w:r>
-        <w:t xml:space="preserve"> </w:t>
-      </w:r>
-      <w:r>
-        <w:t xml:space="preserve">other models of </w:t>
+        <w:t xml:space="preserve">This enables you to use specific modules without using the other models of </w:t>
       </w:r>
       <w:proofErr w:type="gramStart"/>
       <w:r>
@@ -2120,10 +2006,7 @@
       </w:r>
       <w:proofErr w:type="spellEnd"/>
       <w:r>
-        <w:t xml:space="preserve"> the Spring Framework and it's modules. These are called</w:t>
-      </w:r>
-      <w:r>
-        <w:t xml:space="preserve"> </w:t>
+        <w:t xml:space="preserve"> the Spring Framework and it's modules. These are called </w:t>
       </w:r>
       <w:proofErr w:type="gramStart"/>
       <w:r>
@@ -2172,17 +2055,11 @@
         </w:numPr>
       </w:pPr>
       <w:r>
-        <w:t>Spring Boot has become the most popular fr</w:t>
-      </w:r>
-      <w:r>
-        <w:t xml:space="preserve">amework used for developing </w:t>
-      </w:r>
-      <w:proofErr w:type="spellStart"/>
-      <w:r>
-        <w:t>micro</w:t>
-      </w:r>
-      <w:r>
-        <w:t>services</w:t>
+        <w:t xml:space="preserve">Spring Boot has become the most popular framework used for developing </w:t>
+      </w:r>
+      <w:proofErr w:type="spellStart"/>
+      <w:r>
+        <w:t>microservices</w:t>
       </w:r>
       <w:proofErr w:type="spellEnd"/>
       <w:r>
@@ -2206,13 +2083,7 @@
       </w:r>
       <w:proofErr w:type="spellEnd"/>
       <w:r>
-        <w:t xml:space="preserve"> easy to develop applications quickly. With features like start up projects,</w:t>
-      </w:r>
-      <w:r>
-        <w:t xml:space="preserve"> </w:t>
-      </w:r>
-      <w:r>
-        <w:t>auto configuration, actuator Spring Boot makes developing applications especially micro service a cakewalk.</w:t>
+        <w:t xml:space="preserve"> easy to develop applications quickly. With features like start up projects, auto configuration, actuator Spring Boot makes developing applications especially micro service a cakewalk.</w:t>
       </w:r>
     </w:p>
     <w:p>
@@ -2231,22 +2102,92 @@
         <w:t>develop Cloud native applications.</w:t>
       </w:r>
       <w:r>
+        <w:t xml:space="preserve"> We would want to be able to dynamically configure applications, we would be able to dynamically connect them. We would want to be able to dynamically deploy applications.</w:t>
+      </w:r>
+    </w:p>
+    <w:p>
+      <w:pPr>
+        <w:pStyle w:val="ListParagraph"/>
+        <w:numPr>
+          <w:ilvl w:val="0"/>
+          <w:numId w:val="13"/>
+        </w:numPr>
+      </w:pPr>
+      <w:r>
+        <w:t>Spring data provides a consistent data access</w:t>
+      </w:r>
+      <w:r>
+        <w:t xml:space="preserve"> through different types of databases (SQL, </w:t>
+      </w:r>
+      <w:proofErr w:type="spellStart"/>
+      <w:r>
+        <w:t>NoSQL</w:t>
+      </w:r>
+      <w:proofErr w:type="spellEnd"/>
+      <w:r>
+        <w:t>)</w:t>
+      </w:r>
+      <w:r>
+        <w:t>.</w:t>
+      </w:r>
+    </w:p>
+    <w:p>
+      <w:pPr>
+        <w:pStyle w:val="ListParagraph"/>
+        <w:numPr>
+          <w:ilvl w:val="0"/>
+          <w:numId w:val="13"/>
+        </w:numPr>
+      </w:pPr>
+      <w:r>
+        <w:t>Spring integration</w:t>
+      </w:r>
+      <w:r>
+        <w:t xml:space="preserve"> addresses problems with application integration.</w:t>
+      </w:r>
+      <w:r>
+        <w:t xml:space="preserve"> Spring integration helps us in connecting enterprise applications very easily.</w:t>
+      </w:r>
+    </w:p>
+    <w:p>
+      <w:pPr>
+        <w:pStyle w:val="ListParagraph"/>
+        <w:numPr>
+          <w:ilvl w:val="0"/>
+          <w:numId w:val="13"/>
+        </w:numPr>
+      </w:pPr>
+      <w:r>
+        <w:t>Spring Batch helps in developing batch processing applications.</w:t>
+      </w:r>
+    </w:p>
+    <w:p>
+      <w:pPr>
+        <w:pStyle w:val="ListParagraph"/>
+        <w:numPr>
+          <w:ilvl w:val="0"/>
+          <w:numId w:val="13"/>
+        </w:numPr>
+      </w:pPr>
+      <w:r>
+        <w:t>Spring Security provides solutions for securing your applications whether it's a web application or whether it's a REST service.</w:t>
+      </w:r>
+      <w:r>
+        <w:t xml:space="preserve"> Spring Security has support for multiple security options like basic authentication, </w:t>
+      </w:r>
+      <w:proofErr w:type="spellStart"/>
+      <w:r>
+        <w:t>OAuth</w:t>
+      </w:r>
+      <w:proofErr w:type="spellEnd"/>
+      <w:r>
+        <w:t xml:space="preserve"> authentication, OAuth2</w:t>
+      </w:r>
+      <w:r>
         <w:t xml:space="preserve"> </w:t>
       </w:r>
       <w:r>
-        <w:t>We would want to be able to dynamically configure applications, we would be able to dynamically connect</w:t>
-      </w:r>
-      <w:r>
-        <w:t xml:space="preserve"> </w:t>
-      </w:r>
-      <w:r>
-        <w:t>them.</w:t>
-      </w:r>
-      <w:r>
-        <w:t xml:space="preserve"> </w:t>
-      </w:r>
-      <w:r>
-        <w:t>We would want to be able to dynamically deploy applications.</w:t>
+        <w:t>for example.</w:t>
       </w:r>
     </w:p>
     <w:p>
@@ -2258,137 +2199,7 @@
         </w:numPr>
       </w:pPr>
       <w:r>
-        <w:t>Spring data provides a consistent data access</w:t>
-      </w:r>
-      <w:r>
-        <w:t xml:space="preserve"> through different types of databases (SQL, </w:t>
-      </w:r>
-      <w:proofErr w:type="spellStart"/>
-      <w:r>
-        <w:t>NoSQL</w:t>
-      </w:r>
-      <w:proofErr w:type="spellEnd"/>
-      <w:r>
-        <w:t>)</w:t>
-      </w:r>
-      <w:r>
-        <w:t>.</w:t>
-      </w:r>
-    </w:p>
-    <w:p>
-      <w:pPr>
-        <w:pStyle w:val="ListParagraph"/>
-        <w:numPr>
-          <w:ilvl w:val="0"/>
-          <w:numId w:val="13"/>
-        </w:numPr>
-      </w:pPr>
-      <w:r>
-        <w:t>Spring integration</w:t>
-      </w:r>
-      <w:r>
-        <w:t xml:space="preserve"> addresses problems with application integration.</w:t>
-      </w:r>
-      <w:r>
-        <w:t xml:space="preserve"> </w:t>
-      </w:r>
-      <w:r>
-        <w:t>Spring integration helps us in</w:t>
-      </w:r>
-      <w:r>
-        <w:t xml:space="preserve"> </w:t>
-      </w:r>
-      <w:r>
-        <w:t>connecting enterprise applications very easily.</w:t>
-      </w:r>
-    </w:p>
-    <w:p>
-      <w:pPr>
-        <w:pStyle w:val="ListParagraph"/>
-        <w:numPr>
-          <w:ilvl w:val="0"/>
-          <w:numId w:val="13"/>
-        </w:numPr>
-      </w:pPr>
-      <w:r>
-        <w:t>Spring Batch helps in developing batch processing applications.</w:t>
-      </w:r>
-    </w:p>
-    <w:p>
-      <w:pPr>
-        <w:pStyle w:val="ListParagraph"/>
-        <w:numPr>
-          <w:ilvl w:val="0"/>
-          <w:numId w:val="13"/>
-        </w:numPr>
-      </w:pPr>
-      <w:r>
-        <w:t xml:space="preserve">Spring Security provides solutions </w:t>
-      </w:r>
-      <w:r>
-        <w:t>for securing your applications w</w:t>
-      </w:r>
-      <w:r>
-        <w:t>hether it's a web application or</w:t>
-      </w:r>
-      <w:r>
-        <w:t xml:space="preserve"> </w:t>
-      </w:r>
-      <w:r>
-        <w:t>whether it's a REST service</w:t>
-      </w:r>
-      <w:r>
-        <w:t>.</w:t>
-      </w:r>
-      <w:r>
-        <w:t xml:space="preserve"> </w:t>
-      </w:r>
-      <w:r>
-        <w:t>Spring Security has support for multiple</w:t>
-      </w:r>
-      <w:r>
-        <w:t xml:space="preserve"> </w:t>
-      </w:r>
-      <w:r>
-        <w:t>security optio</w:t>
-      </w:r>
-      <w:r>
-        <w:t xml:space="preserve">ns like basic authentication, </w:t>
-      </w:r>
-      <w:proofErr w:type="spellStart"/>
-      <w:r>
-        <w:t>OAuth</w:t>
-      </w:r>
-      <w:proofErr w:type="spellEnd"/>
-      <w:r>
-        <w:t xml:space="preserve"> authentication, OAuth2</w:t>
-      </w:r>
-      <w:r>
-        <w:t xml:space="preserve"> </w:t>
-      </w:r>
-      <w:r>
-        <w:t>for example</w:t>
-      </w:r>
-      <w:r>
-        <w:t>.</w:t>
-      </w:r>
-    </w:p>
-    <w:p>
-      <w:pPr>
-        <w:pStyle w:val="ListParagraph"/>
-        <w:numPr>
-          <w:ilvl w:val="0"/>
-          <w:numId w:val="13"/>
-        </w:numPr>
-      </w:pPr>
-      <w:r>
-        <w:t>Spring HATEOAS</w:t>
-      </w:r>
-      <w:r>
-        <w:t xml:space="preserve"> </w:t>
-      </w:r>
-      <w:r>
-        <w:t>enables you to develop HATEOAS compatible services.</w:t>
+        <w:t>Spring HATEOAS enables you to develop HATEOAS compatible services.</w:t>
       </w:r>
     </w:p>
     <w:p/>
@@ -2501,16 +2312,7 @@
         <w:t>.</w:t>
       </w:r>
       <w:r>
-        <w:t xml:space="preserve"> </w:t>
-      </w:r>
-      <w:r>
-        <w:t>Spring is very modular.</w:t>
-      </w:r>
-      <w:r>
-        <w:t xml:space="preserve"> </w:t>
-      </w:r>
-      <w:r>
-        <w:t xml:space="preserve">There are </w:t>
+        <w:t xml:space="preserve"> Spring is very modular. There are </w:t>
       </w:r>
       <w:proofErr w:type="gramStart"/>
       <w:r>
@@ -2518,13 +2320,7 @@
       </w:r>
       <w:proofErr w:type="gramEnd"/>
       <w:r>
-        <w:t xml:space="preserve"> modules and Spring projects for very specific purposes.</w:t>
-      </w:r>
-      <w:r>
-        <w:t xml:space="preserve"> </w:t>
-      </w:r>
-      <w:r>
-        <w:t xml:space="preserve">And I can use a specific </w:t>
+        <w:t xml:space="preserve"> modules and Spring projects for very specific purposes. And I can use a specific </w:t>
       </w:r>
       <w:proofErr w:type="gramStart"/>
       <w:r>
@@ -2594,13 +2390,7 @@
         </w:numPr>
       </w:pPr>
       <w:r>
-        <w:t>Spring Boot is the most popular framework</w:t>
-      </w:r>
-      <w:r>
-        <w:t xml:space="preserve"> </w:t>
-      </w:r>
-      <w:r>
-        <w:t>to develop Micro services.</w:t>
+        <w:t>Spring Boot is the most popular framework to develop Micro services.</w:t>
       </w:r>
     </w:p>
     <w:p>
@@ -2661,10 +2451,7 @@
         </w:numPr>
       </w:pPr>
       <w:r>
-        <w:t xml:space="preserve">The other important goal is to provide all the </w:t>
-      </w:r>
-      <w:r>
-        <w:t xml:space="preserve">common </w:t>
+        <w:t xml:space="preserve">The other important goal is to provide all the common </w:t>
       </w:r>
       <w:proofErr w:type="spellStart"/>
       <w:r>
@@ -2672,22 +2459,7 @@
       </w:r>
       <w:proofErr w:type="spellEnd"/>
       <w:r>
-        <w:t xml:space="preserve"> features like </w:t>
-      </w:r>
-      <w:r>
-        <w:t>embedded servers, metrics</w:t>
-      </w:r>
-      <w:r>
-        <w:t xml:space="preserve"> </w:t>
-      </w:r>
-      <w:r>
-        <w:t xml:space="preserve">health checks and </w:t>
-      </w:r>
-      <w:r>
-        <w:t>externalized</w:t>
-      </w:r>
-      <w:r>
-        <w:t xml:space="preserve"> configuration.</w:t>
+        <w:t xml:space="preserve"> features like embedded servers, metrics health checks and externalized configuration.</w:t>
       </w:r>
     </w:p>
     <w:p>
@@ -2722,25 +2494,7 @@
         </w:numPr>
       </w:pPr>
       <w:r>
-        <w:t>Spring Boot is neither an application</w:t>
-      </w:r>
-      <w:r>
-        <w:t xml:space="preserve"> server</w:t>
-      </w:r>
-      <w:r>
-        <w:t xml:space="preserve"> no</w:t>
-      </w:r>
-      <w:r>
-        <w:t>r</w:t>
-      </w:r>
-      <w:r>
-        <w:t xml:space="preserve"> a web</w:t>
-      </w:r>
-      <w:r>
-        <w:t xml:space="preserve"> server</w:t>
-      </w:r>
-      <w:r>
-        <w:t xml:space="preserve">. </w:t>
+        <w:t xml:space="preserve">Spring Boot is neither an application server nor a web server. </w:t>
       </w:r>
     </w:p>
     <w:p>
@@ -2752,25 +2506,7 @@
         </w:numPr>
       </w:pPr>
       <w:r>
-        <w:t>Spring Boot</w:t>
-      </w:r>
-      <w:r>
-        <w:t xml:space="preserve"> </w:t>
-      </w:r>
-      <w:r>
-        <w:t>provides great integration with embedded servers like Tomcat, Jetty but by itself Spring Boot is not a web</w:t>
-      </w:r>
-      <w:r>
-        <w:t xml:space="preserve"> server nor </w:t>
-      </w:r>
-      <w:r>
-        <w:t>a</w:t>
-      </w:r>
-      <w:r>
-        <w:t>n</w:t>
-      </w:r>
-      <w:r>
-        <w:t xml:space="preserve"> application server.</w:t>
+        <w:t>Spring Boot provides great integration with embedded servers like Tomcat, Jetty but by itself Spring Boot is not a web server nor an application server.</w:t>
       </w:r>
     </w:p>
     <w:p/>
@@ -2812,16 +2548,7 @@
         </w:numPr>
       </w:pPr>
       <w:r>
-        <w:t>For instance, i</w:t>
-      </w:r>
-      <w:r>
-        <w:t>f let's say I want to develop a web application I would need Spring MVC.</w:t>
-      </w:r>
-      <w:r>
-        <w:t xml:space="preserve"> </w:t>
-      </w:r>
-      <w:r>
-        <w:t xml:space="preserve">I would need </w:t>
+        <w:t xml:space="preserve">For instance, if let's say I want to develop a web application I would need Spring MVC. I would need </w:t>
       </w:r>
       <w:proofErr w:type="gramStart"/>
       <w:r>
@@ -2829,40 +2556,7 @@
       </w:r>
       <w:proofErr w:type="gramEnd"/>
       <w:r>
-        <w:t xml:space="preserve"> core.</w:t>
-      </w:r>
-      <w:r>
-        <w:t xml:space="preserve"> </w:t>
-      </w:r>
-      <w:r>
-        <w:t>I would need some validation framework.</w:t>
-      </w:r>
-      <w:r>
-        <w:t xml:space="preserve"> </w:t>
-      </w:r>
-      <w:r>
-        <w:t>I would need some logging framework. In addition to that, I would need to configure all this stuff that</w:t>
-      </w:r>
-      <w:r>
-        <w:t xml:space="preserve"> </w:t>
-      </w:r>
-      <w:r>
-        <w:t>is needed.</w:t>
-      </w:r>
-      <w:r>
-        <w:t xml:space="preserve"> </w:t>
-      </w:r>
-      <w:r>
-        <w:t>For example, if I'm using Spring MVC, I would need to configure dispatcher servlet. I would need to configure</w:t>
-      </w:r>
-      <w:r>
-        <w:t xml:space="preserve"> </w:t>
-      </w:r>
-      <w:r>
-        <w:t>view resolver and a lot of things like that. However, with Spring Boot starter project</w:t>
-      </w:r>
-      <w:r>
-        <w:t xml:space="preserve"> </w:t>
+        <w:t xml:space="preserve"> core. I would need some validation framework. I would need some logging framework. In addition to that, I would need to configure all this stuff that is needed. For example, if I'm using Spring MVC, I would need to configure dispatcher servlet. I would need to configure view resolver and a lot of things like that. However, with Spring Boot starter project </w:t>
       </w:r>
       <w:r>
         <w:t>it becomes very easy – just add starter called Spring Boot Starter Web.</w:t>
@@ -2877,25 +2571,7 @@
         </w:numPr>
       </w:pPr>
       <w:r>
-        <w:t>Similarly, for JPA there is a starter called Spring Boot starter JPA.</w:t>
-      </w:r>
-      <w:r>
-        <w:t xml:space="preserve"> </w:t>
-      </w:r>
-      <w:r>
-        <w:t>Once we use this start</w:t>
-      </w:r>
-      <w:r>
-        <w:t>er, y</w:t>
-      </w:r>
-      <w:r>
-        <w:t>ou would not only get JPA but also a default implementation of JPA with Hibernate and also auto</w:t>
-      </w:r>
-      <w:r>
-        <w:t xml:space="preserve"> </w:t>
-      </w:r>
-      <w:r>
-        <w:t>configuration of that.</w:t>
+        <w:t>Similarly, for JPA there is a starter called Spring Boot starter JPA. Once we use this starter, you would not only get JPA but also a default implementation of JPA with Hibernate and also auto configuration of that.</w:t>
       </w:r>
     </w:p>
     <w:p>
@@ -2919,16 +2595,7 @@
         </w:numPr>
       </w:pPr>
       <w:r>
-        <w:t>What you can do is you can package your server. So you can package Tomcat along with your</w:t>
-      </w:r>
-      <w:r>
-        <w:t xml:space="preserve"> </w:t>
-      </w:r>
-      <w:r>
-        <w:t>application jar. So I can include the Tomcat server in my application jar. So I don't need to install it</w:t>
-      </w:r>
-      <w:r>
-        <w:t>.</w:t>
+        <w:t>What you can do is you can package your server. So you can package Tomcat along with your application jar. So I can include the Tomcat server in my application jar. So I don't need to install it.</w:t>
       </w:r>
     </w:p>
     <w:p>
@@ -2952,13 +2619,7 @@
         </w:numPr>
       </w:pPr>
       <w:r>
-        <w:t>Spring Boot provides monitoring</w:t>
-      </w:r>
-      <w:r>
-        <w:t xml:space="preserve"> </w:t>
-      </w:r>
-      <w:r>
-        <w:t>for your application through something called Spring Boot actuator.</w:t>
+        <w:t>Spring Boot provides monitoring for your application through something called Spring Boot actuator.</w:t>
       </w:r>
     </w:p>
     <w:p>
@@ -2972,10 +2633,7 @@
       <w:proofErr w:type="spellStart"/>
       <w:r>
         <w:lastRenderedPageBreak/>
-        <w:t>E</w:t>
-      </w:r>
-      <w:r>
-        <w:t>xternalised</w:t>
+        <w:t>Externalised</w:t>
       </w:r>
       <w:proofErr w:type="spellEnd"/>
       <w:r>
@@ -2991,13 +2649,7 @@
         </w:numPr>
       </w:pPr>
       <w:r>
-        <w:t>The configuration</w:t>
-      </w:r>
-      <w:r>
-        <w:t xml:space="preserve"> </w:t>
-      </w:r>
-      <w:r>
-        <w:t xml:space="preserve">of applications varies between different environments. Your configuration from </w:t>
+        <w:t xml:space="preserve">The configuration of applications varies between different environments. Your configuration from </w:t>
       </w:r>
       <w:proofErr w:type="spellStart"/>
       <w:r>
@@ -3005,19 +2657,7 @@
       </w:r>
       <w:proofErr w:type="spellEnd"/>
       <w:r>
-        <w:t xml:space="preserve"> different from your</w:t>
-      </w:r>
-      <w:r>
-        <w:t xml:space="preserve"> </w:t>
-      </w:r>
-      <w:r>
-        <w:t>configuration in production.</w:t>
-      </w:r>
-      <w:r>
-        <w:t xml:space="preserve"> </w:t>
-      </w:r>
-      <w:r>
-        <w:t>Spring Boot provides these features built in.</w:t>
+        <w:t xml:space="preserve"> different from your configuration in production. Spring Boot provides these features built in.</w:t>
       </w:r>
     </w:p>
     <w:p>
@@ -3065,16 +2705,7 @@
       </w:r>
       <w:proofErr w:type="gramEnd"/>
       <w:r>
-        <w:t xml:space="preserve"> did all the things that are needed for the REST</w:t>
-      </w:r>
-      <w:r>
-        <w:t xml:space="preserve"> </w:t>
-      </w:r>
-      <w:r>
-        <w:t>service to be up and runni</w:t>
-      </w:r>
-      <w:r>
-        <w:t>ng get configured automatically?</w:t>
+        <w:t xml:space="preserve"> did all the things that are needed for the REST service to be up and running get configured automatically?</w:t>
       </w:r>
     </w:p>
     <w:p>
@@ -3140,13 +2771,7 @@
         <w:t xml:space="preserve"> </w:t>
       </w:r>
       <w:r>
-        <w:t xml:space="preserve">enables </w:t>
-      </w:r>
-      <w:r>
-        <w:t xml:space="preserve">auto configuration and </w:t>
-      </w:r>
-      <w:r>
-        <w:t>component scan.</w:t>
+        <w:t>enables auto configuration and component scan.</w:t>
       </w:r>
     </w:p>
     <w:p>
@@ -3158,16 +2783,7 @@
         </w:numPr>
       </w:pPr>
       <w:r>
-        <w:t>Component scan would start automatically scanning</w:t>
-      </w:r>
-      <w:r>
-        <w:t xml:space="preserve"> the c</w:t>
-      </w:r>
-      <w:r>
-        <w:t>lasses in this package</w:t>
-      </w:r>
-      <w:r>
-        <w:t xml:space="preserve"> (so that package in which the class annotated with @</w:t>
+        <w:t>Component scan would start automatically scanning the classes in this package (so that package in which the class annotated with @</w:t>
       </w:r>
       <w:proofErr w:type="spellStart"/>
       <w:r>
@@ -3175,16 +2791,7 @@
       </w:r>
       <w:proofErr w:type="spellEnd"/>
       <w:r>
-        <w:t xml:space="preserve"> is) a</w:t>
-      </w:r>
-      <w:r>
-        <w:t xml:space="preserve">nd </w:t>
-      </w:r>
-      <w:r>
-        <w:t>its</w:t>
-      </w:r>
-      <w:r>
-        <w:t xml:space="preserve"> sub package for any beans.</w:t>
+        <w:t xml:space="preserve"> is) and its sub package for any beans.</w:t>
       </w:r>
       <w:r>
         <w:t xml:space="preserve"> (Bean is a class which is annotated with @Component. Also @</w:t>
@@ -3268,16 +2875,7 @@
         </w:numPr>
       </w:pPr>
       <w:r>
-        <w:t xml:space="preserve">At application startup, </w:t>
-      </w:r>
-      <w:r>
-        <w:t>Spring Boot framework would trigger the auto configuration jar.</w:t>
-      </w:r>
-      <w:r>
-        <w:t xml:space="preserve"> </w:t>
-      </w:r>
-      <w:r>
-        <w:t xml:space="preserve">And it would loop through classes which are on the </w:t>
+        <w:t xml:space="preserve">At application startup, Spring Boot framework would trigger the auto configuration jar. And it would loop through classes which are on the </w:t>
       </w:r>
       <w:proofErr w:type="spellStart"/>
       <w:r>
@@ -3335,19 +2933,7 @@
       </w:r>
       <w:proofErr w:type="spellEnd"/>
       <w:r>
-        <w:t xml:space="preserve"> and also, B) It looks</w:t>
-      </w:r>
-      <w:r>
-        <w:t xml:space="preserve"> </w:t>
-      </w:r>
-      <w:r>
-        <w:t>at the existing beans which are configured for the application. And based on that, it provides the</w:t>
-      </w:r>
-      <w:r>
-        <w:t xml:space="preserve"> </w:t>
-      </w:r>
-      <w:r>
-        <w:t>configuration needed.</w:t>
+        <w:t xml:space="preserve"> and also, B) It looks at the existing beans which are configured for the application. And based on that, it provides the configuration needed.</w:t>
       </w:r>
     </w:p>
     <w:p>
@@ -3390,22 +2976,7 @@
         </w:numPr>
       </w:pPr>
       <w:r>
-        <w:t>A</w:t>
-      </w:r>
-      <w:r>
-        <w:t>uto configuration is one of the fundamental</w:t>
-      </w:r>
-      <w:r>
-        <w:t xml:space="preserve"> </w:t>
-      </w:r>
-      <w:r>
-        <w:t>things</w:t>
-      </w:r>
-      <w:r>
-        <w:t xml:space="preserve"> </w:t>
-      </w:r>
-      <w:r>
-        <w:t>why Spring Boot is so famous and so easy to use.</w:t>
+        <w:t>Auto configuration is one of the fundamental things why Spring Boot is so famous and so easy to use.</w:t>
       </w:r>
     </w:p>
     <w:p>
@@ -3475,17 +3046,11 @@
       </w:pPr>
       <w:r>
         <w:lastRenderedPageBreak/>
-        <w:t>It helps you to build loosely coupled applications. Loosely coupled applications can be easily unit</w:t>
+        <w:t>It helps you to build loosely coupled applications. Loosely coupled applications can be easily unit tested.</w:t>
       </w:r>
       <w:r>
         <w:t xml:space="preserve"> </w:t>
       </w:r>
-      <w:r>
-        <w:t>tested.</w:t>
-      </w:r>
-      <w:r>
-        <w:t xml:space="preserve"> </w:t>
-      </w:r>
     </w:p>
     <w:p>
       <w:pPr>
@@ -3520,10 +3085,7 @@
         <w:t>Spring Framework</w:t>
       </w:r>
       <w:r>
-        <w:t xml:space="preserve"> </w:t>
-      </w:r>
-      <w:r>
-        <w:t>allows good integration with other frameworks.</w:t>
+        <w:t xml:space="preserve"> allows good integration with other frameworks.</w:t>
       </w:r>
     </w:p>
     <w:p>
@@ -3543,13 +3105,7 @@
         </w:numPr>
       </w:pPr>
       <w:r>
-        <w:t>Spring MVC is concerned with developing web applications. Spring MVC provides a simple way of developing</w:t>
-      </w:r>
-      <w:r>
-        <w:t xml:space="preserve"> </w:t>
-      </w:r>
-      <w:r>
-        <w:t>web applications.</w:t>
+        <w:t>Spring MVC is concerned with developing web applications. Spring MVC provides a simple way of developing web applications.</w:t>
       </w:r>
     </w:p>
     <w:p>
@@ -3561,13 +3117,7 @@
         </w:numPr>
       </w:pPr>
       <w:r>
-        <w:t>Spring MVC makes it very easy to develop your web applications</w:t>
-      </w:r>
-      <w:r>
-        <w:t xml:space="preserve"> </w:t>
-      </w:r>
-      <w:r>
-        <w:t xml:space="preserve">as well as </w:t>
+        <w:t xml:space="preserve">Spring MVC makes it very easy to develop your web applications as well as </w:t>
       </w:r>
       <w:proofErr w:type="spellStart"/>
       <w:r>
@@ -3645,16 +3195,7 @@
         </w:numPr>
       </w:pPr>
       <w:r>
-        <w:t>A</w:t>
-      </w:r>
-      <w:r>
-        <w:t>ct</w:t>
-      </w:r>
-      <w:r>
-        <w:t xml:space="preserve">uator bring in </w:t>
-      </w:r>
-      <w:r>
-        <w:t>a lot of monitoring around your application.</w:t>
+        <w:t>Actuator bring in a lot of monitoring around your application.</w:t>
       </w:r>
     </w:p>
     <w:p>
@@ -3666,16 +3207,7 @@
         </w:numPr>
       </w:pPr>
       <w:r>
-        <w:t>A</w:t>
-      </w:r>
-      <w:r>
-        <w:t>ctuator actually exposes a lot of the rest services</w:t>
-      </w:r>
-      <w:r>
-        <w:t xml:space="preserve"> </w:t>
-      </w:r>
-      <w:r>
-        <w:t xml:space="preserve">and these services are compliant with the standard called </w:t>
+        <w:t xml:space="preserve">Actuator actually exposes a lot of the rest services and these services are compliant with the standard called </w:t>
       </w:r>
       <w:r>
         <w:t>“</w:t>
@@ -3726,13 +3258,7 @@
         <w:t>HAL</w:t>
       </w:r>
       <w:r>
-        <w:t xml:space="preserve"> </w:t>
-      </w:r>
-      <w:r>
-        <w:t>browser</w:t>
-      </w:r>
-      <w:r>
-        <w:t xml:space="preserve"> as spring-data-rest-</w:t>
+        <w:t xml:space="preserve"> browser as spring-data-rest-</w:t>
       </w:r>
       <w:proofErr w:type="spellStart"/>
       <w:r>
@@ -3814,13 +3340,7 @@
         </w:numPr>
       </w:pPr>
       <w:r>
-        <w:t>One of the important things to remember is when you enable a lo</w:t>
-      </w:r>
-      <w:r>
-        <w:t xml:space="preserve">t of tracking a lot of auditing, </w:t>
-      </w:r>
-      <w:r>
-        <w:t>there would be a performance impact as well.</w:t>
+        <w:t>One of the important things to remember is when you enable a lot of tracking a lot of auditing, there would be a performance impact as well.</w:t>
       </w:r>
     </w:p>
     <w:p>
@@ -3958,13 +3478,7 @@
         <w:t>types</w:t>
       </w:r>
       <w:r>
-        <w:t xml:space="preserve"> defines</w:t>
-      </w:r>
-      <w:r>
-        <w:t xml:space="preserve"> </w:t>
-      </w:r>
-      <w:r>
-        <w:t>all the different elements.</w:t>
+        <w:t xml:space="preserve"> defines all the different elements.</w:t>
       </w:r>
     </w:p>
     <w:p>
@@ -4007,64 +3521,40 @@
         <w:rPr>
           <w:b/>
         </w:rPr>
-        <w:t>portT</w:t>
-      </w:r>
+        <w:t>portType</w:t>
+      </w:r>
+      <w:proofErr w:type="spellEnd"/>
+      <w:proofErr w:type="gramEnd"/>
+      <w:r>
+        <w:t xml:space="preserve"> defines the interface. Basically, what are the operations that are </w:t>
+      </w:r>
+      <w:proofErr w:type="gramStart"/>
+      <w:r>
+        <w:t>available.</w:t>
+      </w:r>
+      <w:proofErr w:type="gramEnd"/>
+      <w:r>
+        <w:t xml:space="preserve"> </w:t>
+      </w:r>
+    </w:p>
+    <w:p>
+      <w:pPr>
+        <w:pStyle w:val="ListParagraph"/>
+        <w:numPr>
+          <w:ilvl w:val="0"/>
+          <w:numId w:val="25"/>
+        </w:numPr>
+      </w:pPr>
+      <w:proofErr w:type="gramStart"/>
       <w:r>
         <w:rPr>
           <w:b/>
         </w:rPr>
-        <w:t>ype</w:t>
-      </w:r>
-      <w:proofErr w:type="spellEnd"/>
+        <w:t>binding</w:t>
+      </w:r>
       <w:proofErr w:type="gramEnd"/>
       <w:r>
-        <w:t xml:space="preserve"> defines the interface.</w:t>
-      </w:r>
-      <w:r>
-        <w:t xml:space="preserve"> </w:t>
-      </w:r>
-      <w:r>
-        <w:t xml:space="preserve">Basically, what are the operations that are </w:t>
-      </w:r>
-      <w:proofErr w:type="gramStart"/>
-      <w:r>
-        <w:t>available.</w:t>
-      </w:r>
-      <w:proofErr w:type="gramEnd"/>
-      <w:r>
-        <w:t xml:space="preserve"> </w:t>
-      </w:r>
-    </w:p>
-    <w:p>
-      <w:pPr>
-        <w:pStyle w:val="ListParagraph"/>
-        <w:numPr>
-          <w:ilvl w:val="0"/>
-          <w:numId w:val="25"/>
-        </w:numPr>
-      </w:pPr>
-      <w:proofErr w:type="gramStart"/>
-      <w:r>
-        <w:rPr>
-          <w:b/>
-        </w:rPr>
-        <w:t>b</w:t>
-      </w:r>
-      <w:r>
-        <w:rPr>
-          <w:b/>
-        </w:rPr>
-        <w:t>inding</w:t>
-      </w:r>
-      <w:proofErr w:type="gramEnd"/>
-      <w:r>
-        <w:t xml:space="preserve"> maps the operations to how you are exposing</w:t>
-      </w:r>
-      <w:r>
-        <w:t xml:space="preserve"> </w:t>
-      </w:r>
-      <w:r>
-        <w:t xml:space="preserve">them. Whether you’re using SOAP over HTTP or SOAP over MQ. </w:t>
+        <w:t xml:space="preserve"> maps the operations to how you are exposing them. Whether you’re using SOAP over HTTP or SOAP over MQ. </w:t>
       </w:r>
     </w:p>
     <w:p>
@@ -4085,28 +3575,16 @@
         <w:t>service</w:t>
       </w:r>
       <w:r>
-        <w:t xml:space="preserve"> maps it to a</w:t>
-      </w:r>
-      <w:r>
-        <w:t>n</w:t>
-      </w:r>
-      <w:r>
-        <w:t xml:space="preserve"> end point.</w:t>
-      </w:r>
+        <w:t xml:space="preserve"> maps it to an end point. What is the URL which customers can use to call this web </w:t>
+      </w:r>
+      <w:proofErr w:type="gramStart"/>
+      <w:r>
+        <w:t>service.</w:t>
+      </w:r>
+      <w:proofErr w:type="gramEnd"/>
       <w:r>
         <w:t xml:space="preserve"> </w:t>
       </w:r>
-      <w:r>
-        <w:t xml:space="preserve">What is the URL which customers can use to call this web </w:t>
-      </w:r>
-      <w:proofErr w:type="gramStart"/>
-      <w:r>
-        <w:t>service.</w:t>
-      </w:r>
-      <w:proofErr w:type="gramEnd"/>
-      <w:r>
-        <w:t xml:space="preserve"> </w:t>
-      </w:r>
     </w:p>
     <w:p>
       <w:pPr>
@@ -4125,19 +3603,7 @@
         </w:numPr>
       </w:pPr>
       <w:r>
-        <w:t>WS Security is basically a set of specifications which actually try to provide security around</w:t>
-      </w:r>
-      <w:r>
-        <w:t xml:space="preserve"> </w:t>
-      </w:r>
-      <w:r>
-        <w:t>your</w:t>
-      </w:r>
-      <w:r>
-        <w:t xml:space="preserve"> </w:t>
-      </w:r>
-      <w:r>
-        <w:t>SOAP based web services.</w:t>
+        <w:t>WS Security is basically a set of specifications which actually try to provide security around your SOAP based web services.</w:t>
       </w:r>
     </w:p>
     <w:p>
@@ -4149,13 +3615,7 @@
         </w:numPr>
       </w:pPr>
       <w:r>
-        <w:t>WS security is transport independent. Whether you’re using HTTP,</w:t>
-      </w:r>
-      <w:r>
-        <w:t xml:space="preserve"> </w:t>
-      </w:r>
-      <w:r>
-        <w:t>whether using MQ, it does not really matter.</w:t>
+        <w:t>WS security is transport independent. Whether you’re using HTTP, whether using MQ, it does not really matter.</w:t>
       </w:r>
     </w:p>
     <w:p>
@@ -4167,19 +3627,7 @@
         </w:numPr>
       </w:pPr>
       <w:r>
-        <w:t>WS</w:t>
-      </w:r>
-      <w:r>
-        <w:t xml:space="preserve"> </w:t>
-      </w:r>
-      <w:r>
-        <w:t>security provides specifications for authentication based on passwords, based on digital signatures,</w:t>
-      </w:r>
-      <w:r>
-        <w:t xml:space="preserve"> </w:t>
-      </w:r>
-      <w:r>
-        <w:t>and when you're using certificates.</w:t>
+        <w:t>WS security provides specifications for authentication based on passwords, based on digital signatures, and when you're using certificates.</w:t>
       </w:r>
     </w:p>
     <w:p>
@@ -4197,23 +3645,1906 @@
         <w:t>XWSS</w:t>
       </w:r>
       <w:r>
-        <w:t xml:space="preserve"> is one of the important implementations of WS security.</w:t>
+        <w:t xml:space="preserve"> is one of the important implementations of WS security. It stands for XML and Web service security.</w:t>
+      </w:r>
+    </w:p>
+    <w:p/>
+    <w:p/>
+    <w:p/>
+    <w:p/>
+    <w:p/>
+    <w:p/>
+    <w:p/>
+    <w:p/>
+    <w:p/>
+    <w:p>
+      <w:pPr>
+        <w:pStyle w:val="Heading1"/>
+      </w:pPr>
+      <w:proofErr w:type="spellStart"/>
+      <w:r>
+        <w:lastRenderedPageBreak/>
+        <w:t>RESTful</w:t>
+      </w:r>
+      <w:proofErr w:type="spellEnd"/>
+      <w:r>
+        <w:t xml:space="preserve"> Web Services with </w:t>
+      </w:r>
+      <w:proofErr w:type="gramStart"/>
+      <w:r>
+        <w:t>Spring</w:t>
+      </w:r>
+      <w:proofErr w:type="gramEnd"/>
+      <w:r>
+        <w:t xml:space="preserve"> and Spring Boot</w:t>
+      </w:r>
+    </w:p>
+    <w:p>
+      <w:pPr>
+        <w:pStyle w:val="ListParagraph"/>
+        <w:numPr>
+          <w:ilvl w:val="0"/>
+          <w:numId w:val="27"/>
+        </w:numPr>
+      </w:pPr>
+      <w:r>
+        <w:t xml:space="preserve">Refer – </w:t>
+      </w:r>
+      <w:hyperlink r:id="rId17" w:history="1">
+        <w:r>
+          <w:rPr>
+            <w:rStyle w:val="Hyperlink"/>
+          </w:rPr>
+          <w:t>https://github.com/in28minutes/spring-web-services/tree/master/restful-web-services</w:t>
+        </w:r>
+      </w:hyperlink>
+    </w:p>
+    <w:p>
+      <w:pPr>
+        <w:pStyle w:val="Heading2"/>
+      </w:pPr>
+      <w:r>
+        <w:t>Behind the Scenes</w:t>
+      </w:r>
+    </w:p>
+    <w:p>
+      <w:pPr>
+        <w:pStyle w:val="ListParagraph"/>
+        <w:numPr>
+          <w:ilvl w:val="0"/>
+          <w:numId w:val="27"/>
+        </w:numPr>
+      </w:pPr>
+      <w:r>
+        <w:t xml:space="preserve">Spring Boot auto configuration does most of the things in the background. </w:t>
+      </w:r>
+    </w:p>
+    <w:p>
+      <w:pPr>
+        <w:pStyle w:val="ListParagraph"/>
+        <w:numPr>
+          <w:ilvl w:val="0"/>
+          <w:numId w:val="27"/>
+        </w:numPr>
+      </w:pPr>
+      <w:r>
+        <w:t>E.g. it configures the dispatcher servlet, initializes the message converters (</w:t>
+      </w:r>
+      <w:r>
+        <w:t xml:space="preserve">e.g. Jackson converter </w:t>
+      </w:r>
+      <w:r>
+        <w:t xml:space="preserve">to convert </w:t>
+      </w:r>
+      <w:r>
+        <w:t xml:space="preserve">from java to </w:t>
+      </w:r>
+      <w:proofErr w:type="spellStart"/>
+      <w:r>
+        <w:t>json</w:t>
+      </w:r>
+      <w:proofErr w:type="spellEnd"/>
+      <w:r>
+        <w:t xml:space="preserve"> and vice versa, etc.</w:t>
+      </w:r>
+      <w:r>
+        <w:t>)</w:t>
+      </w:r>
+      <w:r>
+        <w:t>, configures the error mappings, etc.</w:t>
+      </w:r>
+      <w:r>
+        <w:t xml:space="preserve"> Also maps dispatcher servlet to application root (/)</w:t>
+      </w:r>
+      <w:r>
+        <w:t xml:space="preserve"> to handle all requests</w:t>
+      </w:r>
+      <w:r>
+        <w:t>.</w:t>
+      </w:r>
+    </w:p>
+    <w:p>
+      <w:pPr>
+        <w:pStyle w:val="ListParagraph"/>
+        <w:numPr>
+          <w:ilvl w:val="0"/>
+          <w:numId w:val="27"/>
+        </w:numPr>
+      </w:pPr>
+      <w:r>
+        <w:t>Dispatcher servlet is the front controller for spring web MVC framework.</w:t>
+      </w:r>
+    </w:p>
+    <w:p>
+      <w:pPr>
+        <w:pStyle w:val="ListParagraph"/>
+        <w:numPr>
+          <w:ilvl w:val="0"/>
+          <w:numId w:val="27"/>
+        </w:numPr>
+      </w:pPr>
+      <w:r>
+        <w:t>@</w:t>
+      </w:r>
+      <w:proofErr w:type="spellStart"/>
+      <w:r>
+        <w:t>RestController</w:t>
+      </w:r>
+      <w:proofErr w:type="spellEnd"/>
+      <w:r>
+        <w:t xml:space="preserve"> annotation is itself annotated with @</w:t>
+      </w:r>
+      <w:proofErr w:type="spellStart"/>
+      <w:r>
+        <w:t>ResponseBody</w:t>
+      </w:r>
+      <w:proofErr w:type="spellEnd"/>
+      <w:r>
+        <w:t xml:space="preserve"> annotation.</w:t>
+      </w:r>
+    </w:p>
+    <w:p>
+      <w:pPr>
+        <w:pStyle w:val="ListParagraph"/>
+        <w:numPr>
+          <w:ilvl w:val="0"/>
+          <w:numId w:val="27"/>
+        </w:numPr>
+      </w:pPr>
+      <w:r>
+        <w:t>When we put @</w:t>
+      </w:r>
+      <w:proofErr w:type="spellStart"/>
+      <w:r>
+        <w:t>ResponseBody</w:t>
+      </w:r>
+      <w:proofErr w:type="spellEnd"/>
+      <w:r>
+        <w:t xml:space="preserve"> annotation on a controller, the response from that controller class would be mapped by a message convertor into some other format.</w:t>
+      </w:r>
+      <w:r>
+        <w:t xml:space="preserve"> E.g. Jackson </w:t>
+      </w:r>
+      <w:proofErr w:type="spellStart"/>
+      <w:r>
+        <w:t>conveter</w:t>
+      </w:r>
+      <w:proofErr w:type="spellEnd"/>
+      <w:r>
+        <w:t>.</w:t>
+      </w:r>
+    </w:p>
+    <w:p>
+      <w:pPr>
+        <w:pStyle w:val="Heading2"/>
+      </w:pPr>
+      <w:r>
+        <w:t>Annotations used in REST services created using Spring Boot</w:t>
+      </w:r>
+    </w:p>
+    <w:p>
+      <w:pPr>
+        <w:pStyle w:val="ListParagraph"/>
+        <w:numPr>
+          <w:ilvl w:val="0"/>
+          <w:numId w:val="28"/>
+        </w:numPr>
+      </w:pPr>
+      <w:r>
+        <w:t>@</w:t>
+      </w:r>
+      <w:proofErr w:type="spellStart"/>
+      <w:r>
+        <w:t>RestController</w:t>
+      </w:r>
+      <w:proofErr w:type="spellEnd"/>
+    </w:p>
+    <w:p>
+      <w:pPr>
+        <w:pStyle w:val="ListParagraph"/>
+        <w:numPr>
+          <w:ilvl w:val="0"/>
+          <w:numId w:val="28"/>
+        </w:numPr>
+      </w:pPr>
+      <w:r>
+        <w:t>@</w:t>
+      </w:r>
+      <w:proofErr w:type="spellStart"/>
+      <w:r>
+        <w:t>GetMapping</w:t>
+      </w:r>
+      <w:proofErr w:type="spellEnd"/>
+      <w:r>
+        <w:t>, @</w:t>
+      </w:r>
+      <w:proofErr w:type="spellStart"/>
+      <w:r>
+        <w:t>PostMapping</w:t>
+      </w:r>
+      <w:proofErr w:type="spellEnd"/>
+      <w:r>
+        <w:t>, etc.</w:t>
+      </w:r>
+    </w:p>
+    <w:p>
+      <w:pPr>
+        <w:pStyle w:val="ListParagraph"/>
+        <w:numPr>
+          <w:ilvl w:val="0"/>
+          <w:numId w:val="28"/>
+        </w:numPr>
+      </w:pPr>
+      <w:r>
+        <w:t>@</w:t>
+      </w:r>
+      <w:proofErr w:type="spellStart"/>
+      <w:r>
+        <w:t>PathVariable</w:t>
+      </w:r>
+      <w:proofErr w:type="spellEnd"/>
+    </w:p>
+    <w:p>
+      <w:pPr>
+        <w:pStyle w:val="ListParagraph"/>
+        <w:numPr>
+          <w:ilvl w:val="0"/>
+          <w:numId w:val="28"/>
+        </w:numPr>
+      </w:pPr>
+      <w:r>
+        <w:t>@</w:t>
+      </w:r>
+      <w:proofErr w:type="spellStart"/>
+      <w:r>
+        <w:t>RequestBody</w:t>
+      </w:r>
+      <w:proofErr w:type="spellEnd"/>
+    </w:p>
+    <w:p>
+      <w:pPr>
+        <w:pStyle w:val="ListParagraph"/>
+        <w:numPr>
+          <w:ilvl w:val="0"/>
+          <w:numId w:val="28"/>
+        </w:numPr>
+      </w:pPr>
+      <w:r>
+        <w:t>@</w:t>
+      </w:r>
+      <w:proofErr w:type="spellStart"/>
+      <w:r>
+        <w:t>RequestParam</w:t>
+      </w:r>
+      <w:proofErr w:type="spellEnd"/>
+    </w:p>
+    <w:p>
+      <w:pPr>
+        <w:pStyle w:val="ListParagraph"/>
+        <w:numPr>
+          <w:ilvl w:val="0"/>
+          <w:numId w:val="28"/>
+        </w:numPr>
+      </w:pPr>
+      <w:r>
+        <w:t>@</w:t>
+      </w:r>
+      <w:proofErr w:type="spellStart"/>
+      <w:r>
+        <w:t>ResponseStatus</w:t>
+      </w:r>
+      <w:proofErr w:type="spellEnd"/>
+    </w:p>
+    <w:p>
+      <w:pPr>
+        <w:pStyle w:val="ListParagraph"/>
+        <w:numPr>
+          <w:ilvl w:val="0"/>
+          <w:numId w:val="28"/>
+        </w:numPr>
+      </w:pPr>
+      <w:r>
+        <w:t>@</w:t>
+      </w:r>
+      <w:proofErr w:type="spellStart"/>
+      <w:r>
+        <w:t>ControllerAdvice</w:t>
+      </w:r>
+      <w:proofErr w:type="spellEnd"/>
+      <w:r>
+        <w:t xml:space="preserve"> – used</w:t>
+      </w:r>
+      <w:r>
+        <w:t xml:space="preserve"> when we have multiple controller classes and we would w</w:t>
+      </w:r>
+      <w:r>
+        <w:t>ant to share things across them.</w:t>
+      </w:r>
+    </w:p>
+    <w:p>
+      <w:pPr>
+        <w:pStyle w:val="ListParagraph"/>
+        <w:numPr>
+          <w:ilvl w:val="0"/>
+          <w:numId w:val="28"/>
+        </w:numPr>
+      </w:pPr>
+      <w:r>
+        <w:t>@</w:t>
+      </w:r>
+      <w:proofErr w:type="spellStart"/>
+      <w:r>
+        <w:t>ExceptionHandler</w:t>
+      </w:r>
+      <w:proofErr w:type="spellEnd"/>
+    </w:p>
+    <w:p>
+      <w:pPr>
+        <w:pStyle w:val="ListParagraph"/>
+        <w:numPr>
+          <w:ilvl w:val="0"/>
+          <w:numId w:val="28"/>
+        </w:numPr>
+      </w:pPr>
+      <w:r>
+        <w:t>@Valid – part of Java Validation API</w:t>
+      </w:r>
+      <w:r>
+        <w:t xml:space="preserve"> (</w:t>
+      </w:r>
+      <w:proofErr w:type="spellStart"/>
+      <w:r>
+        <w:t>javax.validation</w:t>
+      </w:r>
+      <w:proofErr w:type="spellEnd"/>
+      <w:r>
+        <w:t>.*)</w:t>
+      </w:r>
+      <w:r>
+        <w:t xml:space="preserve">.  </w:t>
+      </w:r>
+    </w:p>
+    <w:p>
+      <w:pPr>
+        <w:pStyle w:val="Heading2"/>
+      </w:pPr>
+      <w:r>
+        <w:t>HATEOAS (</w:t>
+      </w:r>
+      <w:r>
+        <w:t>Hypermedia as the Engine of Application State</w:t>
+      </w:r>
+      <w:r>
+        <w:t>)</w:t>
+      </w:r>
+    </w:p>
+    <w:p>
+      <w:pPr>
+        <w:pStyle w:val="ListParagraph"/>
+        <w:numPr>
+          <w:ilvl w:val="0"/>
+          <w:numId w:val="30"/>
+        </w:numPr>
+      </w:pPr>
+      <w:r>
+        <w:t>Include spring-boot-starter-</w:t>
+      </w:r>
+      <w:proofErr w:type="spellStart"/>
+      <w:r>
+        <w:t>hateoas</w:t>
+      </w:r>
+      <w:proofErr w:type="spellEnd"/>
+      <w:r>
+        <w:t xml:space="preserve"> project</w:t>
+      </w:r>
+      <w:r>
+        <w:t>.</w:t>
+      </w:r>
+    </w:p>
+    <w:p>
+      <w:pPr>
+        <w:pStyle w:val="ListParagraph"/>
+        <w:numPr>
+          <w:ilvl w:val="0"/>
+          <w:numId w:val="30"/>
+        </w:numPr>
+      </w:pPr>
+      <w:r>
+        <w:t>Spring Boot HATEOAS starter enables us to easily add links using the methods.</w:t>
+      </w:r>
+    </w:p>
+    <w:p>
+      <w:pPr>
+        <w:pStyle w:val="ListParagraph"/>
+        <w:numPr>
+          <w:ilvl w:val="0"/>
+          <w:numId w:val="30"/>
+        </w:numPr>
+      </w:pPr>
+      <w:r>
+        <w:t xml:space="preserve">Useful classes – </w:t>
+      </w:r>
+      <w:proofErr w:type="spellStart"/>
+      <w:r>
+        <w:t>WebMvcLinkBuilder</w:t>
+      </w:r>
+      <w:proofErr w:type="spellEnd"/>
+    </w:p>
+    <w:p>
+      <w:pPr>
+        <w:pStyle w:val="Heading2"/>
+      </w:pPr>
+      <w:r>
+        <w:t>Notes</w:t>
+      </w:r>
+    </w:p>
+    <w:p>
+      <w:pPr>
+        <w:pStyle w:val="ListParagraph"/>
+        <w:numPr>
+          <w:ilvl w:val="0"/>
+          <w:numId w:val="29"/>
+        </w:numPr>
+      </w:pPr>
+      <w:r>
+        <w:t>It would be really good if you can actually define a standard exception structure and that is followed</w:t>
       </w:r>
       <w:r>
         <w:t xml:space="preserve"> </w:t>
       </w:r>
       <w:r>
-        <w:t>It stands for XML and Web service security.</w:t>
-      </w:r>
-    </w:p>
-    <w:p>
-      <w:pPr>
-        <w:pStyle w:val="ListParagraph"/>
-        <w:numPr>
-          <w:ilvl w:val="0"/>
-          <w:numId w:val="26"/>
-        </w:numPr>
-      </w:pPr>
+        <w:t xml:space="preserve">across all </w:t>
+      </w:r>
+      <w:r>
+        <w:t>your</w:t>
+      </w:r>
+      <w:r>
+        <w:t xml:space="preserve"> restful services.</w:t>
+      </w:r>
+    </w:p>
+    <w:p>
+      <w:pPr>
+        <w:pStyle w:val="ListParagraph"/>
+        <w:numPr>
+          <w:ilvl w:val="0"/>
+          <w:numId w:val="29"/>
+        </w:numPr>
+      </w:pPr>
+      <w:r>
+        <w:t xml:space="preserve">You can extend </w:t>
+      </w:r>
+      <w:proofErr w:type="spellStart"/>
+      <w:r>
+        <w:t>ResponseEntiryExceptionHandler</w:t>
+      </w:r>
+      <w:proofErr w:type="spellEnd"/>
+      <w:r>
+        <w:t xml:space="preserve"> class to build your customized excepti</w:t>
+      </w:r>
+      <w:r>
+        <w:t>on handling and annotate that class with @</w:t>
+      </w:r>
+      <w:proofErr w:type="spellStart"/>
+      <w:r>
+        <w:t>RestController</w:t>
+      </w:r>
+      <w:proofErr w:type="spellEnd"/>
+      <w:r>
+        <w:t xml:space="preserve"> along with details about to which resources it is applicable using @</w:t>
+      </w:r>
+      <w:proofErr w:type="spellStart"/>
+      <w:r>
+        <w:t>ControllerAdvice</w:t>
+      </w:r>
+      <w:proofErr w:type="spellEnd"/>
+      <w:r>
+        <w:t xml:space="preserve"> annotation.</w:t>
+      </w:r>
+    </w:p>
+    <w:p>
+      <w:pPr>
+        <w:pStyle w:val="Heading2"/>
+      </w:pPr>
+      <w:r>
+        <w:lastRenderedPageBreak/>
+        <w:t>Internationalization</w:t>
+      </w:r>
+    </w:p>
+    <w:p>
+      <w:pPr>
+        <w:pStyle w:val="ListParagraph"/>
+        <w:numPr>
+          <w:ilvl w:val="0"/>
+          <w:numId w:val="31"/>
+        </w:numPr>
+      </w:pPr>
+      <w:r>
+        <w:t xml:space="preserve">We need to configure </w:t>
+      </w:r>
+      <w:proofErr w:type="spellStart"/>
+      <w:r>
+        <w:t>LocaleResolver</w:t>
+      </w:r>
+      <w:proofErr w:type="spellEnd"/>
+      <w:r>
+        <w:t xml:space="preserve"> and </w:t>
+      </w:r>
+      <w:proofErr w:type="spellStart"/>
+      <w:r>
+        <w:t>ResourceBundleMessageSource</w:t>
+      </w:r>
+      <w:proofErr w:type="spellEnd"/>
+      <w:r>
+        <w:t>.</w:t>
+      </w:r>
+    </w:p>
+    <w:p>
+      <w:pPr>
+        <w:pStyle w:val="ListParagraph"/>
+        <w:numPr>
+          <w:ilvl w:val="0"/>
+          <w:numId w:val="31"/>
+        </w:numPr>
+      </w:pPr>
+      <w:r>
+        <w:t xml:space="preserve">Use </w:t>
+      </w:r>
+      <w:proofErr w:type="spellStart"/>
+      <w:r>
+        <w:t>AcceptHeaderLocaleResolver</w:t>
+      </w:r>
+      <w:proofErr w:type="spellEnd"/>
+      <w:r>
+        <w:t xml:space="preserve"> if we are expecting that the locale will come in “Accept-Language” header.</w:t>
+      </w:r>
+    </w:p>
+    <w:p>
+      <w:pPr>
+        <w:pStyle w:val="ListParagraph"/>
+        <w:numPr>
+          <w:ilvl w:val="0"/>
+          <w:numId w:val="31"/>
+        </w:numPr>
+      </w:pPr>
+      <w:r>
+        <w:t xml:space="preserve">Also we need to </w:t>
+      </w:r>
+      <w:proofErr w:type="spellStart"/>
+      <w:r>
+        <w:t>autowire</w:t>
+      </w:r>
+      <w:proofErr w:type="spellEnd"/>
+      <w:r>
+        <w:t xml:space="preserve"> </w:t>
+      </w:r>
+      <w:proofErr w:type="spellStart"/>
+      <w:r>
+        <w:t>MessageSource</w:t>
+      </w:r>
+      <w:proofErr w:type="spellEnd"/>
+      <w:r>
+        <w:t>.</w:t>
+      </w:r>
+    </w:p>
+    <w:p>
+      <w:pPr>
+        <w:pStyle w:val="ListParagraph"/>
+        <w:numPr>
+          <w:ilvl w:val="0"/>
+          <w:numId w:val="31"/>
+        </w:numPr>
+      </w:pPr>
+      <w:r>
+        <w:t xml:space="preserve">Also instead of creating bean for </w:t>
+      </w:r>
+      <w:proofErr w:type="spellStart"/>
+      <w:r>
+        <w:t>MessageSource</w:t>
+      </w:r>
+      <w:proofErr w:type="spellEnd"/>
+      <w:r>
+        <w:t xml:space="preserve">, we can add this line in </w:t>
+      </w:r>
+      <w:proofErr w:type="spellStart"/>
+      <w:r>
+        <w:t>application.properties</w:t>
+      </w:r>
+      <w:proofErr w:type="spellEnd"/>
+      <w:r>
+        <w:t xml:space="preserve"> file so that spring boot will create a bean for us.</w:t>
+      </w:r>
+      <w:r>
+        <w:br/>
+      </w:r>
+      <w:proofErr w:type="spellStart"/>
+      <w:r>
+        <w:t>spring.messages.basename</w:t>
+      </w:r>
+      <w:proofErr w:type="spellEnd"/>
+      <w:r>
+        <w:t>=messages</w:t>
+      </w:r>
+      <w:r>
+        <w:br/>
+        <w:t xml:space="preserve">Assuming we have </w:t>
+      </w:r>
+      <w:proofErr w:type="spellStart"/>
+      <w:r>
+        <w:t>messages.properties</w:t>
+      </w:r>
+      <w:proofErr w:type="spellEnd"/>
+      <w:r>
+        <w:t xml:space="preserve"> files.</w:t>
+      </w:r>
+    </w:p>
+    <w:p>
+      <w:pPr>
+        <w:pStyle w:val="ListParagraph"/>
+        <w:numPr>
+          <w:ilvl w:val="0"/>
+          <w:numId w:val="31"/>
+        </w:numPr>
+      </w:pPr>
+      <w:r>
+        <w:t>And also need to accept header called “Accept-Language”</w:t>
+      </w:r>
+      <w:r>
+        <w:t>.</w:t>
+      </w:r>
+    </w:p>
+    <w:p>
+      <w:pPr>
+        <w:pStyle w:val="ListParagraph"/>
+        <w:numPr>
+          <w:ilvl w:val="0"/>
+          <w:numId w:val="31"/>
+        </w:numPr>
+      </w:pPr>
+      <w:proofErr w:type="spellStart"/>
+      <w:r>
+        <w:t>LocaleContextHolder</w:t>
+      </w:r>
+      <w:proofErr w:type="spellEnd"/>
+      <w:r>
+        <w:t xml:space="preserve"> is very useful class</w:t>
+      </w:r>
+      <w:r>
+        <w:t xml:space="preserve"> provided by Spring Boot</w:t>
+      </w:r>
+      <w:r>
+        <w:t>.</w:t>
+      </w:r>
+    </w:p>
+    <w:p>
+      <w:pPr>
+        <w:pStyle w:val="Heading2"/>
+      </w:pPr>
+      <w:r>
+        <w:t>Content Negotiation</w:t>
+      </w:r>
+    </w:p>
+    <w:p>
+      <w:pPr>
+        <w:pStyle w:val="ListParagraph"/>
+        <w:numPr>
+          <w:ilvl w:val="0"/>
+          <w:numId w:val="32"/>
+        </w:numPr>
+      </w:pPr>
+      <w:r>
+        <w:t>C</w:t>
+      </w:r>
+      <w:r>
+        <w:t>ontent negotiation is the mechanism that is used for serving different representations of a resource at the same URI, so that the user agent can specify which is best suited for the user</w:t>
+      </w:r>
+      <w:r>
+        <w:t>.</w:t>
+      </w:r>
+    </w:p>
+    <w:p>
+      <w:pPr>
+        <w:pStyle w:val="ListParagraph"/>
+        <w:numPr>
+          <w:ilvl w:val="0"/>
+          <w:numId w:val="32"/>
+        </w:numPr>
+      </w:pPr>
+      <w:r>
+        <w:t xml:space="preserve">Content negotiation is returning response in the format </w:t>
+      </w:r>
+      <w:r>
+        <w:t xml:space="preserve">as </w:t>
+      </w:r>
+      <w:r>
+        <w:t>requested by the client.</w:t>
+      </w:r>
+    </w:p>
+    <w:p>
+      <w:pPr>
+        <w:pStyle w:val="ListParagraph"/>
+        <w:numPr>
+          <w:ilvl w:val="0"/>
+          <w:numId w:val="32"/>
+        </w:numPr>
+      </w:pPr>
+      <w:r>
+        <w:t>Include Jackson-</w:t>
+      </w:r>
+      <w:proofErr w:type="spellStart"/>
+      <w:r>
+        <w:t>dataformat</w:t>
+      </w:r>
+      <w:proofErr w:type="spellEnd"/>
+      <w:r>
+        <w:t xml:space="preserve">-xml in your </w:t>
+      </w:r>
+      <w:proofErr w:type="spellStart"/>
+      <w:r>
+        <w:t>pom</w:t>
+      </w:r>
+      <w:proofErr w:type="spellEnd"/>
+      <w:r>
+        <w:t>.</w:t>
+      </w:r>
+    </w:p>
+    <w:p>
+      <w:pPr>
+        <w:pStyle w:val="ListParagraph"/>
+        <w:numPr>
+          <w:ilvl w:val="0"/>
+          <w:numId w:val="32"/>
+        </w:numPr>
+      </w:pPr>
+      <w:r>
+        <w:t>Now based on “Accept” header in the request, your service can return JSON or XML response back.</w:t>
+      </w:r>
+    </w:p>
+    <w:p>
+      <w:pPr>
+        <w:pStyle w:val="Heading3"/>
+      </w:pPr>
+      <w:r>
+        <w:t>Gotcha</w:t>
+      </w:r>
+    </w:p>
+    <w:p>
+      <w:pPr>
+        <w:pStyle w:val="ListParagraph"/>
+        <w:numPr>
+          <w:ilvl w:val="0"/>
+          <w:numId w:val="33"/>
+        </w:numPr>
+      </w:pPr>
+      <w:r>
+        <w:t>Disable XML Support</w:t>
+      </w:r>
+      <w:r>
+        <w:t xml:space="preserve"> if not required</w:t>
+      </w:r>
+      <w:r>
+        <w:t>. This is because b</w:t>
+      </w:r>
+      <w:r>
+        <w:t xml:space="preserve">rowsers give preference to XML over JSON (They send Accept header with application/xml). </w:t>
+      </w:r>
+    </w:p>
+    <w:p>
+      <w:pPr>
+        <w:pStyle w:val="Heading2"/>
+      </w:pPr>
+      <w:r>
+        <w:t>Swagger</w:t>
+      </w:r>
+    </w:p>
+    <w:p>
+      <w:pPr>
+        <w:pStyle w:val="ListParagraph"/>
+        <w:numPr>
+          <w:ilvl w:val="0"/>
+          <w:numId w:val="33"/>
+        </w:numPr>
+      </w:pPr>
+      <w:r>
+        <w:t xml:space="preserve">Swagger is one of the popular documentation format for </w:t>
+      </w:r>
+      <w:proofErr w:type="spellStart"/>
+      <w:r>
+        <w:t>RESTful</w:t>
+      </w:r>
+      <w:proofErr w:type="spellEnd"/>
+      <w:r>
+        <w:t xml:space="preserve"> services</w:t>
+      </w:r>
+      <w:r>
+        <w:t>.</w:t>
+      </w:r>
+    </w:p>
+    <w:p>
+      <w:pPr>
+        <w:pStyle w:val="ListParagraph"/>
+        <w:numPr>
+          <w:ilvl w:val="0"/>
+          <w:numId w:val="33"/>
+        </w:numPr>
+      </w:pPr>
+      <w:r>
+        <w:t xml:space="preserve">Add swagger dependencies in your pom.xml – </w:t>
+      </w:r>
+      <w:r>
+        <w:br/>
+      </w:r>
+      <w:r>
+        <w:t>springfox-swagger2</w:t>
+      </w:r>
+      <w:r>
+        <w:t xml:space="preserve">, </w:t>
+      </w:r>
+      <w:proofErr w:type="spellStart"/>
+      <w:r>
+        <w:t>springf</w:t>
+      </w:r>
+      <w:r>
+        <w:t>ox</w:t>
+      </w:r>
+      <w:proofErr w:type="spellEnd"/>
+      <w:r>
+        <w:t>-swagger-</w:t>
+      </w:r>
+      <w:proofErr w:type="spellStart"/>
+      <w:r>
+        <w:t>ui</w:t>
+      </w:r>
+      <w:proofErr w:type="spellEnd"/>
+    </w:p>
+    <w:p>
+      <w:pPr>
+        <w:pStyle w:val="ListParagraph"/>
+        <w:numPr>
+          <w:ilvl w:val="0"/>
+          <w:numId w:val="33"/>
+        </w:numPr>
+      </w:pPr>
+      <w:r>
+        <w:t>Next, create a class for Swagger configuration and annotate it with @Configuration</w:t>
+      </w:r>
+      <w:r>
+        <w:t>.</w:t>
+      </w:r>
+    </w:p>
+    <w:p>
+      <w:pPr>
+        <w:pStyle w:val="ListParagraph"/>
+        <w:numPr>
+          <w:ilvl w:val="0"/>
+          <w:numId w:val="33"/>
+        </w:numPr>
+      </w:pPr>
+      <w:r>
+        <w:t>Enable swagger for that class using swagger’s annotatio</w:t>
+      </w:r>
+      <w:r>
+        <w:t>n</w:t>
+      </w:r>
+      <w:r>
+        <w:t xml:space="preserve"> @EnableSwagger2</w:t>
+      </w:r>
+      <w:r>
+        <w:t>.</w:t>
+      </w:r>
+    </w:p>
+    <w:p>
+      <w:pPr>
+        <w:pStyle w:val="ListParagraph"/>
+        <w:numPr>
+          <w:ilvl w:val="0"/>
+          <w:numId w:val="33"/>
+        </w:numPr>
+      </w:pPr>
+      <w:r>
+        <w:t>Create a method to get Docket. (</w:t>
+      </w:r>
+      <w:r>
+        <w:t>Annotate</w:t>
+      </w:r>
+      <w:r>
+        <w:t xml:space="preserve"> it with @Bean)</w:t>
+      </w:r>
+      <w:r>
+        <w:t>.</w:t>
+      </w:r>
+    </w:p>
+    <w:p>
+      <w:pPr>
+        <w:pStyle w:val="ListParagraph"/>
+        <w:numPr>
+          <w:ilvl w:val="0"/>
+          <w:numId w:val="33"/>
+        </w:numPr>
+      </w:pPr>
+      <w:r>
+        <w:t>Once you build this, it will expose couple of new endpoints like /v2/</w:t>
+      </w:r>
+      <w:proofErr w:type="spellStart"/>
+      <w:proofErr w:type="gramStart"/>
+      <w:r>
+        <w:t>api</w:t>
+      </w:r>
+      <w:proofErr w:type="spellEnd"/>
+      <w:r>
+        <w:t>-</w:t>
+      </w:r>
+      <w:proofErr w:type="gramEnd"/>
+      <w:r>
+        <w:t>docs</w:t>
+      </w:r>
+      <w:r>
+        <w:t xml:space="preserve"> and also you can access /swagger-ui.html.</w:t>
+      </w:r>
+    </w:p>
+    <w:p>
+      <w:pPr>
+        <w:pStyle w:val="ListParagraph"/>
+        <w:numPr>
+          <w:ilvl w:val="0"/>
+          <w:numId w:val="33"/>
+        </w:numPr>
+      </w:pPr>
+      <w:r>
+        <w:t>There are lots of APIs and annotations provided by swagger dependency to customize our documentation.</w:t>
+      </w:r>
+    </w:p>
+    <w:p>
+      <w:pPr>
+        <w:pStyle w:val="ListParagraph"/>
+        <w:numPr>
+          <w:ilvl w:val="0"/>
+          <w:numId w:val="33"/>
+        </w:numPr>
+      </w:pPr>
+      <w:r>
+        <w:t>Some of the annotations are @</w:t>
+      </w:r>
+      <w:proofErr w:type="spellStart"/>
+      <w:r>
+        <w:t>ApiModel</w:t>
+      </w:r>
+      <w:proofErr w:type="spellEnd"/>
+      <w:r>
+        <w:t>, @</w:t>
+      </w:r>
+      <w:proofErr w:type="spellStart"/>
+      <w:r>
+        <w:t>ApiModelProperty</w:t>
+      </w:r>
+      <w:proofErr w:type="spellEnd"/>
+      <w:r>
+        <w:t xml:space="preserve"> and many more.</w:t>
+      </w:r>
+    </w:p>
+    <w:p/>
+    <w:p>
+      <w:pPr>
+        <w:pStyle w:val="Heading2"/>
+      </w:pPr>
+      <w:r>
+        <w:lastRenderedPageBreak/>
+        <w:t>Monitoring APIs with Spring</w:t>
+      </w:r>
+      <w:r>
+        <w:t xml:space="preserve"> </w:t>
+      </w:r>
+      <w:r>
+        <w:t>Boot Actuator</w:t>
+      </w:r>
+    </w:p>
+    <w:p>
+      <w:pPr>
+        <w:pStyle w:val="ListParagraph"/>
+        <w:numPr>
+          <w:ilvl w:val="0"/>
+          <w:numId w:val="34"/>
+        </w:numPr>
+      </w:pPr>
+      <w:r>
+        <w:t>Include spring-b</w:t>
+      </w:r>
+      <w:r>
+        <w:t>oo</w:t>
+      </w:r>
+      <w:r>
+        <w:t>t</w:t>
+      </w:r>
+      <w:r>
+        <w:t>-starter-actuator</w:t>
+      </w:r>
+      <w:r>
+        <w:t xml:space="preserve"> project in your </w:t>
+      </w:r>
+      <w:proofErr w:type="spellStart"/>
+      <w:r>
+        <w:t>pom</w:t>
+      </w:r>
+      <w:proofErr w:type="spellEnd"/>
+      <w:r>
+        <w:t>.</w:t>
+      </w:r>
+    </w:p>
+    <w:p>
+      <w:pPr>
+        <w:pStyle w:val="ListParagraph"/>
+        <w:numPr>
+          <w:ilvl w:val="0"/>
+          <w:numId w:val="34"/>
+        </w:numPr>
+      </w:pPr>
+      <w:r>
+        <w:t>Also include spring-data-rest-</w:t>
+      </w:r>
+      <w:proofErr w:type="spellStart"/>
+      <w:r>
+        <w:t>hal</w:t>
+      </w:r>
+      <w:proofErr w:type="spellEnd"/>
+      <w:r>
+        <w:t>-browser</w:t>
+      </w:r>
+      <w:r>
+        <w:t>.</w:t>
+      </w:r>
+    </w:p>
+    <w:p>
+      <w:pPr>
+        <w:pStyle w:val="ListParagraph"/>
+        <w:numPr>
+          <w:ilvl w:val="0"/>
+          <w:numId w:val="34"/>
+        </w:numPr>
+      </w:pPr>
+      <w:r>
+        <w:t>HAL stands for Hypertext Application L</w:t>
+      </w:r>
+      <w:r>
+        <w:t>anguage.</w:t>
+      </w:r>
+      <w:r>
+        <w:t xml:space="preserve"> </w:t>
+      </w:r>
+      <w:r>
+        <w:t>It specifies a simple format to specify how to hyperlink between resources in your</w:t>
+      </w:r>
+      <w:r>
+        <w:t xml:space="preserve"> API.</w:t>
+      </w:r>
+    </w:p>
+    <w:p>
+      <w:pPr>
+        <w:pStyle w:val="ListParagraph"/>
+        <w:numPr>
+          <w:ilvl w:val="0"/>
+          <w:numId w:val="34"/>
+        </w:numPr>
+      </w:pPr>
+      <w:r>
+        <w:t>S</w:t>
+      </w:r>
+      <w:r>
+        <w:t>pring</w:t>
+      </w:r>
+      <w:r>
+        <w:t xml:space="preserve"> </w:t>
+      </w:r>
+      <w:r>
+        <w:t>boot</w:t>
+      </w:r>
+      <w:r>
+        <w:t xml:space="preserve"> </w:t>
+      </w:r>
+      <w:r>
+        <w:t xml:space="preserve">actuator </w:t>
+      </w:r>
+      <w:r>
+        <w:t xml:space="preserve">API </w:t>
+      </w:r>
+      <w:r>
+        <w:t>is actually in the HAL format.</w:t>
+      </w:r>
+      <w:r>
+        <w:t xml:space="preserve"> </w:t>
+      </w:r>
+      <w:r>
+        <w:t xml:space="preserve">So what the </w:t>
+      </w:r>
+      <w:r>
+        <w:t>HAL</w:t>
+      </w:r>
+      <w:r>
+        <w:t xml:space="preserve"> browser does is it looks at those </w:t>
+      </w:r>
+      <w:r>
+        <w:t>APIs,</w:t>
+      </w:r>
+      <w:r>
+        <w:t xml:space="preserve"> identifies the links and </w:t>
+      </w:r>
+      <w:r>
+        <w:t>shows</w:t>
+      </w:r>
+      <w:r>
+        <w:t xml:space="preserve"> the</w:t>
+      </w:r>
+      <w:r>
+        <w:t>m</w:t>
+      </w:r>
+      <w:r>
+        <w:t xml:space="preserve"> on the screen</w:t>
+      </w:r>
+      <w:r>
+        <w:t xml:space="preserve"> </w:t>
+      </w:r>
+      <w:r>
+        <w:t>so that you can easily browse through the API by just clicking the link</w:t>
+      </w:r>
+      <w:r>
+        <w:t>s.</w:t>
+      </w:r>
+    </w:p>
+    <w:p>
+      <w:pPr>
+        <w:pStyle w:val="ListParagraph"/>
+        <w:numPr>
+          <w:ilvl w:val="0"/>
+          <w:numId w:val="34"/>
+        </w:numPr>
+      </w:pPr>
+      <w:r>
+        <w:t>S</w:t>
+      </w:r>
+      <w:r>
+        <w:t>o the</w:t>
+      </w:r>
+      <w:r>
+        <w:t xml:space="preserve"> HAL </w:t>
+      </w:r>
+      <w:r>
+        <w:t xml:space="preserve">browser makes it easy to consume the </w:t>
+      </w:r>
+      <w:r>
+        <w:t>HAL</w:t>
+      </w:r>
+      <w:r>
+        <w:t xml:space="preserve"> services which are being exposed by</w:t>
+      </w:r>
+      <w:r>
+        <w:t xml:space="preserve"> the </w:t>
+      </w:r>
+      <w:proofErr w:type="gramStart"/>
+      <w:r>
+        <w:t>Spring</w:t>
+      </w:r>
+      <w:proofErr w:type="gramEnd"/>
+      <w:r>
+        <w:t xml:space="preserve"> boot actuator.</w:t>
+      </w:r>
+    </w:p>
+    <w:p>
+      <w:pPr>
+        <w:pStyle w:val="Heading2"/>
+      </w:pPr>
+      <w:r>
+        <w:t xml:space="preserve">Static </w:t>
+      </w:r>
+      <w:r>
+        <w:t>Filtering in REST</w:t>
+      </w:r>
+    </w:p>
+    <w:p>
+      <w:pPr>
+        <w:pStyle w:val="ListParagraph"/>
+        <w:numPr>
+          <w:ilvl w:val="0"/>
+          <w:numId w:val="35"/>
+        </w:numPr>
+      </w:pPr>
+      <w:r>
+        <w:t>Suppose you don’t want to return certain attributes/properties of your bean in the response, this is called as filtering.</w:t>
+      </w:r>
+    </w:p>
+    <w:p>
+      <w:pPr>
+        <w:pStyle w:val="ListParagraph"/>
+        <w:numPr>
+          <w:ilvl w:val="0"/>
+          <w:numId w:val="35"/>
+        </w:numPr>
+      </w:pPr>
+      <w:r>
+        <w:t>Just</w:t>
+      </w:r>
+      <w:r>
+        <w:t xml:space="preserve"> use </w:t>
+      </w:r>
+      <w:proofErr w:type="spellStart"/>
+      <w:r>
+        <w:t>fasterxml</w:t>
+      </w:r>
+      <w:proofErr w:type="spellEnd"/>
+      <w:r>
+        <w:t xml:space="preserve"> Jackson annotation @</w:t>
+      </w:r>
+      <w:proofErr w:type="spellStart"/>
+      <w:r>
+        <w:t>JsonIgnore</w:t>
+      </w:r>
+      <w:proofErr w:type="spellEnd"/>
+      <w:r>
+        <w:t xml:space="preserve"> to </w:t>
+      </w:r>
+      <w:r>
+        <w:t>exclude</w:t>
+      </w:r>
+      <w:r>
+        <w:t xml:space="preserve"> a field of a bean from being sent to the client. This is static filtering.</w:t>
+      </w:r>
+      <w:r>
+        <w:t xml:space="preserve"> </w:t>
+      </w:r>
+    </w:p>
+    <w:p>
+      <w:pPr>
+        <w:pStyle w:val="ListParagraph"/>
+        <w:numPr>
+          <w:ilvl w:val="0"/>
+          <w:numId w:val="35"/>
+        </w:numPr>
+      </w:pPr>
+      <w:r>
+        <w:t>Another approach of static filtering is using annotation @</w:t>
+      </w:r>
+      <w:proofErr w:type="spellStart"/>
+      <w:r>
+        <w:t>JsonIgnoreProperties</w:t>
+      </w:r>
+      <w:proofErr w:type="spellEnd"/>
+      <w:r>
+        <w:t xml:space="preserve"> on the bean class and pass it list of fields which you want to exclude.</w:t>
+      </w:r>
+    </w:p>
+    <w:p>
+      <w:pPr>
+        <w:pStyle w:val="ListParagraph"/>
+        <w:numPr>
+          <w:ilvl w:val="0"/>
+          <w:numId w:val="35"/>
+        </w:numPr>
+      </w:pPr>
+      <w:r>
+        <w:t xml:space="preserve">Recommended to use </w:t>
+      </w:r>
+      <w:r>
+        <w:t>@</w:t>
+      </w:r>
+      <w:proofErr w:type="spellStart"/>
+      <w:r>
+        <w:t>JsonIgnore</w:t>
+      </w:r>
+      <w:proofErr w:type="spellEnd"/>
+      <w:r>
+        <w:t xml:space="preserve"> instead of </w:t>
+      </w:r>
+      <w:r>
+        <w:t>@</w:t>
+      </w:r>
+      <w:proofErr w:type="spellStart"/>
+      <w:r>
+        <w:t>JsonIgnoreProperties</w:t>
+      </w:r>
+      <w:proofErr w:type="spellEnd"/>
+      <w:r>
+        <w:t xml:space="preserve"> so that you don’t have to hard code property names in </w:t>
+      </w:r>
+      <w:r>
+        <w:t>@</w:t>
+      </w:r>
+      <w:proofErr w:type="spellStart"/>
+      <w:r>
+        <w:t>JsonIgnoreProperties</w:t>
+      </w:r>
+      <w:proofErr w:type="spellEnd"/>
+      <w:r>
+        <w:t>.</w:t>
+      </w:r>
+    </w:p>
+    <w:p>
+      <w:pPr>
+        <w:pStyle w:val="Heading2"/>
+      </w:pPr>
+      <w:r>
+        <w:t>Dynamic</w:t>
+      </w:r>
+      <w:r>
+        <w:t xml:space="preserve"> Filtering in REST</w:t>
+      </w:r>
+    </w:p>
+    <w:p>
+      <w:pPr>
+        <w:pStyle w:val="ListParagraph"/>
+        <w:numPr>
+          <w:ilvl w:val="0"/>
+          <w:numId w:val="36"/>
+        </w:numPr>
+      </w:pPr>
+      <w:r>
+        <w:t>With dynamic filtering</w:t>
+      </w:r>
+      <w:r>
+        <w:t xml:space="preserve"> </w:t>
+      </w:r>
+      <w:r>
+        <w:t>we cannot configure filtering directly on the bean.</w:t>
+      </w:r>
+      <w:r>
+        <w:t xml:space="preserve"> We</w:t>
+      </w:r>
+      <w:r>
+        <w:t xml:space="preserve"> need to start configuring the filtering where </w:t>
+      </w:r>
+      <w:r>
+        <w:t>we are</w:t>
+      </w:r>
+      <w:r>
+        <w:t xml:space="preserve"> retrieving the values.</w:t>
+      </w:r>
+    </w:p>
+    <w:p>
+      <w:pPr>
+        <w:pStyle w:val="ListParagraph"/>
+        <w:numPr>
+          <w:ilvl w:val="0"/>
+          <w:numId w:val="36"/>
+        </w:numPr>
+      </w:pPr>
+      <w:r>
+        <w:t>We need to create object of</w:t>
+      </w:r>
+      <w:r>
+        <w:t xml:space="preserve"> </w:t>
+      </w:r>
+      <w:proofErr w:type="spellStart"/>
+      <w:r>
+        <w:t>MappingJacksonValue</w:t>
+      </w:r>
+      <w:proofErr w:type="spellEnd"/>
+      <w:r>
+        <w:t xml:space="preserve"> class</w:t>
+      </w:r>
+      <w:r>
+        <w:t xml:space="preserve"> and configure a filter.</w:t>
+      </w:r>
+    </w:p>
+    <w:p>
+      <w:pPr>
+        <w:pStyle w:val="ListParagraph"/>
+        <w:numPr>
+          <w:ilvl w:val="0"/>
+          <w:numId w:val="36"/>
+        </w:numPr>
+      </w:pPr>
+      <w:r>
+        <w:t xml:space="preserve">Classes involved – </w:t>
+      </w:r>
+      <w:proofErr w:type="spellStart"/>
+      <w:r>
+        <w:t>SimpleBeanPropertyFilter</w:t>
+      </w:r>
+      <w:proofErr w:type="spellEnd"/>
+      <w:r>
+        <w:t xml:space="preserve">, </w:t>
+      </w:r>
+      <w:proofErr w:type="spellStart"/>
+      <w:r>
+        <w:t>FilterProvider</w:t>
+      </w:r>
+      <w:proofErr w:type="spellEnd"/>
+      <w:r>
+        <w:t xml:space="preserve">, </w:t>
+      </w:r>
+      <w:proofErr w:type="spellStart"/>
+      <w:r>
+        <w:t>SimpleFilterProvider</w:t>
+      </w:r>
+      <w:proofErr w:type="spellEnd"/>
+      <w:r>
+        <w:t xml:space="preserve">, </w:t>
+      </w:r>
+      <w:proofErr w:type="spellStart"/>
+      <w:proofErr w:type="gramStart"/>
+      <w:r>
+        <w:t>MappingJacksonValue</w:t>
+      </w:r>
+      <w:proofErr w:type="spellEnd"/>
+      <w:proofErr w:type="gramEnd"/>
+      <w:r>
+        <w:t>.</w:t>
+      </w:r>
+    </w:p>
+    <w:p>
+      <w:pPr>
+        <w:pStyle w:val="ListParagraph"/>
+        <w:numPr>
+          <w:ilvl w:val="0"/>
+          <w:numId w:val="36"/>
+        </w:numPr>
+      </w:pPr>
+      <w:r>
+        <w:t xml:space="preserve">Also </w:t>
+      </w:r>
+      <w:r>
+        <w:t>list of valid filters should be defined on the bean</w:t>
+      </w:r>
+      <w:r>
+        <w:t xml:space="preserve"> using @</w:t>
+      </w:r>
+      <w:proofErr w:type="spellStart"/>
+      <w:r>
+        <w:t>JsonFilter</w:t>
+      </w:r>
+      <w:proofErr w:type="spellEnd"/>
+      <w:r>
+        <w:t xml:space="preserve"> annotation on the bean class</w:t>
+      </w:r>
+      <w:r>
+        <w:t>.</w:t>
+      </w:r>
+    </w:p>
+    <w:p/>
+    <w:p/>
+    <w:p/>
+    <w:p/>
+    <w:p/>
+    <w:p/>
+    <w:p>
+      <w:pPr>
+        <w:pStyle w:val="Heading2"/>
+      </w:pPr>
+      <w:r>
+        <w:lastRenderedPageBreak/>
+        <w:t xml:space="preserve">Versioning </w:t>
+      </w:r>
+      <w:proofErr w:type="spellStart"/>
+      <w:r>
+        <w:t>RESTful</w:t>
+      </w:r>
+      <w:proofErr w:type="spellEnd"/>
+      <w:r>
+        <w:t xml:space="preserve"> services</w:t>
+      </w:r>
+    </w:p>
+    <w:p>
+      <w:pPr>
+        <w:pStyle w:val="ListParagraph"/>
+        <w:numPr>
+          <w:ilvl w:val="0"/>
+          <w:numId w:val="37"/>
+        </w:numPr>
+      </w:pPr>
+      <w:r>
+        <w:t>There are multiple option to version our APIs.</w:t>
+      </w:r>
+      <w:r>
+        <w:t xml:space="preserve"> </w:t>
+      </w:r>
+    </w:p>
+    <w:p>
+      <w:pPr>
+        <w:pStyle w:val="ListParagraph"/>
+        <w:numPr>
+          <w:ilvl w:val="0"/>
+          <w:numId w:val="37"/>
+        </w:numPr>
+      </w:pPr>
+      <w:r>
+        <w:t xml:space="preserve">Versioning using URIs </w:t>
+      </w:r>
+      <w:r>
+        <w:br/>
+      </w:r>
+      <w:r>
+        <w:t>e.g. /v1/persons, /v2/persons</w:t>
+      </w:r>
+      <w:r>
+        <w:t>.</w:t>
+      </w:r>
+      <w:r>
+        <w:t xml:space="preserve"> E.g. Twitter</w:t>
+      </w:r>
+    </w:p>
+    <w:p>
+      <w:pPr>
+        <w:pStyle w:val="ListParagraph"/>
+        <w:numPr>
+          <w:ilvl w:val="0"/>
+          <w:numId w:val="37"/>
+        </w:numPr>
+      </w:pPr>
+      <w:r>
+        <w:t>Versioning using request parameters.</w:t>
+      </w:r>
+      <w:r>
+        <w:t xml:space="preserve"> </w:t>
+      </w:r>
+      <w:r>
+        <w:br/>
+      </w:r>
+      <w:proofErr w:type="gramStart"/>
+      <w:r>
+        <w:t>e.g</w:t>
+      </w:r>
+      <w:proofErr w:type="gramEnd"/>
+      <w:r>
+        <w:t>. /persons/version=1, /persons/version=2.</w:t>
+      </w:r>
+      <w:r>
+        <w:t xml:space="preserve"> E.g. Amazon</w:t>
+      </w:r>
+    </w:p>
+    <w:p>
+      <w:pPr>
+        <w:pStyle w:val="ListParagraph"/>
+        <w:numPr>
+          <w:ilvl w:val="0"/>
+          <w:numId w:val="37"/>
+        </w:numPr>
+      </w:pPr>
+      <w:r>
+        <w:t>Versioning using</w:t>
+      </w:r>
+      <w:r>
+        <w:t xml:space="preserve"> custom</w:t>
+      </w:r>
+      <w:r>
+        <w:t xml:space="preserve"> header parameters.</w:t>
+      </w:r>
+      <w:r>
+        <w:t xml:space="preserve"> </w:t>
+      </w:r>
+      <w:r>
+        <w:br/>
+      </w:r>
+      <w:r>
+        <w:t>Pass some custom header from client e.g. X-API-VERSION=1</w:t>
+      </w:r>
+      <w:r>
+        <w:t>. E.g. Microsoft</w:t>
+      </w:r>
+    </w:p>
+    <w:p>
+      <w:pPr>
+        <w:pStyle w:val="ListParagraph"/>
+        <w:numPr>
+          <w:ilvl w:val="0"/>
+          <w:numId w:val="37"/>
+        </w:numPr>
+      </w:pPr>
+      <w:r>
+        <w:t xml:space="preserve">Versioning using </w:t>
+      </w:r>
+      <w:r>
+        <w:t>“</w:t>
+      </w:r>
+      <w:r>
+        <w:t>produces</w:t>
+      </w:r>
+      <w:r>
+        <w:t>”</w:t>
+      </w:r>
+      <w:r>
+        <w:t xml:space="preserve"> / Versioning using </w:t>
+      </w:r>
+      <w:proofErr w:type="gramStart"/>
+      <w:r>
+        <w:t>Accept</w:t>
+      </w:r>
+      <w:proofErr w:type="gramEnd"/>
+      <w:r>
+        <w:t xml:space="preserve"> header</w:t>
+      </w:r>
+      <w:r>
+        <w:t xml:space="preserve"> / MIME Type versioning</w:t>
+      </w:r>
+      <w:r>
+        <w:t xml:space="preserve"> / Content Negotiation Versioning</w:t>
+      </w:r>
+      <w:r>
+        <w:t>.</w:t>
+      </w:r>
+      <w:r>
+        <w:t xml:space="preserve"> </w:t>
+      </w:r>
+      <w:r>
+        <w:br/>
+      </w:r>
+      <w:r>
+        <w:t>E.g. “application/vnd.company.app-v1+json”</w:t>
+      </w:r>
+      <w:r>
+        <w:t xml:space="preserve">, </w:t>
+      </w:r>
+      <w:r>
+        <w:t>“application/vnd.company.app-v</w:t>
+      </w:r>
+      <w:r>
+        <w:t>2</w:t>
+      </w:r>
+      <w:r>
+        <w:t>+json”</w:t>
+      </w:r>
+      <w:r>
+        <w:t>.</w:t>
+      </w:r>
+      <w:r>
+        <w:t xml:space="preserve"> So the client will send the “Accept” header with one of these 2 formats.</w:t>
+      </w:r>
+      <w:r>
+        <w:br/>
+        <w:t xml:space="preserve">E.g. </w:t>
+      </w:r>
+      <w:proofErr w:type="spellStart"/>
+      <w:r>
+        <w:t>Github</w:t>
+      </w:r>
+      <w:proofErr w:type="spellEnd"/>
+    </w:p>
+    <w:p>
+      <w:pPr>
+        <w:pStyle w:val="ListParagraph"/>
+        <w:numPr>
+          <w:ilvl w:val="0"/>
+          <w:numId w:val="37"/>
+        </w:numPr>
+      </w:pPr>
+      <w:r>
+        <w:t xml:space="preserve">There is no one correct way as there are tradeoffs between these available options. </w:t>
+      </w:r>
+    </w:p>
+    <w:p>
+      <w:pPr>
+        <w:pStyle w:val="ListParagraph"/>
+        <w:numPr>
+          <w:ilvl w:val="0"/>
+          <w:numId w:val="37"/>
+        </w:numPr>
+      </w:pPr>
+      <w:r>
+        <w:t xml:space="preserve">There are some factors which can help us to decide which way to use like URI pollution, easy of using, ease of caching, </w:t>
+      </w:r>
+      <w:r>
+        <w:t xml:space="preserve">ability to generate </w:t>
+      </w:r>
+      <w:r>
+        <w:t>API documentation</w:t>
+      </w:r>
+      <w:r>
+        <w:t xml:space="preserve"> from code</w:t>
+      </w:r>
+      <w:r>
+        <w:t>.</w:t>
+      </w:r>
+    </w:p>
+    <w:p>
+      <w:pPr>
+        <w:pStyle w:val="ListParagraph"/>
+        <w:numPr>
+          <w:ilvl w:val="0"/>
+          <w:numId w:val="37"/>
+        </w:numPr>
+      </w:pPr>
+      <w:r>
+        <w:t>B</w:t>
+      </w:r>
+      <w:r>
+        <w:t>efore you build your first API, have your versioning strategy</w:t>
+      </w:r>
+      <w:r>
+        <w:t xml:space="preserve"> ready.</w:t>
+      </w:r>
+    </w:p>
+    <w:p>
+      <w:pPr>
+        <w:pStyle w:val="Heading2"/>
+      </w:pPr>
+      <w:r>
+        <w:t>Securing your REST services from unauthorized access</w:t>
+      </w:r>
+    </w:p>
+    <w:p>
+      <w:pPr>
+        <w:pStyle w:val="ListParagraph"/>
+        <w:numPr>
+          <w:ilvl w:val="0"/>
+          <w:numId w:val="38"/>
+        </w:numPr>
+      </w:pPr>
+      <w:r>
+        <w:t>There are different ways to allow only authorized access to our REST services.</w:t>
+      </w:r>
+    </w:p>
+    <w:p>
+      <w:pPr>
+        <w:pStyle w:val="ListParagraph"/>
+        <w:numPr>
+          <w:ilvl w:val="0"/>
+          <w:numId w:val="38"/>
+        </w:numPr>
+      </w:pPr>
+      <w:r>
+        <w:t xml:space="preserve">Basic authentication using username and password. </w:t>
+      </w:r>
+    </w:p>
+    <w:p>
+      <w:pPr>
+        <w:pStyle w:val="ListParagraph"/>
+        <w:numPr>
+          <w:ilvl w:val="0"/>
+          <w:numId w:val="38"/>
+        </w:numPr>
+      </w:pPr>
+      <w:r>
+        <w:t xml:space="preserve">Digest authentication </w:t>
+      </w:r>
+      <w:r>
+        <w:t>where the password Digest</w:t>
+      </w:r>
+      <w:r>
+        <w:t xml:space="preserve"> </w:t>
+      </w:r>
+      <w:r>
+        <w:t>is create</w:t>
+      </w:r>
+      <w:r>
+        <w:t>d and the Digest is sent across s</w:t>
+      </w:r>
+      <w:r>
+        <w:t>o the actual password is not sent to the server.</w:t>
+      </w:r>
+      <w:r>
+        <w:t xml:space="preserve"> </w:t>
+      </w:r>
+    </w:p>
+    <w:p>
+      <w:pPr>
+        <w:pStyle w:val="ListParagraph"/>
+        <w:numPr>
+          <w:ilvl w:val="0"/>
+          <w:numId w:val="38"/>
+        </w:numPr>
+      </w:pPr>
+      <w:proofErr w:type="spellStart"/>
+      <w:r>
+        <w:t>OAuth</w:t>
+      </w:r>
+      <w:proofErr w:type="spellEnd"/>
+      <w:r>
+        <w:t xml:space="preserve"> or OAuth2 </w:t>
+      </w:r>
+      <w:proofErr w:type="spellStart"/>
+      <w:r>
+        <w:t>authenication</w:t>
+      </w:r>
+      <w:proofErr w:type="spellEnd"/>
+      <w:r>
+        <w:t>.</w:t>
+      </w:r>
+    </w:p>
+    <w:p>
+      <w:pPr>
+        <w:pStyle w:val="Heading3"/>
+      </w:pPr>
+      <w:r>
+        <w:t>Basic authentication</w:t>
+      </w:r>
+    </w:p>
+    <w:p>
+      <w:pPr>
+        <w:pStyle w:val="ListParagraph"/>
+        <w:numPr>
+          <w:ilvl w:val="0"/>
+          <w:numId w:val="38"/>
+        </w:numPr>
+      </w:pPr>
+      <w:r>
+        <w:t>For basic authentication, add spring-boot-starter-security project.</w:t>
+      </w:r>
+      <w:r>
+        <w:t xml:space="preserve"> It will automatically configure basic security.</w:t>
+      </w:r>
+      <w:r>
+        <w:t xml:space="preserve"> </w:t>
+      </w:r>
+    </w:p>
+    <w:p>
+      <w:pPr>
+        <w:pStyle w:val="ListParagraph"/>
+        <w:numPr>
+          <w:ilvl w:val="0"/>
+          <w:numId w:val="38"/>
+        </w:numPr>
+      </w:pPr>
+      <w:r>
+        <w:t>When you start your server, you will see a console log with “default security password”.</w:t>
+      </w:r>
+      <w:r>
+        <w:t xml:space="preserve"> This is the default password. And the default username is “user”</w:t>
+      </w:r>
+      <w:r>
+        <w:t>.</w:t>
+      </w:r>
+    </w:p>
+    <w:p>
+      <w:pPr>
+        <w:pStyle w:val="ListParagraph"/>
+        <w:numPr>
+          <w:ilvl w:val="0"/>
+          <w:numId w:val="38"/>
+        </w:numPr>
+      </w:pPr>
+      <w:r>
+        <w:t xml:space="preserve">By default, </w:t>
+      </w:r>
+      <w:proofErr w:type="spellStart"/>
+      <w:r>
+        <w:t>everytime</w:t>
+      </w:r>
+      <w:proofErr w:type="spellEnd"/>
+      <w:r>
+        <w:t xml:space="preserve"> you start the server, the default password will change. However we can configure both username and password in </w:t>
+      </w:r>
+      <w:proofErr w:type="spellStart"/>
+      <w:r>
+        <w:t>application.properties</w:t>
+      </w:r>
+      <w:proofErr w:type="spellEnd"/>
+      <w:r>
+        <w:t xml:space="preserve"> file via below properties.</w:t>
+      </w:r>
+      <w:r>
+        <w:br/>
+        <w:t>spring.security.user.name=&lt;username&gt;</w:t>
+      </w:r>
+      <w:r>
+        <w:br/>
+      </w:r>
+      <w:proofErr w:type="spellStart"/>
+      <w:r>
+        <w:t>spring.security.user.password</w:t>
+      </w:r>
+      <w:proofErr w:type="spellEnd"/>
+      <w:r>
+        <w:t>=&lt;password&gt;</w:t>
+      </w:r>
+    </w:p>
+    <w:p/>
+    <w:p/>
+    <w:p>
       <w:bookmarkStart w:id="0" w:name="_GoBack"/>
       <w:bookmarkEnd w:id="0"/>
     </w:p>
@@ -4231,6 +5562,15 @@
     <w:p/>
     <w:p/>
     <w:p/>
+    <w:p/>
+    <w:p/>
+    <w:p/>
+    <w:p/>
+    <w:p/>
+    <w:p/>
+    <w:p/>
+    <w:p/>
+    <w:p/>
     <w:p>
       <w:pPr>
         <w:pStyle w:val="Heading1"/>
@@ -4238,6 +5578,7 @@
       <w:bookmarkStart w:id="1" w:name="_Toc60666887"/>
       <w:bookmarkStart w:id="2" w:name="_Toc62489510"/>
       <w:r>
+        <w:lastRenderedPageBreak/>
         <w:t>T</w:t>
       </w:r>
       <w:r>
@@ -4341,13 +5682,7 @@
         </w:numPr>
       </w:pPr>
       <w:r>
-        <w:t>JPA defines how ORM applications or ORM frameworks</w:t>
-      </w:r>
-      <w:r>
-        <w:t xml:space="preserve"> </w:t>
-      </w:r>
-      <w:r>
-        <w:t>should work.</w:t>
+        <w:t>JPA defines how ORM applications or ORM frameworks should work.</w:t>
       </w:r>
     </w:p>
     <w:p>
@@ -4376,6 +5711,18 @@
       <w:proofErr w:type="spellEnd"/>
       <w:r>
         <w:t xml:space="preserve"> files. For eclipse it is something called “Spring Tools”.</w:t>
+      </w:r>
+    </w:p>
+    <w:p>
+      <w:pPr>
+        <w:pStyle w:val="ListParagraph"/>
+        <w:numPr>
+          <w:ilvl w:val="0"/>
+          <w:numId w:val="9"/>
+        </w:numPr>
+      </w:pPr>
+      <w:r>
+        <w:t>Java Validation API standard is “validation-api.xxx.jar” and most popular implementation of this Java Validation API is hibernate-validator.</w:t>
       </w:r>
     </w:p>
     <w:sectPr>
@@ -4956,6 +6303,345 @@
     </w:lvl>
   </w:abstractNum>
   <w:abstractNum w:abstractNumId="5">
+    <w:nsid w:val="15DD6983"/>
+    <w:multiLevelType w:val="hybridMultilevel"/>
+    <w:tmpl w:val="4D344056"/>
+    <w:lvl w:ilvl="0" w:tplc="04090001">
+      <w:start w:val="1"/>
+      <w:numFmt w:val="bullet"/>
+      <w:lvlText w:val=""/>
+      <w:lvlJc w:val="left"/>
+      <w:pPr>
+        <w:ind w:left="720" w:hanging="360"/>
+      </w:pPr>
+      <w:rPr>
+        <w:rFonts w:ascii="Symbol" w:hAnsi="Symbol" w:hint="default"/>
+      </w:rPr>
+    </w:lvl>
+    <w:lvl w:ilvl="1" w:tplc="04090003" w:tentative="1">
+      <w:start w:val="1"/>
+      <w:numFmt w:val="bullet"/>
+      <w:lvlText w:val="o"/>
+      <w:lvlJc w:val="left"/>
+      <w:pPr>
+        <w:ind w:left="1440" w:hanging="360"/>
+      </w:pPr>
+      <w:rPr>
+        <w:rFonts w:ascii="Courier New" w:hAnsi="Courier New" w:cs="Courier New" w:hint="default"/>
+      </w:rPr>
+    </w:lvl>
+    <w:lvl w:ilvl="2" w:tplc="04090005" w:tentative="1">
+      <w:start w:val="1"/>
+      <w:numFmt w:val="bullet"/>
+      <w:lvlText w:val=""/>
+      <w:lvlJc w:val="left"/>
+      <w:pPr>
+        <w:ind w:left="2160" w:hanging="360"/>
+      </w:pPr>
+      <w:rPr>
+        <w:rFonts w:ascii="Wingdings" w:hAnsi="Wingdings" w:hint="default"/>
+      </w:rPr>
+    </w:lvl>
+    <w:lvl w:ilvl="3" w:tplc="04090001" w:tentative="1">
+      <w:start w:val="1"/>
+      <w:numFmt w:val="bullet"/>
+      <w:lvlText w:val=""/>
+      <w:lvlJc w:val="left"/>
+      <w:pPr>
+        <w:ind w:left="2880" w:hanging="360"/>
+      </w:pPr>
+      <w:rPr>
+        <w:rFonts w:ascii="Symbol" w:hAnsi="Symbol" w:hint="default"/>
+      </w:rPr>
+    </w:lvl>
+    <w:lvl w:ilvl="4" w:tplc="04090003" w:tentative="1">
+      <w:start w:val="1"/>
+      <w:numFmt w:val="bullet"/>
+      <w:lvlText w:val="o"/>
+      <w:lvlJc w:val="left"/>
+      <w:pPr>
+        <w:ind w:left="3600" w:hanging="360"/>
+      </w:pPr>
+      <w:rPr>
+        <w:rFonts w:ascii="Courier New" w:hAnsi="Courier New" w:cs="Courier New" w:hint="default"/>
+      </w:rPr>
+    </w:lvl>
+    <w:lvl w:ilvl="5" w:tplc="04090005" w:tentative="1">
+      <w:start w:val="1"/>
+      <w:numFmt w:val="bullet"/>
+      <w:lvlText w:val=""/>
+      <w:lvlJc w:val="left"/>
+      <w:pPr>
+        <w:ind w:left="4320" w:hanging="360"/>
+      </w:pPr>
+      <w:rPr>
+        <w:rFonts w:ascii="Wingdings" w:hAnsi="Wingdings" w:hint="default"/>
+      </w:rPr>
+    </w:lvl>
+    <w:lvl w:ilvl="6" w:tplc="04090001" w:tentative="1">
+      <w:start w:val="1"/>
+      <w:numFmt w:val="bullet"/>
+      <w:lvlText w:val=""/>
+      <w:lvlJc w:val="left"/>
+      <w:pPr>
+        <w:ind w:left="5040" w:hanging="360"/>
+      </w:pPr>
+      <w:rPr>
+        <w:rFonts w:ascii="Symbol" w:hAnsi="Symbol" w:hint="default"/>
+      </w:rPr>
+    </w:lvl>
+    <w:lvl w:ilvl="7" w:tplc="04090003" w:tentative="1">
+      <w:start w:val="1"/>
+      <w:numFmt w:val="bullet"/>
+      <w:lvlText w:val="o"/>
+      <w:lvlJc w:val="left"/>
+      <w:pPr>
+        <w:ind w:left="5760" w:hanging="360"/>
+      </w:pPr>
+      <w:rPr>
+        <w:rFonts w:ascii="Courier New" w:hAnsi="Courier New" w:cs="Courier New" w:hint="default"/>
+      </w:rPr>
+    </w:lvl>
+    <w:lvl w:ilvl="8" w:tplc="04090005" w:tentative="1">
+      <w:start w:val="1"/>
+      <w:numFmt w:val="bullet"/>
+      <w:lvlText w:val=""/>
+      <w:lvlJc w:val="left"/>
+      <w:pPr>
+        <w:ind w:left="6480" w:hanging="360"/>
+      </w:pPr>
+      <w:rPr>
+        <w:rFonts w:ascii="Wingdings" w:hAnsi="Wingdings" w:hint="default"/>
+      </w:rPr>
+    </w:lvl>
+  </w:abstractNum>
+  <w:abstractNum w:abstractNumId="6">
+    <w:nsid w:val="1B2C1279"/>
+    <w:multiLevelType w:val="hybridMultilevel"/>
+    <w:tmpl w:val="A2288544"/>
+    <w:lvl w:ilvl="0" w:tplc="04090001">
+      <w:start w:val="1"/>
+      <w:numFmt w:val="bullet"/>
+      <w:lvlText w:val=""/>
+      <w:lvlJc w:val="left"/>
+      <w:pPr>
+        <w:ind w:left="720" w:hanging="360"/>
+      </w:pPr>
+      <w:rPr>
+        <w:rFonts w:ascii="Symbol" w:hAnsi="Symbol" w:hint="default"/>
+      </w:rPr>
+    </w:lvl>
+    <w:lvl w:ilvl="1" w:tplc="04090003" w:tentative="1">
+      <w:start w:val="1"/>
+      <w:numFmt w:val="bullet"/>
+      <w:lvlText w:val="o"/>
+      <w:lvlJc w:val="left"/>
+      <w:pPr>
+        <w:ind w:left="1440" w:hanging="360"/>
+      </w:pPr>
+      <w:rPr>
+        <w:rFonts w:ascii="Courier New" w:hAnsi="Courier New" w:cs="Courier New" w:hint="default"/>
+      </w:rPr>
+    </w:lvl>
+    <w:lvl w:ilvl="2" w:tplc="04090005" w:tentative="1">
+      <w:start w:val="1"/>
+      <w:numFmt w:val="bullet"/>
+      <w:lvlText w:val=""/>
+      <w:lvlJc w:val="left"/>
+      <w:pPr>
+        <w:ind w:left="2160" w:hanging="360"/>
+      </w:pPr>
+      <w:rPr>
+        <w:rFonts w:ascii="Wingdings" w:hAnsi="Wingdings" w:hint="default"/>
+      </w:rPr>
+    </w:lvl>
+    <w:lvl w:ilvl="3" w:tplc="04090001" w:tentative="1">
+      <w:start w:val="1"/>
+      <w:numFmt w:val="bullet"/>
+      <w:lvlText w:val=""/>
+      <w:lvlJc w:val="left"/>
+      <w:pPr>
+        <w:ind w:left="2880" w:hanging="360"/>
+      </w:pPr>
+      <w:rPr>
+        <w:rFonts w:ascii="Symbol" w:hAnsi="Symbol" w:hint="default"/>
+      </w:rPr>
+    </w:lvl>
+    <w:lvl w:ilvl="4" w:tplc="04090003" w:tentative="1">
+      <w:start w:val="1"/>
+      <w:numFmt w:val="bullet"/>
+      <w:lvlText w:val="o"/>
+      <w:lvlJc w:val="left"/>
+      <w:pPr>
+        <w:ind w:left="3600" w:hanging="360"/>
+      </w:pPr>
+      <w:rPr>
+        <w:rFonts w:ascii="Courier New" w:hAnsi="Courier New" w:cs="Courier New" w:hint="default"/>
+      </w:rPr>
+    </w:lvl>
+    <w:lvl w:ilvl="5" w:tplc="04090005" w:tentative="1">
+      <w:start w:val="1"/>
+      <w:numFmt w:val="bullet"/>
+      <w:lvlText w:val=""/>
+      <w:lvlJc w:val="left"/>
+      <w:pPr>
+        <w:ind w:left="4320" w:hanging="360"/>
+      </w:pPr>
+      <w:rPr>
+        <w:rFonts w:ascii="Wingdings" w:hAnsi="Wingdings" w:hint="default"/>
+      </w:rPr>
+    </w:lvl>
+    <w:lvl w:ilvl="6" w:tplc="04090001" w:tentative="1">
+      <w:start w:val="1"/>
+      <w:numFmt w:val="bullet"/>
+      <w:lvlText w:val=""/>
+      <w:lvlJc w:val="left"/>
+      <w:pPr>
+        <w:ind w:left="5040" w:hanging="360"/>
+      </w:pPr>
+      <w:rPr>
+        <w:rFonts w:ascii="Symbol" w:hAnsi="Symbol" w:hint="default"/>
+      </w:rPr>
+    </w:lvl>
+    <w:lvl w:ilvl="7" w:tplc="04090003" w:tentative="1">
+      <w:start w:val="1"/>
+      <w:numFmt w:val="bullet"/>
+      <w:lvlText w:val="o"/>
+      <w:lvlJc w:val="left"/>
+      <w:pPr>
+        <w:ind w:left="5760" w:hanging="360"/>
+      </w:pPr>
+      <w:rPr>
+        <w:rFonts w:ascii="Courier New" w:hAnsi="Courier New" w:cs="Courier New" w:hint="default"/>
+      </w:rPr>
+    </w:lvl>
+    <w:lvl w:ilvl="8" w:tplc="04090005" w:tentative="1">
+      <w:start w:val="1"/>
+      <w:numFmt w:val="bullet"/>
+      <w:lvlText w:val=""/>
+      <w:lvlJc w:val="left"/>
+      <w:pPr>
+        <w:ind w:left="6480" w:hanging="360"/>
+      </w:pPr>
+      <w:rPr>
+        <w:rFonts w:ascii="Wingdings" w:hAnsi="Wingdings" w:hint="default"/>
+      </w:rPr>
+    </w:lvl>
+  </w:abstractNum>
+  <w:abstractNum w:abstractNumId="7">
+    <w:nsid w:val="1BDF7660"/>
+    <w:multiLevelType w:val="hybridMultilevel"/>
+    <w:tmpl w:val="427E51A0"/>
+    <w:lvl w:ilvl="0" w:tplc="04090001">
+      <w:start w:val="1"/>
+      <w:numFmt w:val="bullet"/>
+      <w:lvlText w:val=""/>
+      <w:lvlJc w:val="left"/>
+      <w:pPr>
+        <w:ind w:left="720" w:hanging="360"/>
+      </w:pPr>
+      <w:rPr>
+        <w:rFonts w:ascii="Symbol" w:hAnsi="Symbol" w:hint="default"/>
+      </w:rPr>
+    </w:lvl>
+    <w:lvl w:ilvl="1" w:tplc="04090003" w:tentative="1">
+      <w:start w:val="1"/>
+      <w:numFmt w:val="bullet"/>
+      <w:lvlText w:val="o"/>
+      <w:lvlJc w:val="left"/>
+      <w:pPr>
+        <w:ind w:left="1440" w:hanging="360"/>
+      </w:pPr>
+      <w:rPr>
+        <w:rFonts w:ascii="Courier New" w:hAnsi="Courier New" w:cs="Courier New" w:hint="default"/>
+      </w:rPr>
+    </w:lvl>
+    <w:lvl w:ilvl="2" w:tplc="04090005" w:tentative="1">
+      <w:start w:val="1"/>
+      <w:numFmt w:val="bullet"/>
+      <w:lvlText w:val=""/>
+      <w:lvlJc w:val="left"/>
+      <w:pPr>
+        <w:ind w:left="2160" w:hanging="360"/>
+      </w:pPr>
+      <w:rPr>
+        <w:rFonts w:ascii="Wingdings" w:hAnsi="Wingdings" w:hint="default"/>
+      </w:rPr>
+    </w:lvl>
+    <w:lvl w:ilvl="3" w:tplc="04090001" w:tentative="1">
+      <w:start w:val="1"/>
+      <w:numFmt w:val="bullet"/>
+      <w:lvlText w:val=""/>
+      <w:lvlJc w:val="left"/>
+      <w:pPr>
+        <w:ind w:left="2880" w:hanging="360"/>
+      </w:pPr>
+      <w:rPr>
+        <w:rFonts w:ascii="Symbol" w:hAnsi="Symbol" w:hint="default"/>
+      </w:rPr>
+    </w:lvl>
+    <w:lvl w:ilvl="4" w:tplc="04090003" w:tentative="1">
+      <w:start w:val="1"/>
+      <w:numFmt w:val="bullet"/>
+      <w:lvlText w:val="o"/>
+      <w:lvlJc w:val="left"/>
+      <w:pPr>
+        <w:ind w:left="3600" w:hanging="360"/>
+      </w:pPr>
+      <w:rPr>
+        <w:rFonts w:ascii="Courier New" w:hAnsi="Courier New" w:cs="Courier New" w:hint="default"/>
+      </w:rPr>
+    </w:lvl>
+    <w:lvl w:ilvl="5" w:tplc="04090005" w:tentative="1">
+      <w:start w:val="1"/>
+      <w:numFmt w:val="bullet"/>
+      <w:lvlText w:val=""/>
+      <w:lvlJc w:val="left"/>
+      <w:pPr>
+        <w:ind w:left="4320" w:hanging="360"/>
+      </w:pPr>
+      <w:rPr>
+        <w:rFonts w:ascii="Wingdings" w:hAnsi="Wingdings" w:hint="default"/>
+      </w:rPr>
+    </w:lvl>
+    <w:lvl w:ilvl="6" w:tplc="04090001" w:tentative="1">
+      <w:start w:val="1"/>
+      <w:numFmt w:val="bullet"/>
+      <w:lvlText w:val=""/>
+      <w:lvlJc w:val="left"/>
+      <w:pPr>
+        <w:ind w:left="5040" w:hanging="360"/>
+      </w:pPr>
+      <w:rPr>
+        <w:rFonts w:ascii="Symbol" w:hAnsi="Symbol" w:hint="default"/>
+      </w:rPr>
+    </w:lvl>
+    <w:lvl w:ilvl="7" w:tplc="04090003" w:tentative="1">
+      <w:start w:val="1"/>
+      <w:numFmt w:val="bullet"/>
+      <w:lvlText w:val="o"/>
+      <w:lvlJc w:val="left"/>
+      <w:pPr>
+        <w:ind w:left="5760" w:hanging="360"/>
+      </w:pPr>
+      <w:rPr>
+        <w:rFonts w:ascii="Courier New" w:hAnsi="Courier New" w:cs="Courier New" w:hint="default"/>
+      </w:rPr>
+    </w:lvl>
+    <w:lvl w:ilvl="8" w:tplc="04090005" w:tentative="1">
+      <w:start w:val="1"/>
+      <w:numFmt w:val="bullet"/>
+      <w:lvlText w:val=""/>
+      <w:lvlJc w:val="left"/>
+      <w:pPr>
+        <w:ind w:left="6480" w:hanging="360"/>
+      </w:pPr>
+      <w:rPr>
+        <w:rFonts w:ascii="Wingdings" w:hAnsi="Wingdings" w:hint="default"/>
+      </w:rPr>
+    </w:lvl>
+  </w:abstractNum>
+  <w:abstractNum w:abstractNumId="8">
     <w:nsid w:val="1C2141CD"/>
     <w:multiLevelType w:val="hybridMultilevel"/>
     <w:tmpl w:val="4ADC5636"/>
@@ -5068,7 +6754,7 @@
       </w:rPr>
     </w:lvl>
   </w:abstractNum>
-  <w:abstractNum w:abstractNumId="6">
+  <w:abstractNum w:abstractNumId="9">
     <w:nsid w:val="1F68185F"/>
     <w:multiLevelType w:val="hybridMultilevel"/>
     <w:tmpl w:val="383E0FB0"/>
@@ -5181,7 +6867,233 @@
       </w:rPr>
     </w:lvl>
   </w:abstractNum>
-  <w:abstractNum w:abstractNumId="7">
+  <w:abstractNum w:abstractNumId="10">
+    <w:nsid w:val="231A5A49"/>
+    <w:multiLevelType w:val="hybridMultilevel"/>
+    <w:tmpl w:val="F552CF86"/>
+    <w:lvl w:ilvl="0" w:tplc="04090001">
+      <w:start w:val="1"/>
+      <w:numFmt w:val="bullet"/>
+      <w:lvlText w:val=""/>
+      <w:lvlJc w:val="left"/>
+      <w:pPr>
+        <w:ind w:left="720" w:hanging="360"/>
+      </w:pPr>
+      <w:rPr>
+        <w:rFonts w:ascii="Symbol" w:hAnsi="Symbol" w:hint="default"/>
+      </w:rPr>
+    </w:lvl>
+    <w:lvl w:ilvl="1" w:tplc="04090003" w:tentative="1">
+      <w:start w:val="1"/>
+      <w:numFmt w:val="bullet"/>
+      <w:lvlText w:val="o"/>
+      <w:lvlJc w:val="left"/>
+      <w:pPr>
+        <w:ind w:left="1440" w:hanging="360"/>
+      </w:pPr>
+      <w:rPr>
+        <w:rFonts w:ascii="Courier New" w:hAnsi="Courier New" w:cs="Courier New" w:hint="default"/>
+      </w:rPr>
+    </w:lvl>
+    <w:lvl w:ilvl="2" w:tplc="04090005" w:tentative="1">
+      <w:start w:val="1"/>
+      <w:numFmt w:val="bullet"/>
+      <w:lvlText w:val=""/>
+      <w:lvlJc w:val="left"/>
+      <w:pPr>
+        <w:ind w:left="2160" w:hanging="360"/>
+      </w:pPr>
+      <w:rPr>
+        <w:rFonts w:ascii="Wingdings" w:hAnsi="Wingdings" w:hint="default"/>
+      </w:rPr>
+    </w:lvl>
+    <w:lvl w:ilvl="3" w:tplc="04090001" w:tentative="1">
+      <w:start w:val="1"/>
+      <w:numFmt w:val="bullet"/>
+      <w:lvlText w:val=""/>
+      <w:lvlJc w:val="left"/>
+      <w:pPr>
+        <w:ind w:left="2880" w:hanging="360"/>
+      </w:pPr>
+      <w:rPr>
+        <w:rFonts w:ascii="Symbol" w:hAnsi="Symbol" w:hint="default"/>
+      </w:rPr>
+    </w:lvl>
+    <w:lvl w:ilvl="4" w:tplc="04090003" w:tentative="1">
+      <w:start w:val="1"/>
+      <w:numFmt w:val="bullet"/>
+      <w:lvlText w:val="o"/>
+      <w:lvlJc w:val="left"/>
+      <w:pPr>
+        <w:ind w:left="3600" w:hanging="360"/>
+      </w:pPr>
+      <w:rPr>
+        <w:rFonts w:ascii="Courier New" w:hAnsi="Courier New" w:cs="Courier New" w:hint="default"/>
+      </w:rPr>
+    </w:lvl>
+    <w:lvl w:ilvl="5" w:tplc="04090005" w:tentative="1">
+      <w:start w:val="1"/>
+      <w:numFmt w:val="bullet"/>
+      <w:lvlText w:val=""/>
+      <w:lvlJc w:val="left"/>
+      <w:pPr>
+        <w:ind w:left="4320" w:hanging="360"/>
+      </w:pPr>
+      <w:rPr>
+        <w:rFonts w:ascii="Wingdings" w:hAnsi="Wingdings" w:hint="default"/>
+      </w:rPr>
+    </w:lvl>
+    <w:lvl w:ilvl="6" w:tplc="04090001" w:tentative="1">
+      <w:start w:val="1"/>
+      <w:numFmt w:val="bullet"/>
+      <w:lvlText w:val=""/>
+      <w:lvlJc w:val="left"/>
+      <w:pPr>
+        <w:ind w:left="5040" w:hanging="360"/>
+      </w:pPr>
+      <w:rPr>
+        <w:rFonts w:ascii="Symbol" w:hAnsi="Symbol" w:hint="default"/>
+      </w:rPr>
+    </w:lvl>
+    <w:lvl w:ilvl="7" w:tplc="04090003" w:tentative="1">
+      <w:start w:val="1"/>
+      <w:numFmt w:val="bullet"/>
+      <w:lvlText w:val="o"/>
+      <w:lvlJc w:val="left"/>
+      <w:pPr>
+        <w:ind w:left="5760" w:hanging="360"/>
+      </w:pPr>
+      <w:rPr>
+        <w:rFonts w:ascii="Courier New" w:hAnsi="Courier New" w:cs="Courier New" w:hint="default"/>
+      </w:rPr>
+    </w:lvl>
+    <w:lvl w:ilvl="8" w:tplc="04090005" w:tentative="1">
+      <w:start w:val="1"/>
+      <w:numFmt w:val="bullet"/>
+      <w:lvlText w:val=""/>
+      <w:lvlJc w:val="left"/>
+      <w:pPr>
+        <w:ind w:left="6480" w:hanging="360"/>
+      </w:pPr>
+      <w:rPr>
+        <w:rFonts w:ascii="Wingdings" w:hAnsi="Wingdings" w:hint="default"/>
+      </w:rPr>
+    </w:lvl>
+  </w:abstractNum>
+  <w:abstractNum w:abstractNumId="11">
+    <w:nsid w:val="263B719E"/>
+    <w:multiLevelType w:val="hybridMultilevel"/>
+    <w:tmpl w:val="CB5E4C5A"/>
+    <w:lvl w:ilvl="0" w:tplc="04090001">
+      <w:start w:val="1"/>
+      <w:numFmt w:val="bullet"/>
+      <w:lvlText w:val=""/>
+      <w:lvlJc w:val="left"/>
+      <w:pPr>
+        <w:ind w:left="720" w:hanging="360"/>
+      </w:pPr>
+      <w:rPr>
+        <w:rFonts w:ascii="Symbol" w:hAnsi="Symbol" w:hint="default"/>
+      </w:rPr>
+    </w:lvl>
+    <w:lvl w:ilvl="1" w:tplc="04090003" w:tentative="1">
+      <w:start w:val="1"/>
+      <w:numFmt w:val="bullet"/>
+      <w:lvlText w:val="o"/>
+      <w:lvlJc w:val="left"/>
+      <w:pPr>
+        <w:ind w:left="1440" w:hanging="360"/>
+      </w:pPr>
+      <w:rPr>
+        <w:rFonts w:ascii="Courier New" w:hAnsi="Courier New" w:cs="Courier New" w:hint="default"/>
+      </w:rPr>
+    </w:lvl>
+    <w:lvl w:ilvl="2" w:tplc="04090005" w:tentative="1">
+      <w:start w:val="1"/>
+      <w:numFmt w:val="bullet"/>
+      <w:lvlText w:val=""/>
+      <w:lvlJc w:val="left"/>
+      <w:pPr>
+        <w:ind w:left="2160" w:hanging="360"/>
+      </w:pPr>
+      <w:rPr>
+        <w:rFonts w:ascii="Wingdings" w:hAnsi="Wingdings" w:hint="default"/>
+      </w:rPr>
+    </w:lvl>
+    <w:lvl w:ilvl="3" w:tplc="04090001" w:tentative="1">
+      <w:start w:val="1"/>
+      <w:numFmt w:val="bullet"/>
+      <w:lvlText w:val=""/>
+      <w:lvlJc w:val="left"/>
+      <w:pPr>
+        <w:ind w:left="2880" w:hanging="360"/>
+      </w:pPr>
+      <w:rPr>
+        <w:rFonts w:ascii="Symbol" w:hAnsi="Symbol" w:hint="default"/>
+      </w:rPr>
+    </w:lvl>
+    <w:lvl w:ilvl="4" w:tplc="04090003" w:tentative="1">
+      <w:start w:val="1"/>
+      <w:numFmt w:val="bullet"/>
+      <w:lvlText w:val="o"/>
+      <w:lvlJc w:val="left"/>
+      <w:pPr>
+        <w:ind w:left="3600" w:hanging="360"/>
+      </w:pPr>
+      <w:rPr>
+        <w:rFonts w:ascii="Courier New" w:hAnsi="Courier New" w:cs="Courier New" w:hint="default"/>
+      </w:rPr>
+    </w:lvl>
+    <w:lvl w:ilvl="5" w:tplc="04090005" w:tentative="1">
+      <w:start w:val="1"/>
+      <w:numFmt w:val="bullet"/>
+      <w:lvlText w:val=""/>
+      <w:lvlJc w:val="left"/>
+      <w:pPr>
+        <w:ind w:left="4320" w:hanging="360"/>
+      </w:pPr>
+      <w:rPr>
+        <w:rFonts w:ascii="Wingdings" w:hAnsi="Wingdings" w:hint="default"/>
+      </w:rPr>
+    </w:lvl>
+    <w:lvl w:ilvl="6" w:tplc="04090001" w:tentative="1">
+      <w:start w:val="1"/>
+      <w:numFmt w:val="bullet"/>
+      <w:lvlText w:val=""/>
+      <w:lvlJc w:val="left"/>
+      <w:pPr>
+        <w:ind w:left="5040" w:hanging="360"/>
+      </w:pPr>
+      <w:rPr>
+        <w:rFonts w:ascii="Symbol" w:hAnsi="Symbol" w:hint="default"/>
+      </w:rPr>
+    </w:lvl>
+    <w:lvl w:ilvl="7" w:tplc="04090003" w:tentative="1">
+      <w:start w:val="1"/>
+      <w:numFmt w:val="bullet"/>
+      <w:lvlText w:val="o"/>
+      <w:lvlJc w:val="left"/>
+      <w:pPr>
+        <w:ind w:left="5760" w:hanging="360"/>
+      </w:pPr>
+      <w:rPr>
+        <w:rFonts w:ascii="Courier New" w:hAnsi="Courier New" w:cs="Courier New" w:hint="default"/>
+      </w:rPr>
+    </w:lvl>
+    <w:lvl w:ilvl="8" w:tplc="04090005" w:tentative="1">
+      <w:start w:val="1"/>
+      <w:numFmt w:val="bullet"/>
+      <w:lvlText w:val=""/>
+      <w:lvlJc w:val="left"/>
+      <w:pPr>
+        <w:ind w:left="6480" w:hanging="360"/>
+      </w:pPr>
+      <w:rPr>
+        <w:rFonts w:ascii="Wingdings" w:hAnsi="Wingdings" w:hint="default"/>
+      </w:rPr>
+    </w:lvl>
+  </w:abstractNum>
+  <w:abstractNum w:abstractNumId="12">
     <w:nsid w:val="279A08B6"/>
     <w:multiLevelType w:val="hybridMultilevel"/>
     <w:tmpl w:val="D3ECBDF8"/>
@@ -5294,7 +7206,7 @@
       </w:rPr>
     </w:lvl>
   </w:abstractNum>
-  <w:abstractNum w:abstractNumId="8">
+  <w:abstractNum w:abstractNumId="13">
     <w:nsid w:val="28587C69"/>
     <w:multiLevelType w:val="hybridMultilevel"/>
     <w:tmpl w:val="C5D6485A"/>
@@ -5407,7 +7319,7 @@
       </w:rPr>
     </w:lvl>
   </w:abstractNum>
-  <w:abstractNum w:abstractNumId="9">
+  <w:abstractNum w:abstractNumId="14">
     <w:nsid w:val="32220CF1"/>
     <w:multiLevelType w:val="hybridMultilevel"/>
     <w:tmpl w:val="3D9E65EA"/>
@@ -5520,7 +7432,7 @@
       </w:rPr>
     </w:lvl>
   </w:abstractNum>
-  <w:abstractNum w:abstractNumId="10">
+  <w:abstractNum w:abstractNumId="15">
     <w:nsid w:val="337547B9"/>
     <w:multiLevelType w:val="hybridMultilevel"/>
     <w:tmpl w:val="886AAC36"/>
@@ -5633,7 +7545,7 @@
       </w:rPr>
     </w:lvl>
   </w:abstractNum>
-  <w:abstractNum w:abstractNumId="11">
+  <w:abstractNum w:abstractNumId="16">
     <w:nsid w:val="39006852"/>
     <w:multiLevelType w:val="hybridMultilevel"/>
     <w:tmpl w:val="F7866BD6"/>
@@ -5746,7 +7658,120 @@
       </w:rPr>
     </w:lvl>
   </w:abstractNum>
-  <w:abstractNum w:abstractNumId="12">
+  <w:abstractNum w:abstractNumId="17">
+    <w:nsid w:val="3E8078AD"/>
+    <w:multiLevelType w:val="hybridMultilevel"/>
+    <w:tmpl w:val="9A6817B4"/>
+    <w:lvl w:ilvl="0" w:tplc="04090001">
+      <w:start w:val="1"/>
+      <w:numFmt w:val="bullet"/>
+      <w:lvlText w:val=""/>
+      <w:lvlJc w:val="left"/>
+      <w:pPr>
+        <w:ind w:left="720" w:hanging="360"/>
+      </w:pPr>
+      <w:rPr>
+        <w:rFonts w:ascii="Symbol" w:hAnsi="Symbol" w:hint="default"/>
+      </w:rPr>
+    </w:lvl>
+    <w:lvl w:ilvl="1" w:tplc="04090003" w:tentative="1">
+      <w:start w:val="1"/>
+      <w:numFmt w:val="bullet"/>
+      <w:lvlText w:val="o"/>
+      <w:lvlJc w:val="left"/>
+      <w:pPr>
+        <w:ind w:left="1440" w:hanging="360"/>
+      </w:pPr>
+      <w:rPr>
+        <w:rFonts w:ascii="Courier New" w:hAnsi="Courier New" w:cs="Courier New" w:hint="default"/>
+      </w:rPr>
+    </w:lvl>
+    <w:lvl w:ilvl="2" w:tplc="04090005" w:tentative="1">
+      <w:start w:val="1"/>
+      <w:numFmt w:val="bullet"/>
+      <w:lvlText w:val=""/>
+      <w:lvlJc w:val="left"/>
+      <w:pPr>
+        <w:ind w:left="2160" w:hanging="360"/>
+      </w:pPr>
+      <w:rPr>
+        <w:rFonts w:ascii="Wingdings" w:hAnsi="Wingdings" w:hint="default"/>
+      </w:rPr>
+    </w:lvl>
+    <w:lvl w:ilvl="3" w:tplc="04090001" w:tentative="1">
+      <w:start w:val="1"/>
+      <w:numFmt w:val="bullet"/>
+      <w:lvlText w:val=""/>
+      <w:lvlJc w:val="left"/>
+      <w:pPr>
+        <w:ind w:left="2880" w:hanging="360"/>
+      </w:pPr>
+      <w:rPr>
+        <w:rFonts w:ascii="Symbol" w:hAnsi="Symbol" w:hint="default"/>
+      </w:rPr>
+    </w:lvl>
+    <w:lvl w:ilvl="4" w:tplc="04090003" w:tentative="1">
+      <w:start w:val="1"/>
+      <w:numFmt w:val="bullet"/>
+      <w:lvlText w:val="o"/>
+      <w:lvlJc w:val="left"/>
+      <w:pPr>
+        <w:ind w:left="3600" w:hanging="360"/>
+      </w:pPr>
+      <w:rPr>
+        <w:rFonts w:ascii="Courier New" w:hAnsi="Courier New" w:cs="Courier New" w:hint="default"/>
+      </w:rPr>
+    </w:lvl>
+    <w:lvl w:ilvl="5" w:tplc="04090005" w:tentative="1">
+      <w:start w:val="1"/>
+      <w:numFmt w:val="bullet"/>
+      <w:lvlText w:val=""/>
+      <w:lvlJc w:val="left"/>
+      <w:pPr>
+        <w:ind w:left="4320" w:hanging="360"/>
+      </w:pPr>
+      <w:rPr>
+        <w:rFonts w:ascii="Wingdings" w:hAnsi="Wingdings" w:hint="default"/>
+      </w:rPr>
+    </w:lvl>
+    <w:lvl w:ilvl="6" w:tplc="04090001" w:tentative="1">
+      <w:start w:val="1"/>
+      <w:numFmt w:val="bullet"/>
+      <w:lvlText w:val=""/>
+      <w:lvlJc w:val="left"/>
+      <w:pPr>
+        <w:ind w:left="5040" w:hanging="360"/>
+      </w:pPr>
+      <w:rPr>
+        <w:rFonts w:ascii="Symbol" w:hAnsi="Symbol" w:hint="default"/>
+      </w:rPr>
+    </w:lvl>
+    <w:lvl w:ilvl="7" w:tplc="04090003" w:tentative="1">
+      <w:start w:val="1"/>
+      <w:numFmt w:val="bullet"/>
+      <w:lvlText w:val="o"/>
+      <w:lvlJc w:val="left"/>
+      <w:pPr>
+        <w:ind w:left="5760" w:hanging="360"/>
+      </w:pPr>
+      <w:rPr>
+        <w:rFonts w:ascii="Courier New" w:hAnsi="Courier New" w:cs="Courier New" w:hint="default"/>
+      </w:rPr>
+    </w:lvl>
+    <w:lvl w:ilvl="8" w:tplc="04090005" w:tentative="1">
+      <w:start w:val="1"/>
+      <w:numFmt w:val="bullet"/>
+      <w:lvlText w:val=""/>
+      <w:lvlJc w:val="left"/>
+      <w:pPr>
+        <w:ind w:left="6480" w:hanging="360"/>
+      </w:pPr>
+      <w:rPr>
+        <w:rFonts w:ascii="Wingdings" w:hAnsi="Wingdings" w:hint="default"/>
+      </w:rPr>
+    </w:lvl>
+  </w:abstractNum>
+  <w:abstractNum w:abstractNumId="18">
     <w:nsid w:val="41895F58"/>
     <w:multiLevelType w:val="hybridMultilevel"/>
     <w:tmpl w:val="D91C99DA"/>
@@ -5859,7 +7884,7 @@
       </w:rPr>
     </w:lvl>
   </w:abstractNum>
-  <w:abstractNum w:abstractNumId="13">
+  <w:abstractNum w:abstractNumId="19">
     <w:nsid w:val="424464F5"/>
     <w:multiLevelType w:val="hybridMultilevel"/>
     <w:tmpl w:val="978AF246"/>
@@ -5972,7 +7997,7 @@
       </w:rPr>
     </w:lvl>
   </w:abstractNum>
-  <w:abstractNum w:abstractNumId="14">
+  <w:abstractNum w:abstractNumId="20">
     <w:nsid w:val="483259AF"/>
     <w:multiLevelType w:val="hybridMultilevel"/>
     <w:tmpl w:val="C2967548"/>
@@ -6085,7 +8110,7 @@
       </w:rPr>
     </w:lvl>
   </w:abstractNum>
-  <w:abstractNum w:abstractNumId="15">
+  <w:abstractNum w:abstractNumId="21">
     <w:nsid w:val="493829E3"/>
     <w:multiLevelType w:val="hybridMultilevel"/>
     <w:tmpl w:val="2A1E2822"/>
@@ -6198,7 +8223,346 @@
       </w:rPr>
     </w:lvl>
   </w:abstractNum>
-  <w:abstractNum w:abstractNumId="16">
+  <w:abstractNum w:abstractNumId="22">
+    <w:nsid w:val="4C952EF1"/>
+    <w:multiLevelType w:val="hybridMultilevel"/>
+    <w:tmpl w:val="10FE6012"/>
+    <w:lvl w:ilvl="0" w:tplc="04090001">
+      <w:start w:val="1"/>
+      <w:numFmt w:val="bullet"/>
+      <w:lvlText w:val=""/>
+      <w:lvlJc w:val="left"/>
+      <w:pPr>
+        <w:ind w:left="720" w:hanging="360"/>
+      </w:pPr>
+      <w:rPr>
+        <w:rFonts w:ascii="Symbol" w:hAnsi="Symbol" w:hint="default"/>
+      </w:rPr>
+    </w:lvl>
+    <w:lvl w:ilvl="1" w:tplc="04090003" w:tentative="1">
+      <w:start w:val="1"/>
+      <w:numFmt w:val="bullet"/>
+      <w:lvlText w:val="o"/>
+      <w:lvlJc w:val="left"/>
+      <w:pPr>
+        <w:ind w:left="1440" w:hanging="360"/>
+      </w:pPr>
+      <w:rPr>
+        <w:rFonts w:ascii="Courier New" w:hAnsi="Courier New" w:cs="Courier New" w:hint="default"/>
+      </w:rPr>
+    </w:lvl>
+    <w:lvl w:ilvl="2" w:tplc="04090005" w:tentative="1">
+      <w:start w:val="1"/>
+      <w:numFmt w:val="bullet"/>
+      <w:lvlText w:val=""/>
+      <w:lvlJc w:val="left"/>
+      <w:pPr>
+        <w:ind w:left="2160" w:hanging="360"/>
+      </w:pPr>
+      <w:rPr>
+        <w:rFonts w:ascii="Wingdings" w:hAnsi="Wingdings" w:hint="default"/>
+      </w:rPr>
+    </w:lvl>
+    <w:lvl w:ilvl="3" w:tplc="04090001" w:tentative="1">
+      <w:start w:val="1"/>
+      <w:numFmt w:val="bullet"/>
+      <w:lvlText w:val=""/>
+      <w:lvlJc w:val="left"/>
+      <w:pPr>
+        <w:ind w:left="2880" w:hanging="360"/>
+      </w:pPr>
+      <w:rPr>
+        <w:rFonts w:ascii="Symbol" w:hAnsi="Symbol" w:hint="default"/>
+      </w:rPr>
+    </w:lvl>
+    <w:lvl w:ilvl="4" w:tplc="04090003" w:tentative="1">
+      <w:start w:val="1"/>
+      <w:numFmt w:val="bullet"/>
+      <w:lvlText w:val="o"/>
+      <w:lvlJc w:val="left"/>
+      <w:pPr>
+        <w:ind w:left="3600" w:hanging="360"/>
+      </w:pPr>
+      <w:rPr>
+        <w:rFonts w:ascii="Courier New" w:hAnsi="Courier New" w:cs="Courier New" w:hint="default"/>
+      </w:rPr>
+    </w:lvl>
+    <w:lvl w:ilvl="5" w:tplc="04090005" w:tentative="1">
+      <w:start w:val="1"/>
+      <w:numFmt w:val="bullet"/>
+      <w:lvlText w:val=""/>
+      <w:lvlJc w:val="left"/>
+      <w:pPr>
+        <w:ind w:left="4320" w:hanging="360"/>
+      </w:pPr>
+      <w:rPr>
+        <w:rFonts w:ascii="Wingdings" w:hAnsi="Wingdings" w:hint="default"/>
+      </w:rPr>
+    </w:lvl>
+    <w:lvl w:ilvl="6" w:tplc="04090001" w:tentative="1">
+      <w:start w:val="1"/>
+      <w:numFmt w:val="bullet"/>
+      <w:lvlText w:val=""/>
+      <w:lvlJc w:val="left"/>
+      <w:pPr>
+        <w:ind w:left="5040" w:hanging="360"/>
+      </w:pPr>
+      <w:rPr>
+        <w:rFonts w:ascii="Symbol" w:hAnsi="Symbol" w:hint="default"/>
+      </w:rPr>
+    </w:lvl>
+    <w:lvl w:ilvl="7" w:tplc="04090003" w:tentative="1">
+      <w:start w:val="1"/>
+      <w:numFmt w:val="bullet"/>
+      <w:lvlText w:val="o"/>
+      <w:lvlJc w:val="left"/>
+      <w:pPr>
+        <w:ind w:left="5760" w:hanging="360"/>
+      </w:pPr>
+      <w:rPr>
+        <w:rFonts w:ascii="Courier New" w:hAnsi="Courier New" w:cs="Courier New" w:hint="default"/>
+      </w:rPr>
+    </w:lvl>
+    <w:lvl w:ilvl="8" w:tplc="04090005" w:tentative="1">
+      <w:start w:val="1"/>
+      <w:numFmt w:val="bullet"/>
+      <w:lvlText w:val=""/>
+      <w:lvlJc w:val="left"/>
+      <w:pPr>
+        <w:ind w:left="6480" w:hanging="360"/>
+      </w:pPr>
+      <w:rPr>
+        <w:rFonts w:ascii="Wingdings" w:hAnsi="Wingdings" w:hint="default"/>
+      </w:rPr>
+    </w:lvl>
+  </w:abstractNum>
+  <w:abstractNum w:abstractNumId="23">
+    <w:nsid w:val="52164D69"/>
+    <w:multiLevelType w:val="hybridMultilevel"/>
+    <w:tmpl w:val="E244F9DA"/>
+    <w:lvl w:ilvl="0" w:tplc="04090001">
+      <w:start w:val="1"/>
+      <w:numFmt w:val="bullet"/>
+      <w:lvlText w:val=""/>
+      <w:lvlJc w:val="left"/>
+      <w:pPr>
+        <w:ind w:left="720" w:hanging="360"/>
+      </w:pPr>
+      <w:rPr>
+        <w:rFonts w:ascii="Symbol" w:hAnsi="Symbol" w:hint="default"/>
+      </w:rPr>
+    </w:lvl>
+    <w:lvl w:ilvl="1" w:tplc="04090003" w:tentative="1">
+      <w:start w:val="1"/>
+      <w:numFmt w:val="bullet"/>
+      <w:lvlText w:val="o"/>
+      <w:lvlJc w:val="left"/>
+      <w:pPr>
+        <w:ind w:left="1440" w:hanging="360"/>
+      </w:pPr>
+      <w:rPr>
+        <w:rFonts w:ascii="Courier New" w:hAnsi="Courier New" w:cs="Courier New" w:hint="default"/>
+      </w:rPr>
+    </w:lvl>
+    <w:lvl w:ilvl="2" w:tplc="04090005" w:tentative="1">
+      <w:start w:val="1"/>
+      <w:numFmt w:val="bullet"/>
+      <w:lvlText w:val=""/>
+      <w:lvlJc w:val="left"/>
+      <w:pPr>
+        <w:ind w:left="2160" w:hanging="360"/>
+      </w:pPr>
+      <w:rPr>
+        <w:rFonts w:ascii="Wingdings" w:hAnsi="Wingdings" w:hint="default"/>
+      </w:rPr>
+    </w:lvl>
+    <w:lvl w:ilvl="3" w:tplc="04090001" w:tentative="1">
+      <w:start w:val="1"/>
+      <w:numFmt w:val="bullet"/>
+      <w:lvlText w:val=""/>
+      <w:lvlJc w:val="left"/>
+      <w:pPr>
+        <w:ind w:left="2880" w:hanging="360"/>
+      </w:pPr>
+      <w:rPr>
+        <w:rFonts w:ascii="Symbol" w:hAnsi="Symbol" w:hint="default"/>
+      </w:rPr>
+    </w:lvl>
+    <w:lvl w:ilvl="4" w:tplc="04090003" w:tentative="1">
+      <w:start w:val="1"/>
+      <w:numFmt w:val="bullet"/>
+      <w:lvlText w:val="o"/>
+      <w:lvlJc w:val="left"/>
+      <w:pPr>
+        <w:ind w:left="3600" w:hanging="360"/>
+      </w:pPr>
+      <w:rPr>
+        <w:rFonts w:ascii="Courier New" w:hAnsi="Courier New" w:cs="Courier New" w:hint="default"/>
+      </w:rPr>
+    </w:lvl>
+    <w:lvl w:ilvl="5" w:tplc="04090005" w:tentative="1">
+      <w:start w:val="1"/>
+      <w:numFmt w:val="bullet"/>
+      <w:lvlText w:val=""/>
+      <w:lvlJc w:val="left"/>
+      <w:pPr>
+        <w:ind w:left="4320" w:hanging="360"/>
+      </w:pPr>
+      <w:rPr>
+        <w:rFonts w:ascii="Wingdings" w:hAnsi="Wingdings" w:hint="default"/>
+      </w:rPr>
+    </w:lvl>
+    <w:lvl w:ilvl="6" w:tplc="04090001" w:tentative="1">
+      <w:start w:val="1"/>
+      <w:numFmt w:val="bullet"/>
+      <w:lvlText w:val=""/>
+      <w:lvlJc w:val="left"/>
+      <w:pPr>
+        <w:ind w:left="5040" w:hanging="360"/>
+      </w:pPr>
+      <w:rPr>
+        <w:rFonts w:ascii="Symbol" w:hAnsi="Symbol" w:hint="default"/>
+      </w:rPr>
+    </w:lvl>
+    <w:lvl w:ilvl="7" w:tplc="04090003" w:tentative="1">
+      <w:start w:val="1"/>
+      <w:numFmt w:val="bullet"/>
+      <w:lvlText w:val="o"/>
+      <w:lvlJc w:val="left"/>
+      <w:pPr>
+        <w:ind w:left="5760" w:hanging="360"/>
+      </w:pPr>
+      <w:rPr>
+        <w:rFonts w:ascii="Courier New" w:hAnsi="Courier New" w:cs="Courier New" w:hint="default"/>
+      </w:rPr>
+    </w:lvl>
+    <w:lvl w:ilvl="8" w:tplc="04090005" w:tentative="1">
+      <w:start w:val="1"/>
+      <w:numFmt w:val="bullet"/>
+      <w:lvlText w:val=""/>
+      <w:lvlJc w:val="left"/>
+      <w:pPr>
+        <w:ind w:left="6480" w:hanging="360"/>
+      </w:pPr>
+      <w:rPr>
+        <w:rFonts w:ascii="Wingdings" w:hAnsi="Wingdings" w:hint="default"/>
+      </w:rPr>
+    </w:lvl>
+  </w:abstractNum>
+  <w:abstractNum w:abstractNumId="24">
+    <w:nsid w:val="546D2988"/>
+    <w:multiLevelType w:val="hybridMultilevel"/>
+    <w:tmpl w:val="1EF26AFA"/>
+    <w:lvl w:ilvl="0" w:tplc="04090001">
+      <w:start w:val="1"/>
+      <w:numFmt w:val="bullet"/>
+      <w:lvlText w:val=""/>
+      <w:lvlJc w:val="left"/>
+      <w:pPr>
+        <w:ind w:left="720" w:hanging="360"/>
+      </w:pPr>
+      <w:rPr>
+        <w:rFonts w:ascii="Symbol" w:hAnsi="Symbol" w:hint="default"/>
+      </w:rPr>
+    </w:lvl>
+    <w:lvl w:ilvl="1" w:tplc="04090003" w:tentative="1">
+      <w:start w:val="1"/>
+      <w:numFmt w:val="bullet"/>
+      <w:lvlText w:val="o"/>
+      <w:lvlJc w:val="left"/>
+      <w:pPr>
+        <w:ind w:left="1440" w:hanging="360"/>
+      </w:pPr>
+      <w:rPr>
+        <w:rFonts w:ascii="Courier New" w:hAnsi="Courier New" w:cs="Courier New" w:hint="default"/>
+      </w:rPr>
+    </w:lvl>
+    <w:lvl w:ilvl="2" w:tplc="04090005" w:tentative="1">
+      <w:start w:val="1"/>
+      <w:numFmt w:val="bullet"/>
+      <w:lvlText w:val=""/>
+      <w:lvlJc w:val="left"/>
+      <w:pPr>
+        <w:ind w:left="2160" w:hanging="360"/>
+      </w:pPr>
+      <w:rPr>
+        <w:rFonts w:ascii="Wingdings" w:hAnsi="Wingdings" w:hint="default"/>
+      </w:rPr>
+    </w:lvl>
+    <w:lvl w:ilvl="3" w:tplc="04090001" w:tentative="1">
+      <w:start w:val="1"/>
+      <w:numFmt w:val="bullet"/>
+      <w:lvlText w:val=""/>
+      <w:lvlJc w:val="left"/>
+      <w:pPr>
+        <w:ind w:left="2880" w:hanging="360"/>
+      </w:pPr>
+      <w:rPr>
+        <w:rFonts w:ascii="Symbol" w:hAnsi="Symbol" w:hint="default"/>
+      </w:rPr>
+    </w:lvl>
+    <w:lvl w:ilvl="4" w:tplc="04090003" w:tentative="1">
+      <w:start w:val="1"/>
+      <w:numFmt w:val="bullet"/>
+      <w:lvlText w:val="o"/>
+      <w:lvlJc w:val="left"/>
+      <w:pPr>
+        <w:ind w:left="3600" w:hanging="360"/>
+      </w:pPr>
+      <w:rPr>
+        <w:rFonts w:ascii="Courier New" w:hAnsi="Courier New" w:cs="Courier New" w:hint="default"/>
+      </w:rPr>
+    </w:lvl>
+    <w:lvl w:ilvl="5" w:tplc="04090005" w:tentative="1">
+      <w:start w:val="1"/>
+      <w:numFmt w:val="bullet"/>
+      <w:lvlText w:val=""/>
+      <w:lvlJc w:val="left"/>
+      <w:pPr>
+        <w:ind w:left="4320" w:hanging="360"/>
+      </w:pPr>
+      <w:rPr>
+        <w:rFonts w:ascii="Wingdings" w:hAnsi="Wingdings" w:hint="default"/>
+      </w:rPr>
+    </w:lvl>
+    <w:lvl w:ilvl="6" w:tplc="04090001" w:tentative="1">
+      <w:start w:val="1"/>
+      <w:numFmt w:val="bullet"/>
+      <w:lvlText w:val=""/>
+      <w:lvlJc w:val="left"/>
+      <w:pPr>
+        <w:ind w:left="5040" w:hanging="360"/>
+      </w:pPr>
+      <w:rPr>
+        <w:rFonts w:ascii="Symbol" w:hAnsi="Symbol" w:hint="default"/>
+      </w:rPr>
+    </w:lvl>
+    <w:lvl w:ilvl="7" w:tplc="04090003" w:tentative="1">
+      <w:start w:val="1"/>
+      <w:numFmt w:val="bullet"/>
+      <w:lvlText w:val="o"/>
+      <w:lvlJc w:val="left"/>
+      <w:pPr>
+        <w:ind w:left="5760" w:hanging="360"/>
+      </w:pPr>
+      <w:rPr>
+        <w:rFonts w:ascii="Courier New" w:hAnsi="Courier New" w:cs="Courier New" w:hint="default"/>
+      </w:rPr>
+    </w:lvl>
+    <w:lvl w:ilvl="8" w:tplc="04090005" w:tentative="1">
+      <w:start w:val="1"/>
+      <w:numFmt w:val="bullet"/>
+      <w:lvlText w:val=""/>
+      <w:lvlJc w:val="left"/>
+      <w:pPr>
+        <w:ind w:left="6480" w:hanging="360"/>
+      </w:pPr>
+      <w:rPr>
+        <w:rFonts w:ascii="Wingdings" w:hAnsi="Wingdings" w:hint="default"/>
+      </w:rPr>
+    </w:lvl>
+  </w:abstractNum>
+  <w:abstractNum w:abstractNumId="25">
     <w:nsid w:val="553E7CA1"/>
     <w:multiLevelType w:val="hybridMultilevel"/>
     <w:tmpl w:val="E38865F2"/>
@@ -6311,7 +8675,7 @@
       </w:rPr>
     </w:lvl>
   </w:abstractNum>
-  <w:abstractNum w:abstractNumId="17">
+  <w:abstractNum w:abstractNumId="26">
     <w:nsid w:val="588B040A"/>
     <w:multiLevelType w:val="hybridMultilevel"/>
     <w:tmpl w:val="BCF22392"/>
@@ -6424,7 +8788,7 @@
       </w:rPr>
     </w:lvl>
   </w:abstractNum>
-  <w:abstractNum w:abstractNumId="18">
+  <w:abstractNum w:abstractNumId="27">
     <w:nsid w:val="5A512B9B"/>
     <w:multiLevelType w:val="hybridMultilevel"/>
     <w:tmpl w:val="06D68C6A"/>
@@ -6537,7 +8901,120 @@
       </w:rPr>
     </w:lvl>
   </w:abstractNum>
-  <w:abstractNum w:abstractNumId="19">
+  <w:abstractNum w:abstractNumId="28">
+    <w:nsid w:val="5F6B536E"/>
+    <w:multiLevelType w:val="hybridMultilevel"/>
+    <w:tmpl w:val="E6B0AF16"/>
+    <w:lvl w:ilvl="0" w:tplc="04090001">
+      <w:start w:val="1"/>
+      <w:numFmt w:val="bullet"/>
+      <w:lvlText w:val=""/>
+      <w:lvlJc w:val="left"/>
+      <w:pPr>
+        <w:ind w:left="720" w:hanging="360"/>
+      </w:pPr>
+      <w:rPr>
+        <w:rFonts w:ascii="Symbol" w:hAnsi="Symbol" w:hint="default"/>
+      </w:rPr>
+    </w:lvl>
+    <w:lvl w:ilvl="1" w:tplc="04090003" w:tentative="1">
+      <w:start w:val="1"/>
+      <w:numFmt w:val="bullet"/>
+      <w:lvlText w:val="o"/>
+      <w:lvlJc w:val="left"/>
+      <w:pPr>
+        <w:ind w:left="1440" w:hanging="360"/>
+      </w:pPr>
+      <w:rPr>
+        <w:rFonts w:ascii="Courier New" w:hAnsi="Courier New" w:cs="Courier New" w:hint="default"/>
+      </w:rPr>
+    </w:lvl>
+    <w:lvl w:ilvl="2" w:tplc="04090005" w:tentative="1">
+      <w:start w:val="1"/>
+      <w:numFmt w:val="bullet"/>
+      <w:lvlText w:val=""/>
+      <w:lvlJc w:val="left"/>
+      <w:pPr>
+        <w:ind w:left="2160" w:hanging="360"/>
+      </w:pPr>
+      <w:rPr>
+        <w:rFonts w:ascii="Wingdings" w:hAnsi="Wingdings" w:hint="default"/>
+      </w:rPr>
+    </w:lvl>
+    <w:lvl w:ilvl="3" w:tplc="04090001" w:tentative="1">
+      <w:start w:val="1"/>
+      <w:numFmt w:val="bullet"/>
+      <w:lvlText w:val=""/>
+      <w:lvlJc w:val="left"/>
+      <w:pPr>
+        <w:ind w:left="2880" w:hanging="360"/>
+      </w:pPr>
+      <w:rPr>
+        <w:rFonts w:ascii="Symbol" w:hAnsi="Symbol" w:hint="default"/>
+      </w:rPr>
+    </w:lvl>
+    <w:lvl w:ilvl="4" w:tplc="04090003" w:tentative="1">
+      <w:start w:val="1"/>
+      <w:numFmt w:val="bullet"/>
+      <w:lvlText w:val="o"/>
+      <w:lvlJc w:val="left"/>
+      <w:pPr>
+        <w:ind w:left="3600" w:hanging="360"/>
+      </w:pPr>
+      <w:rPr>
+        <w:rFonts w:ascii="Courier New" w:hAnsi="Courier New" w:cs="Courier New" w:hint="default"/>
+      </w:rPr>
+    </w:lvl>
+    <w:lvl w:ilvl="5" w:tplc="04090005" w:tentative="1">
+      <w:start w:val="1"/>
+      <w:numFmt w:val="bullet"/>
+      <w:lvlText w:val=""/>
+      <w:lvlJc w:val="left"/>
+      <w:pPr>
+        <w:ind w:left="4320" w:hanging="360"/>
+      </w:pPr>
+      <w:rPr>
+        <w:rFonts w:ascii="Wingdings" w:hAnsi="Wingdings" w:hint="default"/>
+      </w:rPr>
+    </w:lvl>
+    <w:lvl w:ilvl="6" w:tplc="04090001" w:tentative="1">
+      <w:start w:val="1"/>
+      <w:numFmt w:val="bullet"/>
+      <w:lvlText w:val=""/>
+      <w:lvlJc w:val="left"/>
+      <w:pPr>
+        <w:ind w:left="5040" w:hanging="360"/>
+      </w:pPr>
+      <w:rPr>
+        <w:rFonts w:ascii="Symbol" w:hAnsi="Symbol" w:hint="default"/>
+      </w:rPr>
+    </w:lvl>
+    <w:lvl w:ilvl="7" w:tplc="04090003" w:tentative="1">
+      <w:start w:val="1"/>
+      <w:numFmt w:val="bullet"/>
+      <w:lvlText w:val="o"/>
+      <w:lvlJc w:val="left"/>
+      <w:pPr>
+        <w:ind w:left="5760" w:hanging="360"/>
+      </w:pPr>
+      <w:rPr>
+        <w:rFonts w:ascii="Courier New" w:hAnsi="Courier New" w:cs="Courier New" w:hint="default"/>
+      </w:rPr>
+    </w:lvl>
+    <w:lvl w:ilvl="8" w:tplc="04090005" w:tentative="1">
+      <w:start w:val="1"/>
+      <w:numFmt w:val="bullet"/>
+      <w:lvlText w:val=""/>
+      <w:lvlJc w:val="left"/>
+      <w:pPr>
+        <w:ind w:left="6480" w:hanging="360"/>
+      </w:pPr>
+      <w:rPr>
+        <w:rFonts w:ascii="Wingdings" w:hAnsi="Wingdings" w:hint="default"/>
+      </w:rPr>
+    </w:lvl>
+  </w:abstractNum>
+  <w:abstractNum w:abstractNumId="29">
     <w:nsid w:val="5FE102C8"/>
     <w:multiLevelType w:val="hybridMultilevel"/>
     <w:tmpl w:val="A1328EC2"/>
@@ -6650,7 +9127,7 @@
       </w:rPr>
     </w:lvl>
   </w:abstractNum>
-  <w:abstractNum w:abstractNumId="20">
+  <w:abstractNum w:abstractNumId="30">
     <w:nsid w:val="64E43AEF"/>
     <w:multiLevelType w:val="hybridMultilevel"/>
     <w:tmpl w:val="2A9AC0B6"/>
@@ -6763,7 +9240,120 @@
       </w:rPr>
     </w:lvl>
   </w:abstractNum>
-  <w:abstractNum w:abstractNumId="21">
+  <w:abstractNum w:abstractNumId="31">
+    <w:nsid w:val="64EA27D4"/>
+    <w:multiLevelType w:val="hybridMultilevel"/>
+    <w:tmpl w:val="487C4934"/>
+    <w:lvl w:ilvl="0" w:tplc="04090001">
+      <w:start w:val="1"/>
+      <w:numFmt w:val="bullet"/>
+      <w:lvlText w:val=""/>
+      <w:lvlJc w:val="left"/>
+      <w:pPr>
+        <w:ind w:left="720" w:hanging="360"/>
+      </w:pPr>
+      <w:rPr>
+        <w:rFonts w:ascii="Symbol" w:hAnsi="Symbol" w:hint="default"/>
+      </w:rPr>
+    </w:lvl>
+    <w:lvl w:ilvl="1" w:tplc="04090003" w:tentative="1">
+      <w:start w:val="1"/>
+      <w:numFmt w:val="bullet"/>
+      <w:lvlText w:val="o"/>
+      <w:lvlJc w:val="left"/>
+      <w:pPr>
+        <w:ind w:left="1440" w:hanging="360"/>
+      </w:pPr>
+      <w:rPr>
+        <w:rFonts w:ascii="Courier New" w:hAnsi="Courier New" w:cs="Courier New" w:hint="default"/>
+      </w:rPr>
+    </w:lvl>
+    <w:lvl w:ilvl="2" w:tplc="04090005" w:tentative="1">
+      <w:start w:val="1"/>
+      <w:numFmt w:val="bullet"/>
+      <w:lvlText w:val=""/>
+      <w:lvlJc w:val="left"/>
+      <w:pPr>
+        <w:ind w:left="2160" w:hanging="360"/>
+      </w:pPr>
+      <w:rPr>
+        <w:rFonts w:ascii="Wingdings" w:hAnsi="Wingdings" w:hint="default"/>
+      </w:rPr>
+    </w:lvl>
+    <w:lvl w:ilvl="3" w:tplc="04090001" w:tentative="1">
+      <w:start w:val="1"/>
+      <w:numFmt w:val="bullet"/>
+      <w:lvlText w:val=""/>
+      <w:lvlJc w:val="left"/>
+      <w:pPr>
+        <w:ind w:left="2880" w:hanging="360"/>
+      </w:pPr>
+      <w:rPr>
+        <w:rFonts w:ascii="Symbol" w:hAnsi="Symbol" w:hint="default"/>
+      </w:rPr>
+    </w:lvl>
+    <w:lvl w:ilvl="4" w:tplc="04090003" w:tentative="1">
+      <w:start w:val="1"/>
+      <w:numFmt w:val="bullet"/>
+      <w:lvlText w:val="o"/>
+      <w:lvlJc w:val="left"/>
+      <w:pPr>
+        <w:ind w:left="3600" w:hanging="360"/>
+      </w:pPr>
+      <w:rPr>
+        <w:rFonts w:ascii="Courier New" w:hAnsi="Courier New" w:cs="Courier New" w:hint="default"/>
+      </w:rPr>
+    </w:lvl>
+    <w:lvl w:ilvl="5" w:tplc="04090005" w:tentative="1">
+      <w:start w:val="1"/>
+      <w:numFmt w:val="bullet"/>
+      <w:lvlText w:val=""/>
+      <w:lvlJc w:val="left"/>
+      <w:pPr>
+        <w:ind w:left="4320" w:hanging="360"/>
+      </w:pPr>
+      <w:rPr>
+        <w:rFonts w:ascii="Wingdings" w:hAnsi="Wingdings" w:hint="default"/>
+      </w:rPr>
+    </w:lvl>
+    <w:lvl w:ilvl="6" w:tplc="04090001" w:tentative="1">
+      <w:start w:val="1"/>
+      <w:numFmt w:val="bullet"/>
+      <w:lvlText w:val=""/>
+      <w:lvlJc w:val="left"/>
+      <w:pPr>
+        <w:ind w:left="5040" w:hanging="360"/>
+      </w:pPr>
+      <w:rPr>
+        <w:rFonts w:ascii="Symbol" w:hAnsi="Symbol" w:hint="default"/>
+      </w:rPr>
+    </w:lvl>
+    <w:lvl w:ilvl="7" w:tplc="04090003" w:tentative="1">
+      <w:start w:val="1"/>
+      <w:numFmt w:val="bullet"/>
+      <w:lvlText w:val="o"/>
+      <w:lvlJc w:val="left"/>
+      <w:pPr>
+        <w:ind w:left="5760" w:hanging="360"/>
+      </w:pPr>
+      <w:rPr>
+        <w:rFonts w:ascii="Courier New" w:hAnsi="Courier New" w:cs="Courier New" w:hint="default"/>
+      </w:rPr>
+    </w:lvl>
+    <w:lvl w:ilvl="8" w:tplc="04090005" w:tentative="1">
+      <w:start w:val="1"/>
+      <w:numFmt w:val="bullet"/>
+      <w:lvlText w:val=""/>
+      <w:lvlJc w:val="left"/>
+      <w:pPr>
+        <w:ind w:left="6480" w:hanging="360"/>
+      </w:pPr>
+      <w:rPr>
+        <w:rFonts w:ascii="Wingdings" w:hAnsi="Wingdings" w:hint="default"/>
+      </w:rPr>
+    </w:lvl>
+  </w:abstractNum>
+  <w:abstractNum w:abstractNumId="32">
     <w:nsid w:val="665D4743"/>
     <w:multiLevelType w:val="hybridMultilevel"/>
     <w:tmpl w:val="4C50FE4C"/>
@@ -6876,7 +9466,7 @@
       </w:rPr>
     </w:lvl>
   </w:abstractNum>
-  <w:abstractNum w:abstractNumId="22">
+  <w:abstractNum w:abstractNumId="33">
     <w:nsid w:val="68892481"/>
     <w:multiLevelType w:val="hybridMultilevel"/>
     <w:tmpl w:val="5A7E1516"/>
@@ -6989,7 +9579,7 @@
       </w:rPr>
     </w:lvl>
   </w:abstractNum>
-  <w:abstractNum w:abstractNumId="23">
+  <w:abstractNum w:abstractNumId="34">
     <w:nsid w:val="6F817ACF"/>
     <w:multiLevelType w:val="hybridMultilevel"/>
     <w:tmpl w:val="CB6EB9C6"/>
@@ -7102,7 +9692,120 @@
       </w:rPr>
     </w:lvl>
   </w:abstractNum>
-  <w:abstractNum w:abstractNumId="24">
+  <w:abstractNum w:abstractNumId="35">
+    <w:nsid w:val="76974E96"/>
+    <w:multiLevelType w:val="hybridMultilevel"/>
+    <w:tmpl w:val="3A88C49A"/>
+    <w:lvl w:ilvl="0" w:tplc="04090001">
+      <w:start w:val="1"/>
+      <w:numFmt w:val="bullet"/>
+      <w:lvlText w:val=""/>
+      <w:lvlJc w:val="left"/>
+      <w:pPr>
+        <w:ind w:left="720" w:hanging="360"/>
+      </w:pPr>
+      <w:rPr>
+        <w:rFonts w:ascii="Symbol" w:hAnsi="Symbol" w:hint="default"/>
+      </w:rPr>
+    </w:lvl>
+    <w:lvl w:ilvl="1" w:tplc="04090003" w:tentative="1">
+      <w:start w:val="1"/>
+      <w:numFmt w:val="bullet"/>
+      <w:lvlText w:val="o"/>
+      <w:lvlJc w:val="left"/>
+      <w:pPr>
+        <w:ind w:left="1440" w:hanging="360"/>
+      </w:pPr>
+      <w:rPr>
+        <w:rFonts w:ascii="Courier New" w:hAnsi="Courier New" w:cs="Courier New" w:hint="default"/>
+      </w:rPr>
+    </w:lvl>
+    <w:lvl w:ilvl="2" w:tplc="04090005" w:tentative="1">
+      <w:start w:val="1"/>
+      <w:numFmt w:val="bullet"/>
+      <w:lvlText w:val=""/>
+      <w:lvlJc w:val="left"/>
+      <w:pPr>
+        <w:ind w:left="2160" w:hanging="360"/>
+      </w:pPr>
+      <w:rPr>
+        <w:rFonts w:ascii="Wingdings" w:hAnsi="Wingdings" w:hint="default"/>
+      </w:rPr>
+    </w:lvl>
+    <w:lvl w:ilvl="3" w:tplc="04090001" w:tentative="1">
+      <w:start w:val="1"/>
+      <w:numFmt w:val="bullet"/>
+      <w:lvlText w:val=""/>
+      <w:lvlJc w:val="left"/>
+      <w:pPr>
+        <w:ind w:left="2880" w:hanging="360"/>
+      </w:pPr>
+      <w:rPr>
+        <w:rFonts w:ascii="Symbol" w:hAnsi="Symbol" w:hint="default"/>
+      </w:rPr>
+    </w:lvl>
+    <w:lvl w:ilvl="4" w:tplc="04090003" w:tentative="1">
+      <w:start w:val="1"/>
+      <w:numFmt w:val="bullet"/>
+      <w:lvlText w:val="o"/>
+      <w:lvlJc w:val="left"/>
+      <w:pPr>
+        <w:ind w:left="3600" w:hanging="360"/>
+      </w:pPr>
+      <w:rPr>
+        <w:rFonts w:ascii="Courier New" w:hAnsi="Courier New" w:cs="Courier New" w:hint="default"/>
+      </w:rPr>
+    </w:lvl>
+    <w:lvl w:ilvl="5" w:tplc="04090005" w:tentative="1">
+      <w:start w:val="1"/>
+      <w:numFmt w:val="bullet"/>
+      <w:lvlText w:val=""/>
+      <w:lvlJc w:val="left"/>
+      <w:pPr>
+        <w:ind w:left="4320" w:hanging="360"/>
+      </w:pPr>
+      <w:rPr>
+        <w:rFonts w:ascii="Wingdings" w:hAnsi="Wingdings" w:hint="default"/>
+      </w:rPr>
+    </w:lvl>
+    <w:lvl w:ilvl="6" w:tplc="04090001" w:tentative="1">
+      <w:start w:val="1"/>
+      <w:numFmt w:val="bullet"/>
+      <w:lvlText w:val=""/>
+      <w:lvlJc w:val="left"/>
+      <w:pPr>
+        <w:ind w:left="5040" w:hanging="360"/>
+      </w:pPr>
+      <w:rPr>
+        <w:rFonts w:ascii="Symbol" w:hAnsi="Symbol" w:hint="default"/>
+      </w:rPr>
+    </w:lvl>
+    <w:lvl w:ilvl="7" w:tplc="04090003" w:tentative="1">
+      <w:start w:val="1"/>
+      <w:numFmt w:val="bullet"/>
+      <w:lvlText w:val="o"/>
+      <w:lvlJc w:val="left"/>
+      <w:pPr>
+        <w:ind w:left="5760" w:hanging="360"/>
+      </w:pPr>
+      <w:rPr>
+        <w:rFonts w:ascii="Courier New" w:hAnsi="Courier New" w:cs="Courier New" w:hint="default"/>
+      </w:rPr>
+    </w:lvl>
+    <w:lvl w:ilvl="8" w:tplc="04090005" w:tentative="1">
+      <w:start w:val="1"/>
+      <w:numFmt w:val="bullet"/>
+      <w:lvlText w:val=""/>
+      <w:lvlJc w:val="left"/>
+      <w:pPr>
+        <w:ind w:left="6480" w:hanging="360"/>
+      </w:pPr>
+      <w:rPr>
+        <w:rFonts w:ascii="Wingdings" w:hAnsi="Wingdings" w:hint="default"/>
+      </w:rPr>
+    </w:lvl>
+  </w:abstractNum>
+  <w:abstractNum w:abstractNumId="36">
     <w:nsid w:val="7A0E378C"/>
     <w:multiLevelType w:val="hybridMultilevel"/>
     <w:tmpl w:val="62829B5A"/>
@@ -7215,7 +9918,7 @@
       </w:rPr>
     </w:lvl>
   </w:abstractNum>
-  <w:abstractNum w:abstractNumId="25">
+  <w:abstractNum w:abstractNumId="37">
     <w:nsid w:val="7D4E5FC9"/>
     <w:multiLevelType w:val="hybridMultilevel"/>
     <w:tmpl w:val="D7D6E50E"/>
@@ -7329,64 +10032,64 @@
     </w:lvl>
   </w:abstractNum>
   <w:num w:numId="1">
-    <w:abstractNumId w:val="25"/>
+    <w:abstractNumId w:val="37"/>
   </w:num>
   <w:num w:numId="2">
-    <w:abstractNumId w:val="23"/>
+    <w:abstractNumId w:val="34"/>
   </w:num>
   <w:num w:numId="3">
-    <w:abstractNumId w:val="8"/>
+    <w:abstractNumId w:val="13"/>
   </w:num>
   <w:num w:numId="4">
-    <w:abstractNumId w:val="9"/>
+    <w:abstractNumId w:val="14"/>
   </w:num>
   <w:num w:numId="5">
     <w:abstractNumId w:val="0"/>
   </w:num>
   <w:num w:numId="6">
-    <w:abstractNumId w:val="21"/>
+    <w:abstractNumId w:val="32"/>
   </w:num>
   <w:num w:numId="7">
-    <w:abstractNumId w:val="6"/>
+    <w:abstractNumId w:val="9"/>
   </w:num>
   <w:num w:numId="8">
-    <w:abstractNumId w:val="11"/>
+    <w:abstractNumId w:val="16"/>
   </w:num>
   <w:num w:numId="9">
     <w:abstractNumId w:val="3"/>
   </w:num>
   <w:num w:numId="10">
-    <w:abstractNumId w:val="14"/>
+    <w:abstractNumId w:val="20"/>
   </w:num>
   <w:num w:numId="11">
-    <w:abstractNumId w:val="13"/>
+    <w:abstractNumId w:val="19"/>
   </w:num>
   <w:num w:numId="12">
-    <w:abstractNumId w:val="5"/>
+    <w:abstractNumId w:val="8"/>
   </w:num>
   <w:num w:numId="13">
-    <w:abstractNumId w:val="19"/>
+    <w:abstractNumId w:val="29"/>
   </w:num>
   <w:num w:numId="14">
-    <w:abstractNumId w:val="16"/>
+    <w:abstractNumId w:val="25"/>
   </w:num>
   <w:num w:numId="15">
-    <w:abstractNumId w:val="20"/>
+    <w:abstractNumId w:val="30"/>
   </w:num>
   <w:num w:numId="16">
-    <w:abstractNumId w:val="24"/>
+    <w:abstractNumId w:val="36"/>
   </w:num>
   <w:num w:numId="17">
     <w:abstractNumId w:val="2"/>
   </w:num>
   <w:num w:numId="18">
-    <w:abstractNumId w:val="15"/>
+    <w:abstractNumId w:val="21"/>
   </w:num>
   <w:num w:numId="19">
-    <w:abstractNumId w:val="7"/>
+    <w:abstractNumId w:val="12"/>
   </w:num>
   <w:num w:numId="20">
-    <w:abstractNumId w:val="18"/>
+    <w:abstractNumId w:val="27"/>
   </w:num>
   <w:num w:numId="21">
     <w:abstractNumId w:val="1"/>
@@ -7395,16 +10098,52 @@
     <w:abstractNumId w:val="4"/>
   </w:num>
   <w:num w:numId="23">
-    <w:abstractNumId w:val="12"/>
+    <w:abstractNumId w:val="18"/>
   </w:num>
   <w:num w:numId="24">
+    <w:abstractNumId w:val="33"/>
+  </w:num>
+  <w:num w:numId="25">
+    <w:abstractNumId w:val="26"/>
+  </w:num>
+  <w:num w:numId="26">
+    <w:abstractNumId w:val="15"/>
+  </w:num>
+  <w:num w:numId="27">
+    <w:abstractNumId w:val="5"/>
+  </w:num>
+  <w:num w:numId="28">
+    <w:abstractNumId w:val="35"/>
+  </w:num>
+  <w:num w:numId="29">
+    <w:abstractNumId w:val="10"/>
+  </w:num>
+  <w:num w:numId="30">
+    <w:abstractNumId w:val="28"/>
+  </w:num>
+  <w:num w:numId="31">
     <w:abstractNumId w:val="22"/>
   </w:num>
-  <w:num w:numId="25">
+  <w:num w:numId="32">
     <w:abstractNumId w:val="17"/>
   </w:num>
-  <w:num w:numId="26">
-    <w:abstractNumId w:val="10"/>
+  <w:num w:numId="33">
+    <w:abstractNumId w:val="11"/>
+  </w:num>
+  <w:num w:numId="34">
+    <w:abstractNumId w:val="24"/>
+  </w:num>
+  <w:num w:numId="35">
+    <w:abstractNumId w:val="7"/>
+  </w:num>
+  <w:num w:numId="36">
+    <w:abstractNumId w:val="6"/>
+  </w:num>
+  <w:num w:numId="37">
+    <w:abstractNumId w:val="23"/>
+  </w:num>
+  <w:num w:numId="38">
+    <w:abstractNumId w:val="31"/>
   </w:num>
   <w:numIdMacAtCleanup w:val="6"/>
 </w:numbering>
@@ -8972,7 +11711,7 @@
 </file>
 
 <file path=customXml/itemProps1.xml><?xml version="1.0" encoding="utf-8"?>
-<ds:datastoreItem xmlns:ds="http://schemas.openxmlformats.org/officeDocument/2006/customXml" ds:itemID="{511C3662-ADC9-4B17-98A5-85DD8608782B}">
+<ds:datastoreItem xmlns:ds="http://schemas.openxmlformats.org/officeDocument/2006/customXml" ds:itemID="{D26DCB0F-05C3-4D2B-942D-1F1BA547D72B}">
   <ds:schemaRefs>
     <ds:schemaRef ds:uri="http://schemas.openxmlformats.org/officeDocument/2006/bibliography"/>
   </ds:schemaRefs>

</xml_diff>

<commit_message>
Notes till - Introduction to JPA – An Overview
</commit_message>
<xml_diff>
--- a/Resources/Spring-Web-Services - Notes.docx
+++ b/Resources/Spring-Web-Services - Notes.docx
@@ -5545,6 +5545,668 @@
     <w:p/>
     <w:p/>
     <w:p>
+      <w:pPr>
+        <w:pStyle w:val="Heading1"/>
+      </w:pPr>
+      <w:r>
+        <w:lastRenderedPageBreak/>
+        <w:t>Introduction to JPA – An Overview</w:t>
+      </w:r>
+    </w:p>
+    <w:p>
+      <w:pPr>
+        <w:pStyle w:val="ListParagraph"/>
+        <w:numPr>
+          <w:ilvl w:val="0"/>
+          <w:numId w:val="39"/>
+        </w:numPr>
+      </w:pPr>
+      <w:r>
+        <w:t xml:space="preserve">Refer – </w:t>
+      </w:r>
+      <w:hyperlink r:id="rId18" w:history="1">
+        <w:r>
+          <w:rPr>
+            <w:rStyle w:val="Hyperlink"/>
+          </w:rPr>
+          <w:t>https://github.com/in28minutes/spring-web-services/tree/master/jpa-in-10-steps</w:t>
+        </w:r>
+      </w:hyperlink>
+      <w:r>
+        <w:t xml:space="preserve"> </w:t>
+      </w:r>
+    </w:p>
+    <w:p>
+      <w:pPr>
+        <w:pStyle w:val="Heading2"/>
+      </w:pPr>
+      <w:r>
+        <w:t>The Problem</w:t>
+      </w:r>
+      <w:r>
+        <w:t xml:space="preserve"> (</w:t>
+      </w:r>
+      <w:r>
+        <w:t>Object Relational Impeda</w:t>
+      </w:r>
+      <w:r>
+        <w:t>nce Mismatch)</w:t>
+      </w:r>
+    </w:p>
+    <w:p>
+      <w:pPr>
+        <w:pStyle w:val="ListParagraph"/>
+        <w:numPr>
+          <w:ilvl w:val="0"/>
+          <w:numId w:val="39"/>
+        </w:numPr>
+      </w:pPr>
+      <w:r>
+        <w:t>H</w:t>
+      </w:r>
+      <w:r>
+        <w:t xml:space="preserve">ow we design our </w:t>
+      </w:r>
+      <w:r>
+        <w:t xml:space="preserve">Java </w:t>
+      </w:r>
+      <w:r>
+        <w:t>objects is different from how we design our tables.</w:t>
+      </w:r>
+      <w:r>
+        <w:t xml:space="preserve"> </w:t>
+      </w:r>
+      <w:r>
+        <w:t>And that's really the problem that all persistence frameworks have been trying to solve.</w:t>
+      </w:r>
+    </w:p>
+    <w:p>
+      <w:pPr>
+        <w:pStyle w:val="ListParagraph"/>
+        <w:numPr>
+          <w:ilvl w:val="0"/>
+          <w:numId w:val="39"/>
+        </w:numPr>
+      </w:pPr>
+      <w:r>
+        <w:t xml:space="preserve">Some of the frameworks are </w:t>
+      </w:r>
+      <w:proofErr w:type="spellStart"/>
+      <w:r>
+        <w:t>JDBC</w:t>
+      </w:r>
+      <w:proofErr w:type="gramStart"/>
+      <w:r>
+        <w:t>,Spring</w:t>
+      </w:r>
+      <w:proofErr w:type="spellEnd"/>
+      <w:proofErr w:type="gramEnd"/>
+      <w:r>
+        <w:t xml:space="preserve"> JDBC, </w:t>
+      </w:r>
+      <w:proofErr w:type="spellStart"/>
+      <w:r>
+        <w:t>myBatis</w:t>
+      </w:r>
+      <w:proofErr w:type="spellEnd"/>
+      <w:r>
+        <w:t>.</w:t>
+      </w:r>
+    </w:p>
+    <w:p>
+      <w:pPr>
+        <w:pStyle w:val="Heading2"/>
+      </w:pPr>
+      <w:r>
+        <w:t>World before JPA</w:t>
+      </w:r>
+    </w:p>
+    <w:p>
+      <w:pPr>
+        <w:pStyle w:val="ListParagraph"/>
+        <w:numPr>
+          <w:ilvl w:val="0"/>
+          <w:numId w:val="40"/>
+        </w:numPr>
+      </w:pPr>
+      <w:r>
+        <w:t xml:space="preserve">With </w:t>
+      </w:r>
+      <w:r>
+        <w:rPr>
+          <w:b/>
+        </w:rPr>
+        <w:t>plain JDBC</w:t>
+      </w:r>
+      <w:r>
+        <w:t>, we have to write a lot of code just for simple database operations like select, update, etc.</w:t>
+      </w:r>
+    </w:p>
+    <w:p>
+      <w:pPr>
+        <w:pStyle w:val="ListParagraph"/>
+        <w:numPr>
+          <w:ilvl w:val="0"/>
+          <w:numId w:val="40"/>
+        </w:numPr>
+      </w:pPr>
+      <w:r>
+        <w:t xml:space="preserve">Then </w:t>
+      </w:r>
+      <w:r>
+        <w:rPr>
+          <w:b/>
+        </w:rPr>
+        <w:t>Spring JDBC</w:t>
+      </w:r>
+      <w:r>
+        <w:t xml:space="preserve"> came, which </w:t>
+      </w:r>
+      <w:r>
+        <w:t xml:space="preserve">is kind of a wrapper over JDBC which </w:t>
+      </w:r>
+      <w:r>
+        <w:t>abstracted lot of things and made easier to perform database operations</w:t>
+      </w:r>
+      <w:r>
+        <w:t xml:space="preserve"> compared to plain JDBC</w:t>
+      </w:r>
+      <w:r>
+        <w:t>.</w:t>
+      </w:r>
+      <w:r>
+        <w:t xml:space="preserve"> E.g. Using </w:t>
+      </w:r>
+      <w:proofErr w:type="spellStart"/>
+      <w:r>
+        <w:t>JDBCTemplate</w:t>
+      </w:r>
+      <w:proofErr w:type="spellEnd"/>
+      <w:r>
+        <w:t xml:space="preserve">, </w:t>
+      </w:r>
+      <w:proofErr w:type="spellStart"/>
+      <w:r>
+        <w:t>RowMapper</w:t>
+      </w:r>
+      <w:proofErr w:type="spellEnd"/>
+      <w:r>
+        <w:t>, etc.</w:t>
+      </w:r>
+    </w:p>
+    <w:p>
+      <w:pPr>
+        <w:pStyle w:val="ListParagraph"/>
+        <w:numPr>
+          <w:ilvl w:val="0"/>
+          <w:numId w:val="40"/>
+        </w:numPr>
+      </w:pPr>
+      <w:proofErr w:type="spellStart"/>
+      <w:proofErr w:type="gramStart"/>
+      <w:r>
+        <w:t>myBatis</w:t>
+      </w:r>
+      <w:proofErr w:type="spellEnd"/>
+      <w:proofErr w:type="gramEnd"/>
+      <w:r>
+        <w:t xml:space="preserve"> </w:t>
+      </w:r>
+      <w:r>
+        <w:t>maps objects to queries.</w:t>
+      </w:r>
+    </w:p>
+    <w:p>
+      <w:pPr>
+        <w:pStyle w:val="ListParagraph"/>
+        <w:numPr>
+          <w:ilvl w:val="0"/>
+          <w:numId w:val="40"/>
+        </w:numPr>
+      </w:pPr>
+      <w:r>
+        <w:t>T</w:t>
+      </w:r>
+      <w:r>
+        <w:t>he fundamental thing for all these three approaches was the</w:t>
+      </w:r>
+      <w:r>
+        <w:t xml:space="preserve"> </w:t>
+      </w:r>
+      <w:r>
+        <w:t>fact that they are still based on queries.</w:t>
+      </w:r>
+      <w:r>
+        <w:t xml:space="preserve"> </w:t>
+      </w:r>
+      <w:r>
+        <w:t xml:space="preserve">The </w:t>
+      </w:r>
+      <w:r>
+        <w:rPr>
+          <w:b/>
+        </w:rPr>
+        <w:t>problem</w:t>
+      </w:r>
+      <w:r>
+        <w:t xml:space="preserve"> with queries is when the relationships between tables change </w:t>
+      </w:r>
+      <w:proofErr w:type="gramStart"/>
+      <w:r>
+        <w:t>then</w:t>
+      </w:r>
+      <w:proofErr w:type="gramEnd"/>
+      <w:r>
+        <w:t xml:space="preserve"> you have to modify</w:t>
+      </w:r>
+      <w:r>
+        <w:t xml:space="preserve"> </w:t>
+      </w:r>
+      <w:r>
+        <w:t>all your queries</w:t>
+      </w:r>
+      <w:r>
+        <w:t xml:space="preserve"> which is lot of overhead</w:t>
+      </w:r>
+      <w:r>
+        <w:t>.</w:t>
+      </w:r>
+    </w:p>
+    <w:p>
+      <w:pPr>
+        <w:pStyle w:val="Heading2"/>
+      </w:pPr>
+      <w:r>
+        <w:t>Introduction to JPA</w:t>
+      </w:r>
+    </w:p>
+    <w:p>
+      <w:pPr>
+        <w:pStyle w:val="ListParagraph"/>
+        <w:numPr>
+          <w:ilvl w:val="0"/>
+          <w:numId w:val="41"/>
+        </w:numPr>
+      </w:pPr>
+      <w:r>
+        <w:t>JPA solves the problem of object relational</w:t>
+      </w:r>
+      <w:r>
+        <w:t xml:space="preserve"> </w:t>
+      </w:r>
+      <w:r>
+        <w:t>mapping.</w:t>
+      </w:r>
+    </w:p>
+    <w:p>
+      <w:pPr>
+        <w:pStyle w:val="ListParagraph"/>
+        <w:numPr>
+          <w:ilvl w:val="0"/>
+          <w:numId w:val="41"/>
+        </w:numPr>
+      </w:pPr>
+      <w:r>
+        <w:t>JPA provides a mapping. You can map application classes to tables.</w:t>
+      </w:r>
+    </w:p>
+    <w:p>
+      <w:pPr>
+        <w:pStyle w:val="ListParagraph"/>
+        <w:numPr>
+          <w:ilvl w:val="0"/>
+          <w:numId w:val="41"/>
+        </w:numPr>
+      </w:pPr>
+      <w:r>
+        <w:t xml:space="preserve">JPA is </w:t>
+      </w:r>
+      <w:proofErr w:type="spellStart"/>
+      <w:proofErr w:type="gramStart"/>
+      <w:r>
+        <w:t>a</w:t>
+      </w:r>
+      <w:proofErr w:type="spellEnd"/>
+      <w:proofErr w:type="gramEnd"/>
+      <w:r>
+        <w:t xml:space="preserve"> interface</w:t>
+      </w:r>
+      <w:r>
+        <w:t xml:space="preserve"> or</w:t>
+      </w:r>
+      <w:r>
+        <w:t xml:space="preserve"> a specification. Hibernate implements JPA.</w:t>
+      </w:r>
+    </w:p>
+    <w:p>
+      <w:pPr>
+        <w:pStyle w:val="ListParagraph"/>
+        <w:numPr>
+          <w:ilvl w:val="0"/>
+          <w:numId w:val="41"/>
+        </w:numPr>
+      </w:pPr>
+      <w:r>
+        <w:t>JPA defines all the annotations</w:t>
+      </w:r>
+      <w:r>
+        <w:t xml:space="preserve"> </w:t>
+      </w:r>
+      <w:r>
+        <w:t>and hibernate provides implementations to</w:t>
+      </w:r>
+      <w:r>
+        <w:t xml:space="preserve"> </w:t>
+      </w:r>
+      <w:r>
+        <w:t>all these concepts.</w:t>
+      </w:r>
+    </w:p>
+    <w:p>
+      <w:pPr>
+        <w:pStyle w:val="ListParagraph"/>
+        <w:numPr>
+          <w:ilvl w:val="0"/>
+          <w:numId w:val="41"/>
+        </w:numPr>
+      </w:pPr>
+      <w:r>
+        <w:t>Hibernate is one of the most popular ORM frameworks. ORM is object relational mapping and JPA</w:t>
+      </w:r>
+      <w:r>
+        <w:t xml:space="preserve"> </w:t>
+      </w:r>
+      <w:r>
+        <w:t>standardizes ORM.</w:t>
+      </w:r>
+    </w:p>
+    <w:p>
+      <w:pPr>
+        <w:pStyle w:val="Heading2"/>
+      </w:pPr>
+      <w:r>
+        <w:t xml:space="preserve">Some </w:t>
+      </w:r>
+      <w:r>
+        <w:t>Notes</w:t>
+      </w:r>
+    </w:p>
+    <w:p>
+      <w:pPr>
+        <w:pStyle w:val="ListParagraph"/>
+        <w:numPr>
+          <w:ilvl w:val="0"/>
+          <w:numId w:val="42"/>
+        </w:numPr>
+      </w:pPr>
+      <w:r>
+        <w:t>@</w:t>
+      </w:r>
+      <w:r>
+        <w:t>Repository indicates something which interacts with the database.</w:t>
+      </w:r>
+    </w:p>
+    <w:p>
+      <w:pPr>
+        <w:pStyle w:val="ListParagraph"/>
+        <w:numPr>
+          <w:ilvl w:val="0"/>
+          <w:numId w:val="42"/>
+        </w:numPr>
+      </w:pPr>
+      <w:r>
+        <w:t>@Transaction</w:t>
+      </w:r>
+      <w:r>
+        <w:t>al</w:t>
+      </w:r>
+      <w:r>
+        <w:t xml:space="preserve"> provided by JPA to do declarative transaction.</w:t>
+      </w:r>
+      <w:r>
+        <w:t xml:space="preserve"> Can be used on class as well as method.</w:t>
+      </w:r>
+    </w:p>
+    <w:p>
+      <w:pPr>
+        <w:pStyle w:val="ListParagraph"/>
+        <w:numPr>
+          <w:ilvl w:val="0"/>
+          <w:numId w:val="42"/>
+        </w:numPr>
+      </w:pPr>
+      <w:r>
+        <w:t>Entity manager is</w:t>
+      </w:r>
+      <w:r>
+        <w:t xml:space="preserve"> </w:t>
+      </w:r>
+      <w:r>
+        <w:t>actually an interface to the persistence context.</w:t>
+      </w:r>
+    </w:p>
+    <w:p>
+      <w:pPr>
+        <w:pStyle w:val="ListParagraph"/>
+        <w:numPr>
+          <w:ilvl w:val="0"/>
+          <w:numId w:val="42"/>
+        </w:numPr>
+      </w:pPr>
+      <w:r>
+        <w:t xml:space="preserve">Only those </w:t>
+      </w:r>
+      <w:r>
+        <w:t>objects</w:t>
+      </w:r>
+      <w:r>
+        <w:t xml:space="preserve"> which are </w:t>
+      </w:r>
+      <w:r>
+        <w:t>in the persistence context are t</w:t>
+      </w:r>
+      <w:r>
+        <w:t>racked by the entity manager.</w:t>
+      </w:r>
+    </w:p>
+    <w:p>
+      <w:pPr>
+        <w:pStyle w:val="ListParagraph"/>
+        <w:numPr>
+          <w:ilvl w:val="0"/>
+          <w:numId w:val="42"/>
+        </w:numPr>
+      </w:pPr>
+      <w:r>
+        <w:t>@</w:t>
+      </w:r>
+      <w:proofErr w:type="spellStart"/>
+      <w:r>
+        <w:t>PersistenceContext</w:t>
+      </w:r>
+      <w:proofErr w:type="spellEnd"/>
+      <w:r>
+        <w:t xml:space="preserve"> – Entity manager should be annotated with @</w:t>
+      </w:r>
+      <w:proofErr w:type="spellStart"/>
+      <w:r>
+        <w:t>PersistenceContext</w:t>
+      </w:r>
+      <w:proofErr w:type="spellEnd"/>
+      <w:r>
+        <w:t xml:space="preserve"> in order for it to track the objects.</w:t>
+      </w:r>
+    </w:p>
+    <w:p>
+      <w:pPr>
+        <w:pStyle w:val="ListParagraph"/>
+        <w:numPr>
+          <w:ilvl w:val="0"/>
+          <w:numId w:val="42"/>
+        </w:numPr>
+      </w:pPr>
+      <w:r>
+        <w:lastRenderedPageBreak/>
+        <w:t>Spring Boot based on the jars which you have configures the Entity Manager, Data Source and Transaction Manager for us.</w:t>
+      </w:r>
+    </w:p>
+    <w:p>
+      <w:pPr>
+        <w:pStyle w:val="Heading2"/>
+      </w:pPr>
+      <w:r>
+        <w:t>Introduction to Spring Data JPA</w:t>
+      </w:r>
+    </w:p>
+    <w:p>
+      <w:pPr>
+        <w:pStyle w:val="ListParagraph"/>
+        <w:numPr>
+          <w:ilvl w:val="0"/>
+          <w:numId w:val="43"/>
+        </w:numPr>
+      </w:pPr>
+      <w:r>
+        <w:t xml:space="preserve">With </w:t>
+      </w:r>
+      <w:r>
+        <w:t>Spring Data JPA</w:t>
+      </w:r>
+      <w:r>
+        <w:t>, we just need to write an interface</w:t>
+      </w:r>
+      <w:r>
+        <w:t xml:space="preserve"> which extends </w:t>
+      </w:r>
+      <w:proofErr w:type="spellStart"/>
+      <w:r>
+        <w:t>JpaRepository</w:t>
+      </w:r>
+      <w:proofErr w:type="spellEnd"/>
+      <w:r>
+        <w:t xml:space="preserve"> and provide the entity name </w:t>
+      </w:r>
+      <w:r>
+        <w:t xml:space="preserve">and the primary key type of that entity </w:t>
+      </w:r>
+      <w:r>
+        <w:t>which you want to manage (insert, delete, update, etc.)</w:t>
+      </w:r>
+      <w:r>
+        <w:t>. Then spring will provide an implementation for that interface.</w:t>
+      </w:r>
+    </w:p>
+    <w:p>
+      <w:pPr>
+        <w:pStyle w:val="ListParagraph"/>
+        <w:numPr>
+          <w:ilvl w:val="0"/>
+          <w:numId w:val="43"/>
+        </w:numPr>
+      </w:pPr>
+      <w:r>
+        <w:t xml:space="preserve">The </w:t>
+      </w:r>
+      <w:r>
+        <w:t>JPA</w:t>
+      </w:r>
+      <w:r>
+        <w:t xml:space="preserve"> repository kind of acts as a shortcut to manage your entities. Instead of writing a</w:t>
+      </w:r>
+      <w:r>
+        <w:t xml:space="preserve"> </w:t>
+      </w:r>
+      <w:r>
+        <w:t xml:space="preserve">lot of </w:t>
+      </w:r>
+      <w:r>
+        <w:t>DAO</w:t>
+      </w:r>
+      <w:r>
+        <w:t xml:space="preserve"> services,</w:t>
+      </w:r>
+      <w:r>
+        <w:t xml:space="preserve"> </w:t>
+      </w:r>
+      <w:r>
+        <w:t xml:space="preserve">with very similar logic </w:t>
+      </w:r>
+      <w:r>
+        <w:t>(</w:t>
+      </w:r>
+      <w:r>
+        <w:t>same insert, persist, merge, find and all that kind of</w:t>
+      </w:r>
+      <w:r>
+        <w:t xml:space="preserve"> </w:t>
+      </w:r>
+      <w:r>
+        <w:t>stuff</w:t>
+      </w:r>
+      <w:r>
+        <w:t xml:space="preserve">), </w:t>
+      </w:r>
+      <w:proofErr w:type="gramStart"/>
+      <w:r>
+        <w:t>S</w:t>
+      </w:r>
+      <w:r>
+        <w:t>pring</w:t>
+      </w:r>
+      <w:proofErr w:type="gramEnd"/>
+      <w:r>
+        <w:t xml:space="preserve"> data JPA provides a common abstraction called JPA repository.</w:t>
+      </w:r>
+    </w:p>
+    <w:p>
+      <w:pPr>
+        <w:pStyle w:val="ListParagraph"/>
+        <w:numPr>
+          <w:ilvl w:val="0"/>
+          <w:numId w:val="43"/>
+        </w:numPr>
+      </w:pPr>
+      <w:r>
+        <w:t xml:space="preserve">If you extend the </w:t>
+      </w:r>
+      <w:proofErr w:type="spellStart"/>
+      <w:r>
+        <w:t>JpaR</w:t>
+      </w:r>
+      <w:r>
+        <w:t>epository</w:t>
+      </w:r>
+      <w:proofErr w:type="spellEnd"/>
+      <w:r>
+        <w:t xml:space="preserve"> and provide the entity you'd want to manage, you'd get all the different</w:t>
+      </w:r>
+      <w:r>
+        <w:t xml:space="preserve"> </w:t>
+      </w:r>
+      <w:r>
+        <w:t>methods that are provided. A varied range of methods that are provided for doing all kind of operations</w:t>
+      </w:r>
+      <w:r>
+        <w:t xml:space="preserve"> </w:t>
+      </w:r>
+      <w:r>
+        <w:t>with your entities.</w:t>
+      </w:r>
+    </w:p>
+    <w:p>
+      <w:pPr>
+        <w:pStyle w:val="ListParagraph"/>
+        <w:numPr>
+          <w:ilvl w:val="0"/>
+          <w:numId w:val="43"/>
+        </w:numPr>
+      </w:pPr>
+      <w:r>
+        <w:t>O</w:t>
+      </w:r>
+      <w:r>
+        <w:t>nce you have defined entities, Spring data JPA makes it really easy to manage those entities.</w:t>
+      </w:r>
       <w:bookmarkStart w:id="0" w:name="_GoBack"/>
       <w:bookmarkEnd w:id="0"/>
     </w:p>
@@ -5570,7 +6232,6 @@
     <w:p/>
     <w:p/>
     <w:p/>
-    <w:p/>
     <w:p>
       <w:pPr>
         <w:pStyle w:val="Heading1"/>
@@ -5578,7 +6239,6 @@
       <w:bookmarkStart w:id="1" w:name="_Toc60666887"/>
       <w:bookmarkStart w:id="2" w:name="_Toc62489510"/>
       <w:r>
-        <w:lastRenderedPageBreak/>
         <w:t>T</w:t>
       </w:r>
       <w:r>
@@ -5723,6 +6383,26 @@
       </w:pPr>
       <w:r>
         <w:t>Java Validation API standard is “validation-api.xxx.jar” and most popular implementation of this Java Validation API is hibernate-validator.</w:t>
+      </w:r>
+    </w:p>
+    <w:p>
+      <w:pPr>
+        <w:pStyle w:val="ListParagraph"/>
+        <w:numPr>
+          <w:ilvl w:val="0"/>
+          <w:numId w:val="9"/>
+        </w:numPr>
+      </w:pPr>
+      <w:r>
+        <w:t xml:space="preserve">Spring boot looks at the jars which are available in the </w:t>
+      </w:r>
+      <w:proofErr w:type="spellStart"/>
+      <w:r>
+        <w:t>classpath</w:t>
+      </w:r>
+      <w:proofErr w:type="spellEnd"/>
+      <w:r>
+        <w:t xml:space="preserve"> and it decides the best configuration for you.</w:t>
       </w:r>
     </w:p>
     <w:sectPr>
@@ -7320,6 +8000,119 @@
     </w:lvl>
   </w:abstractNum>
   <w:abstractNum w:abstractNumId="14">
+    <w:nsid w:val="32120A5A"/>
+    <w:multiLevelType w:val="hybridMultilevel"/>
+    <w:tmpl w:val="B82A98D4"/>
+    <w:lvl w:ilvl="0" w:tplc="04090001">
+      <w:start w:val="1"/>
+      <w:numFmt w:val="bullet"/>
+      <w:lvlText w:val=""/>
+      <w:lvlJc w:val="left"/>
+      <w:pPr>
+        <w:ind w:left="720" w:hanging="360"/>
+      </w:pPr>
+      <w:rPr>
+        <w:rFonts w:ascii="Symbol" w:hAnsi="Symbol" w:hint="default"/>
+      </w:rPr>
+    </w:lvl>
+    <w:lvl w:ilvl="1" w:tplc="04090003" w:tentative="1">
+      <w:start w:val="1"/>
+      <w:numFmt w:val="bullet"/>
+      <w:lvlText w:val="o"/>
+      <w:lvlJc w:val="left"/>
+      <w:pPr>
+        <w:ind w:left="1440" w:hanging="360"/>
+      </w:pPr>
+      <w:rPr>
+        <w:rFonts w:ascii="Courier New" w:hAnsi="Courier New" w:cs="Courier New" w:hint="default"/>
+      </w:rPr>
+    </w:lvl>
+    <w:lvl w:ilvl="2" w:tplc="04090005" w:tentative="1">
+      <w:start w:val="1"/>
+      <w:numFmt w:val="bullet"/>
+      <w:lvlText w:val=""/>
+      <w:lvlJc w:val="left"/>
+      <w:pPr>
+        <w:ind w:left="2160" w:hanging="360"/>
+      </w:pPr>
+      <w:rPr>
+        <w:rFonts w:ascii="Wingdings" w:hAnsi="Wingdings" w:hint="default"/>
+      </w:rPr>
+    </w:lvl>
+    <w:lvl w:ilvl="3" w:tplc="04090001" w:tentative="1">
+      <w:start w:val="1"/>
+      <w:numFmt w:val="bullet"/>
+      <w:lvlText w:val=""/>
+      <w:lvlJc w:val="left"/>
+      <w:pPr>
+        <w:ind w:left="2880" w:hanging="360"/>
+      </w:pPr>
+      <w:rPr>
+        <w:rFonts w:ascii="Symbol" w:hAnsi="Symbol" w:hint="default"/>
+      </w:rPr>
+    </w:lvl>
+    <w:lvl w:ilvl="4" w:tplc="04090003" w:tentative="1">
+      <w:start w:val="1"/>
+      <w:numFmt w:val="bullet"/>
+      <w:lvlText w:val="o"/>
+      <w:lvlJc w:val="left"/>
+      <w:pPr>
+        <w:ind w:left="3600" w:hanging="360"/>
+      </w:pPr>
+      <w:rPr>
+        <w:rFonts w:ascii="Courier New" w:hAnsi="Courier New" w:cs="Courier New" w:hint="default"/>
+      </w:rPr>
+    </w:lvl>
+    <w:lvl w:ilvl="5" w:tplc="04090005" w:tentative="1">
+      <w:start w:val="1"/>
+      <w:numFmt w:val="bullet"/>
+      <w:lvlText w:val=""/>
+      <w:lvlJc w:val="left"/>
+      <w:pPr>
+        <w:ind w:left="4320" w:hanging="360"/>
+      </w:pPr>
+      <w:rPr>
+        <w:rFonts w:ascii="Wingdings" w:hAnsi="Wingdings" w:hint="default"/>
+      </w:rPr>
+    </w:lvl>
+    <w:lvl w:ilvl="6" w:tplc="04090001" w:tentative="1">
+      <w:start w:val="1"/>
+      <w:numFmt w:val="bullet"/>
+      <w:lvlText w:val=""/>
+      <w:lvlJc w:val="left"/>
+      <w:pPr>
+        <w:ind w:left="5040" w:hanging="360"/>
+      </w:pPr>
+      <w:rPr>
+        <w:rFonts w:ascii="Symbol" w:hAnsi="Symbol" w:hint="default"/>
+      </w:rPr>
+    </w:lvl>
+    <w:lvl w:ilvl="7" w:tplc="04090003" w:tentative="1">
+      <w:start w:val="1"/>
+      <w:numFmt w:val="bullet"/>
+      <w:lvlText w:val="o"/>
+      <w:lvlJc w:val="left"/>
+      <w:pPr>
+        <w:ind w:left="5760" w:hanging="360"/>
+      </w:pPr>
+      <w:rPr>
+        <w:rFonts w:ascii="Courier New" w:hAnsi="Courier New" w:cs="Courier New" w:hint="default"/>
+      </w:rPr>
+    </w:lvl>
+    <w:lvl w:ilvl="8" w:tplc="04090005" w:tentative="1">
+      <w:start w:val="1"/>
+      <w:numFmt w:val="bullet"/>
+      <w:lvlText w:val=""/>
+      <w:lvlJc w:val="left"/>
+      <w:pPr>
+        <w:ind w:left="6480" w:hanging="360"/>
+      </w:pPr>
+      <w:rPr>
+        <w:rFonts w:ascii="Wingdings" w:hAnsi="Wingdings" w:hint="default"/>
+      </w:rPr>
+    </w:lvl>
+  </w:abstractNum>
+  <w:abstractNum w:abstractNumId="15">
     <w:nsid w:val="32220CF1"/>
     <w:multiLevelType w:val="hybridMultilevel"/>
     <w:tmpl w:val="3D9E65EA"/>
@@ -7432,7 +8225,7 @@
       </w:rPr>
     </w:lvl>
   </w:abstractNum>
-  <w:abstractNum w:abstractNumId="15">
+  <w:abstractNum w:abstractNumId="16">
     <w:nsid w:val="337547B9"/>
     <w:multiLevelType w:val="hybridMultilevel"/>
     <w:tmpl w:val="886AAC36"/>
@@ -7545,7 +8338,7 @@
       </w:rPr>
     </w:lvl>
   </w:abstractNum>
-  <w:abstractNum w:abstractNumId="16">
+  <w:abstractNum w:abstractNumId="17">
     <w:nsid w:val="39006852"/>
     <w:multiLevelType w:val="hybridMultilevel"/>
     <w:tmpl w:val="F7866BD6"/>
@@ -7658,7 +8451,7 @@
       </w:rPr>
     </w:lvl>
   </w:abstractNum>
-  <w:abstractNum w:abstractNumId="17">
+  <w:abstractNum w:abstractNumId="18">
     <w:nsid w:val="3E8078AD"/>
     <w:multiLevelType w:val="hybridMultilevel"/>
     <w:tmpl w:val="9A6817B4"/>
@@ -7771,7 +8564,120 @@
       </w:rPr>
     </w:lvl>
   </w:abstractNum>
-  <w:abstractNum w:abstractNumId="18">
+  <w:abstractNum w:abstractNumId="19">
+    <w:nsid w:val="3FAF6F2B"/>
+    <w:multiLevelType w:val="hybridMultilevel"/>
+    <w:tmpl w:val="11DA4DEC"/>
+    <w:lvl w:ilvl="0" w:tplc="04090001">
+      <w:start w:val="1"/>
+      <w:numFmt w:val="bullet"/>
+      <w:lvlText w:val=""/>
+      <w:lvlJc w:val="left"/>
+      <w:pPr>
+        <w:ind w:left="720" w:hanging="360"/>
+      </w:pPr>
+      <w:rPr>
+        <w:rFonts w:ascii="Symbol" w:hAnsi="Symbol" w:hint="default"/>
+      </w:rPr>
+    </w:lvl>
+    <w:lvl w:ilvl="1" w:tplc="04090003" w:tentative="1">
+      <w:start w:val="1"/>
+      <w:numFmt w:val="bullet"/>
+      <w:lvlText w:val="o"/>
+      <w:lvlJc w:val="left"/>
+      <w:pPr>
+        <w:ind w:left="1440" w:hanging="360"/>
+      </w:pPr>
+      <w:rPr>
+        <w:rFonts w:ascii="Courier New" w:hAnsi="Courier New" w:cs="Courier New" w:hint="default"/>
+      </w:rPr>
+    </w:lvl>
+    <w:lvl w:ilvl="2" w:tplc="04090005" w:tentative="1">
+      <w:start w:val="1"/>
+      <w:numFmt w:val="bullet"/>
+      <w:lvlText w:val=""/>
+      <w:lvlJc w:val="left"/>
+      <w:pPr>
+        <w:ind w:left="2160" w:hanging="360"/>
+      </w:pPr>
+      <w:rPr>
+        <w:rFonts w:ascii="Wingdings" w:hAnsi="Wingdings" w:hint="default"/>
+      </w:rPr>
+    </w:lvl>
+    <w:lvl w:ilvl="3" w:tplc="04090001" w:tentative="1">
+      <w:start w:val="1"/>
+      <w:numFmt w:val="bullet"/>
+      <w:lvlText w:val=""/>
+      <w:lvlJc w:val="left"/>
+      <w:pPr>
+        <w:ind w:left="2880" w:hanging="360"/>
+      </w:pPr>
+      <w:rPr>
+        <w:rFonts w:ascii="Symbol" w:hAnsi="Symbol" w:hint="default"/>
+      </w:rPr>
+    </w:lvl>
+    <w:lvl w:ilvl="4" w:tplc="04090003" w:tentative="1">
+      <w:start w:val="1"/>
+      <w:numFmt w:val="bullet"/>
+      <w:lvlText w:val="o"/>
+      <w:lvlJc w:val="left"/>
+      <w:pPr>
+        <w:ind w:left="3600" w:hanging="360"/>
+      </w:pPr>
+      <w:rPr>
+        <w:rFonts w:ascii="Courier New" w:hAnsi="Courier New" w:cs="Courier New" w:hint="default"/>
+      </w:rPr>
+    </w:lvl>
+    <w:lvl w:ilvl="5" w:tplc="04090005" w:tentative="1">
+      <w:start w:val="1"/>
+      <w:numFmt w:val="bullet"/>
+      <w:lvlText w:val=""/>
+      <w:lvlJc w:val="left"/>
+      <w:pPr>
+        <w:ind w:left="4320" w:hanging="360"/>
+      </w:pPr>
+      <w:rPr>
+        <w:rFonts w:ascii="Wingdings" w:hAnsi="Wingdings" w:hint="default"/>
+      </w:rPr>
+    </w:lvl>
+    <w:lvl w:ilvl="6" w:tplc="04090001" w:tentative="1">
+      <w:start w:val="1"/>
+      <w:numFmt w:val="bullet"/>
+      <w:lvlText w:val=""/>
+      <w:lvlJc w:val="left"/>
+      <w:pPr>
+        <w:ind w:left="5040" w:hanging="360"/>
+      </w:pPr>
+      <w:rPr>
+        <w:rFonts w:ascii="Symbol" w:hAnsi="Symbol" w:hint="default"/>
+      </w:rPr>
+    </w:lvl>
+    <w:lvl w:ilvl="7" w:tplc="04090003" w:tentative="1">
+      <w:start w:val="1"/>
+      <w:numFmt w:val="bullet"/>
+      <w:lvlText w:val="o"/>
+      <w:lvlJc w:val="left"/>
+      <w:pPr>
+        <w:ind w:left="5760" w:hanging="360"/>
+      </w:pPr>
+      <w:rPr>
+        <w:rFonts w:ascii="Courier New" w:hAnsi="Courier New" w:cs="Courier New" w:hint="default"/>
+      </w:rPr>
+    </w:lvl>
+    <w:lvl w:ilvl="8" w:tplc="04090005" w:tentative="1">
+      <w:start w:val="1"/>
+      <w:numFmt w:val="bullet"/>
+      <w:lvlText w:val=""/>
+      <w:lvlJc w:val="left"/>
+      <w:pPr>
+        <w:ind w:left="6480" w:hanging="360"/>
+      </w:pPr>
+      <w:rPr>
+        <w:rFonts w:ascii="Wingdings" w:hAnsi="Wingdings" w:hint="default"/>
+      </w:rPr>
+    </w:lvl>
+  </w:abstractNum>
+  <w:abstractNum w:abstractNumId="20">
     <w:nsid w:val="41895F58"/>
     <w:multiLevelType w:val="hybridMultilevel"/>
     <w:tmpl w:val="D91C99DA"/>
@@ -7884,7 +8790,7 @@
       </w:rPr>
     </w:lvl>
   </w:abstractNum>
-  <w:abstractNum w:abstractNumId="19">
+  <w:abstractNum w:abstractNumId="21">
     <w:nsid w:val="424464F5"/>
     <w:multiLevelType w:val="hybridMultilevel"/>
     <w:tmpl w:val="978AF246"/>
@@ -7997,7 +8903,120 @@
       </w:rPr>
     </w:lvl>
   </w:abstractNum>
-  <w:abstractNum w:abstractNumId="20">
+  <w:abstractNum w:abstractNumId="22">
+    <w:nsid w:val="42964774"/>
+    <w:multiLevelType w:val="hybridMultilevel"/>
+    <w:tmpl w:val="BD12CE3A"/>
+    <w:lvl w:ilvl="0" w:tplc="04090001">
+      <w:start w:val="1"/>
+      <w:numFmt w:val="bullet"/>
+      <w:lvlText w:val=""/>
+      <w:lvlJc w:val="left"/>
+      <w:pPr>
+        <w:ind w:left="720" w:hanging="360"/>
+      </w:pPr>
+      <w:rPr>
+        <w:rFonts w:ascii="Symbol" w:hAnsi="Symbol" w:hint="default"/>
+      </w:rPr>
+    </w:lvl>
+    <w:lvl w:ilvl="1" w:tplc="04090003" w:tentative="1">
+      <w:start w:val="1"/>
+      <w:numFmt w:val="bullet"/>
+      <w:lvlText w:val="o"/>
+      <w:lvlJc w:val="left"/>
+      <w:pPr>
+        <w:ind w:left="1440" w:hanging="360"/>
+      </w:pPr>
+      <w:rPr>
+        <w:rFonts w:ascii="Courier New" w:hAnsi="Courier New" w:cs="Courier New" w:hint="default"/>
+      </w:rPr>
+    </w:lvl>
+    <w:lvl w:ilvl="2" w:tplc="04090005" w:tentative="1">
+      <w:start w:val="1"/>
+      <w:numFmt w:val="bullet"/>
+      <w:lvlText w:val=""/>
+      <w:lvlJc w:val="left"/>
+      <w:pPr>
+        <w:ind w:left="2160" w:hanging="360"/>
+      </w:pPr>
+      <w:rPr>
+        <w:rFonts w:ascii="Wingdings" w:hAnsi="Wingdings" w:hint="default"/>
+      </w:rPr>
+    </w:lvl>
+    <w:lvl w:ilvl="3" w:tplc="04090001" w:tentative="1">
+      <w:start w:val="1"/>
+      <w:numFmt w:val="bullet"/>
+      <w:lvlText w:val=""/>
+      <w:lvlJc w:val="left"/>
+      <w:pPr>
+        <w:ind w:left="2880" w:hanging="360"/>
+      </w:pPr>
+      <w:rPr>
+        <w:rFonts w:ascii="Symbol" w:hAnsi="Symbol" w:hint="default"/>
+      </w:rPr>
+    </w:lvl>
+    <w:lvl w:ilvl="4" w:tplc="04090003" w:tentative="1">
+      <w:start w:val="1"/>
+      <w:numFmt w:val="bullet"/>
+      <w:lvlText w:val="o"/>
+      <w:lvlJc w:val="left"/>
+      <w:pPr>
+        <w:ind w:left="3600" w:hanging="360"/>
+      </w:pPr>
+      <w:rPr>
+        <w:rFonts w:ascii="Courier New" w:hAnsi="Courier New" w:cs="Courier New" w:hint="default"/>
+      </w:rPr>
+    </w:lvl>
+    <w:lvl w:ilvl="5" w:tplc="04090005" w:tentative="1">
+      <w:start w:val="1"/>
+      <w:numFmt w:val="bullet"/>
+      <w:lvlText w:val=""/>
+      <w:lvlJc w:val="left"/>
+      <w:pPr>
+        <w:ind w:left="4320" w:hanging="360"/>
+      </w:pPr>
+      <w:rPr>
+        <w:rFonts w:ascii="Wingdings" w:hAnsi="Wingdings" w:hint="default"/>
+      </w:rPr>
+    </w:lvl>
+    <w:lvl w:ilvl="6" w:tplc="04090001" w:tentative="1">
+      <w:start w:val="1"/>
+      <w:numFmt w:val="bullet"/>
+      <w:lvlText w:val=""/>
+      <w:lvlJc w:val="left"/>
+      <w:pPr>
+        <w:ind w:left="5040" w:hanging="360"/>
+      </w:pPr>
+      <w:rPr>
+        <w:rFonts w:ascii="Symbol" w:hAnsi="Symbol" w:hint="default"/>
+      </w:rPr>
+    </w:lvl>
+    <w:lvl w:ilvl="7" w:tplc="04090003" w:tentative="1">
+      <w:start w:val="1"/>
+      <w:numFmt w:val="bullet"/>
+      <w:lvlText w:val="o"/>
+      <w:lvlJc w:val="left"/>
+      <w:pPr>
+        <w:ind w:left="5760" w:hanging="360"/>
+      </w:pPr>
+      <w:rPr>
+        <w:rFonts w:ascii="Courier New" w:hAnsi="Courier New" w:cs="Courier New" w:hint="default"/>
+      </w:rPr>
+    </w:lvl>
+    <w:lvl w:ilvl="8" w:tplc="04090005" w:tentative="1">
+      <w:start w:val="1"/>
+      <w:numFmt w:val="bullet"/>
+      <w:lvlText w:val=""/>
+      <w:lvlJc w:val="left"/>
+      <w:pPr>
+        <w:ind w:left="6480" w:hanging="360"/>
+      </w:pPr>
+      <w:rPr>
+        <w:rFonts w:ascii="Wingdings" w:hAnsi="Wingdings" w:hint="default"/>
+      </w:rPr>
+    </w:lvl>
+  </w:abstractNum>
+  <w:abstractNum w:abstractNumId="23">
     <w:nsid w:val="483259AF"/>
     <w:multiLevelType w:val="hybridMultilevel"/>
     <w:tmpl w:val="C2967548"/>
@@ -8110,7 +9129,7 @@
       </w:rPr>
     </w:lvl>
   </w:abstractNum>
-  <w:abstractNum w:abstractNumId="21">
+  <w:abstractNum w:abstractNumId="24">
     <w:nsid w:val="493829E3"/>
     <w:multiLevelType w:val="hybridMultilevel"/>
     <w:tmpl w:val="2A1E2822"/>
@@ -8223,7 +9242,7 @@
       </w:rPr>
     </w:lvl>
   </w:abstractNum>
-  <w:abstractNum w:abstractNumId="22">
+  <w:abstractNum w:abstractNumId="25">
     <w:nsid w:val="4C952EF1"/>
     <w:multiLevelType w:val="hybridMultilevel"/>
     <w:tmpl w:val="10FE6012"/>
@@ -8336,7 +9355,7 @@
       </w:rPr>
     </w:lvl>
   </w:abstractNum>
-  <w:abstractNum w:abstractNumId="23">
+  <w:abstractNum w:abstractNumId="26">
     <w:nsid w:val="52164D69"/>
     <w:multiLevelType w:val="hybridMultilevel"/>
     <w:tmpl w:val="E244F9DA"/>
@@ -8449,7 +9468,7 @@
       </w:rPr>
     </w:lvl>
   </w:abstractNum>
-  <w:abstractNum w:abstractNumId="24">
+  <w:abstractNum w:abstractNumId="27">
     <w:nsid w:val="546D2988"/>
     <w:multiLevelType w:val="hybridMultilevel"/>
     <w:tmpl w:val="1EF26AFA"/>
@@ -8562,7 +9581,7 @@
       </w:rPr>
     </w:lvl>
   </w:abstractNum>
-  <w:abstractNum w:abstractNumId="25">
+  <w:abstractNum w:abstractNumId="28">
     <w:nsid w:val="553E7CA1"/>
     <w:multiLevelType w:val="hybridMultilevel"/>
     <w:tmpl w:val="E38865F2"/>
@@ -8675,7 +9694,7 @@
       </w:rPr>
     </w:lvl>
   </w:abstractNum>
-  <w:abstractNum w:abstractNumId="26">
+  <w:abstractNum w:abstractNumId="29">
     <w:nsid w:val="588B040A"/>
     <w:multiLevelType w:val="hybridMultilevel"/>
     <w:tmpl w:val="BCF22392"/>
@@ -8788,7 +9807,7 @@
       </w:rPr>
     </w:lvl>
   </w:abstractNum>
-  <w:abstractNum w:abstractNumId="27">
+  <w:abstractNum w:abstractNumId="30">
     <w:nsid w:val="5A512B9B"/>
     <w:multiLevelType w:val="hybridMultilevel"/>
     <w:tmpl w:val="06D68C6A"/>
@@ -8901,7 +9920,7 @@
       </w:rPr>
     </w:lvl>
   </w:abstractNum>
-  <w:abstractNum w:abstractNumId="28">
+  <w:abstractNum w:abstractNumId="31">
     <w:nsid w:val="5F6B536E"/>
     <w:multiLevelType w:val="hybridMultilevel"/>
     <w:tmpl w:val="E6B0AF16"/>
@@ -9014,7 +10033,7 @@
       </w:rPr>
     </w:lvl>
   </w:abstractNum>
-  <w:abstractNum w:abstractNumId="29">
+  <w:abstractNum w:abstractNumId="32">
     <w:nsid w:val="5FE102C8"/>
     <w:multiLevelType w:val="hybridMultilevel"/>
     <w:tmpl w:val="A1328EC2"/>
@@ -9127,7 +10146,7 @@
       </w:rPr>
     </w:lvl>
   </w:abstractNum>
-  <w:abstractNum w:abstractNumId="30">
+  <w:abstractNum w:abstractNumId="33">
     <w:nsid w:val="64E43AEF"/>
     <w:multiLevelType w:val="hybridMultilevel"/>
     <w:tmpl w:val="2A9AC0B6"/>
@@ -9240,7 +10259,7 @@
       </w:rPr>
     </w:lvl>
   </w:abstractNum>
-  <w:abstractNum w:abstractNumId="31">
+  <w:abstractNum w:abstractNumId="34">
     <w:nsid w:val="64EA27D4"/>
     <w:multiLevelType w:val="hybridMultilevel"/>
     <w:tmpl w:val="487C4934"/>
@@ -9353,7 +10372,7 @@
       </w:rPr>
     </w:lvl>
   </w:abstractNum>
-  <w:abstractNum w:abstractNumId="32">
+  <w:abstractNum w:abstractNumId="35">
     <w:nsid w:val="665D4743"/>
     <w:multiLevelType w:val="hybridMultilevel"/>
     <w:tmpl w:val="4C50FE4C"/>
@@ -9466,7 +10485,120 @@
       </w:rPr>
     </w:lvl>
   </w:abstractNum>
-  <w:abstractNum w:abstractNumId="33">
+  <w:abstractNum w:abstractNumId="36">
+    <w:nsid w:val="67A15169"/>
+    <w:multiLevelType w:val="hybridMultilevel"/>
+    <w:tmpl w:val="EB5A7E72"/>
+    <w:lvl w:ilvl="0" w:tplc="04090001">
+      <w:start w:val="1"/>
+      <w:numFmt w:val="bullet"/>
+      <w:lvlText w:val=""/>
+      <w:lvlJc w:val="left"/>
+      <w:pPr>
+        <w:ind w:left="720" w:hanging="360"/>
+      </w:pPr>
+      <w:rPr>
+        <w:rFonts w:ascii="Symbol" w:hAnsi="Symbol" w:hint="default"/>
+      </w:rPr>
+    </w:lvl>
+    <w:lvl w:ilvl="1" w:tplc="04090003" w:tentative="1">
+      <w:start w:val="1"/>
+      <w:numFmt w:val="bullet"/>
+      <w:lvlText w:val="o"/>
+      <w:lvlJc w:val="left"/>
+      <w:pPr>
+        <w:ind w:left="1440" w:hanging="360"/>
+      </w:pPr>
+      <w:rPr>
+        <w:rFonts w:ascii="Courier New" w:hAnsi="Courier New" w:cs="Courier New" w:hint="default"/>
+      </w:rPr>
+    </w:lvl>
+    <w:lvl w:ilvl="2" w:tplc="04090005" w:tentative="1">
+      <w:start w:val="1"/>
+      <w:numFmt w:val="bullet"/>
+      <w:lvlText w:val=""/>
+      <w:lvlJc w:val="left"/>
+      <w:pPr>
+        <w:ind w:left="2160" w:hanging="360"/>
+      </w:pPr>
+      <w:rPr>
+        <w:rFonts w:ascii="Wingdings" w:hAnsi="Wingdings" w:hint="default"/>
+      </w:rPr>
+    </w:lvl>
+    <w:lvl w:ilvl="3" w:tplc="04090001" w:tentative="1">
+      <w:start w:val="1"/>
+      <w:numFmt w:val="bullet"/>
+      <w:lvlText w:val=""/>
+      <w:lvlJc w:val="left"/>
+      <w:pPr>
+        <w:ind w:left="2880" w:hanging="360"/>
+      </w:pPr>
+      <w:rPr>
+        <w:rFonts w:ascii="Symbol" w:hAnsi="Symbol" w:hint="default"/>
+      </w:rPr>
+    </w:lvl>
+    <w:lvl w:ilvl="4" w:tplc="04090003" w:tentative="1">
+      <w:start w:val="1"/>
+      <w:numFmt w:val="bullet"/>
+      <w:lvlText w:val="o"/>
+      <w:lvlJc w:val="left"/>
+      <w:pPr>
+        <w:ind w:left="3600" w:hanging="360"/>
+      </w:pPr>
+      <w:rPr>
+        <w:rFonts w:ascii="Courier New" w:hAnsi="Courier New" w:cs="Courier New" w:hint="default"/>
+      </w:rPr>
+    </w:lvl>
+    <w:lvl w:ilvl="5" w:tplc="04090005" w:tentative="1">
+      <w:start w:val="1"/>
+      <w:numFmt w:val="bullet"/>
+      <w:lvlText w:val=""/>
+      <w:lvlJc w:val="left"/>
+      <w:pPr>
+        <w:ind w:left="4320" w:hanging="360"/>
+      </w:pPr>
+      <w:rPr>
+        <w:rFonts w:ascii="Wingdings" w:hAnsi="Wingdings" w:hint="default"/>
+      </w:rPr>
+    </w:lvl>
+    <w:lvl w:ilvl="6" w:tplc="04090001" w:tentative="1">
+      <w:start w:val="1"/>
+      <w:numFmt w:val="bullet"/>
+      <w:lvlText w:val=""/>
+      <w:lvlJc w:val="left"/>
+      <w:pPr>
+        <w:ind w:left="5040" w:hanging="360"/>
+      </w:pPr>
+      <w:rPr>
+        <w:rFonts w:ascii="Symbol" w:hAnsi="Symbol" w:hint="default"/>
+      </w:rPr>
+    </w:lvl>
+    <w:lvl w:ilvl="7" w:tplc="04090003" w:tentative="1">
+      <w:start w:val="1"/>
+      <w:numFmt w:val="bullet"/>
+      <w:lvlText w:val="o"/>
+      <w:lvlJc w:val="left"/>
+      <w:pPr>
+        <w:ind w:left="5760" w:hanging="360"/>
+      </w:pPr>
+      <w:rPr>
+        <w:rFonts w:ascii="Courier New" w:hAnsi="Courier New" w:cs="Courier New" w:hint="default"/>
+      </w:rPr>
+    </w:lvl>
+    <w:lvl w:ilvl="8" w:tplc="04090005" w:tentative="1">
+      <w:start w:val="1"/>
+      <w:numFmt w:val="bullet"/>
+      <w:lvlText w:val=""/>
+      <w:lvlJc w:val="left"/>
+      <w:pPr>
+        <w:ind w:left="6480" w:hanging="360"/>
+      </w:pPr>
+      <w:rPr>
+        <w:rFonts w:ascii="Wingdings" w:hAnsi="Wingdings" w:hint="default"/>
+      </w:rPr>
+    </w:lvl>
+  </w:abstractNum>
+  <w:abstractNum w:abstractNumId="37">
     <w:nsid w:val="68892481"/>
     <w:multiLevelType w:val="hybridMultilevel"/>
     <w:tmpl w:val="5A7E1516"/>
@@ -9579,7 +10711,7 @@
       </w:rPr>
     </w:lvl>
   </w:abstractNum>
-  <w:abstractNum w:abstractNumId="34">
+  <w:abstractNum w:abstractNumId="38">
     <w:nsid w:val="6F817ACF"/>
     <w:multiLevelType w:val="hybridMultilevel"/>
     <w:tmpl w:val="CB6EB9C6"/>
@@ -9692,7 +10824,7 @@
       </w:rPr>
     </w:lvl>
   </w:abstractNum>
-  <w:abstractNum w:abstractNumId="35">
+  <w:abstractNum w:abstractNumId="39">
     <w:nsid w:val="76974E96"/>
     <w:multiLevelType w:val="hybridMultilevel"/>
     <w:tmpl w:val="3A88C49A"/>
@@ -9805,7 +10937,120 @@
       </w:rPr>
     </w:lvl>
   </w:abstractNum>
-  <w:abstractNum w:abstractNumId="36">
+  <w:abstractNum w:abstractNumId="40">
+    <w:nsid w:val="787F7478"/>
+    <w:multiLevelType w:val="hybridMultilevel"/>
+    <w:tmpl w:val="E216090E"/>
+    <w:lvl w:ilvl="0" w:tplc="04090001">
+      <w:start w:val="1"/>
+      <w:numFmt w:val="bullet"/>
+      <w:lvlText w:val=""/>
+      <w:lvlJc w:val="left"/>
+      <w:pPr>
+        <w:ind w:left="720" w:hanging="360"/>
+      </w:pPr>
+      <w:rPr>
+        <w:rFonts w:ascii="Symbol" w:hAnsi="Symbol" w:hint="default"/>
+      </w:rPr>
+    </w:lvl>
+    <w:lvl w:ilvl="1" w:tplc="04090003" w:tentative="1">
+      <w:start w:val="1"/>
+      <w:numFmt w:val="bullet"/>
+      <w:lvlText w:val="o"/>
+      <w:lvlJc w:val="left"/>
+      <w:pPr>
+        <w:ind w:left="1440" w:hanging="360"/>
+      </w:pPr>
+      <w:rPr>
+        <w:rFonts w:ascii="Courier New" w:hAnsi="Courier New" w:cs="Courier New" w:hint="default"/>
+      </w:rPr>
+    </w:lvl>
+    <w:lvl w:ilvl="2" w:tplc="04090005" w:tentative="1">
+      <w:start w:val="1"/>
+      <w:numFmt w:val="bullet"/>
+      <w:lvlText w:val=""/>
+      <w:lvlJc w:val="left"/>
+      <w:pPr>
+        <w:ind w:left="2160" w:hanging="360"/>
+      </w:pPr>
+      <w:rPr>
+        <w:rFonts w:ascii="Wingdings" w:hAnsi="Wingdings" w:hint="default"/>
+      </w:rPr>
+    </w:lvl>
+    <w:lvl w:ilvl="3" w:tplc="04090001" w:tentative="1">
+      <w:start w:val="1"/>
+      <w:numFmt w:val="bullet"/>
+      <w:lvlText w:val=""/>
+      <w:lvlJc w:val="left"/>
+      <w:pPr>
+        <w:ind w:left="2880" w:hanging="360"/>
+      </w:pPr>
+      <w:rPr>
+        <w:rFonts w:ascii="Symbol" w:hAnsi="Symbol" w:hint="default"/>
+      </w:rPr>
+    </w:lvl>
+    <w:lvl w:ilvl="4" w:tplc="04090003" w:tentative="1">
+      <w:start w:val="1"/>
+      <w:numFmt w:val="bullet"/>
+      <w:lvlText w:val="o"/>
+      <w:lvlJc w:val="left"/>
+      <w:pPr>
+        <w:ind w:left="3600" w:hanging="360"/>
+      </w:pPr>
+      <w:rPr>
+        <w:rFonts w:ascii="Courier New" w:hAnsi="Courier New" w:cs="Courier New" w:hint="default"/>
+      </w:rPr>
+    </w:lvl>
+    <w:lvl w:ilvl="5" w:tplc="04090005" w:tentative="1">
+      <w:start w:val="1"/>
+      <w:numFmt w:val="bullet"/>
+      <w:lvlText w:val=""/>
+      <w:lvlJc w:val="left"/>
+      <w:pPr>
+        <w:ind w:left="4320" w:hanging="360"/>
+      </w:pPr>
+      <w:rPr>
+        <w:rFonts w:ascii="Wingdings" w:hAnsi="Wingdings" w:hint="default"/>
+      </w:rPr>
+    </w:lvl>
+    <w:lvl w:ilvl="6" w:tplc="04090001" w:tentative="1">
+      <w:start w:val="1"/>
+      <w:numFmt w:val="bullet"/>
+      <w:lvlText w:val=""/>
+      <w:lvlJc w:val="left"/>
+      <w:pPr>
+        <w:ind w:left="5040" w:hanging="360"/>
+      </w:pPr>
+      <w:rPr>
+        <w:rFonts w:ascii="Symbol" w:hAnsi="Symbol" w:hint="default"/>
+      </w:rPr>
+    </w:lvl>
+    <w:lvl w:ilvl="7" w:tplc="04090003" w:tentative="1">
+      <w:start w:val="1"/>
+      <w:numFmt w:val="bullet"/>
+      <w:lvlText w:val="o"/>
+      <w:lvlJc w:val="left"/>
+      <w:pPr>
+        <w:ind w:left="5760" w:hanging="360"/>
+      </w:pPr>
+      <w:rPr>
+        <w:rFonts w:ascii="Courier New" w:hAnsi="Courier New" w:cs="Courier New" w:hint="default"/>
+      </w:rPr>
+    </w:lvl>
+    <w:lvl w:ilvl="8" w:tplc="04090005" w:tentative="1">
+      <w:start w:val="1"/>
+      <w:numFmt w:val="bullet"/>
+      <w:lvlText w:val=""/>
+      <w:lvlJc w:val="left"/>
+      <w:pPr>
+        <w:ind w:left="6480" w:hanging="360"/>
+      </w:pPr>
+      <w:rPr>
+        <w:rFonts w:ascii="Wingdings" w:hAnsi="Wingdings" w:hint="default"/>
+      </w:rPr>
+    </w:lvl>
+  </w:abstractNum>
+  <w:abstractNum w:abstractNumId="41">
     <w:nsid w:val="7A0E378C"/>
     <w:multiLevelType w:val="hybridMultilevel"/>
     <w:tmpl w:val="62829B5A"/>
@@ -9918,7 +11163,7 @@
       </w:rPr>
     </w:lvl>
   </w:abstractNum>
-  <w:abstractNum w:abstractNumId="37">
+  <w:abstractNum w:abstractNumId="42">
     <w:nsid w:val="7D4E5FC9"/>
     <w:multiLevelType w:val="hybridMultilevel"/>
     <w:tmpl w:val="D7D6E50E"/>
@@ -10032,64 +11277,64 @@
     </w:lvl>
   </w:abstractNum>
   <w:num w:numId="1">
-    <w:abstractNumId w:val="37"/>
+    <w:abstractNumId w:val="42"/>
   </w:num>
   <w:num w:numId="2">
-    <w:abstractNumId w:val="34"/>
+    <w:abstractNumId w:val="38"/>
   </w:num>
   <w:num w:numId="3">
     <w:abstractNumId w:val="13"/>
   </w:num>
   <w:num w:numId="4">
-    <w:abstractNumId w:val="14"/>
+    <w:abstractNumId w:val="15"/>
   </w:num>
   <w:num w:numId="5">
     <w:abstractNumId w:val="0"/>
   </w:num>
   <w:num w:numId="6">
-    <w:abstractNumId w:val="32"/>
+    <w:abstractNumId w:val="35"/>
   </w:num>
   <w:num w:numId="7">
     <w:abstractNumId w:val="9"/>
   </w:num>
   <w:num w:numId="8">
-    <w:abstractNumId w:val="16"/>
+    <w:abstractNumId w:val="17"/>
   </w:num>
   <w:num w:numId="9">
     <w:abstractNumId w:val="3"/>
   </w:num>
   <w:num w:numId="10">
-    <w:abstractNumId w:val="20"/>
+    <w:abstractNumId w:val="23"/>
   </w:num>
   <w:num w:numId="11">
-    <w:abstractNumId w:val="19"/>
+    <w:abstractNumId w:val="21"/>
   </w:num>
   <w:num w:numId="12">
     <w:abstractNumId w:val="8"/>
   </w:num>
   <w:num w:numId="13">
-    <w:abstractNumId w:val="29"/>
+    <w:abstractNumId w:val="32"/>
   </w:num>
   <w:num w:numId="14">
-    <w:abstractNumId w:val="25"/>
+    <w:abstractNumId w:val="28"/>
   </w:num>
   <w:num w:numId="15">
-    <w:abstractNumId w:val="30"/>
+    <w:abstractNumId w:val="33"/>
   </w:num>
   <w:num w:numId="16">
-    <w:abstractNumId w:val="36"/>
+    <w:abstractNumId w:val="41"/>
   </w:num>
   <w:num w:numId="17">
     <w:abstractNumId w:val="2"/>
   </w:num>
   <w:num w:numId="18">
-    <w:abstractNumId w:val="21"/>
+    <w:abstractNumId w:val="24"/>
   </w:num>
   <w:num w:numId="19">
     <w:abstractNumId w:val="12"/>
   </w:num>
   <w:num w:numId="20">
-    <w:abstractNumId w:val="27"/>
+    <w:abstractNumId w:val="30"/>
   </w:num>
   <w:num w:numId="21">
     <w:abstractNumId w:val="1"/>
@@ -10098,40 +11343,40 @@
     <w:abstractNumId w:val="4"/>
   </w:num>
   <w:num w:numId="23">
-    <w:abstractNumId w:val="18"/>
+    <w:abstractNumId w:val="20"/>
   </w:num>
   <w:num w:numId="24">
-    <w:abstractNumId w:val="33"/>
+    <w:abstractNumId w:val="37"/>
   </w:num>
   <w:num w:numId="25">
-    <w:abstractNumId w:val="26"/>
+    <w:abstractNumId w:val="29"/>
   </w:num>
   <w:num w:numId="26">
-    <w:abstractNumId w:val="15"/>
+    <w:abstractNumId w:val="16"/>
   </w:num>
   <w:num w:numId="27">
     <w:abstractNumId w:val="5"/>
   </w:num>
   <w:num w:numId="28">
-    <w:abstractNumId w:val="35"/>
+    <w:abstractNumId w:val="39"/>
   </w:num>
   <w:num w:numId="29">
     <w:abstractNumId w:val="10"/>
   </w:num>
   <w:num w:numId="30">
-    <w:abstractNumId w:val="28"/>
+    <w:abstractNumId w:val="31"/>
   </w:num>
   <w:num w:numId="31">
-    <w:abstractNumId w:val="22"/>
+    <w:abstractNumId w:val="25"/>
   </w:num>
   <w:num w:numId="32">
-    <w:abstractNumId w:val="17"/>
+    <w:abstractNumId w:val="18"/>
   </w:num>
   <w:num w:numId="33">
     <w:abstractNumId w:val="11"/>
   </w:num>
   <w:num w:numId="34">
-    <w:abstractNumId w:val="24"/>
+    <w:abstractNumId w:val="27"/>
   </w:num>
   <w:num w:numId="35">
     <w:abstractNumId w:val="7"/>
@@ -10140,10 +11385,25 @@
     <w:abstractNumId w:val="6"/>
   </w:num>
   <w:num w:numId="37">
-    <w:abstractNumId w:val="23"/>
+    <w:abstractNumId w:val="26"/>
   </w:num>
   <w:num w:numId="38">
-    <w:abstractNumId w:val="31"/>
+    <w:abstractNumId w:val="34"/>
+  </w:num>
+  <w:num w:numId="39">
+    <w:abstractNumId w:val="22"/>
+  </w:num>
+  <w:num w:numId="40">
+    <w:abstractNumId w:val="40"/>
+  </w:num>
+  <w:num w:numId="41">
+    <w:abstractNumId w:val="36"/>
+  </w:num>
+  <w:num w:numId="42">
+    <w:abstractNumId w:val="19"/>
+  </w:num>
+  <w:num w:numId="43">
+    <w:abstractNumId w:val="14"/>
   </w:num>
   <w:numIdMacAtCleanup w:val="6"/>
 </w:numbering>
@@ -11711,7 +12971,7 @@
 </file>
 
 <file path=customXml/itemProps1.xml><?xml version="1.0" encoding="utf-8"?>
-<ds:datastoreItem xmlns:ds="http://schemas.openxmlformats.org/officeDocument/2006/customXml" ds:itemID="{D26DCB0F-05C3-4D2B-942D-1F1BA547D72B}">
+<ds:datastoreItem xmlns:ds="http://schemas.openxmlformats.org/officeDocument/2006/customXml" ds:itemID="{1DD65F7B-53C6-49E1-A5AA-8AF7C77CC791}">
   <ds:schemaRefs>
     <ds:schemaRef ds:uri="http://schemas.openxmlformats.org/officeDocument/2006/bibliography"/>
   </ds:schemaRefs>

</xml_diff>